<commit_message>
U tehničku dokumentaciju je dodan opis nove funkcionalnosti web servisa za dovaćanje vrsta i jedinice hrane
</commit_message>
<xml_diff>
--- a/Dokumentacija/Tehnička Dokumentacija.docx
+++ b/Dokumentacija/Tehnička Dokumentacija.docx
@@ -1,14 +1,12 @@
 
 <file path=word/document.xml><?xml version="1.0" encoding="utf-8"?>
-<w:document xmlns:wpc="http://schemas.microsoft.com/office/word/2010/wordprocessingCanvas" xmlns:mc="http://schemas.openxmlformats.org/markup-compatibility/2006" xmlns:o="urn:schemas-microsoft-com:office:office" xmlns:r="http://schemas.openxmlformats.org/officeDocument/2006/relationships" xmlns:m="http://schemas.openxmlformats.org/officeDocument/2006/math" xmlns:v="urn:schemas-microsoft-com:vml" xmlns:wp14="http://schemas.microsoft.com/office/word/2010/wordprocessingDrawing" xmlns:wp="http://schemas.openxmlformats.org/drawingml/2006/wordprocessingDrawing" xmlns:w10="urn:schemas-microsoft-com:office:word" xmlns:w="http://schemas.openxmlformats.org/wordprocessingml/2006/main" xmlns:w14="http://schemas.microsoft.com/office/word/2010/wordml" xmlns:w15="http://schemas.microsoft.com/office/word/2012/wordml" xmlns:wpg="http://schemas.microsoft.com/office/word/2010/wordprocessingGroup" xmlns:wpi="http://schemas.microsoft.com/office/word/2010/wordprocessingInk" xmlns:wne="http://schemas.microsoft.com/office/word/2006/wordml" xmlns:wps="http://schemas.microsoft.com/office/word/2010/wordprocessingShape" mc:Ignorable="w14 w15 wp14">
+<w:document xmlns:wpc="http://schemas.microsoft.com/office/word/2010/wordprocessingCanvas" xmlns:cx="http://schemas.microsoft.com/office/drawing/2014/chartex" xmlns:cx1="http://schemas.microsoft.com/office/drawing/2015/9/8/chartex" xmlns:cx2="http://schemas.microsoft.com/office/drawing/2015/10/21/chartex" xmlns:cx3="http://schemas.microsoft.com/office/drawing/2016/5/9/chartex" xmlns:cx4="http://schemas.microsoft.com/office/drawing/2016/5/10/chartex" xmlns:cx5="http://schemas.microsoft.com/office/drawing/2016/5/11/chartex" xmlns:mc="http://schemas.openxmlformats.org/markup-compatibility/2006" xmlns:o="urn:schemas-microsoft-com:office:office" xmlns:r="http://schemas.openxmlformats.org/officeDocument/2006/relationships" xmlns:m="http://schemas.openxmlformats.org/officeDocument/2006/math" xmlns:v="urn:schemas-microsoft-com:vml" xmlns:wp14="http://schemas.microsoft.com/office/word/2010/wordprocessingDrawing" xmlns:wp="http://schemas.openxmlformats.org/drawingml/2006/wordprocessingDrawing" xmlns:w10="urn:schemas-microsoft-com:office:word" xmlns:w="http://schemas.openxmlformats.org/wordprocessingml/2006/main" xmlns:w14="http://schemas.microsoft.com/office/word/2010/wordml" xmlns:w15="http://schemas.microsoft.com/office/word/2012/wordml" xmlns:w16se="http://schemas.microsoft.com/office/word/2015/wordml/symex" xmlns:wpg="http://schemas.microsoft.com/office/word/2010/wordprocessingGroup" xmlns:wpi="http://schemas.microsoft.com/office/word/2010/wordprocessingInk" xmlns:wne="http://schemas.microsoft.com/office/word/2006/wordml" xmlns:wps="http://schemas.microsoft.com/office/word/2010/wordprocessingShape" mc:Ignorable="w14 w15 w16se wp14">
   <w:body>
     <w:p>
       <w:pPr>
         <w:pStyle w:val="Nazivinstitucije"/>
         <w:spacing w:line="360" w:lineRule="auto"/>
       </w:pPr>
-      <w:bookmarkStart w:id="0" w:name="_GoBack"/>
-      <w:bookmarkEnd w:id="0"/>
       <w:r>
         <w:t>SVEUČILIŠTE U ZAGREBU</w:t>
       </w:r>
@@ -303,9 +301,11 @@
             <w:pStyle w:val="TOCHeading"/>
             <w:spacing w:line="360" w:lineRule="auto"/>
           </w:pPr>
+          <w:proofErr w:type="spellStart"/>
           <w:r>
             <w:t>Sadržaj</w:t>
           </w:r>
+          <w:proofErr w:type="spellEnd"/>
         </w:p>
         <w:p>
           <w:pPr>
@@ -562,12 +562,12 @@
         <w:pStyle w:val="Heading1"/>
         <w:spacing w:line="360" w:lineRule="auto"/>
       </w:pPr>
-      <w:bookmarkStart w:id="1" w:name="_Toc467001534"/>
+      <w:bookmarkStart w:id="0" w:name="_Toc467001534"/>
       <w:r>
         <w:lastRenderedPageBreak/>
         <w:t>Baza podataka</w:t>
       </w:r>
-      <w:bookmarkEnd w:id="1"/>
+      <w:bookmarkEnd w:id="0"/>
     </w:p>
     <w:p>
       <w:pPr>
@@ -595,7 +595,7 @@
       <w:r>
         <w:rPr>
           <w:noProof/>
-          <w:lang w:eastAsia="hr-HR"/>
+          <w:lang w:val="en-US"/>
         </w:rPr>
         <w:drawing>
           <wp:inline distT="0" distB="0" distL="0" distR="0" wp14:anchorId="3484C0F8" wp14:editId="63EBC4D4">
@@ -648,27 +648,14 @@
       <w:r>
         <w:t xml:space="preserve">Slika </w:t>
       </w:r>
-      <w:r>
-        <w:fldChar w:fldCharType="begin"/>
-      </w:r>
-      <w:r>
-        <w:instrText xml:space="preserve"> SEQ Slika \* ARABIC </w:instrText>
-      </w:r>
-      <w:r>
-        <w:fldChar w:fldCharType="separate"/>
-      </w:r>
-      <w:r>
-        <w:rPr>
-          <w:noProof/>
-        </w:rPr>
-        <w:t>1</w:t>
-      </w:r>
-      <w:r>
-        <w:rPr>
-          <w:noProof/>
-        </w:rPr>
-        <w:fldChar w:fldCharType="end"/>
-      </w:r>
+      <w:fldSimple w:instr=" SEQ Slika \* ARABIC ">
+        <w:r>
+          <w:rPr>
+            <w:noProof/>
+          </w:rPr>
+          <w:t>1</w:t>
+        </w:r>
+      </w:fldSimple>
       <w:r>
         <w:t>: ERA model (</w:t>
       </w:r>
@@ -697,12 +684,12 @@
         <w:pStyle w:val="Heading1"/>
         <w:spacing w:line="360" w:lineRule="auto"/>
       </w:pPr>
-      <w:bookmarkStart w:id="2" w:name="_Toc467001535"/>
+      <w:bookmarkStart w:id="1" w:name="_Toc467001535"/>
       <w:r>
         <w:lastRenderedPageBreak/>
         <w:t>Web servis</w:t>
       </w:r>
-      <w:bookmarkEnd w:id="2"/>
+      <w:bookmarkEnd w:id="1"/>
     </w:p>
     <w:p>
       <w:pPr>
@@ -999,6 +986,48 @@
           </w:p>
         </w:tc>
       </w:tr>
+      <w:tr>
+        <w:tc>
+          <w:tcPr>
+            <w:tcW w:w="1980" w:type="dxa"/>
+          </w:tcPr>
+          <w:p>
+            <w:pPr>
+              <w:spacing w:line="360" w:lineRule="auto"/>
+            </w:pPr>
+            <w:r>
+              <w:t>Dohvaćanje svih vrsta hrane i jedinica količine</w:t>
+            </w:r>
+          </w:p>
+        </w:tc>
+        <w:tc>
+          <w:tcPr>
+            <w:tcW w:w="1276" w:type="dxa"/>
+          </w:tcPr>
+          <w:p>
+            <w:pPr>
+              <w:spacing w:line="360" w:lineRule="auto"/>
+            </w:pPr>
+            <w:r>
+              <w:t>GET</w:t>
+            </w:r>
+          </w:p>
+        </w:tc>
+        <w:tc>
+          <w:tcPr>
+            <w:tcW w:w="5806" w:type="dxa"/>
+          </w:tcPr>
+          <w:p>
+            <w:pPr>
+              <w:keepNext/>
+              <w:spacing w:line="360" w:lineRule="auto"/>
+            </w:pPr>
+            <w:r>
+              <w:t>vrstaJedinica/all/</w:t>
+            </w:r>
+          </w:p>
+        </w:tc>
+      </w:tr>
     </w:tbl>
     <w:p>
       <w:pPr>
@@ -1008,27 +1037,14 @@
       <w:r>
         <w:t xml:space="preserve">Tablica </w:t>
       </w:r>
-      <w:r>
-        <w:fldChar w:fldCharType="begin"/>
-      </w:r>
-      <w:r>
-        <w:instrText xml:space="preserve"> SEQ Tablica \* ARABIC </w:instrText>
-      </w:r>
-      <w:r>
-        <w:fldChar w:fldCharType="separate"/>
-      </w:r>
-      <w:r>
-        <w:rPr>
-          <w:noProof/>
-        </w:rPr>
-        <w:t>1</w:t>
-      </w:r>
-      <w:r>
-        <w:rPr>
-          <w:noProof/>
-        </w:rPr>
-        <w:fldChar w:fldCharType="end"/>
-      </w:r>
+      <w:fldSimple w:instr=" SEQ Tablica \* ARABIC ">
+        <w:r>
+          <w:rPr>
+            <w:noProof/>
+          </w:rPr>
+          <w:t>1</w:t>
+        </w:r>
+      </w:fldSimple>
       <w:r>
         <w:t xml:space="preserve">: </w:t>
       </w:r>
@@ -1046,7 +1062,11 @@
         <w:spacing w:line="360" w:lineRule="auto"/>
       </w:pPr>
       <w:r>
-        <w:t>Svaka funkcija vraća odgovor JSON formata. Glavni atributi u odgovoru su status, nbResults, message i dana. Pri čemu status označava uspješno ili uspješno dohvaćanje podataka sa web servisa, a prikazuju i ispravnost ili neispravnost pri izmjeni ili dodavanju podataka u bazu. Strukturu odgovora i moguće vrijednosti koje može poprimiti možemo vidjeti u tablici </w:t>
+        <w:t xml:space="preserve">Svaka funkcija vraća odgovor JSON formata. Glavni atributi u odgovoru su status, nbResults, message i dana. Pri čemu status označava uspješno ili uspješno dohvaćanje podataka sa web servisa, a prikazuju i ispravnost ili neispravnost pri izmjeni ili dodavanju podataka u bazu. </w:t>
+      </w:r>
+      <w:r>
+        <w:lastRenderedPageBreak/>
+        <w:t>Strukturu odgovora i moguće vrijednosti koje može poprimiti možemo vidjeti u tablici </w:t>
       </w:r>
       <w:r>
         <w:rPr>
@@ -1313,27 +1333,14 @@
       <w:r>
         <w:t xml:space="preserve">Tablica </w:t>
       </w:r>
-      <w:r>
-        <w:fldChar w:fldCharType="begin"/>
-      </w:r>
-      <w:r>
-        <w:instrText xml:space="preserve"> SEQ Tablica \* ARABIC </w:instrText>
-      </w:r>
-      <w:r>
-        <w:fldChar w:fldCharType="separate"/>
-      </w:r>
-      <w:r>
-        <w:rPr>
-          <w:noProof/>
-        </w:rPr>
-        <w:t>2</w:t>
-      </w:r>
-      <w:r>
-        <w:rPr>
-          <w:noProof/>
-        </w:rPr>
-        <w:fldChar w:fldCharType="end"/>
-      </w:r>
+      <w:fldSimple w:instr=" SEQ Tablica \* ARABIC ">
+        <w:r>
+          <w:rPr>
+            <w:noProof/>
+          </w:rPr>
+          <w:t>2</w:t>
+        </w:r>
+      </w:fldSimple>
       <w:r>
         <w:t xml:space="preserve">: </w:t>
       </w:r>
@@ -1683,27 +1690,14 @@
       <w:r>
         <w:t xml:space="preserve">Tablica </w:t>
       </w:r>
-      <w:r>
-        <w:fldChar w:fldCharType="begin"/>
-      </w:r>
-      <w:r>
-        <w:instrText xml:space="preserve"> SEQ Tablica \* ARABIC </w:instrText>
-      </w:r>
-      <w:r>
-        <w:fldChar w:fldCharType="separate"/>
-      </w:r>
-      <w:r>
-        <w:rPr>
-          <w:noProof/>
-        </w:rPr>
-        <w:t>3</w:t>
-      </w:r>
-      <w:r>
-        <w:rPr>
-          <w:noProof/>
-        </w:rPr>
-        <w:fldChar w:fldCharType="end"/>
-      </w:r>
+      <w:fldSimple w:instr=" SEQ Tablica \* ARABIC ">
+        <w:r>
+          <w:rPr>
+            <w:noProof/>
+          </w:rPr>
+          <w:t>3</w:t>
+        </w:r>
+      </w:fldSimple>
       <w:r>
         <w:t>:</w:t>
       </w:r>
@@ -1945,27 +1939,14 @@
       <w:r>
         <w:t xml:space="preserve">Tablica </w:t>
       </w:r>
-      <w:r>
-        <w:fldChar w:fldCharType="begin"/>
-      </w:r>
-      <w:r>
-        <w:instrText xml:space="preserve"> SEQ Tablica \* ARABIC </w:instrText>
-      </w:r>
-      <w:r>
-        <w:fldChar w:fldCharType="separate"/>
-      </w:r>
-      <w:r>
-        <w:rPr>
-          <w:noProof/>
-        </w:rPr>
-        <w:t>4</w:t>
-      </w:r>
-      <w:r>
-        <w:rPr>
-          <w:noProof/>
-        </w:rPr>
-        <w:fldChar w:fldCharType="end"/>
-      </w:r>
+      <w:fldSimple w:instr=" SEQ Tablica \* ARABIC ">
+        <w:r>
+          <w:rPr>
+            <w:noProof/>
+          </w:rPr>
+          <w:t>4</w:t>
+        </w:r>
+      </w:fldSimple>
       <w:r>
         <w:t xml:space="preserve">: </w:t>
       </w:r>
@@ -1981,10 +1962,277 @@
         <w:br w:type="page"/>
       </w:r>
     </w:p>
-    <w:p>
-      <w:pPr>
-        <w:spacing w:line="360" w:lineRule="auto"/>
-      </w:pPr>
+    <w:tbl>
+      <w:tblPr>
+        <w:tblStyle w:val="TableGrid"/>
+        <w:tblW w:w="0" w:type="auto"/>
+        <w:tblLook w:val="04A0" w:firstRow="1" w:lastRow="0" w:firstColumn="1" w:lastColumn="0" w:noHBand="0" w:noVBand="1"/>
+      </w:tblPr>
+      <w:tblGrid>
+        <w:gridCol w:w="3020"/>
+        <w:gridCol w:w="3021"/>
+        <w:gridCol w:w="3021"/>
+      </w:tblGrid>
+      <w:tr>
+        <w:tc>
+          <w:tcPr>
+            <w:tcW w:w="3020" w:type="dxa"/>
+          </w:tcPr>
+          <w:p>
+            <w:pPr>
+              <w:spacing w:line="360" w:lineRule="auto"/>
+            </w:pPr>
+            <w:r>
+              <w:lastRenderedPageBreak/>
+              <w:t>RESPONSE</w:t>
+            </w:r>
+          </w:p>
+        </w:tc>
+        <w:tc>
+          <w:tcPr>
+            <w:tcW w:w="3021" w:type="dxa"/>
+          </w:tcPr>
+          <w:p>
+            <w:pPr>
+              <w:spacing w:line="360" w:lineRule="auto"/>
+            </w:pPr>
+            <w:r>
+              <w:t xml:space="preserve">Nema </w:t>
+            </w:r>
+            <w:r>
+              <w:t>vrsta i hrane u bazi</w:t>
+            </w:r>
+          </w:p>
+        </w:tc>
+        <w:tc>
+          <w:tcPr>
+            <w:tcW w:w="3021" w:type="dxa"/>
+          </w:tcPr>
+          <w:p>
+            <w:pPr>
+              <w:spacing w:line="360" w:lineRule="auto"/>
+            </w:pPr>
+            <w:r>
+              <w:t xml:space="preserve">Dohvaćeni su vrste i jedinice </w:t>
+            </w:r>
+          </w:p>
+        </w:tc>
+      </w:tr>
+      <w:tr>
+        <w:tc>
+          <w:tcPr>
+            <w:tcW w:w="3020" w:type="dxa"/>
+          </w:tcPr>
+          <w:p>
+            <w:pPr>
+              <w:spacing w:line="360" w:lineRule="auto"/>
+            </w:pPr>
+            <w:r>
+              <w:t>status</w:t>
+            </w:r>
+          </w:p>
+        </w:tc>
+        <w:tc>
+          <w:tcPr>
+            <w:tcW w:w="3021" w:type="dxa"/>
+          </w:tcPr>
+          <w:p>
+            <w:pPr>
+              <w:spacing w:line="360" w:lineRule="auto"/>
+            </w:pPr>
+            <w:r>
+              <w:t>OK</w:t>
+            </w:r>
+          </w:p>
+        </w:tc>
+        <w:tc>
+          <w:tcPr>
+            <w:tcW w:w="3021" w:type="dxa"/>
+          </w:tcPr>
+          <w:p>
+            <w:pPr>
+              <w:spacing w:line="360" w:lineRule="auto"/>
+            </w:pPr>
+            <w:r>
+              <w:t>OK</w:t>
+            </w:r>
+          </w:p>
+        </w:tc>
+      </w:tr>
+      <w:tr>
+        <w:tc>
+          <w:tcPr>
+            <w:tcW w:w="3020" w:type="dxa"/>
+          </w:tcPr>
+          <w:p>
+            <w:pPr>
+              <w:spacing w:line="360" w:lineRule="auto"/>
+            </w:pPr>
+            <w:r>
+              <w:t>nbResults</w:t>
+            </w:r>
+          </w:p>
+        </w:tc>
+        <w:tc>
+          <w:tcPr>
+            <w:tcW w:w="3021" w:type="dxa"/>
+          </w:tcPr>
+          <w:p>
+            <w:pPr>
+              <w:spacing w:line="360" w:lineRule="auto"/>
+            </w:pPr>
+            <w:r>
+              <w:t>0</w:t>
+            </w:r>
+          </w:p>
+        </w:tc>
+        <w:tc>
+          <w:tcPr>
+            <w:tcW w:w="3021" w:type="dxa"/>
+          </w:tcPr>
+          <w:p>
+            <w:pPr>
+              <w:spacing w:line="360" w:lineRule="auto"/>
+            </w:pPr>
+            <w:r>
+              <w:t>0</w:t>
+            </w:r>
+          </w:p>
+        </w:tc>
+      </w:tr>
+      <w:tr>
+        <w:tc>
+          <w:tcPr>
+            <w:tcW w:w="3020" w:type="dxa"/>
+          </w:tcPr>
+          <w:p>
+            <w:pPr>
+              <w:spacing w:line="360" w:lineRule="auto"/>
+            </w:pPr>
+            <w:r>
+              <w:t>Message</w:t>
+            </w:r>
+          </w:p>
+        </w:tc>
+        <w:tc>
+          <w:tcPr>
+            <w:tcW w:w="3021" w:type="dxa"/>
+          </w:tcPr>
+          <w:p>
+            <w:pPr>
+              <w:spacing w:line="360" w:lineRule="auto"/>
+            </w:pPr>
+            <w:r>
+              <w:t>„</w:t>
+            </w:r>
+            <w:r>
+              <w:t>Nema zapisa u bazi!</w:t>
+            </w:r>
+            <w:r>
+              <w:t>“</w:t>
+            </w:r>
+          </w:p>
+        </w:tc>
+        <w:tc>
+          <w:tcPr>
+            <w:tcW w:w="3021" w:type="dxa"/>
+          </w:tcPr>
+          <w:p>
+            <w:pPr>
+              <w:spacing w:line="360" w:lineRule="auto"/>
+            </w:pPr>
+            <w:r>
+              <w:t xml:space="preserve">„Pronađeni su </w:t>
+            </w:r>
+            <w:r>
+              <w:t>rezultati</w:t>
+            </w:r>
+            <w:r>
+              <w:t>“</w:t>
+            </w:r>
+          </w:p>
+        </w:tc>
+      </w:tr>
+      <w:tr>
+        <w:tc>
+          <w:tcPr>
+            <w:tcW w:w="3020" w:type="dxa"/>
+          </w:tcPr>
+          <w:p>
+            <w:pPr>
+              <w:spacing w:line="360" w:lineRule="auto"/>
+            </w:pPr>
+            <w:r>
+              <w:t>data</w:t>
+            </w:r>
+          </w:p>
+        </w:tc>
+        <w:tc>
+          <w:tcPr>
+            <w:tcW w:w="3021" w:type="dxa"/>
+          </w:tcPr>
+          <w:p>
+            <w:pPr>
+              <w:spacing w:line="360" w:lineRule="auto"/>
+            </w:pPr>
+            <w:r>
+              <w:t>Atributi elemenata u vrsta i jedinice su  id</w:t>
+            </w:r>
+            <w:r>
+              <w:t xml:space="preserve"> = -1 i </w:t>
+            </w:r>
+          </w:p>
+          <w:p>
+            <w:pPr>
+              <w:spacing w:line="360" w:lineRule="auto"/>
+            </w:pPr>
+            <w:r>
+              <w:t>naziv =““</w:t>
+            </w:r>
+          </w:p>
+        </w:tc>
+        <w:tc>
+          <w:tcPr>
+            <w:tcW w:w="3021" w:type="dxa"/>
+          </w:tcPr>
+          <w:p>
+            <w:pPr>
+              <w:keepNext/>
+              <w:spacing w:line="360" w:lineRule="auto"/>
+            </w:pPr>
+            <w:r>
+              <w:t xml:space="preserve">Niz svih gradova sa vrijednostima </w:t>
+            </w:r>
+            <w:r>
+              <w:t>vrsta</w:t>
+            </w:r>
+            <w:r>
+              <w:t xml:space="preserve"> i </w:t>
+            </w:r>
+            <w:r>
+              <w:t>jedinica</w:t>
+            </w:r>
+            <w:r>
+              <w:t xml:space="preserve"> u JSON formatu</w:t>
+            </w:r>
+            <w:r>
+              <w:t>. Vrsta i jedinice imaju atribute id i naziv</w:t>
+            </w:r>
+          </w:p>
+        </w:tc>
+      </w:tr>
+    </w:tbl>
+    <w:p>
+      <w:pPr>
+        <w:spacing w:after="160" w:line="259" w:lineRule="auto"/>
+      </w:pPr>
+    </w:p>
+    <w:p>
+      <w:pPr>
+        <w:spacing w:line="360" w:lineRule="auto"/>
+      </w:pPr>
+      <w:bookmarkStart w:id="2" w:name="_GoBack"/>
+      <w:bookmarkEnd w:id="2"/>
     </w:p>
     <w:p>
       <w:pPr>
@@ -2063,11 +2311,8 @@
         <w:spacing w:line="360" w:lineRule="auto"/>
       </w:pPr>
       <w:r>
-        <w:t xml:space="preserve">Svaka klasa od gore navedenih aktivnosti implementira WsDataLoaderListener sučelje, te stvara WsDataLoader objekt, koji stvara objekt klase FdWebServiceCaller iz modula webservice, te implementira sučelje FdWebServiceHandler. Stvaranje FdWebServiceCaller objekta, omogućit će slanje upisanih podataka „sa zaslona“ uz odgovarajuću metodu koja će definirati API poziv prema web servisu. Upit API-ju definiran je u sučelju FdWebService, dok je odgovor API-ja smješten u FdWebServiceResponse. Nakon što klasa FdWebServiceCaller pročita odgovor u FdWebServiceResponse, odmah poziva metodu onDataArrived (metoda iz sučelja FdWebServiceHandler) sa podacima kao parametrima metode. Unutar implementacije te metode (implementira ju WsDataLoader klasa) nalazi se poziv metode onWsDataLoaded (koju implementiraju sve aktivnosti osim PopisPaketa). Unutar te metode definirana je povratna poruka za korisnika aplikacije – (ne)uspješna prijava ili (ne)uspješna registracija. Kako bi prijava ili registracija bile uspješne, korisnik mora upisati </w:t>
-      </w:r>
-      <w:r>
         <w:lastRenderedPageBreak/>
-        <w:t>podatke koje zadovoljavaju ispravno upisan podatak/polje. Taj dio se provjerava unutar slušatelja događaja OnClick koji se nalazi u svim trenutno postojećim aktivnostima osim PopisPaketa.</w:t>
+        <w:t>Svaka klasa od gore navedenih aktivnosti implementira WsDataLoaderListener sučelje, te stvara WsDataLoader objekt, koji stvara objekt klase FdWebServiceCaller iz modula webservice, te implementira sučelje FdWebServiceHandler. Stvaranje FdWebServiceCaller objekta, omogućit će slanje upisanih podataka „sa zaslona“ uz odgovarajuću metodu koja će definirati API poziv prema web servisu. Upit API-ju definiran je u sučelju FdWebService, dok je odgovor API-ja smješten u FdWebServiceResponse. Nakon što klasa FdWebServiceCaller pročita odgovor u FdWebServiceResponse, odmah poziva metodu onDataArrived (metoda iz sučelja FdWebServiceHandler) sa podacima kao parametrima metode. Unutar implementacije te metode (implementira ju WsDataLoader klasa) nalazi se poziv metode onWsDataLoaded (koju implementiraju sve aktivnosti osim PopisPaketa). Unutar te metode definirana je povratna poruka za korisnika aplikacije – (ne)uspješna prijava ili (ne)uspješna registracija. Kako bi prijava ili registracija bile uspješne, korisnik mora upisati podatke koje zadovoljavaju ispravno upisan podatak/polje. Taj dio se provjerava unutar slušatelja događaja OnClick koji se nalazi u svim trenutno postojećim aktivnostima osim PopisPaketa.</w:t>
       </w:r>
     </w:p>
     <w:p>
@@ -2078,7 +2323,7 @@
       <w:r>
         <w:rPr>
           <w:noProof/>
-          <w:lang w:eastAsia="hr-HR"/>
+          <w:lang w:val="en-US"/>
         </w:rPr>
         <w:drawing>
           <wp:inline distT="0" distB="0" distL="0" distR="0" wp14:anchorId="2EBE97A9" wp14:editId="60CCEB03">
@@ -2131,27 +2376,14 @@
       <w:r>
         <w:t xml:space="preserve">Slika </w:t>
       </w:r>
-      <w:r>
-        <w:fldChar w:fldCharType="begin"/>
-      </w:r>
-      <w:r>
-        <w:instrText xml:space="preserve"> SEQ Slika \* ARABIC </w:instrText>
-      </w:r>
-      <w:r>
-        <w:fldChar w:fldCharType="separate"/>
-      </w:r>
-      <w:r>
-        <w:rPr>
-          <w:noProof/>
-        </w:rPr>
-        <w:t>2</w:t>
-      </w:r>
-      <w:r>
-        <w:rPr>
-          <w:noProof/>
-        </w:rPr>
-        <w:fldChar w:fldCharType="end"/>
-      </w:r>
+      <w:fldSimple w:instr=" SEQ Slika \* ARABIC ">
+        <w:r>
+          <w:rPr>
+            <w:noProof/>
+          </w:rPr>
+          <w:t>2</w:t>
+        </w:r>
+      </w:fldSimple>
       <w:r>
         <w:t xml:space="preserve">: </w:t>
       </w:r>
@@ -2172,7 +2404,7 @@
 </file>
 
 <file path=word/endnotes.xml><?xml version="1.0" encoding="utf-8"?>
-<w:endnotes xmlns:wpc="http://schemas.microsoft.com/office/word/2010/wordprocessingCanvas" xmlns:mc="http://schemas.openxmlformats.org/markup-compatibility/2006" xmlns:o="urn:schemas-microsoft-com:office:office" xmlns:r="http://schemas.openxmlformats.org/officeDocument/2006/relationships" xmlns:m="http://schemas.openxmlformats.org/officeDocument/2006/math" xmlns:v="urn:schemas-microsoft-com:vml" xmlns:wp14="http://schemas.microsoft.com/office/word/2010/wordprocessingDrawing" xmlns:wp="http://schemas.openxmlformats.org/drawingml/2006/wordprocessingDrawing" xmlns:w10="urn:schemas-microsoft-com:office:word" xmlns:w="http://schemas.openxmlformats.org/wordprocessingml/2006/main" xmlns:w14="http://schemas.microsoft.com/office/word/2010/wordml" xmlns:w15="http://schemas.microsoft.com/office/word/2012/wordml" xmlns:wpg="http://schemas.microsoft.com/office/word/2010/wordprocessingGroup" xmlns:wpi="http://schemas.microsoft.com/office/word/2010/wordprocessingInk" xmlns:wne="http://schemas.microsoft.com/office/word/2006/wordml" xmlns:wps="http://schemas.microsoft.com/office/word/2010/wordprocessingShape" mc:Ignorable="w14 w15 wp14">
+<w:endnotes xmlns:wpc="http://schemas.microsoft.com/office/word/2010/wordprocessingCanvas" xmlns:cx="http://schemas.microsoft.com/office/drawing/2014/chartex" xmlns:cx1="http://schemas.microsoft.com/office/drawing/2015/9/8/chartex" xmlns:cx2="http://schemas.microsoft.com/office/drawing/2015/10/21/chartex" xmlns:cx3="http://schemas.microsoft.com/office/drawing/2016/5/9/chartex" xmlns:cx4="http://schemas.microsoft.com/office/drawing/2016/5/10/chartex" xmlns:cx5="http://schemas.microsoft.com/office/drawing/2016/5/11/chartex" xmlns:mc="http://schemas.openxmlformats.org/markup-compatibility/2006" xmlns:o="urn:schemas-microsoft-com:office:office" xmlns:r="http://schemas.openxmlformats.org/officeDocument/2006/relationships" xmlns:m="http://schemas.openxmlformats.org/officeDocument/2006/math" xmlns:v="urn:schemas-microsoft-com:vml" xmlns:wp14="http://schemas.microsoft.com/office/word/2010/wordprocessingDrawing" xmlns:wp="http://schemas.openxmlformats.org/drawingml/2006/wordprocessingDrawing" xmlns:w10="urn:schemas-microsoft-com:office:word" xmlns:w="http://schemas.openxmlformats.org/wordprocessingml/2006/main" xmlns:w14="http://schemas.microsoft.com/office/word/2010/wordml" xmlns:w15="http://schemas.microsoft.com/office/word/2012/wordml" xmlns:w16se="http://schemas.microsoft.com/office/word/2015/wordml/symex" xmlns:wpg="http://schemas.microsoft.com/office/word/2010/wordprocessingGroup" xmlns:wpi="http://schemas.microsoft.com/office/word/2010/wordprocessingInk" xmlns:wne="http://schemas.microsoft.com/office/word/2006/wordml" xmlns:wps="http://schemas.microsoft.com/office/word/2010/wordprocessingShape" mc:Ignorable="w14 w15 w16se wp14">
   <w:endnote w:type="separator" w:id="-1">
     <w:p>
       <w:pPr>
@@ -2197,7 +2429,7 @@
 </file>
 
 <file path=word/footer1.xml><?xml version="1.0" encoding="utf-8"?>
-<w:ftr xmlns:wpc="http://schemas.microsoft.com/office/word/2010/wordprocessingCanvas" xmlns:mc="http://schemas.openxmlformats.org/markup-compatibility/2006" xmlns:o="urn:schemas-microsoft-com:office:office" xmlns:r="http://schemas.openxmlformats.org/officeDocument/2006/relationships" xmlns:m="http://schemas.openxmlformats.org/officeDocument/2006/math" xmlns:v="urn:schemas-microsoft-com:vml" xmlns:wp14="http://schemas.microsoft.com/office/word/2010/wordprocessingDrawing" xmlns:wp="http://schemas.openxmlformats.org/drawingml/2006/wordprocessingDrawing" xmlns:w10="urn:schemas-microsoft-com:office:word" xmlns:w="http://schemas.openxmlformats.org/wordprocessingml/2006/main" xmlns:w14="http://schemas.microsoft.com/office/word/2010/wordml" xmlns:w15="http://schemas.microsoft.com/office/word/2012/wordml" xmlns:wpg="http://schemas.microsoft.com/office/word/2010/wordprocessingGroup" xmlns:wpi="http://schemas.microsoft.com/office/word/2010/wordprocessingInk" xmlns:wne="http://schemas.microsoft.com/office/word/2006/wordml" xmlns:wps="http://schemas.microsoft.com/office/word/2010/wordprocessingShape" mc:Ignorable="w14 w15 wp14">
+<w:ftr xmlns:wpc="http://schemas.microsoft.com/office/word/2010/wordprocessingCanvas" xmlns:cx="http://schemas.microsoft.com/office/drawing/2014/chartex" xmlns:cx1="http://schemas.microsoft.com/office/drawing/2015/9/8/chartex" xmlns:cx2="http://schemas.microsoft.com/office/drawing/2015/10/21/chartex" xmlns:cx3="http://schemas.microsoft.com/office/drawing/2016/5/9/chartex" xmlns:cx4="http://schemas.microsoft.com/office/drawing/2016/5/10/chartex" xmlns:cx5="http://schemas.microsoft.com/office/drawing/2016/5/11/chartex" xmlns:mc="http://schemas.openxmlformats.org/markup-compatibility/2006" xmlns:o="urn:schemas-microsoft-com:office:office" xmlns:r="http://schemas.openxmlformats.org/officeDocument/2006/relationships" xmlns:m="http://schemas.openxmlformats.org/officeDocument/2006/math" xmlns:v="urn:schemas-microsoft-com:vml" xmlns:wp14="http://schemas.microsoft.com/office/word/2010/wordprocessingDrawing" xmlns:wp="http://schemas.openxmlformats.org/drawingml/2006/wordprocessingDrawing" xmlns:w10="urn:schemas-microsoft-com:office:word" xmlns:w="http://schemas.openxmlformats.org/wordprocessingml/2006/main" xmlns:w14="http://schemas.microsoft.com/office/word/2010/wordml" xmlns:w15="http://schemas.microsoft.com/office/word/2012/wordml" xmlns:w16se="http://schemas.microsoft.com/office/word/2015/wordml/symex" xmlns:wpg="http://schemas.microsoft.com/office/word/2010/wordprocessingGroup" xmlns:wpi="http://schemas.microsoft.com/office/word/2010/wordprocessingInk" xmlns:wne="http://schemas.microsoft.com/office/word/2006/wordml" xmlns:wps="http://schemas.microsoft.com/office/word/2010/wordprocessingShape" mc:Ignorable="w14 w15 w16se wp14">
   <w:sdt>
     <w:sdtPr>
       <w:id w:val="2001309198"/>
@@ -2250,7 +2482,7 @@
 </file>
 
 <file path=word/footnotes.xml><?xml version="1.0" encoding="utf-8"?>
-<w:footnotes xmlns:wpc="http://schemas.microsoft.com/office/word/2010/wordprocessingCanvas" xmlns:mc="http://schemas.openxmlformats.org/markup-compatibility/2006" xmlns:o="urn:schemas-microsoft-com:office:office" xmlns:r="http://schemas.openxmlformats.org/officeDocument/2006/relationships" xmlns:m="http://schemas.openxmlformats.org/officeDocument/2006/math" xmlns:v="urn:schemas-microsoft-com:vml" xmlns:wp14="http://schemas.microsoft.com/office/word/2010/wordprocessingDrawing" xmlns:wp="http://schemas.openxmlformats.org/drawingml/2006/wordprocessingDrawing" xmlns:w10="urn:schemas-microsoft-com:office:word" xmlns:w="http://schemas.openxmlformats.org/wordprocessingml/2006/main" xmlns:w14="http://schemas.microsoft.com/office/word/2010/wordml" xmlns:w15="http://schemas.microsoft.com/office/word/2012/wordml" xmlns:wpg="http://schemas.microsoft.com/office/word/2010/wordprocessingGroup" xmlns:wpi="http://schemas.microsoft.com/office/word/2010/wordprocessingInk" xmlns:wne="http://schemas.microsoft.com/office/word/2006/wordml" xmlns:wps="http://schemas.microsoft.com/office/word/2010/wordprocessingShape" mc:Ignorable="w14 w15 wp14">
+<w:footnotes xmlns:wpc="http://schemas.microsoft.com/office/word/2010/wordprocessingCanvas" xmlns:cx="http://schemas.microsoft.com/office/drawing/2014/chartex" xmlns:cx1="http://schemas.microsoft.com/office/drawing/2015/9/8/chartex" xmlns:cx2="http://schemas.microsoft.com/office/drawing/2015/10/21/chartex" xmlns:cx3="http://schemas.microsoft.com/office/drawing/2016/5/9/chartex" xmlns:cx4="http://schemas.microsoft.com/office/drawing/2016/5/10/chartex" xmlns:cx5="http://schemas.microsoft.com/office/drawing/2016/5/11/chartex" xmlns:mc="http://schemas.openxmlformats.org/markup-compatibility/2006" xmlns:o="urn:schemas-microsoft-com:office:office" xmlns:r="http://schemas.openxmlformats.org/officeDocument/2006/relationships" xmlns:m="http://schemas.openxmlformats.org/officeDocument/2006/math" xmlns:v="urn:schemas-microsoft-com:vml" xmlns:wp14="http://schemas.microsoft.com/office/word/2010/wordprocessingDrawing" xmlns:wp="http://schemas.openxmlformats.org/drawingml/2006/wordprocessingDrawing" xmlns:w10="urn:schemas-microsoft-com:office:word" xmlns:w="http://schemas.openxmlformats.org/wordprocessingml/2006/main" xmlns:w14="http://schemas.microsoft.com/office/word/2010/wordml" xmlns:w15="http://schemas.microsoft.com/office/word/2012/wordml" xmlns:w16se="http://schemas.microsoft.com/office/word/2015/wordml/symex" xmlns:wpg="http://schemas.microsoft.com/office/word/2010/wordprocessingGroup" xmlns:wpi="http://schemas.microsoft.com/office/word/2010/wordprocessingInk" xmlns:wne="http://schemas.microsoft.com/office/word/2006/wordml" xmlns:wps="http://schemas.microsoft.com/office/word/2010/wordprocessingShape" mc:Ignorable="w14 w15 w16se wp14">
   <w:footnote w:type="separator" w:id="-1">
     <w:p>
       <w:pPr>
@@ -2275,7 +2507,7 @@
 </file>
 
 <file path=word/numbering.xml><?xml version="1.0" encoding="utf-8"?>
-<w:numbering xmlns:wpc="http://schemas.microsoft.com/office/word/2010/wordprocessingCanvas" xmlns:mc="http://schemas.openxmlformats.org/markup-compatibility/2006" xmlns:o="urn:schemas-microsoft-com:office:office" xmlns:r="http://schemas.openxmlformats.org/officeDocument/2006/relationships" xmlns:m="http://schemas.openxmlformats.org/officeDocument/2006/math" xmlns:v="urn:schemas-microsoft-com:vml" xmlns:wp14="http://schemas.microsoft.com/office/word/2010/wordprocessingDrawing" xmlns:wp="http://schemas.openxmlformats.org/drawingml/2006/wordprocessingDrawing" xmlns:w10="urn:schemas-microsoft-com:office:word" xmlns:w="http://schemas.openxmlformats.org/wordprocessingml/2006/main" xmlns:w14="http://schemas.microsoft.com/office/word/2010/wordml" xmlns:w15="http://schemas.microsoft.com/office/word/2012/wordml" xmlns:wpg="http://schemas.microsoft.com/office/word/2010/wordprocessingGroup" xmlns:wpi="http://schemas.microsoft.com/office/word/2010/wordprocessingInk" xmlns:wne="http://schemas.microsoft.com/office/word/2006/wordml" xmlns:wps="http://schemas.microsoft.com/office/word/2010/wordprocessingShape" mc:Ignorable="w14 w15 wp14">
+<w:numbering xmlns:wpc="http://schemas.microsoft.com/office/word/2010/wordprocessingCanvas" xmlns:cx="http://schemas.microsoft.com/office/drawing/2014/chartex" xmlns:cx1="http://schemas.microsoft.com/office/drawing/2015/9/8/chartex" xmlns:cx2="http://schemas.microsoft.com/office/drawing/2015/10/21/chartex" xmlns:cx3="http://schemas.microsoft.com/office/drawing/2016/5/9/chartex" xmlns:cx4="http://schemas.microsoft.com/office/drawing/2016/5/10/chartex" xmlns:cx5="http://schemas.microsoft.com/office/drawing/2016/5/11/chartex" xmlns:mc="http://schemas.openxmlformats.org/markup-compatibility/2006" xmlns:o="urn:schemas-microsoft-com:office:office" xmlns:r="http://schemas.openxmlformats.org/officeDocument/2006/relationships" xmlns:m="http://schemas.openxmlformats.org/officeDocument/2006/math" xmlns:v="urn:schemas-microsoft-com:vml" xmlns:wp14="http://schemas.microsoft.com/office/word/2010/wordprocessingDrawing" xmlns:wp="http://schemas.openxmlformats.org/drawingml/2006/wordprocessingDrawing" xmlns:w10="urn:schemas-microsoft-com:office:word" xmlns:w="http://schemas.openxmlformats.org/wordprocessingml/2006/main" xmlns:w14="http://schemas.microsoft.com/office/word/2010/wordml" xmlns:w15="http://schemas.microsoft.com/office/word/2012/wordml" xmlns:w16se="http://schemas.microsoft.com/office/word/2015/wordml/symex" xmlns:wpg="http://schemas.microsoft.com/office/word/2010/wordprocessingGroup" xmlns:wpi="http://schemas.microsoft.com/office/word/2010/wordprocessingInk" xmlns:wne="http://schemas.microsoft.com/office/word/2006/wordml" xmlns:wps="http://schemas.microsoft.com/office/word/2010/wordprocessingShape" mc:Ignorable="w14 w15 w16se wp14">
   <w:abstractNum w:abstractNumId="0" w15:restartNumberingAfterBreak="0">
     <w:nsid w:val="6CFC4369"/>
     <w:multiLevelType w:val="multilevel"/>
@@ -2432,7 +2664,7 @@
 </file>
 
 <file path=word/styles.xml><?xml version="1.0" encoding="utf-8"?>
-<w:styles xmlns:mc="http://schemas.openxmlformats.org/markup-compatibility/2006" xmlns:r="http://schemas.openxmlformats.org/officeDocument/2006/relationships" xmlns:w="http://schemas.openxmlformats.org/wordprocessingml/2006/main" xmlns:w14="http://schemas.microsoft.com/office/word/2010/wordml" xmlns:w15="http://schemas.microsoft.com/office/word/2012/wordml" mc:Ignorable="w14 w15">
+<w:styles xmlns:mc="http://schemas.openxmlformats.org/markup-compatibility/2006" xmlns:r="http://schemas.openxmlformats.org/officeDocument/2006/relationships" xmlns:w="http://schemas.openxmlformats.org/wordprocessingml/2006/main" xmlns:w14="http://schemas.microsoft.com/office/word/2010/wordml" xmlns:w15="http://schemas.microsoft.com/office/word/2012/wordml" xmlns:w16se="http://schemas.microsoft.com/office/word/2015/wordml/symex" mc:Ignorable="w14 w15 w16se">
   <w:docDefaults>
     <w:rPrDefault>
       <w:rPr>
@@ -2448,7 +2680,7 @@
       </w:pPr>
     </w:pPrDefault>
   </w:docDefaults>
-  <w:latentStyles w:defLockedState="0" w:defUIPriority="99" w:defSemiHidden="0" w:defUnhideWhenUsed="0" w:defQFormat="0" w:count="371">
+  <w:latentStyles w:defLockedState="0" w:defUIPriority="99" w:defSemiHidden="0" w:defUnhideWhenUsed="0" w:defQFormat="0" w:count="374">
     <w:lsdException w:name="Normal" w:uiPriority="0" w:qFormat="1"/>
     <w:lsdException w:name="heading 1" w:uiPriority="9" w:qFormat="1"/>
     <w:lsdException w:name="heading 2" w:semiHidden="1" w:uiPriority="9" w:unhideWhenUsed="1" w:qFormat="1"/>
@@ -2554,7 +2786,6 @@
     <w:lsdException w:name="HTML Sample" w:semiHidden="1" w:unhideWhenUsed="1"/>
     <w:lsdException w:name="HTML Typewriter" w:semiHidden="1" w:unhideWhenUsed="1"/>
     <w:lsdException w:name="HTML Variable" w:semiHidden="1" w:unhideWhenUsed="1"/>
-    <w:lsdException w:name="Normal Table" w:semiHidden="1" w:unhideWhenUsed="1"/>
     <w:lsdException w:name="annotation subject" w:semiHidden="1" w:unhideWhenUsed="1"/>
     <w:lsdException w:name="No List" w:semiHidden="1" w:unhideWhenUsed="1"/>
     <w:lsdException w:name="Outline List 1" w:semiHidden="1" w:unhideWhenUsed="1"/>
@@ -2599,7 +2830,6 @@
     <w:lsdException w:name="Table Professional" w:semiHidden="1" w:unhideWhenUsed="1"/>
     <w:lsdException w:name="Table Subtle 1" w:semiHidden="1" w:unhideWhenUsed="1"/>
     <w:lsdException w:name="Table Subtle 2" w:semiHidden="1" w:unhideWhenUsed="1"/>
-    <w:lsdException w:name="Table Web 1" w:semiHidden="1" w:unhideWhenUsed="1"/>
     <w:lsdException w:name="Table Web 2" w:semiHidden="1" w:unhideWhenUsed="1"/>
     <w:lsdException w:name="Table Web 3" w:semiHidden="1" w:unhideWhenUsed="1"/>
     <w:lsdException w:name="Balloon Text" w:semiHidden="1" w:unhideWhenUsed="1"/>
@@ -2820,6 +3050,9 @@
     <w:lsdException w:name="List Table 5 Dark Accent 6" w:uiPriority="50"/>
     <w:lsdException w:name="List Table 6 Colorful Accent 6" w:uiPriority="51"/>
     <w:lsdException w:name="List Table 7 Colorful Accent 6" w:uiPriority="52"/>
+    <w:lsdException w:name="Mention" w:semiHidden="1" w:unhideWhenUsed="1"/>
+    <w:lsdException w:name="Smart Hyperlink" w:semiHidden="1" w:unhideWhenUsed="1"/>
+    <w:lsdException w:name="Hashtag" w:semiHidden="1" w:unhideWhenUsed="1"/>
   </w:latentStyles>
   <w:style w:type="paragraph" w:default="1" w:styleId="Normal">
     <w:name w:val="Normal"/>
@@ -3347,7 +3580,7 @@
 </file>
 
 <file path=customXml/itemProps1.xml><?xml version="1.0" encoding="utf-8"?>
-<ds:datastoreItem xmlns:ds="http://schemas.openxmlformats.org/officeDocument/2006/customXml" ds:itemID="{A4B88EE6-D42A-4C73-ACA3-3703A3E0D3CB}">
+<ds:datastoreItem xmlns:ds="http://schemas.openxmlformats.org/officeDocument/2006/customXml" ds:itemID="{DB85A505-44E1-4935-BE1A-76866ACC6DA0}">
   <ds:schemaRefs>
     <ds:schemaRef ds:uri="http://schemas.openxmlformats.org/officeDocument/2006/bibliography"/>
   </ds:schemaRefs>

</xml_diff>

<commit_message>
Prepravljen link na gitrepozitorije.Dodan i opisan novi ERA model. Dorađen dio s metodama sa web servisa.
</commit_message>
<xml_diff>
--- a/Dokumentacija/Tehnička Dokumentacija.docx
+++ b/Dokumentacija/Tehnička Dokumentacija.docx
@@ -1,6 +1,6 @@
 
 <file path=word/document.xml><?xml version="1.0" encoding="utf-8"?>
-<w:document xmlns:wpc="http://schemas.microsoft.com/office/word/2010/wordprocessingCanvas" xmlns:cx="http://schemas.microsoft.com/office/drawing/2014/chartex" xmlns:cx1="http://schemas.microsoft.com/office/drawing/2015/9/8/chartex" xmlns:cx2="http://schemas.microsoft.com/office/drawing/2015/10/21/chartex" xmlns:cx3="http://schemas.microsoft.com/office/drawing/2016/5/9/chartex" xmlns:cx4="http://schemas.microsoft.com/office/drawing/2016/5/10/chartex" xmlns:cx5="http://schemas.microsoft.com/office/drawing/2016/5/11/chartex" xmlns:mc="http://schemas.openxmlformats.org/markup-compatibility/2006" xmlns:o="urn:schemas-microsoft-com:office:office" xmlns:r="http://schemas.openxmlformats.org/officeDocument/2006/relationships" xmlns:m="http://schemas.openxmlformats.org/officeDocument/2006/math" xmlns:v="urn:schemas-microsoft-com:vml" xmlns:wp14="http://schemas.microsoft.com/office/word/2010/wordprocessingDrawing" xmlns:wp="http://schemas.openxmlformats.org/drawingml/2006/wordprocessingDrawing" xmlns:w10="urn:schemas-microsoft-com:office:word" xmlns:w="http://schemas.openxmlformats.org/wordprocessingml/2006/main" xmlns:w14="http://schemas.microsoft.com/office/word/2010/wordml" xmlns:w15="http://schemas.microsoft.com/office/word/2012/wordml" xmlns:w16se="http://schemas.microsoft.com/office/word/2015/wordml/symex" xmlns:wpg="http://schemas.microsoft.com/office/word/2010/wordprocessingGroup" xmlns:wpi="http://schemas.microsoft.com/office/word/2010/wordprocessingInk" xmlns:wne="http://schemas.microsoft.com/office/word/2006/wordml" xmlns:wps="http://schemas.microsoft.com/office/word/2010/wordprocessingShape" mc:Ignorable="w14 w15 w16se wp14">
+<w:document xmlns:wpc="http://schemas.microsoft.com/office/word/2010/wordprocessingCanvas" xmlns:cx="http://schemas.microsoft.com/office/drawing/2014/chartex" xmlns:mc="http://schemas.openxmlformats.org/markup-compatibility/2006" xmlns:o="urn:schemas-microsoft-com:office:office" xmlns:r="http://schemas.openxmlformats.org/officeDocument/2006/relationships" xmlns:m="http://schemas.openxmlformats.org/officeDocument/2006/math" xmlns:v="urn:schemas-microsoft-com:vml" xmlns:wp14="http://schemas.microsoft.com/office/word/2010/wordprocessingDrawing" xmlns:wp="http://schemas.openxmlformats.org/drawingml/2006/wordprocessingDrawing" xmlns:w10="urn:schemas-microsoft-com:office:word" xmlns:w="http://schemas.openxmlformats.org/wordprocessingml/2006/main" xmlns:w14="http://schemas.microsoft.com/office/word/2010/wordml" xmlns:w15="http://schemas.microsoft.com/office/word/2012/wordml" xmlns:w16se="http://schemas.microsoft.com/office/word/2015/wordml/symex" xmlns:wpg="http://schemas.microsoft.com/office/word/2010/wordprocessingGroup" xmlns:wpi="http://schemas.microsoft.com/office/word/2010/wordprocessingInk" xmlns:wne="http://schemas.microsoft.com/office/word/2006/wordml" xmlns:wps="http://schemas.microsoft.com/office/word/2010/wordprocessingShape" mc:Ignorable="w14 w15 w16se wp14">
   <w:body>
     <w:p>
       <w:pPr>
@@ -231,13 +231,94 @@
       <w:pPr>
         <w:spacing w:after="0" w:line="360" w:lineRule="auto"/>
         <w:jc w:val="right"/>
+        <w:rPr>
+          <w:rStyle w:val="Hiperveza"/>
+        </w:rPr>
       </w:pPr>
       <w:hyperlink r:id="rId8" w:history="1">
         <w:r>
           <w:rPr>
-            <w:rStyle w:val="Hyperlink"/>
+            <w:rStyle w:val="Hiperveza"/>
           </w:rPr>
-          <w:t>Link na github repozitorij</w:t>
+          <w:t xml:space="preserve">Link na </w:t>
+        </w:r>
+        <w:proofErr w:type="spellStart"/>
+        <w:r>
+          <w:rPr>
+            <w:rStyle w:val="Hiperveza"/>
+          </w:rPr>
+          <w:t>gith</w:t>
+        </w:r>
+        <w:r>
+          <w:rPr>
+            <w:rStyle w:val="Hiperveza"/>
+          </w:rPr>
+          <w:t>u</w:t>
+        </w:r>
+        <w:r>
+          <w:rPr>
+            <w:rStyle w:val="Hiperveza"/>
+          </w:rPr>
+          <w:t>b</w:t>
+        </w:r>
+        <w:proofErr w:type="spellEnd"/>
+        <w:r>
+          <w:rPr>
+            <w:rStyle w:val="Hiperveza"/>
+          </w:rPr>
+          <w:t xml:space="preserve"> r</w:t>
+        </w:r>
+        <w:r>
+          <w:rPr>
+            <w:rStyle w:val="Hiperveza"/>
+          </w:rPr>
+          <w:t>e</w:t>
+        </w:r>
+        <w:r>
+          <w:rPr>
+            <w:rStyle w:val="Hiperveza"/>
+          </w:rPr>
+          <w:t>pozitorij</w:t>
+        </w:r>
+      </w:hyperlink>
+    </w:p>
+    <w:p>
+      <w:pPr>
+        <w:spacing w:after="0" w:line="360" w:lineRule="auto"/>
+        <w:jc w:val="right"/>
+      </w:pPr>
+      <w:hyperlink r:id="rId9" w:history="1">
+        <w:r>
+          <w:rPr>
+            <w:rStyle w:val="Hiperveza"/>
+          </w:rPr>
+          <w:t xml:space="preserve">Link na </w:t>
+        </w:r>
+        <w:proofErr w:type="spellStart"/>
+        <w:r>
+          <w:rPr>
+            <w:rStyle w:val="Hiperveza"/>
+          </w:rPr>
+          <w:t>github</w:t>
+        </w:r>
+        <w:proofErr w:type="spellEnd"/>
+        <w:r>
+          <w:rPr>
+            <w:rStyle w:val="Hiperveza"/>
+          </w:rPr>
+          <w:t xml:space="preserve"> repoz</w:t>
+        </w:r>
+        <w:r>
+          <w:rPr>
+            <w:rStyle w:val="Hiperveza"/>
+          </w:rPr>
+          <w:t>i</w:t>
+        </w:r>
+        <w:r>
+          <w:rPr>
+            <w:rStyle w:val="Hiperveza"/>
+          </w:rPr>
+          <w:t>torij web servisa</w:t>
         </w:r>
       </w:hyperlink>
     </w:p>
@@ -298,32 +379,24 @@
       <w:sdtContent>
         <w:p>
           <w:pPr>
-            <w:pStyle w:val="TOCHeading"/>
+            <w:pStyle w:val="TOCNaslov"/>
             <w:spacing w:line="360" w:lineRule="auto"/>
           </w:pPr>
-          <w:proofErr w:type="spellStart"/>
           <w:r>
             <w:t>Sadržaj</w:t>
           </w:r>
-          <w:proofErr w:type="spellEnd"/>
         </w:p>
         <w:p>
           <w:pPr>
-            <w:spacing w:line="360" w:lineRule="auto"/>
-            <w:rPr>
-              <w:lang w:val="en-US"/>
-            </w:rPr>
-          </w:pPr>
-        </w:p>
-        <w:p>
-          <w:pPr>
-            <w:pStyle w:val="TOC1"/>
+            <w:pStyle w:val="Sadraj1"/>
             <w:tabs>
               <w:tab w:val="right" w:leader="dot" w:pos="9062"/>
             </w:tabs>
-            <w:spacing w:line="360" w:lineRule="auto"/>
             <w:rPr>
+              <w:rFonts w:asciiTheme="minorHAnsi" w:eastAsiaTheme="minorEastAsia" w:hAnsiTheme="minorHAnsi"/>
               <w:noProof/>
+              <w:sz w:val="22"/>
+              <w:lang w:eastAsia="hr-HR"/>
             </w:rPr>
           </w:pPr>
           <w:r>
@@ -335,10 +408,10 @@
           <w:r>
             <w:fldChar w:fldCharType="separate"/>
           </w:r>
-          <w:hyperlink w:anchor="_Toc467001534" w:history="1">
+          <w:hyperlink w:anchor="_Toc471210737" w:history="1">
             <w:r>
               <w:rPr>
-                <w:rStyle w:val="Hyperlink"/>
+                <w:rStyle w:val="Hiperveza"/>
                 <w:noProof/>
               </w:rPr>
               <w:t>Baza podataka</w:t>
@@ -362,7 +435,7 @@
                 <w:noProof/>
                 <w:webHidden/>
               </w:rPr>
-              <w:instrText xml:space="preserve"> PAGEREF _Toc467001534 \h </w:instrText>
+              <w:instrText xml:space="preserve"> PAGEREF _Toc471210737 \h </w:instrText>
             </w:r>
             <w:r>
               <w:rPr>
@@ -395,19 +468,21 @@
         </w:p>
         <w:p>
           <w:pPr>
-            <w:pStyle w:val="TOC1"/>
+            <w:pStyle w:val="Sadraj1"/>
             <w:tabs>
               <w:tab w:val="right" w:leader="dot" w:pos="9062"/>
             </w:tabs>
-            <w:spacing w:line="360" w:lineRule="auto"/>
             <w:rPr>
+              <w:rFonts w:asciiTheme="minorHAnsi" w:eastAsiaTheme="minorEastAsia" w:hAnsiTheme="minorHAnsi"/>
               <w:noProof/>
+              <w:sz w:val="22"/>
+              <w:lang w:eastAsia="hr-HR"/>
             </w:rPr>
           </w:pPr>
-          <w:hyperlink w:anchor="_Toc467001535" w:history="1">
+          <w:hyperlink w:anchor="_Toc471210738" w:history="1">
             <w:r>
               <w:rPr>
-                <w:rStyle w:val="Hyperlink"/>
+                <w:rStyle w:val="Hiperveza"/>
                 <w:noProof/>
               </w:rPr>
               <w:t>Web servis</w:t>
@@ -431,7 +506,7 @@
                 <w:noProof/>
                 <w:webHidden/>
               </w:rPr>
-              <w:instrText xml:space="preserve"> PAGEREF _Toc467001535 \h </w:instrText>
+              <w:instrText xml:space="preserve"> PAGEREF _Toc471210738 \h </w:instrText>
             </w:r>
             <w:r>
               <w:rPr>
@@ -464,19 +539,21 @@
         </w:p>
         <w:p>
           <w:pPr>
-            <w:pStyle w:val="TOC1"/>
+            <w:pStyle w:val="Sadraj1"/>
             <w:tabs>
               <w:tab w:val="right" w:leader="dot" w:pos="9062"/>
             </w:tabs>
-            <w:spacing w:line="360" w:lineRule="auto"/>
             <w:rPr>
+              <w:rFonts w:asciiTheme="minorHAnsi" w:eastAsiaTheme="minorEastAsia" w:hAnsiTheme="minorHAnsi"/>
               <w:noProof/>
+              <w:sz w:val="22"/>
+              <w:lang w:eastAsia="hr-HR"/>
             </w:rPr>
           </w:pPr>
-          <w:hyperlink w:anchor="_Toc467001536" w:history="1">
+          <w:hyperlink w:anchor="_Toc471210739" w:history="1">
             <w:r>
               <w:rPr>
-                <w:rStyle w:val="Hyperlink"/>
+                <w:rStyle w:val="Hiperveza"/>
                 <w:noProof/>
               </w:rPr>
               <w:t>Struktura aplikacije</w:t>
@@ -500,7 +577,7 @@
                 <w:noProof/>
                 <w:webHidden/>
               </w:rPr>
-              <w:instrText xml:space="preserve"> PAGEREF _Toc467001536 \h </w:instrText>
+              <w:instrText xml:space="preserve"> PAGEREF _Toc471210739 \h </w:instrText>
             </w:r>
             <w:r>
               <w:rPr>
@@ -520,7 +597,7 @@
                 <w:noProof/>
                 <w:webHidden/>
               </w:rPr>
-              <w:t>5</w:t>
+              <w:t>9</w:t>
             </w:r>
             <w:r>
               <w:rPr>
@@ -556,36 +633,147 @@
           <w:docGrid w:linePitch="360"/>
         </w:sectPr>
       </w:pPr>
-    </w:p>
-    <w:p>
-      <w:pPr>
-        <w:pStyle w:val="Heading1"/>
+      <w:bookmarkStart w:id="0" w:name="_GoBack"/>
+      <w:bookmarkEnd w:id="0"/>
+    </w:p>
+    <w:p>
+      <w:pPr>
+        <w:pStyle w:val="Naslov1"/>
         <w:spacing w:line="360" w:lineRule="auto"/>
       </w:pPr>
-      <w:bookmarkStart w:id="0" w:name="_Toc467001534"/>
+      <w:bookmarkStart w:id="1" w:name="_Toc471210737"/>
       <w:r>
         <w:lastRenderedPageBreak/>
         <w:t>Baza podataka</w:t>
       </w:r>
-      <w:bookmarkEnd w:id="0"/>
+      <w:bookmarkEnd w:id="1"/>
     </w:p>
     <w:p>
       <w:pPr>
         <w:spacing w:line="360" w:lineRule="auto"/>
-      </w:pPr>
-    </w:p>
-    <w:p>
-      <w:pPr>
-        <w:spacing w:line="360" w:lineRule="auto"/>
-      </w:pPr>
-      <w:r>
-        <w:t>Tablica korisnik je tablica koja sadrži zajednička obilježja za sve tipove korisnika. Kao primarni ključ koristit će se atribut id. Atribut email predstavlja oznaku korisničkog imena . Tablica tip sadrži moguće tipove korisnika koji nam kasnije služe za definiranje akcija kojima korisnik ima pristup. Trenutno su moguće vrijednosti : „volonter“,“ donor“ i „potrebiti“. Tablica fizicka i pravna su dvije potkategorije korisnika. Tablica fizicka predstavlja dodatne informacije o tipu korisnika „volonter“. Tablica pravna predstavlja dodatne atribute koje mora imati potrebiti korisnik ili donor ako pretpostavimo da takvi korisnici moraju biti poduzeća ili urduge, a ne pojedinci. Tablica paket ima prema tablici stavka vezu n-n te se za prikaz svih stavki hrane u paketu koristi pomoćna tablica stavka_paketa.</w:t>
-      </w:r>
-    </w:p>
-    <w:p>
-      <w:pPr>
-        <w:spacing w:line="360" w:lineRule="auto"/>
-      </w:pPr>
+        <w:jc w:val="both"/>
+      </w:pPr>
+      <w:r>
+        <w:t xml:space="preserve">Tablica korisnik sadrži zajednička obilježja </w:t>
+      </w:r>
+      <w:r>
+        <w:t>svih tipova</w:t>
+      </w:r>
+      <w:r>
+        <w:t xml:space="preserve"> korisnika. Kao primarni ključ </w:t>
+      </w:r>
+      <w:r>
+        <w:t>koristi</w:t>
+      </w:r>
+      <w:r>
+        <w:t xml:space="preserve"> se atribut </w:t>
+      </w:r>
+      <w:proofErr w:type="spellStart"/>
+      <w:r>
+        <w:t>id</w:t>
+      </w:r>
+      <w:proofErr w:type="spellEnd"/>
+      <w:r>
+        <w:t xml:space="preserve">. Atribut email predstavlja oznaku korisničkog imena . Tablica tip sadrži moguće tipove korisnika koji kasnije služe za definiranje akcija kojima korisnik ima pristup. Trenutno su moguće vrijednosti : „volonter“,“ donor“ i „potrebiti“. Tablica </w:t>
+      </w:r>
+      <w:proofErr w:type="spellStart"/>
+      <w:r>
+        <w:t>detalji_pravna</w:t>
+      </w:r>
+      <w:proofErr w:type="spellEnd"/>
+      <w:r>
+        <w:t xml:space="preserve"> je dodatna tablica koja pobliže opisuje korisnika (ako je pravna osoba mora imati i naziv poduzeća ili udruge), a popunjava se za korisnike koji su tipa „</w:t>
+      </w:r>
+      <w:proofErr w:type="spellStart"/>
+      <w:r>
+        <w:t>donor</w:t>
+      </w:r>
+      <w:proofErr w:type="spellEnd"/>
+      <w:r>
+        <w:t>“ ili „</w:t>
+      </w:r>
+      <w:proofErr w:type="spellStart"/>
+      <w:r>
+        <w:t>potrebiti“.</w:t>
+      </w:r>
+      <w:r>
+        <w:t>Tablica</w:t>
+      </w:r>
+      <w:proofErr w:type="spellEnd"/>
+      <w:r>
+        <w:t xml:space="preserve"> </w:t>
+      </w:r>
+      <w:proofErr w:type="spellStart"/>
+      <w:r>
+        <w:t>fizicka</w:t>
+      </w:r>
+      <w:proofErr w:type="spellEnd"/>
+      <w:r>
+        <w:t xml:space="preserve"> predstavlja dodatne informacije o tipu korisnika „</w:t>
+      </w:r>
+      <w:r>
+        <w:t xml:space="preserve">. U tablici </w:t>
+      </w:r>
+      <w:proofErr w:type="spellStart"/>
+      <w:r>
+        <w:t>tokeni</w:t>
+      </w:r>
+      <w:proofErr w:type="spellEnd"/>
+      <w:r>
+        <w:t xml:space="preserve"> nalaze se trenutno važeći i pohranjeni </w:t>
+      </w:r>
+      <w:proofErr w:type="spellStart"/>
+      <w:r>
+        <w:t>tokeni</w:t>
+      </w:r>
+      <w:proofErr w:type="spellEnd"/>
+      <w:r>
+        <w:t xml:space="preserve"> za slanje </w:t>
+      </w:r>
+      <w:proofErr w:type="spellStart"/>
+      <w:r>
+        <w:t>push</w:t>
+      </w:r>
+      <w:proofErr w:type="spellEnd"/>
+      <w:r>
+        <w:t xml:space="preserve"> notifikacija pomoću </w:t>
+      </w:r>
+      <w:proofErr w:type="spellStart"/>
+      <w:r>
+        <w:t>firebase</w:t>
+      </w:r>
+      <w:proofErr w:type="spellEnd"/>
+      <w:r>
+        <w:t xml:space="preserve">-a. Svaki korisnik ima određene interakcije vezane uz određeni paket, pa tako u bazi postoje tablice paket i status (sadrži bitne vremenske informacije o događajima vezanim uz kreiranje, naručivanje, preuzimanje i ostale akcije vezane uz pojedini paket). Svaki paket također može imati jednu ili više stavki pa u bazi postoje tablice </w:t>
+      </w:r>
+      <w:proofErr w:type="spellStart"/>
+      <w:r>
+        <w:t>stavka_paket</w:t>
+      </w:r>
+      <w:proofErr w:type="spellEnd"/>
+      <w:r>
+        <w:t xml:space="preserve">, stavka te jedinica i vrsta. Tablica </w:t>
+      </w:r>
+      <w:proofErr w:type="spellStart"/>
+      <w:r>
+        <w:t>stavka_paketa</w:t>
+      </w:r>
+      <w:proofErr w:type="spellEnd"/>
+      <w:r>
+        <w:t xml:space="preserve"> služi kao posrednik u vezi n:n između tablica paketi i stavka jer jedan paket može imati  više od jedne stavke. Svaka stavka ima određenu jedinicu koja predstavlja mjernu jedinicu količine i  vrstu koje predstavlja skup najčešćih prehrambenih proizvoda. ERA model ove baze podataka prikazan je na slici 1.</w:t>
+      </w:r>
+      <w:r>
+        <w:t xml:space="preserve"> </w:t>
+      </w:r>
+      <w:r>
+        <w:rPr>
+          <w:i/>
+        </w:rPr>
+        <w:t>ERA model</w:t>
+      </w:r>
+      <w:r>
+        <w:t>.</w:t>
+      </w:r>
     </w:p>
     <w:p>
       <w:pPr>
@@ -595,11 +783,11 @@
       <w:r>
         <w:rPr>
           <w:noProof/>
-          <w:lang w:val="en-US"/>
+          <w:lang w:eastAsia="hr-HR"/>
         </w:rPr>
         <w:drawing>
-          <wp:inline distT="0" distB="0" distL="0" distR="0" wp14:anchorId="3484C0F8" wp14:editId="63EBC4D4">
-            <wp:extent cx="5760720" cy="3567430"/>
+          <wp:inline distT="0" distB="0" distL="0" distR="0" wp14:anchorId="66623293" wp14:editId="603B23BE">
+            <wp:extent cx="5792358" cy="2247900"/>
             <wp:effectExtent l="0" t="0" r="0" b="0"/>
             <wp:docPr id="1" name="Picture 1"/>
             <wp:cNvGraphicFramePr>
@@ -613,7 +801,7 @@
                     <pic:cNvPicPr/>
                   </pic:nvPicPr>
                   <pic:blipFill>
-                    <a:blip r:embed="rId9">
+                    <a:blip r:embed="rId10" cstate="print">
                       <a:extLst>
                         <a:ext uri="{28A0092B-C50C-407E-A947-70E740481C1C}">
                           <a14:useLocalDpi xmlns:a14="http://schemas.microsoft.com/office/drawing/2010/main" val="0"/>
@@ -627,7 +815,7 @@
                   <pic:spPr>
                     <a:xfrm>
                       <a:off x="0" y="0"/>
-                      <a:ext cx="5760720" cy="3567430"/>
+                      <a:ext cx="5798966" cy="2250464"/>
                     </a:xfrm>
                     <a:prstGeom prst="rect">
                       <a:avLst/>
@@ -642,74 +830,100 @@
     </w:p>
     <w:p>
       <w:pPr>
-        <w:pStyle w:val="Caption"/>
+        <w:pStyle w:val="Opisslike"/>
         <w:spacing w:line="360" w:lineRule="auto"/>
       </w:pPr>
       <w:r>
         <w:t xml:space="preserve">Slika </w:t>
       </w:r>
-      <w:fldSimple w:instr=" SEQ Slika \* ARABIC ">
-        <w:r>
-          <w:rPr>
-            <w:noProof/>
-          </w:rPr>
-          <w:t>1</w:t>
-        </w:r>
-      </w:fldSimple>
+      <w:r>
+        <w:fldChar w:fldCharType="begin"/>
+      </w:r>
+      <w:r>
+        <w:instrText xml:space="preserve"> SEQ Slika \* ARABIC </w:instrText>
+      </w:r>
+      <w:r>
+        <w:fldChar w:fldCharType="separate"/>
+      </w:r>
+      <w:r>
+        <w:rPr>
+          <w:noProof/>
+        </w:rPr>
+        <w:t>1</w:t>
+      </w:r>
+      <w:r>
+        <w:rPr>
+          <w:noProof/>
+        </w:rPr>
+        <w:fldChar w:fldCharType="end"/>
+      </w:r>
       <w:r>
         <w:t>: ERA model (</w:t>
-      </w:r>
-      <w:hyperlink r:id="rId10" w:history="1">
-        <w:r>
-          <w:rPr>
-            <w:rStyle w:val="Hyperlink"/>
-          </w:rPr>
-          <w:t>link na sliku</w:t>
-        </w:r>
-      </w:hyperlink>
-      <w:r>
-        <w:t>)</w:t>
-      </w:r>
-    </w:p>
-    <w:p>
-      <w:pPr>
-        <w:spacing w:after="160" w:line="259" w:lineRule="auto"/>
-      </w:pPr>
-      <w:r>
-        <w:br w:type="page"/>
-      </w:r>
-    </w:p>
-    <w:p>
-      <w:pPr>
-        <w:pStyle w:val="Heading1"/>
-        <w:spacing w:line="360" w:lineRule="auto"/>
-      </w:pPr>
-      <w:bookmarkStart w:id="1" w:name="_Toc467001535"/>
-      <w:r>
-        <w:lastRenderedPageBreak/>
-        <w:t>Web servis</w:t>
-      </w:r>
-      <w:bookmarkEnd w:id="1"/>
-    </w:p>
-    <w:p>
-      <w:pPr>
-        <w:spacing w:line="360" w:lineRule="auto"/>
-      </w:pPr>
-    </w:p>
-    <w:p>
-      <w:pPr>
-        <w:spacing w:line="360" w:lineRule="auto"/>
-      </w:pPr>
-      <w:r>
-        <w:t>Kako našu aplikaciju istovremeno može koristiti više korisnika koji trebaju podatke iz zajedničke baze napravljen je PHP web servis. Pripadni web servis je RESTfull tipa te se za dohvaćanje ili manipulaciju podataka treba organizirati određena struktura URL-a. Link na github repozitorij web servisa je</w:t>
-      </w:r>
-      <w:r>
-        <w:t xml:space="preserve"> </w:t>
       </w:r>
       <w:hyperlink r:id="rId11" w:history="1">
         <w:r>
           <w:rPr>
-            <w:rStyle w:val="Hyperlink"/>
+            <w:rStyle w:val="Hiperveza"/>
+          </w:rPr>
+          <w:t xml:space="preserve">link </w:t>
+        </w:r>
+        <w:r>
+          <w:rPr>
+            <w:rStyle w:val="Hiperveza"/>
+          </w:rPr>
+          <w:t>n</w:t>
+        </w:r>
+        <w:r>
+          <w:rPr>
+            <w:rStyle w:val="Hiperveza"/>
+          </w:rPr>
+          <w:t>a sliku</w:t>
+        </w:r>
+      </w:hyperlink>
+      <w:r>
+        <w:t>)</w:t>
+      </w:r>
+    </w:p>
+    <w:p>
+      <w:pPr>
+        <w:spacing w:after="160" w:line="259" w:lineRule="auto"/>
+      </w:pPr>
+      <w:r>
+        <w:br w:type="page"/>
+      </w:r>
+    </w:p>
+    <w:p>
+      <w:pPr>
+        <w:pStyle w:val="Naslov1"/>
+        <w:spacing w:line="360" w:lineRule="auto"/>
+      </w:pPr>
+      <w:bookmarkStart w:id="2" w:name="_Toc471210738"/>
+      <w:r>
+        <w:lastRenderedPageBreak/>
+        <w:t>Web servis</w:t>
+      </w:r>
+      <w:bookmarkEnd w:id="2"/>
+    </w:p>
+    <w:p>
+      <w:pPr>
+        <w:spacing w:line="360" w:lineRule="auto"/>
+      </w:pPr>
+    </w:p>
+    <w:p>
+      <w:pPr>
+        <w:spacing w:line="360" w:lineRule="auto"/>
+        <w:jc w:val="both"/>
+      </w:pPr>
+      <w:r>
+        <w:t>Kako aplikaciju istovremeno može koristiti više korisnika koji trebaju podatke iz zajedničke baze napravljen je PHP web servis. Pripadni web servis je RESTfull tipa te se za dohvaćanje ili manipulaciju podataka treba organizirati određena struktura URL-a. Link na github repozitorij web servisa je</w:t>
+      </w:r>
+      <w:r>
+        <w:t xml:space="preserve"> </w:t>
+      </w:r>
+      <w:hyperlink r:id="rId12" w:history="1">
+        <w:r>
+          <w:rPr>
+            <w:rStyle w:val="Hiperveza"/>
           </w:rPr>
           <w:t>https://github.com/valkrhlan/FoodDonorWebservice</w:t>
         </w:r>
@@ -717,10 +931,10 @@
       <w:r>
         <w:t xml:space="preserve"> Kao nepromjenjivi dio tj. baseUrl u aplikaciji korišten je url: </w:t>
       </w:r>
-      <w:hyperlink r:id="rId12" w:history="1">
+      <w:hyperlink r:id="rId13" w:history="1">
         <w:r>
           <w:rPr>
-            <w:rStyle w:val="Hyperlink"/>
+            <w:rStyle w:val="Hiperveza"/>
           </w:rPr>
           <w:t>https://air-web-service.000webhostapp.com/webservice/</w:t>
         </w:r>
@@ -732,7 +946,27 @@
         <w:t xml:space="preserve"> </w:t>
       </w:r>
       <w:r>
-        <w:t>Za prvu fazu su implementirane četiri metode, a njihov naziv, HTTP metodu i url možete vidjeti u tablici 1. Metode web </w:t>
+        <w:t>Za prvu fazu implementirane</w:t>
+      </w:r>
+      <w:r>
+        <w:t xml:space="preserve"> su</w:t>
+      </w:r>
+      <w:r>
+        <w:t xml:space="preserve"> četiri metode, a njihov naziv, HTTP metodu i </w:t>
+      </w:r>
+      <w:proofErr w:type="spellStart"/>
+      <w:r>
+        <w:t>url</w:t>
+      </w:r>
+      <w:proofErr w:type="spellEnd"/>
+      <w:r>
+        <w:t xml:space="preserve"> </w:t>
+      </w:r>
+      <w:r>
+        <w:t xml:space="preserve">prikazani su </w:t>
+      </w:r>
+      <w:r>
+        <w:t>u tablici 1. Metode web </w:t>
       </w:r>
       <w:r>
         <w:rPr>
@@ -742,8 +976,15 @@
         <w:t>servisa</w:t>
       </w:r>
       <w:r>
-        <w:t>. Pristupni url se kreira tako da </w:t>
-      </w:r>
+        <w:t>. Pristupni url se kreira tako da</w:t>
+      </w:r>
+      <w:r>
+        <w:t xml:space="preserve"> se</w:t>
+      </w:r>
+      <w:r>
+        <w:t> </w:t>
+      </w:r>
+      <w:proofErr w:type="spellStart"/>
       <w:r>
         <w:rPr>
           <w:i/>
@@ -751,8 +992,23 @@
         </w:rPr>
         <w:t>baseUrl</w:t>
       </w:r>
-      <w:r>
-        <w:t>-u dodamo url metode.</w:t>
+      <w:proofErr w:type="spellEnd"/>
+      <w:r>
+        <w:t xml:space="preserve">-u </w:t>
+      </w:r>
+      <w:r>
+        <w:t>doda</w:t>
+      </w:r>
+      <w:r>
+        <w:t xml:space="preserve"> </w:t>
+      </w:r>
+      <w:proofErr w:type="spellStart"/>
+      <w:r>
+        <w:t>url</w:t>
+      </w:r>
+      <w:proofErr w:type="spellEnd"/>
+      <w:r>
+        <w:t xml:space="preserve"> metode.</w:t>
       </w:r>
     </w:p>
     <w:p>
@@ -762,7 +1018,7 @@
     </w:p>
     <w:tbl>
       <w:tblPr>
-        <w:tblStyle w:val="TableGrid"/>
+        <w:tblStyle w:val="Reetkatablice"/>
         <w:tblW w:w="0" w:type="auto"/>
         <w:tblLayout w:type="fixed"/>
         <w:tblLook w:val="04A0" w:firstRow="1" w:lastRow="0" w:firstColumn="1" w:lastColumn="0" w:noHBand="0" w:noVBand="1"/>
@@ -951,7 +1207,15 @@
               <w:spacing w:line="360" w:lineRule="auto"/>
             </w:pPr>
             <w:r>
-              <w:t>Registracija volontera</w:t>
+              <w:t xml:space="preserve">Registracija </w:t>
+            </w:r>
+            <w:proofErr w:type="spellStart"/>
+            <w:r>
+              <w:t>donora</w:t>
+            </w:r>
+            <w:proofErr w:type="spellEnd"/>
+            <w:r>
+              <w:t xml:space="preserve"> i potrebitih</w:t>
             </w:r>
             <w:r>
               <w:tab/>
@@ -1028,10 +1292,396 @@
           </w:p>
         </w:tc>
       </w:tr>
+      <w:tr>
+        <w:tc>
+          <w:tcPr>
+            <w:tcW w:w="1980" w:type="dxa"/>
+          </w:tcPr>
+          <w:p>
+            <w:pPr>
+              <w:spacing w:line="360" w:lineRule="auto"/>
+            </w:pPr>
+            <w:r>
+              <w:t>Pohrana novog paketa</w:t>
+            </w:r>
+          </w:p>
+        </w:tc>
+        <w:tc>
+          <w:tcPr>
+            <w:tcW w:w="1276" w:type="dxa"/>
+          </w:tcPr>
+          <w:p>
+            <w:pPr>
+              <w:spacing w:line="360" w:lineRule="auto"/>
+            </w:pPr>
+            <w:r>
+              <w:t>GET</w:t>
+            </w:r>
+          </w:p>
+        </w:tc>
+        <w:tc>
+          <w:tcPr>
+            <w:tcW w:w="5806" w:type="dxa"/>
+          </w:tcPr>
+          <w:p>
+            <w:pPr>
+              <w:keepNext/>
+              <w:spacing w:line="360" w:lineRule="auto"/>
+            </w:pPr>
+            <w:r>
+              <w:t>paket/novi/</w:t>
+            </w:r>
+            <w:r>
+              <w:t>{email}/{</w:t>
+            </w:r>
+            <w:proofErr w:type="spellStart"/>
+            <w:r>
+              <w:t>json</w:t>
+            </w:r>
+            <w:proofErr w:type="spellEnd"/>
+            <w:r>
+              <w:t>}/{prijevoz}</w:t>
+            </w:r>
+          </w:p>
+        </w:tc>
+      </w:tr>
+      <w:tr>
+        <w:tc>
+          <w:tcPr>
+            <w:tcW w:w="1980" w:type="dxa"/>
+          </w:tcPr>
+          <w:p>
+            <w:pPr>
+              <w:spacing w:line="360" w:lineRule="auto"/>
+            </w:pPr>
+            <w:r>
+              <w:t xml:space="preserve">Dohvaćanje paketa </w:t>
+            </w:r>
+            <w:r>
+              <w:t xml:space="preserve">za </w:t>
+            </w:r>
+            <w:r>
+              <w:lastRenderedPageBreak/>
+              <w:t xml:space="preserve">pojedinog </w:t>
+            </w:r>
+            <w:proofErr w:type="spellStart"/>
+            <w:r>
+              <w:t>korisika</w:t>
+            </w:r>
+            <w:proofErr w:type="spellEnd"/>
+          </w:p>
+        </w:tc>
+        <w:tc>
+          <w:tcPr>
+            <w:tcW w:w="1276" w:type="dxa"/>
+          </w:tcPr>
+          <w:p>
+            <w:pPr>
+              <w:spacing w:line="360" w:lineRule="auto"/>
+            </w:pPr>
+            <w:r>
+              <w:lastRenderedPageBreak/>
+              <w:t>GET</w:t>
+            </w:r>
+          </w:p>
+        </w:tc>
+        <w:tc>
+          <w:tcPr>
+            <w:tcW w:w="5806" w:type="dxa"/>
+          </w:tcPr>
+          <w:p>
+            <w:pPr>
+              <w:keepNext/>
+              <w:spacing w:line="360" w:lineRule="auto"/>
+            </w:pPr>
+            <w:r>
+              <w:t>paket/dohvati/</w:t>
+            </w:r>
+            <w:r>
+              <w:t>{email}/</w:t>
+            </w:r>
+          </w:p>
+        </w:tc>
+      </w:tr>
+      <w:tr>
+        <w:tc>
+          <w:tcPr>
+            <w:tcW w:w="1980" w:type="dxa"/>
+          </w:tcPr>
+          <w:p>
+            <w:pPr>
+              <w:spacing w:line="360" w:lineRule="auto"/>
+            </w:pPr>
+            <w:r>
+              <w:lastRenderedPageBreak/>
+              <w:t xml:space="preserve">Pohrani </w:t>
+            </w:r>
+            <w:proofErr w:type="spellStart"/>
+            <w:r>
+              <w:t>firebase</w:t>
+            </w:r>
+            <w:proofErr w:type="spellEnd"/>
+            <w:r>
+              <w:t xml:space="preserve"> </w:t>
+            </w:r>
+            <w:proofErr w:type="spellStart"/>
+            <w:r>
+              <w:t>token</w:t>
+            </w:r>
+            <w:proofErr w:type="spellEnd"/>
+            <w:r>
+              <w:t xml:space="preserve"> u bazu</w:t>
+            </w:r>
+          </w:p>
+        </w:tc>
+        <w:tc>
+          <w:tcPr>
+            <w:tcW w:w="1276" w:type="dxa"/>
+          </w:tcPr>
+          <w:p>
+            <w:pPr>
+              <w:spacing w:line="360" w:lineRule="auto"/>
+            </w:pPr>
+            <w:r>
+              <w:t>GET</w:t>
+            </w:r>
+          </w:p>
+        </w:tc>
+        <w:tc>
+          <w:tcPr>
+            <w:tcW w:w="5806" w:type="dxa"/>
+          </w:tcPr>
+          <w:p>
+            <w:pPr>
+              <w:keepNext/>
+              <w:spacing w:line="360" w:lineRule="auto"/>
+            </w:pPr>
+            <w:proofErr w:type="spellStart"/>
+            <w:r>
+              <w:t>registerDevice</w:t>
+            </w:r>
+            <w:proofErr w:type="spellEnd"/>
+            <w:r>
+              <w:t>/</w:t>
+            </w:r>
+            <w:r>
+              <w:t>{email}/{</w:t>
+            </w:r>
+            <w:proofErr w:type="spellStart"/>
+            <w:r>
+              <w:t>token</w:t>
+            </w:r>
+            <w:proofErr w:type="spellEnd"/>
+            <w:r>
+              <w:t>}/</w:t>
+            </w:r>
+          </w:p>
+        </w:tc>
+      </w:tr>
+      <w:tr>
+        <w:tc>
+          <w:tcPr>
+            <w:tcW w:w="1980" w:type="dxa"/>
+          </w:tcPr>
+          <w:p>
+            <w:pPr>
+              <w:spacing w:line="360" w:lineRule="auto"/>
+            </w:pPr>
+            <w:r>
+              <w:t xml:space="preserve">Obriši </w:t>
+            </w:r>
+            <w:proofErr w:type="spellStart"/>
+            <w:r>
+              <w:t>firebase</w:t>
+            </w:r>
+            <w:proofErr w:type="spellEnd"/>
+            <w:r>
+              <w:t xml:space="preserve"> </w:t>
+            </w:r>
+            <w:proofErr w:type="spellStart"/>
+            <w:r>
+              <w:t>token</w:t>
+            </w:r>
+            <w:proofErr w:type="spellEnd"/>
+            <w:r>
+              <w:t xml:space="preserve"> iz baze</w:t>
+            </w:r>
+          </w:p>
+        </w:tc>
+        <w:tc>
+          <w:tcPr>
+            <w:tcW w:w="1276" w:type="dxa"/>
+          </w:tcPr>
+          <w:p>
+            <w:pPr>
+              <w:spacing w:line="360" w:lineRule="auto"/>
+            </w:pPr>
+            <w:r>
+              <w:t>GET</w:t>
+            </w:r>
+          </w:p>
+        </w:tc>
+        <w:tc>
+          <w:tcPr>
+            <w:tcW w:w="5806" w:type="dxa"/>
+          </w:tcPr>
+          <w:p>
+            <w:pPr>
+              <w:keepNext/>
+              <w:spacing w:line="360" w:lineRule="auto"/>
+            </w:pPr>
+            <w:proofErr w:type="spellStart"/>
+            <w:r>
+              <w:t>obrisiToken</w:t>
+            </w:r>
+            <w:proofErr w:type="spellEnd"/>
+            <w:r>
+              <w:t>/</w:t>
+            </w:r>
+            <w:r>
+              <w:t>{email}/</w:t>
+            </w:r>
+          </w:p>
+        </w:tc>
+      </w:tr>
+      <w:tr>
+        <w:tc>
+          <w:tcPr>
+            <w:tcW w:w="1980" w:type="dxa"/>
+          </w:tcPr>
+          <w:p>
+            <w:pPr>
+              <w:spacing w:line="360" w:lineRule="auto"/>
+            </w:pPr>
+            <w:r>
+              <w:t xml:space="preserve">Pošalji notifikaciju na </w:t>
+            </w:r>
+            <w:proofErr w:type="spellStart"/>
+            <w:r>
+              <w:t>firebase</w:t>
+            </w:r>
+            <w:proofErr w:type="spellEnd"/>
+            <w:r>
+              <w:t xml:space="preserve"> servis</w:t>
+            </w:r>
+          </w:p>
+        </w:tc>
+        <w:tc>
+          <w:tcPr>
+            <w:tcW w:w="1276" w:type="dxa"/>
+          </w:tcPr>
+          <w:p>
+            <w:pPr>
+              <w:spacing w:line="360" w:lineRule="auto"/>
+            </w:pPr>
+            <w:r>
+              <w:t>GET</w:t>
+            </w:r>
+          </w:p>
+        </w:tc>
+        <w:tc>
+          <w:tcPr>
+            <w:tcW w:w="5806" w:type="dxa"/>
+          </w:tcPr>
+          <w:p>
+            <w:pPr>
+              <w:keepNext/>
+              <w:spacing w:line="360" w:lineRule="auto"/>
+            </w:pPr>
+            <w:proofErr w:type="spellStart"/>
+            <w:r>
+              <w:t>sendNotifications</w:t>
+            </w:r>
+            <w:proofErr w:type="spellEnd"/>
+            <w:r>
+              <w:t>/{email}/{title}/{</w:t>
+            </w:r>
+            <w:proofErr w:type="spellStart"/>
+            <w:r>
+              <w:t>message</w:t>
+            </w:r>
+            <w:proofErr w:type="spellEnd"/>
+            <w:r>
+              <w:t>}/</w:t>
+            </w:r>
+          </w:p>
+        </w:tc>
+      </w:tr>
+      <w:tr>
+        <w:tc>
+          <w:tcPr>
+            <w:tcW w:w="1980" w:type="dxa"/>
+          </w:tcPr>
+          <w:p>
+            <w:pPr>
+              <w:spacing w:line="360" w:lineRule="auto"/>
+            </w:pPr>
+            <w:r>
+              <w:t xml:space="preserve">Dohvati </w:t>
+            </w:r>
+            <w:proofErr w:type="spellStart"/>
+            <w:r>
+              <w:t>nottifikacije</w:t>
+            </w:r>
+            <w:proofErr w:type="spellEnd"/>
+            <w:r>
+              <w:t xml:space="preserve"> za </w:t>
+            </w:r>
+            <w:proofErr w:type="spellStart"/>
+            <w:r>
+              <w:t>konfigurabilan</w:t>
+            </w:r>
+            <w:proofErr w:type="spellEnd"/>
+            <w:r>
+              <w:t xml:space="preserve"> prikaz obavijesti</w:t>
+            </w:r>
+          </w:p>
+        </w:tc>
+        <w:tc>
+          <w:tcPr>
+            <w:tcW w:w="1276" w:type="dxa"/>
+          </w:tcPr>
+          <w:p>
+            <w:pPr>
+              <w:spacing w:line="360" w:lineRule="auto"/>
+            </w:pPr>
+            <w:r>
+              <w:t>GET</w:t>
+            </w:r>
+          </w:p>
+        </w:tc>
+        <w:tc>
+          <w:tcPr>
+            <w:tcW w:w="5806" w:type="dxa"/>
+          </w:tcPr>
+          <w:p>
+            <w:pPr>
+              <w:keepNext/>
+              <w:spacing w:line="360" w:lineRule="auto"/>
+            </w:pPr>
+            <w:proofErr w:type="spellStart"/>
+            <w:r>
+              <w:t>getNotifications</w:t>
+            </w:r>
+            <w:proofErr w:type="spellEnd"/>
+            <w:r>
+              <w:t>/{email}/{</w:t>
+            </w:r>
+            <w:proofErr w:type="spellStart"/>
+            <w:r>
+              <w:t>timestamp</w:t>
+            </w:r>
+            <w:proofErr w:type="spellEnd"/>
+            <w:r>
+              <w:t>}/</w:t>
+            </w:r>
+          </w:p>
+        </w:tc>
+      </w:tr>
     </w:tbl>
     <w:p>
       <w:pPr>
-        <w:pStyle w:val="Caption"/>
+        <w:pStyle w:val="Opisslike"/>
         <w:spacing w:line="360" w:lineRule="auto"/>
       </w:pPr>
       <w:r>
@@ -1060,13 +1710,16 @@
     <w:p>
       <w:pPr>
         <w:spacing w:line="360" w:lineRule="auto"/>
-      </w:pPr>
-      <w:r>
-        <w:t xml:space="preserve">Svaka funkcija vraća odgovor JSON formata. Glavni atributi u odgovoru su status, nbResults, message i dana. Pri čemu status označava uspješno ili uspješno dohvaćanje podataka sa web servisa, a prikazuju i ispravnost ili neispravnost pri izmjeni ili dodavanju podataka u bazu. </w:t>
-      </w:r>
-      <w:r>
-        <w:lastRenderedPageBreak/>
-        <w:t>Strukturu odgovora i moguće vrijednosti koje može poprimiti možemo vidjeti u tablici </w:t>
+        <w:jc w:val="both"/>
+      </w:pPr>
+      <w:r>
+        <w:t xml:space="preserve">Svaka funkcija vraća odgovor JSON formata. Glavni atributi u odgovoru su status, nbResults, message i dana. Pri čemu status označava uspješno ili </w:t>
+      </w:r>
+      <w:r>
+        <w:t>ne</w:t>
+      </w:r>
+      <w:r>
+        <w:t>uspješno dohvaćanje podataka sa web servisa, a prikazuju i ispravnost ili neispravnost pri izmjeni ili dodavanju podataka u bazu. Strukturu odgovora i moguće vrijednosti koje može poprimiti možemo vidjeti u tablici </w:t>
       </w:r>
       <w:r>
         <w:rPr>
@@ -1086,7 +1739,10 @@
         <w:t>3. Struktura odgovora pri metodi za prijavu</w:t>
       </w:r>
       <w:r>
-        <w:t> i tablici </w:t>
+        <w:t> ,</w:t>
+      </w:r>
+      <w:r>
+        <w:t>tablici </w:t>
       </w:r>
       <w:r>
         <w:rPr>
@@ -1096,7 +1752,185 @@
         <w:t>4. Struktura odgovora pri metodama za registraciju</w:t>
       </w:r>
       <w:r>
-        <w:t> nam pokazuje sve moguće vrijednosti odgovora prilikom dohvaćanja svih gradova iz baze.</w:t>
+        <w:t> </w:t>
+      </w:r>
+      <w:r>
+        <w:t>,</w:t>
+      </w:r>
+      <w:r>
+        <w:t xml:space="preserve">tablici 5. </w:t>
+      </w:r>
+      <w:r>
+        <w:rPr>
+          <w:i/>
+        </w:rPr>
+        <w:t>Struktura odgovora</w:t>
+      </w:r>
+      <w:r>
+        <w:rPr>
+          <w:i/>
+        </w:rPr>
+        <w:t xml:space="preserve"> </w:t>
+      </w:r>
+      <w:r>
+        <w:rPr>
+          <w:i/>
+        </w:rPr>
+        <w:t>pri metodi za dohvaćanje vrste hrane i mjernih jedinica</w:t>
+      </w:r>
+      <w:r>
+        <w:rPr>
+          <w:i/>
+        </w:rPr>
+        <w:t>,</w:t>
+      </w:r>
+      <w:r>
+        <w:rPr>
+          <w:i/>
+        </w:rPr>
+        <w:t xml:space="preserve"> tablici 6</w:t>
+      </w:r>
+      <w:r>
+        <w:rPr>
+          <w:i/>
+        </w:rPr>
+        <w:t xml:space="preserve">. </w:t>
+      </w:r>
+      <w:r>
+        <w:rPr>
+          <w:i/>
+        </w:rPr>
+        <w:t>Struktura odgovora pri metodi za pohranu novog paketa</w:t>
+      </w:r>
+      <w:r>
+        <w:t>, tablici 7</w:t>
+      </w:r>
+      <w:r>
+        <w:t xml:space="preserve">. </w:t>
+      </w:r>
+      <w:r>
+        <w:rPr>
+          <w:i/>
+        </w:rPr>
+        <w:t>Struktura odgovora pri metodi za dohvaćanje paketa pojedinog korisnika</w:t>
+      </w:r>
+      <w:r>
+        <w:t xml:space="preserve">, </w:t>
+      </w:r>
+      <w:r>
+        <w:t>tablici 8</w:t>
+      </w:r>
+      <w:r>
+        <w:t xml:space="preserve">. </w:t>
+      </w:r>
+      <w:r>
+        <w:rPr>
+          <w:i/>
+        </w:rPr>
+        <w:t xml:space="preserve">Struktura odgovora pri pohrani </w:t>
+      </w:r>
+      <w:proofErr w:type="spellStart"/>
+      <w:r>
+        <w:rPr>
+          <w:i/>
+        </w:rPr>
+        <w:t>firebase</w:t>
+      </w:r>
+      <w:proofErr w:type="spellEnd"/>
+      <w:r>
+        <w:rPr>
+          <w:i/>
+        </w:rPr>
+        <w:t xml:space="preserve"> </w:t>
+      </w:r>
+      <w:proofErr w:type="spellStart"/>
+      <w:r>
+        <w:rPr>
+          <w:i/>
+        </w:rPr>
+        <w:t>tokena</w:t>
+      </w:r>
+      <w:proofErr w:type="spellEnd"/>
+      <w:r>
+        <w:t>, tablici 9</w:t>
+      </w:r>
+      <w:r>
+        <w:t xml:space="preserve">. </w:t>
+      </w:r>
+      <w:r>
+        <w:rPr>
+          <w:i/>
+        </w:rPr>
+        <w:t xml:space="preserve">Struktura odgovora pri brisanju </w:t>
+      </w:r>
+      <w:proofErr w:type="spellStart"/>
+      <w:r>
+        <w:rPr>
+          <w:i/>
+        </w:rPr>
+        <w:t>tokena</w:t>
+      </w:r>
+      <w:proofErr w:type="spellEnd"/>
+      <w:r>
+        <w:rPr>
+          <w:i/>
+        </w:rPr>
+        <w:t xml:space="preserve"> iz baze</w:t>
+      </w:r>
+      <w:r>
+        <w:t>, tablici 10</w:t>
+      </w:r>
+      <w:r>
+        <w:t xml:space="preserve">. </w:t>
+      </w:r>
+      <w:r>
+        <w:rPr>
+          <w:i/>
+        </w:rPr>
+        <w:t xml:space="preserve">Struktura odgovora pri slanju notifikacija na </w:t>
+      </w:r>
+      <w:proofErr w:type="spellStart"/>
+      <w:r>
+        <w:rPr>
+          <w:i/>
+        </w:rPr>
+        <w:t>firebase</w:t>
+      </w:r>
+      <w:proofErr w:type="spellEnd"/>
+      <w:r>
+        <w:rPr>
+          <w:i/>
+        </w:rPr>
+        <w:t xml:space="preserve"> servis</w:t>
+      </w:r>
+      <w:r>
+        <w:t xml:space="preserve"> i tablici 11.</w:t>
+      </w:r>
+      <w:r>
+        <w:t xml:space="preserve"> </w:t>
+      </w:r>
+      <w:r>
+        <w:rPr>
+          <w:i/>
+        </w:rPr>
+        <w:t xml:space="preserve">Struktura odgovora pri dohvaćanju notifikacija za </w:t>
+      </w:r>
+      <w:proofErr w:type="spellStart"/>
+      <w:r>
+        <w:rPr>
+          <w:i/>
+        </w:rPr>
+        <w:t>konfigurbilan</w:t>
+      </w:r>
+      <w:proofErr w:type="spellEnd"/>
+      <w:r>
+        <w:rPr>
+          <w:i/>
+        </w:rPr>
+        <w:t xml:space="preserve"> prikaz</w:t>
+      </w:r>
+      <w:r>
+        <w:t>.</w:t>
       </w:r>
     </w:p>
     <w:p>
@@ -1106,7 +1940,7 @@
     </w:p>
     <w:tbl>
       <w:tblPr>
-        <w:tblStyle w:val="TableGrid"/>
+        <w:tblStyle w:val="Reetkatablice"/>
         <w:tblW w:w="0" w:type="auto"/>
         <w:tblLook w:val="04A0" w:firstRow="1" w:lastRow="0" w:firstColumn="1" w:lastColumn="0" w:noHBand="0" w:noVBand="1"/>
       </w:tblPr>
@@ -1169,6 +2003,7 @@
               <w:spacing w:line="360" w:lineRule="auto"/>
             </w:pPr>
             <w:r>
+              <w:lastRenderedPageBreak/>
               <w:t>status</w:t>
             </w:r>
           </w:p>
@@ -1327,7 +2162,7 @@
     </w:tbl>
     <w:p>
       <w:pPr>
-        <w:pStyle w:val="Caption"/>
+        <w:pStyle w:val="Opisslike"/>
         <w:spacing w:line="360" w:lineRule="auto"/>
       </w:pPr>
       <w:r>
@@ -1390,7 +2225,7 @@
     </w:p>
     <w:tbl>
       <w:tblPr>
-        <w:tblStyle w:val="TableGrid"/>
+        <w:tblStyle w:val="Reetkatablice"/>
         <w:tblW w:w="0" w:type="auto"/>
         <w:tblLook w:val="04A0" w:firstRow="1" w:lastRow="0" w:firstColumn="1" w:lastColumn="0" w:noHBand="0" w:noVBand="1"/>
       </w:tblPr>
@@ -1684,7 +2519,7 @@
     </w:tbl>
     <w:p>
       <w:pPr>
-        <w:pStyle w:val="Caption"/>
+        <w:pStyle w:val="Opisslike"/>
         <w:spacing w:line="360" w:lineRule="auto"/>
       </w:pPr>
       <w:r>
@@ -1712,7 +2547,7 @@
     </w:p>
     <w:tbl>
       <w:tblPr>
-        <w:tblStyle w:val="TableGrid"/>
+        <w:tblStyle w:val="Reetkatablice"/>
         <w:tblW w:w="0" w:type="auto"/>
         <w:tblLook w:val="04A0" w:firstRow="1" w:lastRow="0" w:firstColumn="1" w:lastColumn="0" w:noHBand="0" w:noVBand="1"/>
       </w:tblPr>
@@ -1933,7 +2768,7 @@
     </w:tbl>
     <w:p>
       <w:pPr>
-        <w:pStyle w:val="Caption"/>
+        <w:pStyle w:val="Opisslike"/>
         <w:spacing w:line="360" w:lineRule="auto"/>
       </w:pPr>
       <w:r>
@@ -1962,9 +2797,30 @@
         <w:br w:type="page"/>
       </w:r>
     </w:p>
+    <w:p>
+      <w:pPr>
+        <w:pStyle w:val="Opisslike"/>
+        <w:keepNext/>
+      </w:pPr>
+      <w:r>
+        <w:lastRenderedPageBreak/>
+        <w:t xml:space="preserve">Tablica </w:t>
+      </w:r>
+      <w:fldSimple w:instr=" SEQ Tablica \* ARABIC ">
+        <w:r>
+          <w:rPr>
+            <w:noProof/>
+          </w:rPr>
+          <w:t>5</w:t>
+        </w:r>
+      </w:fldSimple>
+      <w:r>
+        <w:t>. Struktura metode pri dohvaćanju svih vrsta hrane i njihovih mjernih jedinica</w:t>
+      </w:r>
+    </w:p>
     <w:tbl>
       <w:tblPr>
-        <w:tblStyle w:val="TableGrid"/>
+        <w:tblStyle w:val="Reetkatablice"/>
         <w:tblW w:w="0" w:type="auto"/>
         <w:tblLook w:val="04A0" w:firstRow="1" w:lastRow="0" w:firstColumn="1" w:lastColumn="0" w:noHBand="0" w:noVBand="1"/>
       </w:tblPr>
@@ -1983,7 +2839,6 @@
               <w:spacing w:line="360" w:lineRule="auto"/>
             </w:pPr>
             <w:r>
-              <w:lastRenderedPageBreak/>
               <w:t>RESPONSE</w:t>
             </w:r>
           </w:p>
@@ -2229,17 +3084,1701 @@
     </w:p>
     <w:p>
       <w:pPr>
+        <w:spacing w:after="160" w:line="259" w:lineRule="auto"/>
+      </w:pPr>
+    </w:p>
+    <w:tbl>
+      <w:tblPr>
+        <w:tblStyle w:val="Reetkatablice"/>
+        <w:tblW w:w="0" w:type="auto"/>
+        <w:tblLook w:val="04A0" w:firstRow="1" w:lastRow="0" w:firstColumn="1" w:lastColumn="0" w:noHBand="0" w:noVBand="1"/>
+      </w:tblPr>
+      <w:tblGrid>
+        <w:gridCol w:w="3020"/>
+        <w:gridCol w:w="3021"/>
+        <w:gridCol w:w="3021"/>
+      </w:tblGrid>
+      <w:tr>
+        <w:tc>
+          <w:tcPr>
+            <w:tcW w:w="3020" w:type="dxa"/>
+          </w:tcPr>
+          <w:p>
+            <w:pPr>
+              <w:spacing w:line="360" w:lineRule="auto"/>
+            </w:pPr>
+            <w:r>
+              <w:t>RESPONSE</w:t>
+            </w:r>
+          </w:p>
+        </w:tc>
+        <w:tc>
+          <w:tcPr>
+            <w:tcW w:w="3021" w:type="dxa"/>
+          </w:tcPr>
+          <w:p>
+            <w:pPr>
+              <w:spacing w:line="360" w:lineRule="auto"/>
+            </w:pPr>
+            <w:r>
+              <w:t xml:space="preserve">Paket nije dodan </w:t>
+            </w:r>
+          </w:p>
+        </w:tc>
+        <w:tc>
+          <w:tcPr>
+            <w:tcW w:w="3021" w:type="dxa"/>
+          </w:tcPr>
+          <w:p>
+            <w:pPr>
+              <w:spacing w:line="360" w:lineRule="auto"/>
+            </w:pPr>
+            <w:proofErr w:type="spellStart"/>
+            <w:r>
+              <w:t>Pake</w:t>
+            </w:r>
+            <w:proofErr w:type="spellEnd"/>
+            <w:r>
+              <w:t xml:space="preserve"> uspješno dodan</w:t>
+            </w:r>
+          </w:p>
+        </w:tc>
+      </w:tr>
+      <w:tr>
+        <w:tc>
+          <w:tcPr>
+            <w:tcW w:w="3020" w:type="dxa"/>
+          </w:tcPr>
+          <w:p>
+            <w:pPr>
+              <w:spacing w:line="360" w:lineRule="auto"/>
+            </w:pPr>
+            <w:r>
+              <w:t>status</w:t>
+            </w:r>
+          </w:p>
+        </w:tc>
+        <w:tc>
+          <w:tcPr>
+            <w:tcW w:w="3021" w:type="dxa"/>
+          </w:tcPr>
+          <w:p>
+            <w:pPr>
+              <w:spacing w:line="360" w:lineRule="auto"/>
+            </w:pPr>
+            <w:r>
+              <w:t xml:space="preserve">NOT </w:t>
+            </w:r>
+            <w:r>
+              <w:t>OK</w:t>
+            </w:r>
+          </w:p>
+        </w:tc>
+        <w:tc>
+          <w:tcPr>
+            <w:tcW w:w="3021" w:type="dxa"/>
+          </w:tcPr>
+          <w:p>
+            <w:pPr>
+              <w:spacing w:line="360" w:lineRule="auto"/>
+            </w:pPr>
+            <w:r>
+              <w:t>OK</w:t>
+            </w:r>
+          </w:p>
+        </w:tc>
+      </w:tr>
+      <w:tr>
+        <w:tc>
+          <w:tcPr>
+            <w:tcW w:w="3020" w:type="dxa"/>
+          </w:tcPr>
+          <w:p>
+            <w:pPr>
+              <w:spacing w:line="360" w:lineRule="auto"/>
+            </w:pPr>
+            <w:proofErr w:type="spellStart"/>
+            <w:r>
+              <w:t>nbResults</w:t>
+            </w:r>
+            <w:proofErr w:type="spellEnd"/>
+          </w:p>
+        </w:tc>
+        <w:tc>
+          <w:tcPr>
+            <w:tcW w:w="3021" w:type="dxa"/>
+          </w:tcPr>
+          <w:p>
+            <w:pPr>
+              <w:spacing w:line="360" w:lineRule="auto"/>
+            </w:pPr>
+            <w:r>
+              <w:t>0</w:t>
+            </w:r>
+          </w:p>
+        </w:tc>
+        <w:tc>
+          <w:tcPr>
+            <w:tcW w:w="3021" w:type="dxa"/>
+          </w:tcPr>
+          <w:p>
+            <w:pPr>
+              <w:spacing w:line="360" w:lineRule="auto"/>
+            </w:pPr>
+            <w:r>
+              <w:t>0</w:t>
+            </w:r>
+          </w:p>
+        </w:tc>
+      </w:tr>
+      <w:tr>
+        <w:tc>
+          <w:tcPr>
+            <w:tcW w:w="3020" w:type="dxa"/>
+          </w:tcPr>
+          <w:p>
+            <w:pPr>
+              <w:spacing w:line="360" w:lineRule="auto"/>
+            </w:pPr>
+            <w:proofErr w:type="spellStart"/>
+            <w:r>
+              <w:t>Message</w:t>
+            </w:r>
+            <w:proofErr w:type="spellEnd"/>
+          </w:p>
+        </w:tc>
+        <w:tc>
+          <w:tcPr>
+            <w:tcW w:w="3021" w:type="dxa"/>
+          </w:tcPr>
+          <w:p>
+            <w:pPr>
+              <w:spacing w:line="360" w:lineRule="auto"/>
+            </w:pPr>
+            <w:r>
+              <w:t>Tekst greški</w:t>
+            </w:r>
+          </w:p>
+        </w:tc>
+        <w:tc>
+          <w:tcPr>
+            <w:tcW w:w="3021" w:type="dxa"/>
+          </w:tcPr>
+          <w:p>
+            <w:pPr>
+              <w:spacing w:line="360" w:lineRule="auto"/>
+            </w:pPr>
+            <w:r>
+              <w:t>„</w:t>
+            </w:r>
+            <w:r>
+              <w:t>Uspješno dodano!</w:t>
+            </w:r>
+            <w:r>
+              <w:t>“</w:t>
+            </w:r>
+          </w:p>
+        </w:tc>
+      </w:tr>
+      <w:tr>
+        <w:tc>
+          <w:tcPr>
+            <w:tcW w:w="3020" w:type="dxa"/>
+          </w:tcPr>
+          <w:p>
+            <w:pPr>
+              <w:spacing w:line="360" w:lineRule="auto"/>
+            </w:pPr>
+            <w:r>
+              <w:t>data</w:t>
+            </w:r>
+          </w:p>
+        </w:tc>
+        <w:tc>
+          <w:tcPr>
+            <w:tcW w:w="3021" w:type="dxa"/>
+          </w:tcPr>
+          <w:p>
+            <w:pPr>
+              <w:spacing w:line="360" w:lineRule="auto"/>
+            </w:pPr>
+            <w:r>
+              <w:t xml:space="preserve">Niz s atributom dodavanje i njegovom vrijednosti </w:t>
+            </w:r>
+            <w:proofErr w:type="spellStart"/>
+            <w:r>
+              <w:t>error</w:t>
+            </w:r>
+            <w:proofErr w:type="spellEnd"/>
+          </w:p>
+        </w:tc>
+        <w:tc>
+          <w:tcPr>
+            <w:tcW w:w="3021" w:type="dxa"/>
+          </w:tcPr>
+          <w:p>
+            <w:pPr>
+              <w:keepNext/>
+              <w:spacing w:line="360" w:lineRule="auto"/>
+            </w:pPr>
+            <w:r>
+              <w:t>Niz s nazivom atributa dodavanje i njegovom vrijednosti OK</w:t>
+            </w:r>
+          </w:p>
+        </w:tc>
+      </w:tr>
+    </w:tbl>
+    <w:p>
+      <w:pPr>
+        <w:pStyle w:val="Opisslike"/>
+      </w:pPr>
+      <w:r>
+        <w:t xml:space="preserve">Tablica </w:t>
+      </w:r>
+      <w:fldSimple w:instr=" SEQ Tablica \* ARABIC ">
+        <w:r>
+          <w:rPr>
+            <w:noProof/>
+          </w:rPr>
+          <w:t>6</w:t>
+        </w:r>
+      </w:fldSimple>
+      <w:r>
+        <w:t xml:space="preserve">. </w:t>
+      </w:r>
+      <w:r>
+        <w:t>Struktura odgovora pri metodi za pohranu novog paketa</w:t>
+      </w:r>
+    </w:p>
+    <w:p>
+      <w:pPr>
         <w:spacing w:line="360" w:lineRule="auto"/>
       </w:pPr>
-      <w:bookmarkStart w:id="2" w:name="_GoBack"/>
-      <w:bookmarkEnd w:id="2"/>
-    </w:p>
-    <w:p>
-      <w:pPr>
-        <w:pStyle w:val="Heading1"/>
+    </w:p>
+    <w:p>
+      <w:pPr>
         <w:spacing w:line="360" w:lineRule="auto"/>
       </w:pPr>
-      <w:bookmarkStart w:id="3" w:name="_Toc467001536"/>
+    </w:p>
+    <w:p>
+      <w:pPr>
+        <w:spacing w:line="360" w:lineRule="auto"/>
+      </w:pPr>
+    </w:p>
+    <w:p>
+      <w:pPr>
+        <w:spacing w:line="360" w:lineRule="auto"/>
+      </w:pPr>
+    </w:p>
+    <w:tbl>
+      <w:tblPr>
+        <w:tblStyle w:val="Reetkatablice"/>
+        <w:tblW w:w="0" w:type="auto"/>
+        <w:tblLook w:val="04A0" w:firstRow="1" w:lastRow="0" w:firstColumn="1" w:lastColumn="0" w:noHBand="0" w:noVBand="1"/>
+      </w:tblPr>
+      <w:tblGrid>
+        <w:gridCol w:w="2407"/>
+        <w:gridCol w:w="2347"/>
+        <w:gridCol w:w="4308"/>
+      </w:tblGrid>
+      <w:tr>
+        <w:tc>
+          <w:tcPr>
+            <w:tcW w:w="3020" w:type="dxa"/>
+          </w:tcPr>
+          <w:p>
+            <w:pPr>
+              <w:spacing w:line="360" w:lineRule="auto"/>
+            </w:pPr>
+            <w:r>
+              <w:t>RESPONSE</w:t>
+            </w:r>
+          </w:p>
+        </w:tc>
+        <w:tc>
+          <w:tcPr>
+            <w:tcW w:w="3021" w:type="dxa"/>
+          </w:tcPr>
+          <w:p>
+            <w:pPr>
+              <w:spacing w:line="360" w:lineRule="auto"/>
+            </w:pPr>
+            <w:r>
+              <w:t>Nije dohvaćen ni jedan paket</w:t>
+            </w:r>
+          </w:p>
+        </w:tc>
+        <w:tc>
+          <w:tcPr>
+            <w:tcW w:w="3021" w:type="dxa"/>
+          </w:tcPr>
+          <w:p>
+            <w:pPr>
+              <w:spacing w:line="360" w:lineRule="auto"/>
+            </w:pPr>
+            <w:r>
+              <w:t>Uspješno dohvaćeni paketi</w:t>
+            </w:r>
+          </w:p>
+        </w:tc>
+      </w:tr>
+      <w:tr>
+        <w:tc>
+          <w:tcPr>
+            <w:tcW w:w="3020" w:type="dxa"/>
+          </w:tcPr>
+          <w:p>
+            <w:pPr>
+              <w:spacing w:line="360" w:lineRule="auto"/>
+            </w:pPr>
+            <w:r>
+              <w:lastRenderedPageBreak/>
+              <w:t>status</w:t>
+            </w:r>
+          </w:p>
+        </w:tc>
+        <w:tc>
+          <w:tcPr>
+            <w:tcW w:w="3021" w:type="dxa"/>
+          </w:tcPr>
+          <w:p>
+            <w:pPr>
+              <w:spacing w:line="360" w:lineRule="auto"/>
+            </w:pPr>
+            <w:r>
+              <w:t xml:space="preserve">NOT </w:t>
+            </w:r>
+            <w:r>
+              <w:t>OK</w:t>
+            </w:r>
+          </w:p>
+        </w:tc>
+        <w:tc>
+          <w:tcPr>
+            <w:tcW w:w="3021" w:type="dxa"/>
+          </w:tcPr>
+          <w:p>
+            <w:pPr>
+              <w:spacing w:line="360" w:lineRule="auto"/>
+            </w:pPr>
+            <w:r>
+              <w:t>OK</w:t>
+            </w:r>
+          </w:p>
+        </w:tc>
+      </w:tr>
+      <w:tr>
+        <w:tc>
+          <w:tcPr>
+            <w:tcW w:w="3020" w:type="dxa"/>
+          </w:tcPr>
+          <w:p>
+            <w:pPr>
+              <w:spacing w:line="360" w:lineRule="auto"/>
+            </w:pPr>
+            <w:proofErr w:type="spellStart"/>
+            <w:r>
+              <w:t>nbResults</w:t>
+            </w:r>
+            <w:proofErr w:type="spellEnd"/>
+          </w:p>
+        </w:tc>
+        <w:tc>
+          <w:tcPr>
+            <w:tcW w:w="3021" w:type="dxa"/>
+          </w:tcPr>
+          <w:p>
+            <w:pPr>
+              <w:spacing w:line="360" w:lineRule="auto"/>
+            </w:pPr>
+            <w:r>
+              <w:t>0</w:t>
+            </w:r>
+          </w:p>
+        </w:tc>
+        <w:tc>
+          <w:tcPr>
+            <w:tcW w:w="3021" w:type="dxa"/>
+          </w:tcPr>
+          <w:p>
+            <w:pPr>
+              <w:spacing w:line="360" w:lineRule="auto"/>
+            </w:pPr>
+            <w:r>
+              <w:t>Broj dohvaćenih paketa</w:t>
+            </w:r>
+          </w:p>
+        </w:tc>
+      </w:tr>
+      <w:tr>
+        <w:tc>
+          <w:tcPr>
+            <w:tcW w:w="3020" w:type="dxa"/>
+          </w:tcPr>
+          <w:p>
+            <w:pPr>
+              <w:spacing w:line="360" w:lineRule="auto"/>
+            </w:pPr>
+            <w:proofErr w:type="spellStart"/>
+            <w:r>
+              <w:t>Message</w:t>
+            </w:r>
+            <w:proofErr w:type="spellEnd"/>
+          </w:p>
+        </w:tc>
+        <w:tc>
+          <w:tcPr>
+            <w:tcW w:w="3021" w:type="dxa"/>
+          </w:tcPr>
+          <w:p>
+            <w:pPr>
+              <w:spacing w:line="360" w:lineRule="auto"/>
+            </w:pPr>
+            <w:r>
+              <w:t>"Nema paketa za traženog korisnika"</w:t>
+            </w:r>
+            <w:r>
+              <w:t xml:space="preserve"> ili </w:t>
+            </w:r>
+            <w:r>
+              <w:t>"Korisnik ne postoji u bazi"</w:t>
+            </w:r>
+          </w:p>
+        </w:tc>
+        <w:tc>
+          <w:tcPr>
+            <w:tcW w:w="3021" w:type="dxa"/>
+          </w:tcPr>
+          <w:p>
+            <w:pPr>
+              <w:spacing w:line="360" w:lineRule="auto"/>
+            </w:pPr>
+            <w:r>
+              <w:t>"Uspješno dohvaćanje"</w:t>
+            </w:r>
+          </w:p>
+        </w:tc>
+      </w:tr>
+      <w:tr>
+        <w:tc>
+          <w:tcPr>
+            <w:tcW w:w="3020" w:type="dxa"/>
+          </w:tcPr>
+          <w:p>
+            <w:pPr>
+              <w:spacing w:line="360" w:lineRule="auto"/>
+            </w:pPr>
+            <w:r>
+              <w:t>data</w:t>
+            </w:r>
+          </w:p>
+        </w:tc>
+        <w:tc>
+          <w:tcPr>
+            <w:tcW w:w="3021" w:type="dxa"/>
+          </w:tcPr>
+          <w:p>
+            <w:pPr>
+              <w:spacing w:line="360" w:lineRule="auto"/>
+            </w:pPr>
+            <w:r>
+              <w:t>Niz s atributom paket (vrijednost mu je „</w:t>
+            </w:r>
+            <w:proofErr w:type="spellStart"/>
+            <w:r>
+              <w:t>error</w:t>
+            </w:r>
+            <w:proofErr w:type="spellEnd"/>
+            <w:r>
+              <w:t>“)</w:t>
+            </w:r>
+          </w:p>
+        </w:tc>
+        <w:tc>
+          <w:tcPr>
+            <w:tcW w:w="3021" w:type="dxa"/>
+          </w:tcPr>
+          <w:p>
+            <w:pPr>
+              <w:keepNext/>
+              <w:spacing w:line="360" w:lineRule="auto"/>
+            </w:pPr>
+            <w:r>
+              <w:t xml:space="preserve">Niz svih </w:t>
+            </w:r>
+            <w:r>
+              <w:t>paketa</w:t>
+            </w:r>
+            <w:r>
+              <w:t xml:space="preserve"> sa </w:t>
+            </w:r>
+            <w:r>
+              <w:t xml:space="preserve">atributima: </w:t>
+            </w:r>
+            <w:proofErr w:type="spellStart"/>
+            <w:r>
+              <w:t>id</w:t>
+            </w:r>
+            <w:proofErr w:type="spellEnd"/>
+            <w:r>
+              <w:t xml:space="preserve">, preuzimanje, </w:t>
+            </w:r>
+            <w:proofErr w:type="spellStart"/>
+            <w:r>
+              <w:t>hitno,id_volonter</w:t>
+            </w:r>
+            <w:proofErr w:type="spellEnd"/>
+            <w:r>
+              <w:t xml:space="preserve">, </w:t>
+            </w:r>
+            <w:proofErr w:type="spellStart"/>
+            <w:r>
+              <w:t>naziv_volonter</w:t>
+            </w:r>
+            <w:proofErr w:type="spellEnd"/>
+            <w:r>
+              <w:t xml:space="preserve">, </w:t>
+            </w:r>
+            <w:proofErr w:type="spellStart"/>
+            <w:r>
+              <w:t>id_donor</w:t>
+            </w:r>
+            <w:proofErr w:type="spellEnd"/>
+            <w:r>
+              <w:t xml:space="preserve">, </w:t>
+            </w:r>
+            <w:proofErr w:type="spellStart"/>
+            <w:r>
+              <w:t>naziv_donor</w:t>
+            </w:r>
+            <w:proofErr w:type="spellEnd"/>
+            <w:r>
+              <w:t xml:space="preserve">, </w:t>
+            </w:r>
+            <w:proofErr w:type="spellStart"/>
+            <w:r>
+              <w:t>id_potrebitog</w:t>
+            </w:r>
+            <w:proofErr w:type="spellEnd"/>
+            <w:r>
+              <w:t xml:space="preserve">, </w:t>
+            </w:r>
+            <w:proofErr w:type="spellStart"/>
+            <w:r>
+              <w:t>naziv_potrebitog</w:t>
+            </w:r>
+            <w:proofErr w:type="spellEnd"/>
+            <w:r>
+              <w:t xml:space="preserve">, </w:t>
+            </w:r>
+            <w:r>
+              <w:t>preuzimanje</w:t>
+            </w:r>
+            <w:r>
+              <w:t xml:space="preserve">, </w:t>
+            </w:r>
+            <w:proofErr w:type="spellStart"/>
+            <w:r>
+              <w:t>v_kreiranja</w:t>
+            </w:r>
+            <w:proofErr w:type="spellEnd"/>
+            <w:r>
+              <w:t xml:space="preserve">, </w:t>
+            </w:r>
+            <w:proofErr w:type="spellStart"/>
+            <w:r>
+              <w:t>v_naruceno</w:t>
+            </w:r>
+            <w:proofErr w:type="spellEnd"/>
+            <w:r>
+              <w:t xml:space="preserve">, </w:t>
+            </w:r>
+            <w:proofErr w:type="spellStart"/>
+            <w:r>
+              <w:t>v_preuzeto</w:t>
+            </w:r>
+            <w:proofErr w:type="spellEnd"/>
+            <w:r>
+              <w:t xml:space="preserve">, </w:t>
+            </w:r>
+            <w:proofErr w:type="spellStart"/>
+            <w:r>
+              <w:t>v_slanja</w:t>
+            </w:r>
+            <w:proofErr w:type="spellEnd"/>
+            <w:r>
+              <w:t xml:space="preserve">, </w:t>
+            </w:r>
+            <w:proofErr w:type="spellStart"/>
+            <w:r>
+              <w:t>v_pristiglo</w:t>
+            </w:r>
+            <w:proofErr w:type="spellEnd"/>
+            <w:r>
+              <w:t xml:space="preserve">, </w:t>
+            </w:r>
+            <w:r>
+              <w:t>stavke</w:t>
+            </w:r>
+            <w:r>
+              <w:t xml:space="preserve"> (niz s atributima: </w:t>
+            </w:r>
+            <w:proofErr w:type="spellStart"/>
+            <w:r>
+              <w:t>id</w:t>
+            </w:r>
+            <w:proofErr w:type="spellEnd"/>
+            <w:r>
+              <w:t xml:space="preserve">, naziv, </w:t>
+            </w:r>
+            <w:proofErr w:type="spellStart"/>
+            <w:r>
+              <w:t>količina,id_vrsa,vrsta,id_jedinica,jedinica</w:t>
+            </w:r>
+            <w:proofErr w:type="spellEnd"/>
+            <w:r>
+              <w:t>)</w:t>
+            </w:r>
+          </w:p>
+        </w:tc>
+      </w:tr>
+    </w:tbl>
+    <w:p>
+      <w:pPr>
+        <w:pStyle w:val="Opisslike"/>
+      </w:pPr>
+      <w:r>
+        <w:t xml:space="preserve">Tablica </w:t>
+      </w:r>
+      <w:fldSimple w:instr=" SEQ Tablica \* ARABIC ">
+        <w:r>
+          <w:rPr>
+            <w:noProof/>
+          </w:rPr>
+          <w:t>7</w:t>
+        </w:r>
+      </w:fldSimple>
+      <w:r>
+        <w:t xml:space="preserve">. </w:t>
+      </w:r>
+      <w:r>
+        <w:t>Struktura odgovora pri metodi za dohvaćanje paketa pojedinog korisnika</w:t>
+      </w:r>
+    </w:p>
+    <w:p/>
+    <w:tbl>
+      <w:tblPr>
+        <w:tblStyle w:val="Reetkatablice"/>
+        <w:tblW w:w="0" w:type="auto"/>
+        <w:tblLook w:val="04A0" w:firstRow="1" w:lastRow="0" w:firstColumn="1" w:lastColumn="0" w:noHBand="0" w:noVBand="1"/>
+      </w:tblPr>
+      <w:tblGrid>
+        <w:gridCol w:w="3020"/>
+        <w:gridCol w:w="3021"/>
+      </w:tblGrid>
+      <w:tr>
+        <w:tc>
+          <w:tcPr>
+            <w:tcW w:w="3020" w:type="dxa"/>
+          </w:tcPr>
+          <w:p>
+            <w:pPr>
+              <w:spacing w:line="360" w:lineRule="auto"/>
+            </w:pPr>
+            <w:r>
+              <w:t>RESPONSE</w:t>
+            </w:r>
+          </w:p>
+        </w:tc>
+        <w:tc>
+          <w:tcPr>
+            <w:tcW w:w="3021" w:type="dxa"/>
+          </w:tcPr>
+          <w:p>
+            <w:pPr>
+              <w:spacing w:line="360" w:lineRule="auto"/>
+            </w:pPr>
+            <w:r>
+              <w:t xml:space="preserve">Dodan </w:t>
+            </w:r>
+            <w:proofErr w:type="spellStart"/>
+            <w:r>
+              <w:t>token</w:t>
+            </w:r>
+            <w:proofErr w:type="spellEnd"/>
+          </w:p>
+        </w:tc>
+      </w:tr>
+      <w:tr>
+        <w:tc>
+          <w:tcPr>
+            <w:tcW w:w="3020" w:type="dxa"/>
+          </w:tcPr>
+          <w:p>
+            <w:pPr>
+              <w:spacing w:line="360" w:lineRule="auto"/>
+            </w:pPr>
+            <w:r>
+              <w:t>status</w:t>
+            </w:r>
+          </w:p>
+        </w:tc>
+        <w:tc>
+          <w:tcPr>
+            <w:tcW w:w="3021" w:type="dxa"/>
+          </w:tcPr>
+          <w:p>
+            <w:pPr>
+              <w:spacing w:line="360" w:lineRule="auto"/>
+            </w:pPr>
+            <w:r>
+              <w:t>OK</w:t>
+            </w:r>
+          </w:p>
+        </w:tc>
+      </w:tr>
+      <w:tr>
+        <w:tc>
+          <w:tcPr>
+            <w:tcW w:w="3020" w:type="dxa"/>
+          </w:tcPr>
+          <w:p>
+            <w:pPr>
+              <w:spacing w:line="360" w:lineRule="auto"/>
+            </w:pPr>
+            <w:proofErr w:type="spellStart"/>
+            <w:r>
+              <w:t>nbResults</w:t>
+            </w:r>
+            <w:proofErr w:type="spellEnd"/>
+          </w:p>
+        </w:tc>
+        <w:tc>
+          <w:tcPr>
+            <w:tcW w:w="3021" w:type="dxa"/>
+          </w:tcPr>
+          <w:p>
+            <w:pPr>
+              <w:spacing w:line="360" w:lineRule="auto"/>
+            </w:pPr>
+            <w:r>
+              <w:t>0</w:t>
+            </w:r>
+          </w:p>
+        </w:tc>
+      </w:tr>
+      <w:tr>
+        <w:tc>
+          <w:tcPr>
+            <w:tcW w:w="3020" w:type="dxa"/>
+          </w:tcPr>
+          <w:p>
+            <w:pPr>
+              <w:spacing w:line="360" w:lineRule="auto"/>
+            </w:pPr>
+            <w:proofErr w:type="spellStart"/>
+            <w:r>
+              <w:t>Message</w:t>
+            </w:r>
+            <w:proofErr w:type="spellEnd"/>
+          </w:p>
+        </w:tc>
+        <w:tc>
+          <w:tcPr>
+            <w:tcW w:w="3021" w:type="dxa"/>
+          </w:tcPr>
+          <w:p>
+            <w:pPr>
+              <w:spacing w:line="360" w:lineRule="auto"/>
+            </w:pPr>
+            <w:r>
+              <w:t>„</w:t>
+            </w:r>
+            <w:r>
+              <w:t xml:space="preserve">Dodan </w:t>
+            </w:r>
+            <w:proofErr w:type="spellStart"/>
+            <w:r>
+              <w:t>token</w:t>
+            </w:r>
+            <w:proofErr w:type="spellEnd"/>
+            <w:r>
+              <w:t>“</w:t>
+            </w:r>
+            <w:r>
+              <w:t xml:space="preserve"> ili „</w:t>
+            </w:r>
+            <w:r>
+              <w:t xml:space="preserve">Izmijenjen </w:t>
+            </w:r>
+            <w:proofErr w:type="spellStart"/>
+            <w:r>
+              <w:t>token</w:t>
+            </w:r>
+            <w:proofErr w:type="spellEnd"/>
+            <w:r>
+              <w:t>“</w:t>
+            </w:r>
+          </w:p>
+        </w:tc>
+      </w:tr>
+      <w:tr>
+        <w:tc>
+          <w:tcPr>
+            <w:tcW w:w="3020" w:type="dxa"/>
+          </w:tcPr>
+          <w:p>
+            <w:pPr>
+              <w:spacing w:line="360" w:lineRule="auto"/>
+            </w:pPr>
+            <w:r>
+              <w:t>data</w:t>
+            </w:r>
+          </w:p>
+        </w:tc>
+        <w:tc>
+          <w:tcPr>
+            <w:tcW w:w="3021" w:type="dxa"/>
+          </w:tcPr>
+          <w:p>
+            <w:pPr>
+              <w:spacing w:line="360" w:lineRule="auto"/>
+            </w:pPr>
+            <w:r>
+              <w:t>Niz s atributom evidentiranje (vrijednost mu je „provedeno“)</w:t>
+            </w:r>
+          </w:p>
+        </w:tc>
+      </w:tr>
+    </w:tbl>
+    <w:p>
+      <w:pPr>
+        <w:pStyle w:val="Opisslike"/>
+      </w:pPr>
+      <w:r>
+        <w:t xml:space="preserve">Tablica </w:t>
+      </w:r>
+      <w:fldSimple w:instr=" SEQ Tablica \* ARABIC ">
+        <w:r>
+          <w:rPr>
+            <w:noProof/>
+          </w:rPr>
+          <w:t>8</w:t>
+        </w:r>
+      </w:fldSimple>
+      <w:r>
+        <w:t xml:space="preserve">. </w:t>
+      </w:r>
+      <w:r>
+        <w:t xml:space="preserve">Struktura odgovora pri pohrani </w:t>
+      </w:r>
+      <w:proofErr w:type="spellStart"/>
+      <w:r>
+        <w:t>firebase</w:t>
+      </w:r>
+      <w:proofErr w:type="spellEnd"/>
+      <w:r>
+        <w:t xml:space="preserve"> </w:t>
+      </w:r>
+      <w:proofErr w:type="spellStart"/>
+      <w:r>
+        <w:t>tokena</w:t>
+      </w:r>
+      <w:proofErr w:type="spellEnd"/>
+    </w:p>
+    <w:p>
+      <w:pPr>
+        <w:spacing w:line="360" w:lineRule="auto"/>
+      </w:pPr>
+    </w:p>
+    <w:tbl>
+      <w:tblPr>
+        <w:tblStyle w:val="Reetkatablice"/>
+        <w:tblW w:w="0" w:type="auto"/>
+        <w:tblLook w:val="04A0" w:firstRow="1" w:lastRow="0" w:firstColumn="1" w:lastColumn="0" w:noHBand="0" w:noVBand="1"/>
+      </w:tblPr>
+      <w:tblGrid>
+        <w:gridCol w:w="3020"/>
+        <w:gridCol w:w="3021"/>
+      </w:tblGrid>
+      <w:tr>
+        <w:tc>
+          <w:tcPr>
+            <w:tcW w:w="3020" w:type="dxa"/>
+          </w:tcPr>
+          <w:p>
+            <w:pPr>
+              <w:spacing w:line="360" w:lineRule="auto"/>
+            </w:pPr>
+            <w:r>
+              <w:t>RESPONSE</w:t>
+            </w:r>
+          </w:p>
+        </w:tc>
+        <w:tc>
+          <w:tcPr>
+            <w:tcW w:w="3021" w:type="dxa"/>
+          </w:tcPr>
+          <w:p>
+            <w:pPr>
+              <w:spacing w:line="360" w:lineRule="auto"/>
+            </w:pPr>
+            <w:r>
+              <w:t xml:space="preserve">Obrisan </w:t>
+            </w:r>
+            <w:proofErr w:type="spellStart"/>
+            <w:r>
+              <w:t>token</w:t>
+            </w:r>
+            <w:proofErr w:type="spellEnd"/>
+          </w:p>
+        </w:tc>
+      </w:tr>
+      <w:tr>
+        <w:tc>
+          <w:tcPr>
+            <w:tcW w:w="3020" w:type="dxa"/>
+          </w:tcPr>
+          <w:p>
+            <w:pPr>
+              <w:spacing w:line="360" w:lineRule="auto"/>
+            </w:pPr>
+            <w:r>
+              <w:lastRenderedPageBreak/>
+              <w:t>status</w:t>
+            </w:r>
+          </w:p>
+        </w:tc>
+        <w:tc>
+          <w:tcPr>
+            <w:tcW w:w="3021" w:type="dxa"/>
+          </w:tcPr>
+          <w:p>
+            <w:pPr>
+              <w:spacing w:line="360" w:lineRule="auto"/>
+            </w:pPr>
+            <w:r>
+              <w:t>OK</w:t>
+            </w:r>
+          </w:p>
+        </w:tc>
+      </w:tr>
+      <w:tr>
+        <w:tc>
+          <w:tcPr>
+            <w:tcW w:w="3020" w:type="dxa"/>
+          </w:tcPr>
+          <w:p>
+            <w:pPr>
+              <w:spacing w:line="360" w:lineRule="auto"/>
+            </w:pPr>
+            <w:proofErr w:type="spellStart"/>
+            <w:r>
+              <w:t>nbResults</w:t>
+            </w:r>
+            <w:proofErr w:type="spellEnd"/>
+          </w:p>
+        </w:tc>
+        <w:tc>
+          <w:tcPr>
+            <w:tcW w:w="3021" w:type="dxa"/>
+          </w:tcPr>
+          <w:p>
+            <w:pPr>
+              <w:spacing w:line="360" w:lineRule="auto"/>
+            </w:pPr>
+            <w:r>
+              <w:t>0</w:t>
+            </w:r>
+          </w:p>
+        </w:tc>
+      </w:tr>
+      <w:tr>
+        <w:tc>
+          <w:tcPr>
+            <w:tcW w:w="3020" w:type="dxa"/>
+          </w:tcPr>
+          <w:p>
+            <w:pPr>
+              <w:spacing w:line="360" w:lineRule="auto"/>
+            </w:pPr>
+            <w:proofErr w:type="spellStart"/>
+            <w:r>
+              <w:t>Message</w:t>
+            </w:r>
+            <w:proofErr w:type="spellEnd"/>
+          </w:p>
+        </w:tc>
+        <w:tc>
+          <w:tcPr>
+            <w:tcW w:w="3021" w:type="dxa"/>
+          </w:tcPr>
+          <w:p>
+            <w:pPr>
+              <w:spacing w:line="360" w:lineRule="auto"/>
+            </w:pPr>
+            <w:r>
+              <w:t>„</w:t>
+            </w:r>
+            <w:r>
+              <w:t xml:space="preserve">Obrisan </w:t>
+            </w:r>
+            <w:proofErr w:type="spellStart"/>
+            <w:r>
+              <w:t>token</w:t>
+            </w:r>
+            <w:proofErr w:type="spellEnd"/>
+            <w:r>
+              <w:t>“</w:t>
+            </w:r>
+          </w:p>
+        </w:tc>
+      </w:tr>
+      <w:tr>
+        <w:tc>
+          <w:tcPr>
+            <w:tcW w:w="3020" w:type="dxa"/>
+          </w:tcPr>
+          <w:p>
+            <w:pPr>
+              <w:spacing w:line="360" w:lineRule="auto"/>
+            </w:pPr>
+            <w:r>
+              <w:t>data</w:t>
+            </w:r>
+          </w:p>
+        </w:tc>
+        <w:tc>
+          <w:tcPr>
+            <w:tcW w:w="3021" w:type="dxa"/>
+          </w:tcPr>
+          <w:p>
+            <w:pPr>
+              <w:spacing w:line="360" w:lineRule="auto"/>
+            </w:pPr>
+            <w:r>
+              <w:t xml:space="preserve">Niz : </w:t>
+            </w:r>
+            <w:r>
+              <w:t>'</w:t>
+            </w:r>
+            <w:proofErr w:type="spellStart"/>
+            <w:r>
+              <w:t>token</w:t>
+            </w:r>
+            <w:proofErr w:type="spellEnd"/>
+            <w:r>
+              <w:t>'=&gt;'obrisan'</w:t>
+            </w:r>
+          </w:p>
+        </w:tc>
+      </w:tr>
+    </w:tbl>
+    <w:p>
+      <w:pPr>
+        <w:pStyle w:val="Opisslike"/>
+      </w:pPr>
+      <w:r>
+        <w:t xml:space="preserve">Tablica </w:t>
+      </w:r>
+      <w:fldSimple w:instr=" SEQ Tablica \* ARABIC ">
+        <w:r>
+          <w:rPr>
+            <w:noProof/>
+          </w:rPr>
+          <w:t>9</w:t>
+        </w:r>
+      </w:fldSimple>
+      <w:r>
+        <w:t xml:space="preserve">. </w:t>
+      </w:r>
+      <w:r>
+        <w:t xml:space="preserve">Struktura odgovora pri brisanju </w:t>
+      </w:r>
+      <w:proofErr w:type="spellStart"/>
+      <w:r>
+        <w:t>tokena</w:t>
+      </w:r>
+      <w:proofErr w:type="spellEnd"/>
+      <w:r>
+        <w:t xml:space="preserve"> iz baze</w:t>
+      </w:r>
+    </w:p>
+    <w:p>
+      <w:pPr>
+        <w:spacing w:line="360" w:lineRule="auto"/>
+      </w:pPr>
+    </w:p>
+    <w:tbl>
+      <w:tblPr>
+        <w:tblStyle w:val="Reetkatablice"/>
+        <w:tblW w:w="0" w:type="auto"/>
+        <w:tblLook w:val="04A0" w:firstRow="1" w:lastRow="0" w:firstColumn="1" w:lastColumn="0" w:noHBand="0" w:noVBand="1"/>
+      </w:tblPr>
+      <w:tblGrid>
+        <w:gridCol w:w="3020"/>
+        <w:gridCol w:w="3021"/>
+        <w:gridCol w:w="3021"/>
+      </w:tblGrid>
+      <w:tr>
+        <w:tc>
+          <w:tcPr>
+            <w:tcW w:w="3020" w:type="dxa"/>
+          </w:tcPr>
+          <w:p>
+            <w:pPr>
+              <w:spacing w:line="360" w:lineRule="auto"/>
+            </w:pPr>
+            <w:r>
+              <w:t>RESPONSE</w:t>
+            </w:r>
+          </w:p>
+        </w:tc>
+        <w:tc>
+          <w:tcPr>
+            <w:tcW w:w="3021" w:type="dxa"/>
+          </w:tcPr>
+          <w:p>
+            <w:pPr>
+              <w:spacing w:line="360" w:lineRule="auto"/>
+            </w:pPr>
+            <w:proofErr w:type="spellStart"/>
+            <w:r>
+              <w:t>Neuspešno</w:t>
+            </w:r>
+            <w:proofErr w:type="spellEnd"/>
+            <w:r>
+              <w:t xml:space="preserve"> slanje/Nema ni jedne obavijesti</w:t>
+            </w:r>
+          </w:p>
+        </w:tc>
+        <w:tc>
+          <w:tcPr>
+            <w:tcW w:w="3021" w:type="dxa"/>
+          </w:tcPr>
+          <w:p>
+            <w:pPr>
+              <w:spacing w:line="360" w:lineRule="auto"/>
+            </w:pPr>
+            <w:r>
+              <w:t>Poslane obavijesti</w:t>
+            </w:r>
+          </w:p>
+        </w:tc>
+      </w:tr>
+      <w:tr>
+        <w:tc>
+          <w:tcPr>
+            <w:tcW w:w="3020" w:type="dxa"/>
+          </w:tcPr>
+          <w:p>
+            <w:pPr>
+              <w:spacing w:line="360" w:lineRule="auto"/>
+            </w:pPr>
+            <w:r>
+              <w:t>status</w:t>
+            </w:r>
+          </w:p>
+        </w:tc>
+        <w:tc>
+          <w:tcPr>
+            <w:tcW w:w="3021" w:type="dxa"/>
+          </w:tcPr>
+          <w:p>
+            <w:pPr>
+              <w:spacing w:line="360" w:lineRule="auto"/>
+            </w:pPr>
+            <w:r>
+              <w:t xml:space="preserve">NOT </w:t>
+            </w:r>
+            <w:r>
+              <w:t>OK</w:t>
+            </w:r>
+          </w:p>
+        </w:tc>
+        <w:tc>
+          <w:tcPr>
+            <w:tcW w:w="3021" w:type="dxa"/>
+          </w:tcPr>
+          <w:p>
+            <w:pPr>
+              <w:spacing w:line="360" w:lineRule="auto"/>
+            </w:pPr>
+            <w:r>
+              <w:t>OK</w:t>
+            </w:r>
+          </w:p>
+        </w:tc>
+      </w:tr>
+      <w:tr>
+        <w:tc>
+          <w:tcPr>
+            <w:tcW w:w="3020" w:type="dxa"/>
+          </w:tcPr>
+          <w:p>
+            <w:pPr>
+              <w:spacing w:line="360" w:lineRule="auto"/>
+            </w:pPr>
+            <w:proofErr w:type="spellStart"/>
+            <w:r>
+              <w:t>nbResults</w:t>
+            </w:r>
+            <w:proofErr w:type="spellEnd"/>
+          </w:p>
+        </w:tc>
+        <w:tc>
+          <w:tcPr>
+            <w:tcW w:w="3021" w:type="dxa"/>
+          </w:tcPr>
+          <w:p>
+            <w:pPr>
+              <w:spacing w:line="360" w:lineRule="auto"/>
+            </w:pPr>
+            <w:r>
+              <w:t>0</w:t>
+            </w:r>
+          </w:p>
+        </w:tc>
+        <w:tc>
+          <w:tcPr>
+            <w:tcW w:w="3021" w:type="dxa"/>
+          </w:tcPr>
+          <w:p>
+            <w:pPr>
+              <w:spacing w:line="360" w:lineRule="auto"/>
+            </w:pPr>
+            <w:r>
+              <w:t>Broj poslanih obavijesti</w:t>
+            </w:r>
+          </w:p>
+        </w:tc>
+      </w:tr>
+      <w:tr>
+        <w:tc>
+          <w:tcPr>
+            <w:tcW w:w="3020" w:type="dxa"/>
+          </w:tcPr>
+          <w:p>
+            <w:pPr>
+              <w:spacing w:line="360" w:lineRule="auto"/>
+            </w:pPr>
+            <w:proofErr w:type="spellStart"/>
+            <w:r>
+              <w:t>Message</w:t>
+            </w:r>
+            <w:proofErr w:type="spellEnd"/>
+          </w:p>
+        </w:tc>
+        <w:tc>
+          <w:tcPr>
+            <w:tcW w:w="3021" w:type="dxa"/>
+          </w:tcPr>
+          <w:p>
+            <w:pPr>
+              <w:spacing w:line="360" w:lineRule="auto"/>
+            </w:pPr>
+            <w:r>
+              <w:t>„</w:t>
+            </w:r>
+            <w:r>
+              <w:t>Nije poslana ni jedna notifikacija</w:t>
+            </w:r>
+            <w:r>
+              <w:t>“</w:t>
+            </w:r>
+          </w:p>
+        </w:tc>
+        <w:tc>
+          <w:tcPr>
+            <w:tcW w:w="3021" w:type="dxa"/>
+          </w:tcPr>
+          <w:p>
+            <w:pPr>
+              <w:spacing w:line="360" w:lineRule="auto"/>
+            </w:pPr>
+            <w:r>
+              <w:t>„</w:t>
+            </w:r>
+            <w:r>
+              <w:t>Poslane notifikacije</w:t>
+            </w:r>
+            <w:r>
+              <w:t>“</w:t>
+            </w:r>
+          </w:p>
+        </w:tc>
+      </w:tr>
+      <w:tr>
+        <w:tc>
+          <w:tcPr>
+            <w:tcW w:w="3020" w:type="dxa"/>
+          </w:tcPr>
+          <w:p>
+            <w:pPr>
+              <w:spacing w:line="360" w:lineRule="auto"/>
+            </w:pPr>
+            <w:r>
+              <w:t>data</w:t>
+            </w:r>
+          </w:p>
+        </w:tc>
+        <w:tc>
+          <w:tcPr>
+            <w:tcW w:w="3021" w:type="dxa"/>
+          </w:tcPr>
+          <w:p>
+            <w:pPr>
+              <w:spacing w:line="360" w:lineRule="auto"/>
+            </w:pPr>
+            <w:r>
+              <w:t>'notifikacija'=&gt;'nema'</w:t>
+            </w:r>
+          </w:p>
+        </w:tc>
+        <w:tc>
+          <w:tcPr>
+            <w:tcW w:w="3021" w:type="dxa"/>
+          </w:tcPr>
+          <w:p>
+            <w:pPr>
+              <w:keepNext/>
+              <w:spacing w:line="360" w:lineRule="auto"/>
+            </w:pPr>
+            <w:r>
+              <w:t>'notifikacija'=&gt;'ima'</w:t>
+            </w:r>
+          </w:p>
+        </w:tc>
+      </w:tr>
+    </w:tbl>
+    <w:p>
+      <w:pPr>
+        <w:pStyle w:val="Opisslike"/>
+      </w:pPr>
+      <w:r>
+        <w:t xml:space="preserve">Tablica </w:t>
+      </w:r>
+      <w:fldSimple w:instr=" SEQ Tablica \* ARABIC ">
+        <w:r>
+          <w:rPr>
+            <w:noProof/>
+          </w:rPr>
+          <w:t>10</w:t>
+        </w:r>
+      </w:fldSimple>
+      <w:r>
+        <w:t xml:space="preserve">. </w:t>
+      </w:r>
+      <w:r>
+        <w:t xml:space="preserve">Struktura odgovora pri slanju notifikacija na </w:t>
+      </w:r>
+      <w:proofErr w:type="spellStart"/>
+      <w:r>
+        <w:t>firebase</w:t>
+      </w:r>
+      <w:proofErr w:type="spellEnd"/>
+      <w:r>
+        <w:t xml:space="preserve"> servis</w:t>
+      </w:r>
+    </w:p>
+    <w:p/>
+    <w:tbl>
+      <w:tblPr>
+        <w:tblStyle w:val="Reetkatablice"/>
+        <w:tblW w:w="0" w:type="auto"/>
+        <w:tblLook w:val="04A0" w:firstRow="1" w:lastRow="0" w:firstColumn="1" w:lastColumn="0" w:noHBand="0" w:noVBand="1"/>
+      </w:tblPr>
+      <w:tblGrid>
+        <w:gridCol w:w="3020"/>
+        <w:gridCol w:w="3021"/>
+        <w:gridCol w:w="3021"/>
+      </w:tblGrid>
+      <w:tr>
+        <w:tc>
+          <w:tcPr>
+            <w:tcW w:w="3020" w:type="dxa"/>
+          </w:tcPr>
+          <w:p>
+            <w:pPr>
+              <w:spacing w:line="360" w:lineRule="auto"/>
+            </w:pPr>
+            <w:r>
+              <w:t>RESPONSE</w:t>
+            </w:r>
+          </w:p>
+        </w:tc>
+        <w:tc>
+          <w:tcPr>
+            <w:tcW w:w="3021" w:type="dxa"/>
+          </w:tcPr>
+          <w:p>
+            <w:pPr>
+              <w:spacing w:line="360" w:lineRule="auto"/>
+            </w:pPr>
+            <w:r>
+              <w:t>Neuspješno dohvaćanje</w:t>
+            </w:r>
+          </w:p>
+        </w:tc>
+        <w:tc>
+          <w:tcPr>
+            <w:tcW w:w="3021" w:type="dxa"/>
+          </w:tcPr>
+          <w:p>
+            <w:pPr>
+              <w:spacing w:line="360" w:lineRule="auto"/>
+            </w:pPr>
+            <w:r>
+              <w:t>Uspješno dohvaćanje</w:t>
+            </w:r>
+          </w:p>
+        </w:tc>
+      </w:tr>
+      <w:tr>
+        <w:tc>
+          <w:tcPr>
+            <w:tcW w:w="3020" w:type="dxa"/>
+          </w:tcPr>
+          <w:p>
+            <w:pPr>
+              <w:spacing w:line="360" w:lineRule="auto"/>
+            </w:pPr>
+            <w:r>
+              <w:t>status</w:t>
+            </w:r>
+          </w:p>
+        </w:tc>
+        <w:tc>
+          <w:tcPr>
+            <w:tcW w:w="3021" w:type="dxa"/>
+          </w:tcPr>
+          <w:p>
+            <w:pPr>
+              <w:spacing w:line="360" w:lineRule="auto"/>
+            </w:pPr>
+            <w:r>
+              <w:t xml:space="preserve">NOT </w:t>
+            </w:r>
+            <w:r>
+              <w:t>OK</w:t>
+            </w:r>
+          </w:p>
+        </w:tc>
+        <w:tc>
+          <w:tcPr>
+            <w:tcW w:w="3021" w:type="dxa"/>
+          </w:tcPr>
+          <w:p>
+            <w:pPr>
+              <w:spacing w:line="360" w:lineRule="auto"/>
+            </w:pPr>
+            <w:r>
+              <w:t>OK</w:t>
+            </w:r>
+          </w:p>
+        </w:tc>
+      </w:tr>
+      <w:tr>
+        <w:tc>
+          <w:tcPr>
+            <w:tcW w:w="3020" w:type="dxa"/>
+          </w:tcPr>
+          <w:p>
+            <w:pPr>
+              <w:spacing w:line="360" w:lineRule="auto"/>
+            </w:pPr>
+            <w:proofErr w:type="spellStart"/>
+            <w:r>
+              <w:t>nbResults</w:t>
+            </w:r>
+            <w:proofErr w:type="spellEnd"/>
+          </w:p>
+        </w:tc>
+        <w:tc>
+          <w:tcPr>
+            <w:tcW w:w="3021" w:type="dxa"/>
+          </w:tcPr>
+          <w:p>
+            <w:pPr>
+              <w:spacing w:line="360" w:lineRule="auto"/>
+            </w:pPr>
+            <w:r>
+              <w:t>0</w:t>
+            </w:r>
+          </w:p>
+        </w:tc>
+        <w:tc>
+          <w:tcPr>
+            <w:tcW w:w="3021" w:type="dxa"/>
+          </w:tcPr>
+          <w:p>
+            <w:pPr>
+              <w:spacing w:line="360" w:lineRule="auto"/>
+            </w:pPr>
+            <w:r>
+              <w:t>0</w:t>
+            </w:r>
+            <w:r>
+              <w:t xml:space="preserve"> (kad nema ni jedne nove obavijesti) ili broj novih obavijesti</w:t>
+            </w:r>
+          </w:p>
+        </w:tc>
+      </w:tr>
+      <w:tr>
+        <w:tc>
+          <w:tcPr>
+            <w:tcW w:w="3020" w:type="dxa"/>
+          </w:tcPr>
+          <w:p>
+            <w:pPr>
+              <w:spacing w:line="360" w:lineRule="auto"/>
+            </w:pPr>
+            <w:proofErr w:type="spellStart"/>
+            <w:r>
+              <w:t>Message</w:t>
+            </w:r>
+            <w:proofErr w:type="spellEnd"/>
+          </w:p>
+        </w:tc>
+        <w:tc>
+          <w:tcPr>
+            <w:tcW w:w="3021" w:type="dxa"/>
+          </w:tcPr>
+          <w:p>
+            <w:pPr>
+              <w:spacing w:line="360" w:lineRule="auto"/>
+            </w:pPr>
+            <w:r>
+              <w:t>"Greška pri spajanju na bazu!"</w:t>
+            </w:r>
+          </w:p>
+        </w:tc>
+        <w:tc>
+          <w:tcPr>
+            <w:tcW w:w="3021" w:type="dxa"/>
+          </w:tcPr>
+          <w:p>
+            <w:pPr>
+              <w:spacing w:line="360" w:lineRule="auto"/>
+            </w:pPr>
+            <w:r>
+              <w:t>„</w:t>
+            </w:r>
+            <w:r>
+              <w:t>Nema ni jedne nove obavijesti!</w:t>
+            </w:r>
+            <w:r>
+              <w:t>“</w:t>
+            </w:r>
+            <w:r>
+              <w:t xml:space="preserve"> ili </w:t>
+            </w:r>
+            <w:r>
+              <w:t>"Ima novih notifikacija!"</w:t>
+            </w:r>
+          </w:p>
+        </w:tc>
+      </w:tr>
+      <w:tr>
+        <w:tc>
+          <w:tcPr>
+            <w:tcW w:w="3020" w:type="dxa"/>
+          </w:tcPr>
+          <w:p>
+            <w:pPr>
+              <w:spacing w:line="360" w:lineRule="auto"/>
+            </w:pPr>
+            <w:r>
+              <w:t>data</w:t>
+            </w:r>
+          </w:p>
+        </w:tc>
+        <w:tc>
+          <w:tcPr>
+            <w:tcW w:w="3021" w:type="dxa"/>
+          </w:tcPr>
+          <w:p>
+            <w:pPr>
+              <w:spacing w:line="360" w:lineRule="auto"/>
+            </w:pPr>
+            <w:r>
+              <w:t>'notifikacije' =&gt; '</w:t>
+            </w:r>
+            <w:proofErr w:type="spellStart"/>
+            <w:r>
+              <w:t>error</w:t>
+            </w:r>
+            <w:proofErr w:type="spellEnd"/>
+            <w:r>
+              <w:t>'</w:t>
+            </w:r>
+          </w:p>
+        </w:tc>
+        <w:tc>
+          <w:tcPr>
+            <w:tcW w:w="3021" w:type="dxa"/>
+          </w:tcPr>
+          <w:p>
+            <w:pPr>
+              <w:keepNext/>
+              <w:spacing w:line="360" w:lineRule="auto"/>
+            </w:pPr>
+            <w:r>
+              <w:t xml:space="preserve">Niz </w:t>
+            </w:r>
+            <w:r>
+              <w:t xml:space="preserve">notifikacija s atributima title i </w:t>
+            </w:r>
+            <w:proofErr w:type="spellStart"/>
+            <w:r>
+              <w:t>message</w:t>
+            </w:r>
+            <w:proofErr w:type="spellEnd"/>
+          </w:p>
+        </w:tc>
+      </w:tr>
+    </w:tbl>
+    <w:p>
+      <w:pPr>
+        <w:pStyle w:val="Opisslike"/>
+      </w:pPr>
+      <w:r>
+        <w:t xml:space="preserve">Tablica </w:t>
+      </w:r>
+      <w:fldSimple w:instr=" SEQ Tablica \* ARABIC ">
+        <w:r>
+          <w:rPr>
+            <w:noProof/>
+          </w:rPr>
+          <w:t>11</w:t>
+        </w:r>
+      </w:fldSimple>
+      <w:r>
+        <w:t xml:space="preserve">. </w:t>
+      </w:r>
+      <w:r>
+        <w:t xml:space="preserve">Struktura odgovora pri dohvaćanju notifikacija za </w:t>
+      </w:r>
+      <w:proofErr w:type="spellStart"/>
+      <w:r>
+        <w:t>konfigurbilan</w:t>
+      </w:r>
+      <w:proofErr w:type="spellEnd"/>
+      <w:r>
+        <w:t xml:space="preserve"> prikaz.</w:t>
+      </w:r>
+    </w:p>
+    <w:p>
+      <w:pPr>
+        <w:spacing w:line="360" w:lineRule="auto"/>
+      </w:pPr>
+    </w:p>
+    <w:p>
+      <w:pPr>
+        <w:pStyle w:val="Naslov1"/>
+        <w:spacing w:line="360" w:lineRule="auto"/>
+      </w:pPr>
+      <w:bookmarkStart w:id="3" w:name="_Toc471210739"/>
       <w:r>
         <w:t>Struktura aplikacije</w:t>
       </w:r>
@@ -2248,11 +4787,7 @@
     <w:p>
       <w:pPr>
         <w:spacing w:line="360" w:lineRule="auto"/>
-      </w:pPr>
-    </w:p>
-    <w:p>
-      <w:pPr>
-        <w:spacing w:line="360" w:lineRule="auto"/>
+        <w:jc w:val="both"/>
       </w:pPr>
       <w:r>
         <w:t>Aplikacija koristi dva modula - app i webservice, za svoj rad. App i webservice moduli povezani su klasama paketa loaders koji se nalazi unutar modula app. Klase koje su u modulu app ali nisu dio paketa loaders su android aktivnosti (zasebni zasloni sa svojim funkcionalnostima):</w:t>
@@ -2265,6 +4800,7 @@
           <w:numId w:val="1"/>
         </w:numPr>
         <w:spacing w:line="360" w:lineRule="auto"/>
+        <w:jc w:val="both"/>
       </w:pPr>
       <w:r>
         <w:t>MainActivity : Aktivnost u kojoj je implementirana prijava na aplikaciju, te poveznica (preko pomoćnog prozora s pitanjem) na aktivnosti koje implementiraju registraciju.</w:t>
@@ -2277,6 +4813,7 @@
           <w:numId w:val="1"/>
         </w:numPr>
         <w:spacing w:line="360" w:lineRule="auto"/>
+        <w:jc w:val="both"/>
       </w:pPr>
       <w:r>
         <w:t>RegistracijaFizickiKorisnik : Aktivnost u kojoj je implementirana registracija fizičkog korisnika. Uspješnom registracijom, ili odabirom na odustani, korisnik se vraća na MainActivity aktivnost.</w:t>
@@ -2289,6 +4826,7 @@
           <w:numId w:val="1"/>
         </w:numPr>
         <w:spacing w:line="360" w:lineRule="auto"/>
+        <w:jc w:val="both"/>
       </w:pPr>
       <w:r>
         <w:t>RegistracijaPravniKorisnik : Aktivnost u kojoj je implementirana registracija fizičkog korisnika. Uspješnom registracijom, ili odabirom na odustani, korisnik se vraća na MainActivity aktivnost.</w:t>
@@ -2301,6 +4839,7 @@
           <w:numId w:val="1"/>
         </w:numPr>
         <w:spacing w:line="360" w:lineRule="auto"/>
+        <w:jc w:val="both"/>
       </w:pPr>
       <w:r>
         <w:t>PopisPaketa : Aktivnost u kojoj je trenutno implementirana traka izbornika sa gumbom „Odjava“ (vraćanje na MainActivity). U ovu aktivnost korisnik stupa tek nakon uspješne prijave.</w:t>
@@ -2309,10 +4848,14 @@
     <w:p>
       <w:pPr>
         <w:spacing w:line="360" w:lineRule="auto"/>
-      </w:pPr>
+        <w:jc w:val="both"/>
+      </w:pPr>
+      <w:r>
+        <w:t xml:space="preserve">Svaka klasa od gore navedenih aktivnosti implementira WsDataLoaderListener sučelje, te stvara WsDataLoader objekt, koji stvara objekt klase FdWebServiceCaller iz modula webservice, te implementira sučelje FdWebServiceHandler. Stvaranje FdWebServiceCaller objekta, omogućit će slanje upisanih podataka „sa zaslona“ uz odgovarajuću metodu koja će definirati API poziv prema web servisu. Upit API-ju definiran je u sučelju FdWebService, dok je odgovor API-ja smješten u FdWebServiceResponse. Nakon što klasa FdWebServiceCaller pročita odgovor u FdWebServiceResponse, odmah poziva metodu onDataArrived (metoda iz sučelja FdWebServiceHandler) sa podacima kao parametrima metode. Unutar implementacije te metode (implementira ju WsDataLoader klasa) nalazi se poziv metode onWsDataLoaded (koju implementiraju sve aktivnosti osim PopisPaketa). Unutar te metode definirana je povratna poruka za korisnika aplikacije – (ne)uspješna prijava ili (ne)uspješna registracija. Kako bi prijava ili registracija bile uspješne, korisnik mora upisati podatke koje zadovoljavaju ispravno </w:t>
+      </w:r>
       <w:r>
         <w:lastRenderedPageBreak/>
-        <w:t>Svaka klasa od gore navedenih aktivnosti implementira WsDataLoaderListener sučelje, te stvara WsDataLoader objekt, koji stvara objekt klase FdWebServiceCaller iz modula webservice, te implementira sučelje FdWebServiceHandler. Stvaranje FdWebServiceCaller objekta, omogućit će slanje upisanih podataka „sa zaslona“ uz odgovarajuću metodu koja će definirati API poziv prema web servisu. Upit API-ju definiran je u sučelju FdWebService, dok je odgovor API-ja smješten u FdWebServiceResponse. Nakon što klasa FdWebServiceCaller pročita odgovor u FdWebServiceResponse, odmah poziva metodu onDataArrived (metoda iz sučelja FdWebServiceHandler) sa podacima kao parametrima metode. Unutar implementacije te metode (implementira ju WsDataLoader klasa) nalazi se poziv metode onWsDataLoaded (koju implementiraju sve aktivnosti osim PopisPaketa). Unutar te metode definirana je povratna poruka za korisnika aplikacije – (ne)uspješna prijava ili (ne)uspješna registracija. Kako bi prijava ili registracija bile uspješne, korisnik mora upisati podatke koje zadovoljavaju ispravno upisan podatak/polje. Taj dio se provjerava unutar slušatelja događaja OnClick koji se nalazi u svim trenutno postojećim aktivnostima osim PopisPaketa.</w:t>
+        <w:t>upisan podatak/polje. Taj dio se provjerava unutar slušatelja događaja OnClick koji se nalazi u svim trenutno postojećim aktivnostima osim PopisPaketa.</w:t>
       </w:r>
     </w:p>
     <w:p>
@@ -2323,7 +4866,7 @@
       <w:r>
         <w:rPr>
           <w:noProof/>
-          <w:lang w:val="en-US"/>
+          <w:lang w:eastAsia="hr-HR"/>
         </w:rPr>
         <w:drawing>
           <wp:inline distT="0" distB="0" distL="0" distR="0" wp14:anchorId="2EBE97A9" wp14:editId="60CCEB03">
@@ -2341,7 +4884,7 @@
                     <pic:cNvPicPr/>
                   </pic:nvPicPr>
                   <pic:blipFill>
-                    <a:blip r:embed="rId13" cstate="print">
+                    <a:blip r:embed="rId14" cstate="print">
                       <a:extLst>
                         <a:ext uri="{28A0092B-C50C-407E-A947-70E740481C1C}">
                           <a14:useLocalDpi xmlns:a14="http://schemas.microsoft.com/office/drawing/2010/main" val="0"/>
@@ -2370,20 +4913,33 @@
     </w:p>
     <w:p>
       <w:pPr>
-        <w:pStyle w:val="Caption"/>
+        <w:pStyle w:val="Opisslike"/>
         <w:spacing w:line="360" w:lineRule="auto"/>
       </w:pPr>
       <w:r>
         <w:t xml:space="preserve">Slika </w:t>
       </w:r>
-      <w:fldSimple w:instr=" SEQ Slika \* ARABIC ">
-        <w:r>
-          <w:rPr>
-            <w:noProof/>
-          </w:rPr>
-          <w:t>2</w:t>
-        </w:r>
-      </w:fldSimple>
+      <w:r>
+        <w:fldChar w:fldCharType="begin"/>
+      </w:r>
+      <w:r>
+        <w:instrText xml:space="preserve"> SEQ Slika \* ARABIC </w:instrText>
+      </w:r>
+      <w:r>
+        <w:fldChar w:fldCharType="separate"/>
+      </w:r>
+      <w:r>
+        <w:rPr>
+          <w:noProof/>
+        </w:rPr>
+        <w:t>2</w:t>
+      </w:r>
+      <w:r>
+        <w:rPr>
+          <w:noProof/>
+        </w:rPr>
+        <w:fldChar w:fldCharType="end"/>
+      </w:r>
       <w:r>
         <w:t xml:space="preserve">: </w:t>
       </w:r>
@@ -2392,7 +4948,7 @@
       </w:r>
     </w:p>
     <w:sectPr>
-      <w:footerReference w:type="default" r:id="rId14"/>
+      <w:footerReference w:type="default" r:id="rId15"/>
       <w:pgSz w:w="11906" w:h="16838"/>
       <w:pgMar w:top="1417" w:right="1417" w:bottom="1417" w:left="1417" w:header="708" w:footer="708" w:gutter="0"/>
       <w:pgNumType w:start="1"/>
@@ -2404,7 +4960,7 @@
 </file>
 
 <file path=word/endnotes.xml><?xml version="1.0" encoding="utf-8"?>
-<w:endnotes xmlns:wpc="http://schemas.microsoft.com/office/word/2010/wordprocessingCanvas" xmlns:cx="http://schemas.microsoft.com/office/drawing/2014/chartex" xmlns:cx1="http://schemas.microsoft.com/office/drawing/2015/9/8/chartex" xmlns:cx2="http://schemas.microsoft.com/office/drawing/2015/10/21/chartex" xmlns:cx3="http://schemas.microsoft.com/office/drawing/2016/5/9/chartex" xmlns:cx4="http://schemas.microsoft.com/office/drawing/2016/5/10/chartex" xmlns:cx5="http://schemas.microsoft.com/office/drawing/2016/5/11/chartex" xmlns:mc="http://schemas.openxmlformats.org/markup-compatibility/2006" xmlns:o="urn:schemas-microsoft-com:office:office" xmlns:r="http://schemas.openxmlformats.org/officeDocument/2006/relationships" xmlns:m="http://schemas.openxmlformats.org/officeDocument/2006/math" xmlns:v="urn:schemas-microsoft-com:vml" xmlns:wp14="http://schemas.microsoft.com/office/word/2010/wordprocessingDrawing" xmlns:wp="http://schemas.openxmlformats.org/drawingml/2006/wordprocessingDrawing" xmlns:w10="urn:schemas-microsoft-com:office:word" xmlns:w="http://schemas.openxmlformats.org/wordprocessingml/2006/main" xmlns:w14="http://schemas.microsoft.com/office/word/2010/wordml" xmlns:w15="http://schemas.microsoft.com/office/word/2012/wordml" xmlns:w16se="http://schemas.microsoft.com/office/word/2015/wordml/symex" xmlns:wpg="http://schemas.microsoft.com/office/word/2010/wordprocessingGroup" xmlns:wpi="http://schemas.microsoft.com/office/word/2010/wordprocessingInk" xmlns:wne="http://schemas.microsoft.com/office/word/2006/wordml" xmlns:wps="http://schemas.microsoft.com/office/word/2010/wordprocessingShape" mc:Ignorable="w14 w15 w16se wp14">
+<w:endnotes xmlns:wpc="http://schemas.microsoft.com/office/word/2010/wordprocessingCanvas" xmlns:cx="http://schemas.microsoft.com/office/drawing/2014/chartex" xmlns:mc="http://schemas.openxmlformats.org/markup-compatibility/2006" xmlns:o="urn:schemas-microsoft-com:office:office" xmlns:r="http://schemas.openxmlformats.org/officeDocument/2006/relationships" xmlns:m="http://schemas.openxmlformats.org/officeDocument/2006/math" xmlns:v="urn:schemas-microsoft-com:vml" xmlns:wp14="http://schemas.microsoft.com/office/word/2010/wordprocessingDrawing" xmlns:wp="http://schemas.openxmlformats.org/drawingml/2006/wordprocessingDrawing" xmlns:w10="urn:schemas-microsoft-com:office:word" xmlns:w="http://schemas.openxmlformats.org/wordprocessingml/2006/main" xmlns:w14="http://schemas.microsoft.com/office/word/2010/wordml" xmlns:w15="http://schemas.microsoft.com/office/word/2012/wordml" xmlns:w16se="http://schemas.microsoft.com/office/word/2015/wordml/symex" xmlns:wpg="http://schemas.microsoft.com/office/word/2010/wordprocessingGroup" xmlns:wpi="http://schemas.microsoft.com/office/word/2010/wordprocessingInk" xmlns:wne="http://schemas.microsoft.com/office/word/2006/wordml" xmlns:wps="http://schemas.microsoft.com/office/word/2010/wordprocessingShape" mc:Ignorable="w14 w15 w16se wp14">
   <w:endnote w:type="separator" w:id="-1">
     <w:p>
       <w:pPr>
@@ -2429,7 +4985,7 @@
 </file>
 
 <file path=word/footer1.xml><?xml version="1.0" encoding="utf-8"?>
-<w:ftr xmlns:wpc="http://schemas.microsoft.com/office/word/2010/wordprocessingCanvas" xmlns:cx="http://schemas.microsoft.com/office/drawing/2014/chartex" xmlns:cx1="http://schemas.microsoft.com/office/drawing/2015/9/8/chartex" xmlns:cx2="http://schemas.microsoft.com/office/drawing/2015/10/21/chartex" xmlns:cx3="http://schemas.microsoft.com/office/drawing/2016/5/9/chartex" xmlns:cx4="http://schemas.microsoft.com/office/drawing/2016/5/10/chartex" xmlns:cx5="http://schemas.microsoft.com/office/drawing/2016/5/11/chartex" xmlns:mc="http://schemas.openxmlformats.org/markup-compatibility/2006" xmlns:o="urn:schemas-microsoft-com:office:office" xmlns:r="http://schemas.openxmlformats.org/officeDocument/2006/relationships" xmlns:m="http://schemas.openxmlformats.org/officeDocument/2006/math" xmlns:v="urn:schemas-microsoft-com:vml" xmlns:wp14="http://schemas.microsoft.com/office/word/2010/wordprocessingDrawing" xmlns:wp="http://schemas.openxmlformats.org/drawingml/2006/wordprocessingDrawing" xmlns:w10="urn:schemas-microsoft-com:office:word" xmlns:w="http://schemas.openxmlformats.org/wordprocessingml/2006/main" xmlns:w14="http://schemas.microsoft.com/office/word/2010/wordml" xmlns:w15="http://schemas.microsoft.com/office/word/2012/wordml" xmlns:w16se="http://schemas.microsoft.com/office/word/2015/wordml/symex" xmlns:wpg="http://schemas.microsoft.com/office/word/2010/wordprocessingGroup" xmlns:wpi="http://schemas.microsoft.com/office/word/2010/wordprocessingInk" xmlns:wne="http://schemas.microsoft.com/office/word/2006/wordml" xmlns:wps="http://schemas.microsoft.com/office/word/2010/wordprocessingShape" mc:Ignorable="w14 w15 w16se wp14">
+<w:ftr xmlns:wpc="http://schemas.microsoft.com/office/word/2010/wordprocessingCanvas" xmlns:cx="http://schemas.microsoft.com/office/drawing/2014/chartex" xmlns:mc="http://schemas.openxmlformats.org/markup-compatibility/2006" xmlns:o="urn:schemas-microsoft-com:office:office" xmlns:r="http://schemas.openxmlformats.org/officeDocument/2006/relationships" xmlns:m="http://schemas.openxmlformats.org/officeDocument/2006/math" xmlns:v="urn:schemas-microsoft-com:vml" xmlns:wp14="http://schemas.microsoft.com/office/word/2010/wordprocessingDrawing" xmlns:wp="http://schemas.openxmlformats.org/drawingml/2006/wordprocessingDrawing" xmlns:w10="urn:schemas-microsoft-com:office:word" xmlns:w="http://schemas.openxmlformats.org/wordprocessingml/2006/main" xmlns:w14="http://schemas.microsoft.com/office/word/2010/wordml" xmlns:w15="http://schemas.microsoft.com/office/word/2012/wordml" xmlns:w16se="http://schemas.microsoft.com/office/word/2015/wordml/symex" xmlns:wpg="http://schemas.microsoft.com/office/word/2010/wordprocessingGroup" xmlns:wpi="http://schemas.microsoft.com/office/word/2010/wordprocessingInk" xmlns:wne="http://schemas.microsoft.com/office/word/2006/wordml" xmlns:wps="http://schemas.microsoft.com/office/word/2010/wordprocessingShape" mc:Ignorable="w14 w15 w16se wp14">
   <w:sdt>
     <w:sdtPr>
       <w:id w:val="2001309198"/>
@@ -2446,7 +5002,7 @@
     <w:sdtContent>
       <w:p>
         <w:pPr>
-          <w:pStyle w:val="Footer"/>
+          <w:pStyle w:val="Podnoje"/>
           <w:jc w:val="right"/>
         </w:pPr>
         <w:r>
@@ -2462,7 +5018,7 @@
           <w:rPr>
             <w:noProof/>
           </w:rPr>
-          <w:t>6</w:t>
+          <w:t>10</w:t>
         </w:r>
         <w:r>
           <w:rPr>
@@ -2475,14 +5031,14 @@
   </w:sdt>
   <w:p>
     <w:pPr>
-      <w:pStyle w:val="Footer"/>
+      <w:pStyle w:val="Podnoje"/>
     </w:pPr>
   </w:p>
 </w:ftr>
 </file>
 
 <file path=word/footnotes.xml><?xml version="1.0" encoding="utf-8"?>
-<w:footnotes xmlns:wpc="http://schemas.microsoft.com/office/word/2010/wordprocessingCanvas" xmlns:cx="http://schemas.microsoft.com/office/drawing/2014/chartex" xmlns:cx1="http://schemas.microsoft.com/office/drawing/2015/9/8/chartex" xmlns:cx2="http://schemas.microsoft.com/office/drawing/2015/10/21/chartex" xmlns:cx3="http://schemas.microsoft.com/office/drawing/2016/5/9/chartex" xmlns:cx4="http://schemas.microsoft.com/office/drawing/2016/5/10/chartex" xmlns:cx5="http://schemas.microsoft.com/office/drawing/2016/5/11/chartex" xmlns:mc="http://schemas.openxmlformats.org/markup-compatibility/2006" xmlns:o="urn:schemas-microsoft-com:office:office" xmlns:r="http://schemas.openxmlformats.org/officeDocument/2006/relationships" xmlns:m="http://schemas.openxmlformats.org/officeDocument/2006/math" xmlns:v="urn:schemas-microsoft-com:vml" xmlns:wp14="http://schemas.microsoft.com/office/word/2010/wordprocessingDrawing" xmlns:wp="http://schemas.openxmlformats.org/drawingml/2006/wordprocessingDrawing" xmlns:w10="urn:schemas-microsoft-com:office:word" xmlns:w="http://schemas.openxmlformats.org/wordprocessingml/2006/main" xmlns:w14="http://schemas.microsoft.com/office/word/2010/wordml" xmlns:w15="http://schemas.microsoft.com/office/word/2012/wordml" xmlns:w16se="http://schemas.microsoft.com/office/word/2015/wordml/symex" xmlns:wpg="http://schemas.microsoft.com/office/word/2010/wordprocessingGroup" xmlns:wpi="http://schemas.microsoft.com/office/word/2010/wordprocessingInk" xmlns:wne="http://schemas.microsoft.com/office/word/2006/wordml" xmlns:wps="http://schemas.microsoft.com/office/word/2010/wordprocessingShape" mc:Ignorable="w14 w15 w16se wp14">
+<w:footnotes xmlns:wpc="http://schemas.microsoft.com/office/word/2010/wordprocessingCanvas" xmlns:cx="http://schemas.microsoft.com/office/drawing/2014/chartex" xmlns:mc="http://schemas.openxmlformats.org/markup-compatibility/2006" xmlns:o="urn:schemas-microsoft-com:office:office" xmlns:r="http://schemas.openxmlformats.org/officeDocument/2006/relationships" xmlns:m="http://schemas.openxmlformats.org/officeDocument/2006/math" xmlns:v="urn:schemas-microsoft-com:vml" xmlns:wp14="http://schemas.microsoft.com/office/word/2010/wordprocessingDrawing" xmlns:wp="http://schemas.openxmlformats.org/drawingml/2006/wordprocessingDrawing" xmlns:w10="urn:schemas-microsoft-com:office:word" xmlns:w="http://schemas.openxmlformats.org/wordprocessingml/2006/main" xmlns:w14="http://schemas.microsoft.com/office/word/2010/wordml" xmlns:w15="http://schemas.microsoft.com/office/word/2012/wordml" xmlns:w16se="http://schemas.microsoft.com/office/word/2015/wordml/symex" xmlns:wpg="http://schemas.microsoft.com/office/word/2010/wordprocessingGroup" xmlns:wpi="http://schemas.microsoft.com/office/word/2010/wordprocessingInk" xmlns:wne="http://schemas.microsoft.com/office/word/2006/wordml" xmlns:wps="http://schemas.microsoft.com/office/word/2010/wordprocessingShape" mc:Ignorable="w14 w15 w16se wp14">
   <w:footnote w:type="separator" w:id="-1">
     <w:p>
       <w:pPr>
@@ -2507,7 +5063,7 @@
 </file>
 
 <file path=word/numbering.xml><?xml version="1.0" encoding="utf-8"?>
-<w:numbering xmlns:wpc="http://schemas.microsoft.com/office/word/2010/wordprocessingCanvas" xmlns:cx="http://schemas.microsoft.com/office/drawing/2014/chartex" xmlns:cx1="http://schemas.microsoft.com/office/drawing/2015/9/8/chartex" xmlns:cx2="http://schemas.microsoft.com/office/drawing/2015/10/21/chartex" xmlns:cx3="http://schemas.microsoft.com/office/drawing/2016/5/9/chartex" xmlns:cx4="http://schemas.microsoft.com/office/drawing/2016/5/10/chartex" xmlns:cx5="http://schemas.microsoft.com/office/drawing/2016/5/11/chartex" xmlns:mc="http://schemas.openxmlformats.org/markup-compatibility/2006" xmlns:o="urn:schemas-microsoft-com:office:office" xmlns:r="http://schemas.openxmlformats.org/officeDocument/2006/relationships" xmlns:m="http://schemas.openxmlformats.org/officeDocument/2006/math" xmlns:v="urn:schemas-microsoft-com:vml" xmlns:wp14="http://schemas.microsoft.com/office/word/2010/wordprocessingDrawing" xmlns:wp="http://schemas.openxmlformats.org/drawingml/2006/wordprocessingDrawing" xmlns:w10="urn:schemas-microsoft-com:office:word" xmlns:w="http://schemas.openxmlformats.org/wordprocessingml/2006/main" xmlns:w14="http://schemas.microsoft.com/office/word/2010/wordml" xmlns:w15="http://schemas.microsoft.com/office/word/2012/wordml" xmlns:w16se="http://schemas.microsoft.com/office/word/2015/wordml/symex" xmlns:wpg="http://schemas.microsoft.com/office/word/2010/wordprocessingGroup" xmlns:wpi="http://schemas.microsoft.com/office/word/2010/wordprocessingInk" xmlns:wne="http://schemas.microsoft.com/office/word/2006/wordml" xmlns:wps="http://schemas.microsoft.com/office/word/2010/wordprocessingShape" mc:Ignorable="w14 w15 w16se wp14">
+<w:numbering xmlns:wpc="http://schemas.microsoft.com/office/word/2010/wordprocessingCanvas" xmlns:cx="http://schemas.microsoft.com/office/drawing/2014/chartex" xmlns:mc="http://schemas.openxmlformats.org/markup-compatibility/2006" xmlns:o="urn:schemas-microsoft-com:office:office" xmlns:r="http://schemas.openxmlformats.org/officeDocument/2006/relationships" xmlns:m="http://schemas.openxmlformats.org/officeDocument/2006/math" xmlns:v="urn:schemas-microsoft-com:vml" xmlns:wp14="http://schemas.microsoft.com/office/word/2010/wordprocessingDrawing" xmlns:wp="http://schemas.openxmlformats.org/drawingml/2006/wordprocessingDrawing" xmlns:w10="urn:schemas-microsoft-com:office:word" xmlns:w="http://schemas.openxmlformats.org/wordprocessingml/2006/main" xmlns:w14="http://schemas.microsoft.com/office/word/2010/wordml" xmlns:w15="http://schemas.microsoft.com/office/word/2012/wordml" xmlns:w16se="http://schemas.microsoft.com/office/word/2015/wordml/symex" xmlns:wpg="http://schemas.microsoft.com/office/word/2010/wordprocessingGroup" xmlns:wpi="http://schemas.microsoft.com/office/word/2010/wordprocessingInk" xmlns:wne="http://schemas.microsoft.com/office/word/2006/wordml" xmlns:wps="http://schemas.microsoft.com/office/word/2010/wordprocessingShape" mc:Ignorable="w14 w15 w16se wp14">
   <w:abstractNum w:abstractNumId="0" w15:restartNumberingAfterBreak="0">
     <w:nsid w:val="6CFC4369"/>
     <w:multiLevelType w:val="multilevel"/>
@@ -2680,7 +5236,7 @@
       </w:pPr>
     </w:pPrDefault>
   </w:docDefaults>
-  <w:latentStyles w:defLockedState="0" w:defUIPriority="99" w:defSemiHidden="0" w:defUnhideWhenUsed="0" w:defQFormat="0" w:count="374">
+  <w:latentStyles w:defLockedState="0" w:defUIPriority="99" w:defSemiHidden="0" w:defUnhideWhenUsed="0" w:defQFormat="0" w:count="371">
     <w:lsdException w:name="Normal" w:uiPriority="0" w:qFormat="1"/>
     <w:lsdException w:name="heading 1" w:uiPriority="9" w:qFormat="1"/>
     <w:lsdException w:name="heading 2" w:semiHidden="1" w:uiPriority="9" w:unhideWhenUsed="1" w:qFormat="1"/>
@@ -2786,6 +5342,7 @@
     <w:lsdException w:name="HTML Sample" w:semiHidden="1" w:unhideWhenUsed="1"/>
     <w:lsdException w:name="HTML Typewriter" w:semiHidden="1" w:unhideWhenUsed="1"/>
     <w:lsdException w:name="HTML Variable" w:semiHidden="1" w:unhideWhenUsed="1"/>
+    <w:lsdException w:name="Normal Table" w:semiHidden="1" w:unhideWhenUsed="1"/>
     <w:lsdException w:name="annotation subject" w:semiHidden="1" w:unhideWhenUsed="1"/>
     <w:lsdException w:name="No List" w:semiHidden="1" w:unhideWhenUsed="1"/>
     <w:lsdException w:name="Outline List 1" w:semiHidden="1" w:unhideWhenUsed="1"/>
@@ -2830,6 +5387,7 @@
     <w:lsdException w:name="Table Professional" w:semiHidden="1" w:unhideWhenUsed="1"/>
     <w:lsdException w:name="Table Subtle 1" w:semiHidden="1" w:unhideWhenUsed="1"/>
     <w:lsdException w:name="Table Subtle 2" w:semiHidden="1" w:unhideWhenUsed="1"/>
+    <w:lsdException w:name="Table Web 1" w:semiHidden="1" w:unhideWhenUsed="1"/>
     <w:lsdException w:name="Table Web 2" w:semiHidden="1" w:unhideWhenUsed="1"/>
     <w:lsdException w:name="Table Web 3" w:semiHidden="1" w:unhideWhenUsed="1"/>
     <w:lsdException w:name="Balloon Text" w:semiHidden="1" w:unhideWhenUsed="1"/>
@@ -3050,9 +5608,6 @@
     <w:lsdException w:name="List Table 5 Dark Accent 6" w:uiPriority="50"/>
     <w:lsdException w:name="List Table 6 Colorful Accent 6" w:uiPriority="51"/>
     <w:lsdException w:name="List Table 7 Colorful Accent 6" w:uiPriority="52"/>
-    <w:lsdException w:name="Mention" w:semiHidden="1" w:unhideWhenUsed="1"/>
-    <w:lsdException w:name="Smart Hyperlink" w:semiHidden="1" w:unhideWhenUsed="1"/>
-    <w:lsdException w:name="Hashtag" w:semiHidden="1" w:unhideWhenUsed="1"/>
   </w:latentStyles>
   <w:style w:type="paragraph" w:default="1" w:styleId="Normal">
     <w:name w:val="Normal"/>
@@ -3066,11 +5621,11 @@
       <w:sz w:val="24"/>
     </w:rPr>
   </w:style>
-  <w:style w:type="paragraph" w:styleId="Heading1">
+  <w:style w:type="paragraph" w:styleId="Naslov1">
     <w:name w:val="heading 1"/>
     <w:basedOn w:val="Normal"/>
     <w:next w:val="Normal"/>
-    <w:link w:val="Heading1Char"/>
+    <w:link w:val="Naslov1Char"/>
     <w:uiPriority w:val="9"/>
     <w:qFormat/>
     <w:rsid w:val="00C56E30"/>
@@ -3087,13 +5642,13 @@
       <w:szCs w:val="32"/>
     </w:rPr>
   </w:style>
-  <w:style w:type="character" w:default="1" w:styleId="DefaultParagraphFont">
+  <w:style w:type="character" w:default="1" w:styleId="Zadanifontodlomka">
     <w:name w:val="Default Paragraph Font"/>
     <w:uiPriority w:val="1"/>
     <w:semiHidden/>
     <w:unhideWhenUsed/>
   </w:style>
-  <w:style w:type="table" w:default="1" w:styleId="TableNormal">
+  <w:style w:type="table" w:default="1" w:styleId="Obinatablica">
     <w:name w:val="Normal Table"/>
     <w:uiPriority w:val="99"/>
     <w:semiHidden/>
@@ -3108,7 +5663,7 @@
       </w:tblCellMar>
     </w:tblPr>
   </w:style>
-  <w:style w:type="numbering" w:default="1" w:styleId="NoList">
+  <w:style w:type="numbering" w:default="1" w:styleId="Bezpopisa">
     <w:name w:val="No List"/>
     <w:uiPriority w:val="99"/>
     <w:semiHidden/>
@@ -3157,10 +5712,10 @@
     <w:basedOn w:val="Nazivinstitucije"/>
     <w:rsid w:val="00C56E30"/>
   </w:style>
-  <w:style w:type="character" w:customStyle="1" w:styleId="Heading1Char">
-    <w:name w:val="Heading 1 Char"/>
-    <w:basedOn w:val="DefaultParagraphFont"/>
-    <w:link w:val="Heading1"/>
+  <w:style w:type="character" w:customStyle="1" w:styleId="Naslov1Char">
+    <w:name w:val="Naslov 1 Char"/>
+    <w:basedOn w:val="Zadanifontodlomka"/>
+    <w:link w:val="Naslov1"/>
     <w:uiPriority w:val="9"/>
     <w:rsid w:val="00C56E30"/>
     <w:rPr>
@@ -3170,9 +5725,9 @@
       <w:szCs w:val="32"/>
     </w:rPr>
   </w:style>
-  <w:style w:type="paragraph" w:styleId="TOCHeading">
+  <w:style w:type="paragraph" w:styleId="TOCNaslov">
     <w:name w:val="TOC Heading"/>
-    <w:basedOn w:val="Heading1"/>
+    <w:basedOn w:val="Naslov1"/>
     <w:next w:val="Normal"/>
     <w:uiPriority w:val="39"/>
     <w:unhideWhenUsed/>
@@ -3186,7 +5741,7 @@
       <w:lang w:val="en-US"/>
     </w:rPr>
   </w:style>
-  <w:style w:type="paragraph" w:styleId="Caption">
+  <w:style w:type="paragraph" w:styleId="Opisslike">
     <w:name w:val="caption"/>
     <w:basedOn w:val="Normal"/>
     <w:next w:val="Normal"/>
@@ -3205,9 +5760,9 @@
       <w:szCs w:val="18"/>
     </w:rPr>
   </w:style>
-  <w:style w:type="character" w:styleId="Hyperlink">
+  <w:style w:type="character" w:styleId="Hiperveza">
     <w:name w:val="Hyperlink"/>
-    <w:basedOn w:val="DefaultParagraphFont"/>
+    <w:basedOn w:val="Zadanifontodlomka"/>
     <w:uiPriority w:val="99"/>
     <w:unhideWhenUsed/>
     <w:rsid w:val="00C56E30"/>
@@ -3216,9 +5771,9 @@
       <w:u w:val="single"/>
     </w:rPr>
   </w:style>
-  <w:style w:type="character" w:styleId="FollowedHyperlink">
+  <w:style w:type="character" w:styleId="SlijeenaHiperveza">
     <w:name w:val="FollowedHyperlink"/>
-    <w:basedOn w:val="DefaultParagraphFont"/>
+    <w:basedOn w:val="Zadanifontodlomka"/>
     <w:uiPriority w:val="99"/>
     <w:semiHidden/>
     <w:unhideWhenUsed/>
@@ -3228,9 +5783,9 @@
       <w:u w:val="single"/>
     </w:rPr>
   </w:style>
-  <w:style w:type="table" w:styleId="TableGrid">
+  <w:style w:type="table" w:styleId="Reetkatablice">
     <w:name w:val="Table Grid"/>
-    <w:basedOn w:val="TableNormal"/>
+    <w:basedOn w:val="Obinatablica"/>
     <w:uiPriority w:val="39"/>
     <w:rsid w:val="00C56E30"/>
     <w:pPr>
@@ -3247,7 +5802,7 @@
       </w:tblBorders>
     </w:tblPr>
   </w:style>
-  <w:style w:type="paragraph" w:styleId="TOC1">
+  <w:style w:type="paragraph" w:styleId="Sadraj1">
     <w:name w:val="toc 1"/>
     <w:basedOn w:val="Normal"/>
     <w:next w:val="Normal"/>
@@ -3259,10 +5814,10 @@
       <w:spacing w:after="100"/>
     </w:pPr>
   </w:style>
-  <w:style w:type="paragraph" w:styleId="Header">
+  <w:style w:type="paragraph" w:styleId="Zaglavlje">
     <w:name w:val="header"/>
     <w:basedOn w:val="Normal"/>
-    <w:link w:val="HeaderChar"/>
+    <w:link w:val="ZaglavljeChar"/>
     <w:uiPriority w:val="99"/>
     <w:unhideWhenUsed/>
     <w:rsid w:val="00CF2AE2"/>
@@ -3274,10 +5829,10 @@
       <w:spacing w:after="0" w:line="240" w:lineRule="auto"/>
     </w:pPr>
   </w:style>
-  <w:style w:type="character" w:customStyle="1" w:styleId="HeaderChar">
-    <w:name w:val="Header Char"/>
-    <w:basedOn w:val="DefaultParagraphFont"/>
-    <w:link w:val="Header"/>
+  <w:style w:type="character" w:customStyle="1" w:styleId="ZaglavljeChar">
+    <w:name w:val="Zaglavlje Char"/>
+    <w:basedOn w:val="Zadanifontodlomka"/>
+    <w:link w:val="Zaglavlje"/>
     <w:uiPriority w:val="99"/>
     <w:rsid w:val="00CF2AE2"/>
     <w:rPr>
@@ -3285,10 +5840,10 @@
       <w:sz w:val="24"/>
     </w:rPr>
   </w:style>
-  <w:style w:type="paragraph" w:styleId="Footer">
+  <w:style w:type="paragraph" w:styleId="Podnoje">
     <w:name w:val="footer"/>
     <w:basedOn w:val="Normal"/>
-    <w:link w:val="FooterChar"/>
+    <w:link w:val="PodnojeChar"/>
     <w:uiPriority w:val="99"/>
     <w:unhideWhenUsed/>
     <w:rsid w:val="00CF2AE2"/>
@@ -3300,10 +5855,10 @@
       <w:spacing w:after="0" w:line="240" w:lineRule="auto"/>
     </w:pPr>
   </w:style>
-  <w:style w:type="character" w:customStyle="1" w:styleId="FooterChar">
-    <w:name w:val="Footer Char"/>
-    <w:basedOn w:val="DefaultParagraphFont"/>
-    <w:link w:val="Footer"/>
+  <w:style w:type="character" w:customStyle="1" w:styleId="PodnojeChar">
+    <w:name w:val="Podnožje Char"/>
+    <w:basedOn w:val="Zadanifontodlomka"/>
+    <w:link w:val="Podnoje"/>
     <w:uiPriority w:val="99"/>
     <w:rsid w:val="00CF2AE2"/>
     <w:rPr>
@@ -3580,7 +6135,7 @@
 </file>
 
 <file path=customXml/itemProps1.xml><?xml version="1.0" encoding="utf-8"?>
-<ds:datastoreItem xmlns:ds="http://schemas.openxmlformats.org/officeDocument/2006/customXml" ds:itemID="{DB85A505-44E1-4935-BE1A-76866ACC6DA0}">
+<ds:datastoreItem xmlns:ds="http://schemas.openxmlformats.org/officeDocument/2006/customXml" ds:itemID="{CB51CC27-C69B-4F89-8FA4-0999906283D9}">
   <ds:schemaRefs>
     <ds:schemaRef ds:uri="http://schemas.openxmlformats.org/officeDocument/2006/bibliography"/>
   </ds:schemaRefs>

</xml_diff>

<commit_message>
Dijagrami klasa gotovi, fali još opis
</commit_message>
<xml_diff>
--- a/Dokumentacija/Tehnička Dokumentacija.docx
+++ b/Dokumentacija/Tehnička Dokumentacija.docx
@@ -798,14 +798,27 @@
       <w:r>
         <w:t xml:space="preserve">Slika </w:t>
       </w:r>
-      <w:fldSimple w:instr=" SEQ Slika \* ARABIC ">
-        <w:r>
-          <w:rPr>
-            <w:noProof/>
-          </w:rPr>
-          <w:t>1</w:t>
-        </w:r>
-      </w:fldSimple>
+      <w:r>
+        <w:fldChar w:fldCharType="begin"/>
+      </w:r>
+      <w:r>
+        <w:instrText xml:space="preserve"> SEQ Slika \* ARABIC </w:instrText>
+      </w:r>
+      <w:r>
+        <w:fldChar w:fldCharType="separate"/>
+      </w:r>
+      <w:r>
+        <w:rPr>
+          <w:noProof/>
+        </w:rPr>
+        <w:t>1</w:t>
+      </w:r>
+      <w:r>
+        <w:rPr>
+          <w:noProof/>
+        </w:rPr>
+        <w:fldChar w:fldCharType="end"/>
+      </w:r>
       <w:r>
         <w:t>: ERA model (</w:t>
       </w:r>
@@ -1623,27 +1636,14 @@
       <w:r>
         <w:t xml:space="preserve">Tablica </w:t>
       </w:r>
-      <w:r>
-        <w:fldChar w:fldCharType="begin"/>
-      </w:r>
-      <w:r>
-        <w:instrText xml:space="preserve"> SEQ Tablica \* ARABIC </w:instrText>
-      </w:r>
-      <w:r>
-        <w:fldChar w:fldCharType="separate"/>
-      </w:r>
-      <w:r>
-        <w:rPr>
-          <w:noProof/>
-        </w:rPr>
-        <w:t>1</w:t>
-      </w:r>
-      <w:r>
-        <w:rPr>
-          <w:noProof/>
-        </w:rPr>
-        <w:fldChar w:fldCharType="end"/>
-      </w:r>
+      <w:fldSimple w:instr=" SEQ Tablica \* ARABIC ">
+        <w:r>
+          <w:rPr>
+            <w:noProof/>
+          </w:rPr>
+          <w:t>1</w:t>
+        </w:r>
+      </w:fldSimple>
       <w:r>
         <w:t xml:space="preserve">: </w:t>
       </w:r>
@@ -2117,27 +2117,14 @@
       <w:r>
         <w:t xml:space="preserve">Tablica </w:t>
       </w:r>
-      <w:r>
-        <w:fldChar w:fldCharType="begin"/>
-      </w:r>
-      <w:r>
-        <w:instrText xml:space="preserve"> SEQ Tablica \* ARABIC </w:instrText>
-      </w:r>
-      <w:r>
-        <w:fldChar w:fldCharType="separate"/>
-      </w:r>
-      <w:r>
-        <w:rPr>
-          <w:noProof/>
-        </w:rPr>
-        <w:t>2</w:t>
-      </w:r>
-      <w:r>
-        <w:rPr>
-          <w:noProof/>
-        </w:rPr>
-        <w:fldChar w:fldCharType="end"/>
-      </w:r>
+      <w:fldSimple w:instr=" SEQ Tablica \* ARABIC ">
+        <w:r>
+          <w:rPr>
+            <w:noProof/>
+          </w:rPr>
+          <w:t>2</w:t>
+        </w:r>
+      </w:fldSimple>
       <w:r>
         <w:t xml:space="preserve">: </w:t>
       </w:r>
@@ -2159,12 +2146,7 @@
         </w:rPr>
       </w:pPr>
       <w:r>
-        <w:t>Svi mogući odgovori prilikom metode za prijavu vidljivi su u tabl</w:t>
-      </w:r>
-      <w:bookmarkStart w:id="2" w:name="_GoBack"/>
-      <w:bookmarkEnd w:id="2"/>
-      <w:r>
-        <w:t>ici </w:t>
+        <w:t>Svi mogući odgovori prilikom metode za prijavu vidljivi su u tablici </w:t>
       </w:r>
       <w:r>
         <w:rPr>
@@ -2531,27 +2513,14 @@
       <w:r>
         <w:t xml:space="preserve">Tablica </w:t>
       </w:r>
-      <w:r>
-        <w:fldChar w:fldCharType="begin"/>
-      </w:r>
-      <w:r>
-        <w:instrText xml:space="preserve"> SEQ Tablica \* ARABIC </w:instrText>
-      </w:r>
-      <w:r>
-        <w:fldChar w:fldCharType="separate"/>
-      </w:r>
-      <w:r>
-        <w:rPr>
-          <w:noProof/>
-        </w:rPr>
-        <w:t>3</w:t>
-      </w:r>
-      <w:r>
-        <w:rPr>
-          <w:noProof/>
-        </w:rPr>
-        <w:fldChar w:fldCharType="end"/>
-      </w:r>
+      <w:fldSimple w:instr=" SEQ Tablica \* ARABIC ">
+        <w:r>
+          <w:rPr>
+            <w:noProof/>
+          </w:rPr>
+          <w:t>3</w:t>
+        </w:r>
+      </w:fldSimple>
       <w:r>
         <w:t>:</w:t>
       </w:r>
@@ -2793,27 +2762,14 @@
       <w:r>
         <w:t xml:space="preserve">Tablica </w:t>
       </w:r>
-      <w:r>
-        <w:fldChar w:fldCharType="begin"/>
-      </w:r>
-      <w:r>
-        <w:instrText xml:space="preserve"> SEQ Tablica \* ARABIC </w:instrText>
-      </w:r>
-      <w:r>
-        <w:fldChar w:fldCharType="separate"/>
-      </w:r>
-      <w:r>
-        <w:rPr>
-          <w:noProof/>
-        </w:rPr>
-        <w:t>4</w:t>
-      </w:r>
-      <w:r>
-        <w:rPr>
-          <w:noProof/>
-        </w:rPr>
-        <w:fldChar w:fldCharType="end"/>
-      </w:r>
+      <w:fldSimple w:instr=" SEQ Tablica \* ARABIC ">
+        <w:r>
+          <w:rPr>
+            <w:noProof/>
+          </w:rPr>
+          <w:t>4</w:t>
+        </w:r>
+      </w:fldSimple>
       <w:r>
         <w:t xml:space="preserve">: </w:t>
       </w:r>
@@ -2829,39 +2785,304 @@
         <w:br w:type="page"/>
       </w:r>
     </w:p>
+    <w:tbl>
+      <w:tblPr>
+        <w:tblStyle w:val="TableGrid"/>
+        <w:tblpPr w:leftFromText="180" w:rightFromText="180" w:vertAnchor="text" w:horzAnchor="margin" w:tblpY="294"/>
+        <w:tblW w:w="0" w:type="auto"/>
+        <w:tblLook w:val="04A0" w:firstRow="1" w:lastRow="0" w:firstColumn="1" w:lastColumn="0" w:noHBand="0" w:noVBand="1"/>
+      </w:tblPr>
+      <w:tblGrid>
+        <w:gridCol w:w="3020"/>
+        <w:gridCol w:w="3021"/>
+        <w:gridCol w:w="3021"/>
+      </w:tblGrid>
+      <w:tr>
+        <w:tc>
+          <w:tcPr>
+            <w:tcW w:w="3020" w:type="dxa"/>
+          </w:tcPr>
+          <w:p>
+            <w:pPr>
+              <w:spacing w:line="360" w:lineRule="auto"/>
+            </w:pPr>
+            <w:r>
+              <w:lastRenderedPageBreak/>
+              <w:t>RESPONSE</w:t>
+            </w:r>
+          </w:p>
+        </w:tc>
+        <w:tc>
+          <w:tcPr>
+            <w:tcW w:w="3021" w:type="dxa"/>
+          </w:tcPr>
+          <w:p>
+            <w:pPr>
+              <w:spacing w:line="360" w:lineRule="auto"/>
+            </w:pPr>
+            <w:r>
+              <w:t xml:space="preserve">Nema </w:t>
+            </w:r>
+            <w:r>
+              <w:t>vrsta i hrane u bazi</w:t>
+            </w:r>
+          </w:p>
+        </w:tc>
+        <w:tc>
+          <w:tcPr>
+            <w:tcW w:w="3021" w:type="dxa"/>
+          </w:tcPr>
+          <w:p>
+            <w:pPr>
+              <w:spacing w:line="360" w:lineRule="auto"/>
+            </w:pPr>
+            <w:r>
+              <w:t xml:space="preserve">Dohvaćeni su vrste i jedinice </w:t>
+            </w:r>
+          </w:p>
+        </w:tc>
+      </w:tr>
+      <w:tr>
+        <w:tc>
+          <w:tcPr>
+            <w:tcW w:w="3020" w:type="dxa"/>
+          </w:tcPr>
+          <w:p>
+            <w:pPr>
+              <w:spacing w:line="360" w:lineRule="auto"/>
+            </w:pPr>
+            <w:r>
+              <w:t>status</w:t>
+            </w:r>
+          </w:p>
+        </w:tc>
+        <w:tc>
+          <w:tcPr>
+            <w:tcW w:w="3021" w:type="dxa"/>
+          </w:tcPr>
+          <w:p>
+            <w:pPr>
+              <w:spacing w:line="360" w:lineRule="auto"/>
+            </w:pPr>
+            <w:r>
+              <w:t>OK</w:t>
+            </w:r>
+          </w:p>
+        </w:tc>
+        <w:tc>
+          <w:tcPr>
+            <w:tcW w:w="3021" w:type="dxa"/>
+          </w:tcPr>
+          <w:p>
+            <w:pPr>
+              <w:spacing w:line="360" w:lineRule="auto"/>
+            </w:pPr>
+            <w:r>
+              <w:t>OK</w:t>
+            </w:r>
+          </w:p>
+        </w:tc>
+      </w:tr>
+      <w:tr>
+        <w:tc>
+          <w:tcPr>
+            <w:tcW w:w="3020" w:type="dxa"/>
+          </w:tcPr>
+          <w:p>
+            <w:pPr>
+              <w:spacing w:line="360" w:lineRule="auto"/>
+            </w:pPr>
+            <w:r>
+              <w:t>nbResults</w:t>
+            </w:r>
+          </w:p>
+        </w:tc>
+        <w:tc>
+          <w:tcPr>
+            <w:tcW w:w="3021" w:type="dxa"/>
+          </w:tcPr>
+          <w:p>
+            <w:pPr>
+              <w:spacing w:line="360" w:lineRule="auto"/>
+            </w:pPr>
+            <w:r>
+              <w:t>0</w:t>
+            </w:r>
+          </w:p>
+        </w:tc>
+        <w:tc>
+          <w:tcPr>
+            <w:tcW w:w="3021" w:type="dxa"/>
+          </w:tcPr>
+          <w:p>
+            <w:pPr>
+              <w:spacing w:line="360" w:lineRule="auto"/>
+            </w:pPr>
+            <w:r>
+              <w:t>0</w:t>
+            </w:r>
+          </w:p>
+        </w:tc>
+      </w:tr>
+      <w:tr>
+        <w:tc>
+          <w:tcPr>
+            <w:tcW w:w="3020" w:type="dxa"/>
+          </w:tcPr>
+          <w:p>
+            <w:pPr>
+              <w:spacing w:line="360" w:lineRule="auto"/>
+            </w:pPr>
+            <w:r>
+              <w:t>Message</w:t>
+            </w:r>
+          </w:p>
+        </w:tc>
+        <w:tc>
+          <w:tcPr>
+            <w:tcW w:w="3021" w:type="dxa"/>
+          </w:tcPr>
+          <w:p>
+            <w:pPr>
+              <w:spacing w:line="360" w:lineRule="auto"/>
+            </w:pPr>
+            <w:r>
+              <w:t>„</w:t>
+            </w:r>
+            <w:r>
+              <w:t>Nema zapisa u bazi!</w:t>
+            </w:r>
+            <w:r>
+              <w:t>“</w:t>
+            </w:r>
+          </w:p>
+        </w:tc>
+        <w:tc>
+          <w:tcPr>
+            <w:tcW w:w="3021" w:type="dxa"/>
+          </w:tcPr>
+          <w:p>
+            <w:pPr>
+              <w:spacing w:line="360" w:lineRule="auto"/>
+            </w:pPr>
+            <w:r>
+              <w:t xml:space="preserve">„Pronađeni su </w:t>
+            </w:r>
+            <w:r>
+              <w:t>rezultati</w:t>
+            </w:r>
+            <w:r>
+              <w:t>“</w:t>
+            </w:r>
+          </w:p>
+        </w:tc>
+      </w:tr>
+      <w:tr>
+        <w:tc>
+          <w:tcPr>
+            <w:tcW w:w="3020" w:type="dxa"/>
+          </w:tcPr>
+          <w:p>
+            <w:pPr>
+              <w:spacing w:line="360" w:lineRule="auto"/>
+            </w:pPr>
+            <w:r>
+              <w:t>data</w:t>
+            </w:r>
+          </w:p>
+        </w:tc>
+        <w:tc>
+          <w:tcPr>
+            <w:tcW w:w="3021" w:type="dxa"/>
+          </w:tcPr>
+          <w:p>
+            <w:pPr>
+              <w:spacing w:line="360" w:lineRule="auto"/>
+            </w:pPr>
+            <w:r>
+              <w:t>Atributi elemenata u vrsta i jedinice su  id</w:t>
+            </w:r>
+            <w:r>
+              <w:t xml:space="preserve"> = -1 i </w:t>
+            </w:r>
+          </w:p>
+          <w:p>
+            <w:pPr>
+              <w:spacing w:line="360" w:lineRule="auto"/>
+            </w:pPr>
+            <w:r>
+              <w:t>naziv =““</w:t>
+            </w:r>
+          </w:p>
+        </w:tc>
+        <w:tc>
+          <w:tcPr>
+            <w:tcW w:w="3021" w:type="dxa"/>
+          </w:tcPr>
+          <w:p>
+            <w:pPr>
+              <w:keepNext/>
+              <w:spacing w:line="360" w:lineRule="auto"/>
+            </w:pPr>
+            <w:r>
+              <w:t xml:space="preserve">Niz svih gradova sa vrijednostima </w:t>
+            </w:r>
+            <w:r>
+              <w:t>vrsta</w:t>
+            </w:r>
+            <w:r>
+              <w:t xml:space="preserve"> i </w:t>
+            </w:r>
+            <w:r>
+              <w:t>jedinica</w:t>
+            </w:r>
+            <w:r>
+              <w:t xml:space="preserve"> u JSON formatu</w:t>
+            </w:r>
+            <w:r>
+              <w:t>. Vrsta i jedinice imaju atribute id i naziv</w:t>
+            </w:r>
+          </w:p>
+        </w:tc>
+      </w:tr>
+    </w:tbl>
+    <w:p>
+      <w:pPr>
+        <w:spacing w:after="160" w:line="259" w:lineRule="auto"/>
+      </w:pPr>
+    </w:p>
     <w:p>
       <w:pPr>
         <w:pStyle w:val="Caption"/>
-        <w:keepNext/>
-      </w:pPr>
-      <w:r>
-        <w:lastRenderedPageBreak/>
-        <w:t xml:space="preserve">Tablica </w:t>
-      </w:r>
-      <w:r>
-        <w:fldChar w:fldCharType="begin"/>
-      </w:r>
-      <w:r>
-        <w:instrText xml:space="preserve"> SEQ Tablica \* ARABIC </w:instrText>
-      </w:r>
-      <w:r>
-        <w:fldChar w:fldCharType="separate"/>
-      </w:r>
-      <w:r>
-        <w:rPr>
-          <w:noProof/>
-        </w:rPr>
-        <w:t>5</w:t>
-      </w:r>
-      <w:r>
-        <w:rPr>
-          <w:noProof/>
-        </w:rPr>
-        <w:fldChar w:fldCharType="end"/>
-      </w:r>
-      <w:r>
-        <w:t>. Struktura metode pri dohvaćanju svih vrsta hrane i njihovih mjernih jedinica</w:t>
-      </w:r>
+        <w:framePr w:hSpace="180" w:wrap="around" w:vAnchor="text" w:hAnchor="page" w:x="1396" w:y="4752"/>
+      </w:pPr>
+      <w:r>
+        <w:t xml:space="preserve"> Tablica </w:t>
+      </w:r>
+      <w:fldSimple w:instr=" SEQ Tablica \* ARABIC ">
+        <w:r>
+          <w:rPr>
+            <w:noProof/>
+          </w:rPr>
+          <w:t>5</w:t>
+        </w:r>
+      </w:fldSimple>
+      <w:r>
+        <w:t xml:space="preserve">. </w:t>
+      </w:r>
+      <w:r>
+        <w:t>Struktura metode pri dohvaćanju svih vrsta hrane i njihovih mjernih jedinica</w:t>
+      </w:r>
+    </w:p>
+    <w:p>
+      <w:pPr>
+        <w:spacing w:after="160" w:line="259" w:lineRule="auto"/>
+      </w:pPr>
+    </w:p>
+    <w:p>
+      <w:pPr>
+        <w:spacing w:after="160" w:line="259" w:lineRule="auto"/>
+      </w:pPr>
     </w:p>
     <w:tbl>
       <w:tblPr>
@@ -2897,23 +3118,25 @@
               <w:spacing w:line="360" w:lineRule="auto"/>
             </w:pPr>
             <w:r>
-              <w:t xml:space="preserve">Nema </w:t>
-            </w:r>
-            <w:r>
-              <w:t>vrsta i hrane u bazi</w:t>
-            </w:r>
-          </w:p>
-        </w:tc>
-        <w:tc>
-          <w:tcPr>
-            <w:tcW w:w="3021" w:type="dxa"/>
-          </w:tcPr>
-          <w:p>
-            <w:pPr>
-              <w:spacing w:line="360" w:lineRule="auto"/>
-            </w:pPr>
-            <w:r>
-              <w:t xml:space="preserve">Dohvaćeni su vrste i jedinice </w:t>
+              <w:t xml:space="preserve">Paket nije dodan </w:t>
+            </w:r>
+          </w:p>
+        </w:tc>
+        <w:tc>
+          <w:tcPr>
+            <w:tcW w:w="3021" w:type="dxa"/>
+          </w:tcPr>
+          <w:p>
+            <w:pPr>
+              <w:spacing w:line="360" w:lineRule="auto"/>
+            </w:pPr>
+            <w:proofErr w:type="spellStart"/>
+            <w:r>
+              <w:t>Pake</w:t>
+            </w:r>
+            <w:proofErr w:type="spellEnd"/>
+            <w:r>
+              <w:t xml:space="preserve"> uspješno dodan</w:t>
             </w:r>
           </w:p>
         </w:tc>
@@ -2941,7 +3164,7 @@
               <w:spacing w:line="360" w:lineRule="auto"/>
             </w:pPr>
             <w:r>
-              <w:t>OK</w:t>
+              <w:t>NOT OK</w:t>
             </w:r>
           </w:p>
         </w:tc>
@@ -2968,9 +3191,11 @@
             <w:pPr>
               <w:spacing w:line="360" w:lineRule="auto"/>
             </w:pPr>
+            <w:proofErr w:type="spellStart"/>
             <w:r>
               <w:t>nbResults</w:t>
             </w:r>
+            <w:proofErr w:type="spellEnd"/>
           </w:p>
         </w:tc>
         <w:tc>
@@ -3009,9 +3234,24 @@
             <w:pPr>
               <w:spacing w:line="360" w:lineRule="auto"/>
             </w:pPr>
+            <w:proofErr w:type="spellStart"/>
             <w:r>
               <w:t>Message</w:t>
             </w:r>
+            <w:proofErr w:type="spellEnd"/>
+          </w:p>
+        </w:tc>
+        <w:tc>
+          <w:tcPr>
+            <w:tcW w:w="3021" w:type="dxa"/>
+          </w:tcPr>
+          <w:p>
+            <w:pPr>
+              <w:spacing w:line="360" w:lineRule="auto"/>
+            </w:pPr>
+            <w:r>
+              <w:t>Tekst greški</w:t>
+            </w:r>
           </w:p>
         </w:tc>
         <w:tc>
@@ -3026,26 +3266,7 @@
               <w:t>„</w:t>
             </w:r>
             <w:r>
-              <w:t>Nema zapisa u bazi!</w:t>
-            </w:r>
-            <w:r>
-              <w:t>“</w:t>
-            </w:r>
-          </w:p>
-        </w:tc>
-        <w:tc>
-          <w:tcPr>
-            <w:tcW w:w="3021" w:type="dxa"/>
-          </w:tcPr>
-          <w:p>
-            <w:pPr>
-              <w:spacing w:line="360" w:lineRule="auto"/>
-            </w:pPr>
-            <w:r>
-              <w:t xml:space="preserve">„Pronađeni su </w:t>
-            </w:r>
-            <w:r>
-              <w:t>rezultati</w:t>
+              <w:t>Uspješno dodano!</w:t>
             </w:r>
             <w:r>
               <w:t>“</w:t>
@@ -3076,19 +3297,13 @@
               <w:spacing w:line="360" w:lineRule="auto"/>
             </w:pPr>
             <w:r>
-              <w:t>Atributi elemenata u vrsta i jedinice su  id</w:t>
-            </w:r>
-            <w:r>
-              <w:t xml:space="preserve"> = -1 i </w:t>
-            </w:r>
-          </w:p>
-          <w:p>
-            <w:pPr>
-              <w:spacing w:line="360" w:lineRule="auto"/>
-            </w:pPr>
-            <w:r>
-              <w:t>naziv =““</w:t>
-            </w:r>
+              <w:t xml:space="preserve">Niz s atributom dodavanje i njegovom vrijednosti </w:t>
+            </w:r>
+            <w:proofErr w:type="spellStart"/>
+            <w:r>
+              <w:t>error</w:t>
+            </w:r>
+            <w:proofErr w:type="spellEnd"/>
           </w:p>
         </w:tc>
         <w:tc>
@@ -3101,22 +3316,7 @@
               <w:spacing w:line="360" w:lineRule="auto"/>
             </w:pPr>
             <w:r>
-              <w:t xml:space="preserve">Niz svih gradova sa vrijednostima </w:t>
-            </w:r>
-            <w:r>
-              <w:t>vrsta</w:t>
-            </w:r>
-            <w:r>
-              <w:t xml:space="preserve"> i </w:t>
-            </w:r>
-            <w:r>
-              <w:t>jedinica</w:t>
-            </w:r>
-            <w:r>
-              <w:t xml:space="preserve"> u JSON formatu</w:t>
-            </w:r>
-            <w:r>
-              <w:t>. Vrsta i jedinice imaju atribute id i naziv</w:t>
+              <w:t>Niz s nazivom atributa dodavanje i njegovom vrijednosti OK</w:t>
             </w:r>
           </w:p>
         </w:tc>
@@ -3124,12 +3324,888 @@
     </w:tbl>
     <w:p>
       <w:pPr>
-        <w:spacing w:after="160" w:line="259" w:lineRule="auto"/>
-      </w:pPr>
-    </w:p>
-    <w:p>
-      <w:pPr>
-        <w:spacing w:after="160" w:line="259" w:lineRule="auto"/>
+        <w:pStyle w:val="Caption"/>
+      </w:pPr>
+      <w:r>
+        <w:t xml:space="preserve">Tablica </w:t>
+      </w:r>
+      <w:fldSimple w:instr=" SEQ Tablica \* ARABIC ">
+        <w:r>
+          <w:rPr>
+            <w:noProof/>
+          </w:rPr>
+          <w:t>6</w:t>
+        </w:r>
+      </w:fldSimple>
+      <w:r>
+        <w:t xml:space="preserve">. </w:t>
+      </w:r>
+      <w:r>
+        <w:t>Struktura odgovora pri metodi za pohranu novog paketa</w:t>
+      </w:r>
+    </w:p>
+    <w:p>
+      <w:pPr>
+        <w:spacing w:line="360" w:lineRule="auto"/>
+      </w:pPr>
+    </w:p>
+    <w:p>
+      <w:pPr>
+        <w:spacing w:line="360" w:lineRule="auto"/>
+      </w:pPr>
+    </w:p>
+    <w:p>
+      <w:pPr>
+        <w:spacing w:line="360" w:lineRule="auto"/>
+      </w:pPr>
+    </w:p>
+    <w:p>
+      <w:pPr>
+        <w:spacing w:line="360" w:lineRule="auto"/>
+      </w:pPr>
+    </w:p>
+    <w:p>
+      <w:pPr>
+        <w:spacing w:line="360" w:lineRule="auto"/>
+      </w:pPr>
+    </w:p>
+    <w:tbl>
+      <w:tblPr>
+        <w:tblStyle w:val="TableGrid"/>
+        <w:tblW w:w="0" w:type="auto"/>
+        <w:tblLook w:val="04A0" w:firstRow="1" w:lastRow="0" w:firstColumn="1" w:lastColumn="0" w:noHBand="0" w:noVBand="1"/>
+      </w:tblPr>
+      <w:tblGrid>
+        <w:gridCol w:w="2407"/>
+        <w:gridCol w:w="2347"/>
+        <w:gridCol w:w="4308"/>
+      </w:tblGrid>
+      <w:tr>
+        <w:tc>
+          <w:tcPr>
+            <w:tcW w:w="3020" w:type="dxa"/>
+          </w:tcPr>
+          <w:p>
+            <w:pPr>
+              <w:spacing w:line="360" w:lineRule="auto"/>
+            </w:pPr>
+            <w:r>
+              <w:lastRenderedPageBreak/>
+              <w:t>RESPONSE</w:t>
+            </w:r>
+          </w:p>
+        </w:tc>
+        <w:tc>
+          <w:tcPr>
+            <w:tcW w:w="3021" w:type="dxa"/>
+          </w:tcPr>
+          <w:p>
+            <w:pPr>
+              <w:spacing w:line="360" w:lineRule="auto"/>
+            </w:pPr>
+            <w:r>
+              <w:t>Nije dohvaćen ni jedan paket</w:t>
+            </w:r>
+          </w:p>
+        </w:tc>
+        <w:tc>
+          <w:tcPr>
+            <w:tcW w:w="3021" w:type="dxa"/>
+          </w:tcPr>
+          <w:p>
+            <w:pPr>
+              <w:spacing w:line="360" w:lineRule="auto"/>
+            </w:pPr>
+            <w:r>
+              <w:t>Uspješno dohvaćeni paketi</w:t>
+            </w:r>
+          </w:p>
+        </w:tc>
+      </w:tr>
+      <w:tr>
+        <w:tc>
+          <w:tcPr>
+            <w:tcW w:w="3020" w:type="dxa"/>
+          </w:tcPr>
+          <w:p>
+            <w:pPr>
+              <w:spacing w:line="360" w:lineRule="auto"/>
+            </w:pPr>
+            <w:r>
+              <w:t>status</w:t>
+            </w:r>
+          </w:p>
+        </w:tc>
+        <w:tc>
+          <w:tcPr>
+            <w:tcW w:w="3021" w:type="dxa"/>
+          </w:tcPr>
+          <w:p>
+            <w:pPr>
+              <w:spacing w:line="360" w:lineRule="auto"/>
+            </w:pPr>
+            <w:r>
+              <w:t xml:space="preserve">NOT </w:t>
+            </w:r>
+            <w:r>
+              <w:t>OK</w:t>
+            </w:r>
+          </w:p>
+        </w:tc>
+        <w:tc>
+          <w:tcPr>
+            <w:tcW w:w="3021" w:type="dxa"/>
+          </w:tcPr>
+          <w:p>
+            <w:pPr>
+              <w:spacing w:line="360" w:lineRule="auto"/>
+            </w:pPr>
+            <w:r>
+              <w:t>OK</w:t>
+            </w:r>
+          </w:p>
+        </w:tc>
+      </w:tr>
+      <w:tr>
+        <w:tc>
+          <w:tcPr>
+            <w:tcW w:w="3020" w:type="dxa"/>
+          </w:tcPr>
+          <w:p>
+            <w:pPr>
+              <w:spacing w:line="360" w:lineRule="auto"/>
+            </w:pPr>
+            <w:proofErr w:type="spellStart"/>
+            <w:r>
+              <w:t>nbResults</w:t>
+            </w:r>
+            <w:proofErr w:type="spellEnd"/>
+          </w:p>
+        </w:tc>
+        <w:tc>
+          <w:tcPr>
+            <w:tcW w:w="3021" w:type="dxa"/>
+          </w:tcPr>
+          <w:p>
+            <w:pPr>
+              <w:spacing w:line="360" w:lineRule="auto"/>
+            </w:pPr>
+            <w:r>
+              <w:t>0</w:t>
+            </w:r>
+          </w:p>
+        </w:tc>
+        <w:tc>
+          <w:tcPr>
+            <w:tcW w:w="3021" w:type="dxa"/>
+          </w:tcPr>
+          <w:p>
+            <w:pPr>
+              <w:spacing w:line="360" w:lineRule="auto"/>
+            </w:pPr>
+            <w:r>
+              <w:t>Broj dohvaćenih paketa</w:t>
+            </w:r>
+          </w:p>
+        </w:tc>
+      </w:tr>
+      <w:tr>
+        <w:tc>
+          <w:tcPr>
+            <w:tcW w:w="3020" w:type="dxa"/>
+          </w:tcPr>
+          <w:p>
+            <w:pPr>
+              <w:spacing w:line="360" w:lineRule="auto"/>
+            </w:pPr>
+            <w:proofErr w:type="spellStart"/>
+            <w:r>
+              <w:t>Message</w:t>
+            </w:r>
+            <w:proofErr w:type="spellEnd"/>
+          </w:p>
+        </w:tc>
+        <w:tc>
+          <w:tcPr>
+            <w:tcW w:w="3021" w:type="dxa"/>
+          </w:tcPr>
+          <w:p>
+            <w:pPr>
+              <w:spacing w:line="360" w:lineRule="auto"/>
+            </w:pPr>
+            <w:r>
+              <w:t>"Nema paketa za traženog korisnika"</w:t>
+            </w:r>
+            <w:r>
+              <w:t xml:space="preserve"> ili </w:t>
+            </w:r>
+            <w:r>
+              <w:t>"Korisnik ne postoji u bazi"</w:t>
+            </w:r>
+          </w:p>
+        </w:tc>
+        <w:tc>
+          <w:tcPr>
+            <w:tcW w:w="3021" w:type="dxa"/>
+          </w:tcPr>
+          <w:p>
+            <w:pPr>
+              <w:spacing w:line="360" w:lineRule="auto"/>
+            </w:pPr>
+            <w:r>
+              <w:t>"Uspješno dohvaćanje"</w:t>
+            </w:r>
+          </w:p>
+        </w:tc>
+      </w:tr>
+      <w:tr>
+        <w:tc>
+          <w:tcPr>
+            <w:tcW w:w="3020" w:type="dxa"/>
+          </w:tcPr>
+          <w:p>
+            <w:pPr>
+              <w:spacing w:line="360" w:lineRule="auto"/>
+            </w:pPr>
+            <w:r>
+              <w:t>data</w:t>
+            </w:r>
+          </w:p>
+        </w:tc>
+        <w:tc>
+          <w:tcPr>
+            <w:tcW w:w="3021" w:type="dxa"/>
+          </w:tcPr>
+          <w:p>
+            <w:pPr>
+              <w:spacing w:line="360" w:lineRule="auto"/>
+            </w:pPr>
+            <w:r>
+              <w:t>Niz s atributom paket (vrijednost mu je „</w:t>
+            </w:r>
+            <w:proofErr w:type="spellStart"/>
+            <w:r>
+              <w:t>error</w:t>
+            </w:r>
+            <w:proofErr w:type="spellEnd"/>
+            <w:r>
+              <w:t>“)</w:t>
+            </w:r>
+          </w:p>
+        </w:tc>
+        <w:tc>
+          <w:tcPr>
+            <w:tcW w:w="3021" w:type="dxa"/>
+          </w:tcPr>
+          <w:p>
+            <w:pPr>
+              <w:keepNext/>
+              <w:spacing w:line="360" w:lineRule="auto"/>
+            </w:pPr>
+            <w:r>
+              <w:t xml:space="preserve">Niz svih </w:t>
+            </w:r>
+            <w:r>
+              <w:t>paketa</w:t>
+            </w:r>
+            <w:r>
+              <w:t xml:space="preserve"> sa </w:t>
+            </w:r>
+            <w:r>
+              <w:t xml:space="preserve">atributima: </w:t>
+            </w:r>
+            <w:proofErr w:type="spellStart"/>
+            <w:r>
+              <w:t>id</w:t>
+            </w:r>
+            <w:proofErr w:type="spellEnd"/>
+            <w:r>
+              <w:t xml:space="preserve">, preuzimanje, </w:t>
+            </w:r>
+            <w:proofErr w:type="spellStart"/>
+            <w:r>
+              <w:t>hitno,id_volonter</w:t>
+            </w:r>
+            <w:proofErr w:type="spellEnd"/>
+            <w:r>
+              <w:t xml:space="preserve">, </w:t>
+            </w:r>
+            <w:proofErr w:type="spellStart"/>
+            <w:r>
+              <w:t>naziv_volonter</w:t>
+            </w:r>
+            <w:proofErr w:type="spellEnd"/>
+            <w:r>
+              <w:t xml:space="preserve">, </w:t>
+            </w:r>
+            <w:proofErr w:type="spellStart"/>
+            <w:r>
+              <w:t>id_donor</w:t>
+            </w:r>
+            <w:proofErr w:type="spellEnd"/>
+            <w:r>
+              <w:t xml:space="preserve">, </w:t>
+            </w:r>
+            <w:proofErr w:type="spellStart"/>
+            <w:r>
+              <w:t>naziv_donor</w:t>
+            </w:r>
+            <w:proofErr w:type="spellEnd"/>
+            <w:r>
+              <w:t xml:space="preserve">, </w:t>
+            </w:r>
+            <w:proofErr w:type="spellStart"/>
+            <w:r>
+              <w:t>id_potrebitog</w:t>
+            </w:r>
+            <w:proofErr w:type="spellEnd"/>
+            <w:r>
+              <w:t xml:space="preserve">, </w:t>
+            </w:r>
+            <w:proofErr w:type="spellStart"/>
+            <w:r>
+              <w:t>naziv_potrebitog</w:t>
+            </w:r>
+            <w:proofErr w:type="spellEnd"/>
+            <w:r>
+              <w:t xml:space="preserve">, </w:t>
+            </w:r>
+            <w:r>
+              <w:t>preuzimanje</w:t>
+            </w:r>
+            <w:r>
+              <w:t xml:space="preserve">, </w:t>
+            </w:r>
+            <w:proofErr w:type="spellStart"/>
+            <w:r>
+              <w:t>v_kreiranja</w:t>
+            </w:r>
+            <w:proofErr w:type="spellEnd"/>
+            <w:r>
+              <w:t xml:space="preserve">, </w:t>
+            </w:r>
+            <w:proofErr w:type="spellStart"/>
+            <w:r>
+              <w:t>v_naruceno</w:t>
+            </w:r>
+            <w:proofErr w:type="spellEnd"/>
+            <w:r>
+              <w:t xml:space="preserve">, </w:t>
+            </w:r>
+            <w:proofErr w:type="spellStart"/>
+            <w:r>
+              <w:t>v_preuzeto</w:t>
+            </w:r>
+            <w:proofErr w:type="spellEnd"/>
+            <w:r>
+              <w:t xml:space="preserve">, </w:t>
+            </w:r>
+            <w:proofErr w:type="spellStart"/>
+            <w:r>
+              <w:t>v_slanja</w:t>
+            </w:r>
+            <w:proofErr w:type="spellEnd"/>
+            <w:r>
+              <w:t xml:space="preserve">, </w:t>
+            </w:r>
+            <w:proofErr w:type="spellStart"/>
+            <w:r>
+              <w:t>v_pristiglo</w:t>
+            </w:r>
+            <w:proofErr w:type="spellEnd"/>
+            <w:r>
+              <w:t xml:space="preserve">, </w:t>
+            </w:r>
+            <w:r>
+              <w:t>stavke</w:t>
+            </w:r>
+            <w:r>
+              <w:t xml:space="preserve"> (niz s atributima: </w:t>
+            </w:r>
+            <w:proofErr w:type="spellStart"/>
+            <w:r>
+              <w:t>id</w:t>
+            </w:r>
+            <w:proofErr w:type="spellEnd"/>
+            <w:r>
+              <w:t xml:space="preserve">, naziv, </w:t>
+            </w:r>
+            <w:proofErr w:type="spellStart"/>
+            <w:r>
+              <w:t>količina,id_vrsa,vrsta,id_jedinica,jedinica</w:t>
+            </w:r>
+            <w:proofErr w:type="spellEnd"/>
+            <w:r>
+              <w:t>)</w:t>
+            </w:r>
+          </w:p>
+        </w:tc>
+      </w:tr>
+    </w:tbl>
+    <w:p>
+      <w:pPr>
+        <w:pStyle w:val="Caption"/>
+      </w:pPr>
+      <w:r>
+        <w:t xml:space="preserve">Tablica </w:t>
+      </w:r>
+      <w:fldSimple w:instr=" SEQ Tablica \* ARABIC ">
+        <w:r>
+          <w:rPr>
+            <w:noProof/>
+          </w:rPr>
+          <w:t>7</w:t>
+        </w:r>
+      </w:fldSimple>
+      <w:r>
+        <w:t xml:space="preserve">. </w:t>
+      </w:r>
+      <w:r>
+        <w:t>Struktura odgovora pri metodi za dohvaćanje paketa pojedinog korisnika</w:t>
+      </w:r>
+    </w:p>
+    <w:p/>
+    <w:tbl>
+      <w:tblPr>
+        <w:tblStyle w:val="TableGrid"/>
+        <w:tblW w:w="0" w:type="auto"/>
+        <w:tblLook w:val="04A0" w:firstRow="1" w:lastRow="0" w:firstColumn="1" w:lastColumn="0" w:noHBand="0" w:noVBand="1"/>
+      </w:tblPr>
+      <w:tblGrid>
+        <w:gridCol w:w="3020"/>
+        <w:gridCol w:w="3021"/>
+      </w:tblGrid>
+      <w:tr>
+        <w:tc>
+          <w:tcPr>
+            <w:tcW w:w="3020" w:type="dxa"/>
+          </w:tcPr>
+          <w:p>
+            <w:pPr>
+              <w:spacing w:line="360" w:lineRule="auto"/>
+            </w:pPr>
+            <w:r>
+              <w:t>RESPONSE</w:t>
+            </w:r>
+          </w:p>
+        </w:tc>
+        <w:tc>
+          <w:tcPr>
+            <w:tcW w:w="3021" w:type="dxa"/>
+          </w:tcPr>
+          <w:p>
+            <w:pPr>
+              <w:spacing w:line="360" w:lineRule="auto"/>
+            </w:pPr>
+            <w:r>
+              <w:t xml:space="preserve">Dodan </w:t>
+            </w:r>
+            <w:proofErr w:type="spellStart"/>
+            <w:r>
+              <w:t>token</w:t>
+            </w:r>
+            <w:proofErr w:type="spellEnd"/>
+          </w:p>
+        </w:tc>
+      </w:tr>
+      <w:tr>
+        <w:tc>
+          <w:tcPr>
+            <w:tcW w:w="3020" w:type="dxa"/>
+          </w:tcPr>
+          <w:p>
+            <w:pPr>
+              <w:spacing w:line="360" w:lineRule="auto"/>
+            </w:pPr>
+            <w:r>
+              <w:t>status</w:t>
+            </w:r>
+          </w:p>
+        </w:tc>
+        <w:tc>
+          <w:tcPr>
+            <w:tcW w:w="3021" w:type="dxa"/>
+          </w:tcPr>
+          <w:p>
+            <w:pPr>
+              <w:spacing w:line="360" w:lineRule="auto"/>
+            </w:pPr>
+            <w:r>
+              <w:t>OK</w:t>
+            </w:r>
+          </w:p>
+        </w:tc>
+      </w:tr>
+      <w:tr>
+        <w:tc>
+          <w:tcPr>
+            <w:tcW w:w="3020" w:type="dxa"/>
+          </w:tcPr>
+          <w:p>
+            <w:pPr>
+              <w:spacing w:line="360" w:lineRule="auto"/>
+            </w:pPr>
+            <w:proofErr w:type="spellStart"/>
+            <w:r>
+              <w:t>nbResults</w:t>
+            </w:r>
+            <w:proofErr w:type="spellEnd"/>
+          </w:p>
+        </w:tc>
+        <w:tc>
+          <w:tcPr>
+            <w:tcW w:w="3021" w:type="dxa"/>
+          </w:tcPr>
+          <w:p>
+            <w:pPr>
+              <w:spacing w:line="360" w:lineRule="auto"/>
+            </w:pPr>
+            <w:r>
+              <w:t>0</w:t>
+            </w:r>
+          </w:p>
+        </w:tc>
+      </w:tr>
+      <w:tr>
+        <w:tc>
+          <w:tcPr>
+            <w:tcW w:w="3020" w:type="dxa"/>
+          </w:tcPr>
+          <w:p>
+            <w:pPr>
+              <w:spacing w:line="360" w:lineRule="auto"/>
+            </w:pPr>
+            <w:proofErr w:type="spellStart"/>
+            <w:r>
+              <w:t>Message</w:t>
+            </w:r>
+            <w:proofErr w:type="spellEnd"/>
+          </w:p>
+        </w:tc>
+        <w:tc>
+          <w:tcPr>
+            <w:tcW w:w="3021" w:type="dxa"/>
+          </w:tcPr>
+          <w:p>
+            <w:pPr>
+              <w:spacing w:line="360" w:lineRule="auto"/>
+            </w:pPr>
+            <w:r>
+              <w:t>„</w:t>
+            </w:r>
+            <w:r>
+              <w:t xml:space="preserve">Dodan </w:t>
+            </w:r>
+            <w:proofErr w:type="spellStart"/>
+            <w:r>
+              <w:t>token</w:t>
+            </w:r>
+            <w:proofErr w:type="spellEnd"/>
+            <w:r>
+              <w:t>“</w:t>
+            </w:r>
+            <w:r>
+              <w:t xml:space="preserve"> ili „</w:t>
+            </w:r>
+            <w:r>
+              <w:t xml:space="preserve">Izmijenjen </w:t>
+            </w:r>
+            <w:proofErr w:type="spellStart"/>
+            <w:r>
+              <w:t>token</w:t>
+            </w:r>
+            <w:proofErr w:type="spellEnd"/>
+            <w:r>
+              <w:t>“</w:t>
+            </w:r>
+          </w:p>
+        </w:tc>
+      </w:tr>
+      <w:tr>
+        <w:tc>
+          <w:tcPr>
+            <w:tcW w:w="3020" w:type="dxa"/>
+          </w:tcPr>
+          <w:p>
+            <w:pPr>
+              <w:spacing w:line="360" w:lineRule="auto"/>
+            </w:pPr>
+            <w:r>
+              <w:t>data</w:t>
+            </w:r>
+          </w:p>
+        </w:tc>
+        <w:tc>
+          <w:tcPr>
+            <w:tcW w:w="3021" w:type="dxa"/>
+          </w:tcPr>
+          <w:p>
+            <w:pPr>
+              <w:spacing w:line="360" w:lineRule="auto"/>
+            </w:pPr>
+            <w:r>
+              <w:t>Niz s atributom evidentiranje (vrijednost mu je „provedeno“)</w:t>
+            </w:r>
+          </w:p>
+        </w:tc>
+      </w:tr>
+    </w:tbl>
+    <w:p>
+      <w:pPr>
+        <w:pStyle w:val="Caption"/>
+      </w:pPr>
+      <w:r>
+        <w:t xml:space="preserve">Tablica </w:t>
+      </w:r>
+      <w:fldSimple w:instr=" SEQ Tablica \* ARABIC ">
+        <w:r>
+          <w:rPr>
+            <w:noProof/>
+          </w:rPr>
+          <w:t>8</w:t>
+        </w:r>
+      </w:fldSimple>
+      <w:r>
+        <w:t xml:space="preserve">. </w:t>
+      </w:r>
+      <w:r>
+        <w:t xml:space="preserve">Struktura odgovora pri pohrani </w:t>
+      </w:r>
+      <w:proofErr w:type="spellStart"/>
+      <w:r>
+        <w:t>firebase</w:t>
+      </w:r>
+      <w:proofErr w:type="spellEnd"/>
+      <w:r>
+        <w:t xml:space="preserve"> </w:t>
+      </w:r>
+      <w:proofErr w:type="spellStart"/>
+      <w:r>
+        <w:t>tokena</w:t>
+      </w:r>
+      <w:proofErr w:type="spellEnd"/>
+    </w:p>
+    <w:p>
+      <w:pPr>
+        <w:spacing w:line="360" w:lineRule="auto"/>
+      </w:pPr>
+    </w:p>
+    <w:tbl>
+      <w:tblPr>
+        <w:tblStyle w:val="TableGrid"/>
+        <w:tblW w:w="0" w:type="auto"/>
+        <w:tblLook w:val="04A0" w:firstRow="1" w:lastRow="0" w:firstColumn="1" w:lastColumn="0" w:noHBand="0" w:noVBand="1"/>
+      </w:tblPr>
+      <w:tblGrid>
+        <w:gridCol w:w="3020"/>
+        <w:gridCol w:w="3021"/>
+      </w:tblGrid>
+      <w:tr>
+        <w:tc>
+          <w:tcPr>
+            <w:tcW w:w="3020" w:type="dxa"/>
+          </w:tcPr>
+          <w:p>
+            <w:pPr>
+              <w:spacing w:line="360" w:lineRule="auto"/>
+            </w:pPr>
+            <w:r>
+              <w:lastRenderedPageBreak/>
+              <w:t>RESPONSE</w:t>
+            </w:r>
+          </w:p>
+        </w:tc>
+        <w:tc>
+          <w:tcPr>
+            <w:tcW w:w="3021" w:type="dxa"/>
+          </w:tcPr>
+          <w:p>
+            <w:pPr>
+              <w:spacing w:line="360" w:lineRule="auto"/>
+            </w:pPr>
+            <w:r>
+              <w:t xml:space="preserve">Obrisan </w:t>
+            </w:r>
+            <w:proofErr w:type="spellStart"/>
+            <w:r>
+              <w:t>token</w:t>
+            </w:r>
+            <w:proofErr w:type="spellEnd"/>
+          </w:p>
+        </w:tc>
+      </w:tr>
+      <w:tr>
+        <w:tc>
+          <w:tcPr>
+            <w:tcW w:w="3020" w:type="dxa"/>
+          </w:tcPr>
+          <w:p>
+            <w:pPr>
+              <w:spacing w:line="360" w:lineRule="auto"/>
+            </w:pPr>
+            <w:r>
+              <w:t>status</w:t>
+            </w:r>
+          </w:p>
+        </w:tc>
+        <w:tc>
+          <w:tcPr>
+            <w:tcW w:w="3021" w:type="dxa"/>
+          </w:tcPr>
+          <w:p>
+            <w:pPr>
+              <w:spacing w:line="360" w:lineRule="auto"/>
+            </w:pPr>
+            <w:r>
+              <w:t>OK</w:t>
+            </w:r>
+          </w:p>
+        </w:tc>
+      </w:tr>
+      <w:tr>
+        <w:tc>
+          <w:tcPr>
+            <w:tcW w:w="3020" w:type="dxa"/>
+          </w:tcPr>
+          <w:p>
+            <w:pPr>
+              <w:spacing w:line="360" w:lineRule="auto"/>
+            </w:pPr>
+            <w:proofErr w:type="spellStart"/>
+            <w:r>
+              <w:t>nbResults</w:t>
+            </w:r>
+            <w:proofErr w:type="spellEnd"/>
+          </w:p>
+        </w:tc>
+        <w:tc>
+          <w:tcPr>
+            <w:tcW w:w="3021" w:type="dxa"/>
+          </w:tcPr>
+          <w:p>
+            <w:pPr>
+              <w:spacing w:line="360" w:lineRule="auto"/>
+            </w:pPr>
+            <w:r>
+              <w:t>0</w:t>
+            </w:r>
+          </w:p>
+        </w:tc>
+      </w:tr>
+      <w:tr>
+        <w:tc>
+          <w:tcPr>
+            <w:tcW w:w="3020" w:type="dxa"/>
+          </w:tcPr>
+          <w:p>
+            <w:pPr>
+              <w:spacing w:line="360" w:lineRule="auto"/>
+            </w:pPr>
+            <w:proofErr w:type="spellStart"/>
+            <w:r>
+              <w:t>Message</w:t>
+            </w:r>
+            <w:proofErr w:type="spellEnd"/>
+          </w:p>
+        </w:tc>
+        <w:tc>
+          <w:tcPr>
+            <w:tcW w:w="3021" w:type="dxa"/>
+          </w:tcPr>
+          <w:p>
+            <w:pPr>
+              <w:spacing w:line="360" w:lineRule="auto"/>
+            </w:pPr>
+            <w:r>
+              <w:t>„</w:t>
+            </w:r>
+            <w:r>
+              <w:t xml:space="preserve">Obrisan </w:t>
+            </w:r>
+            <w:proofErr w:type="spellStart"/>
+            <w:r>
+              <w:t>token</w:t>
+            </w:r>
+            <w:proofErr w:type="spellEnd"/>
+            <w:r>
+              <w:t>“</w:t>
+            </w:r>
+          </w:p>
+        </w:tc>
+      </w:tr>
+      <w:tr>
+        <w:tc>
+          <w:tcPr>
+            <w:tcW w:w="3020" w:type="dxa"/>
+          </w:tcPr>
+          <w:p>
+            <w:pPr>
+              <w:spacing w:line="360" w:lineRule="auto"/>
+            </w:pPr>
+            <w:r>
+              <w:t>data</w:t>
+            </w:r>
+          </w:p>
+        </w:tc>
+        <w:tc>
+          <w:tcPr>
+            <w:tcW w:w="3021" w:type="dxa"/>
+          </w:tcPr>
+          <w:p>
+            <w:pPr>
+              <w:spacing w:line="360" w:lineRule="auto"/>
+            </w:pPr>
+            <w:r>
+              <w:t xml:space="preserve">Niz : </w:t>
+            </w:r>
+            <w:r>
+              <w:t>'</w:t>
+            </w:r>
+            <w:proofErr w:type="spellStart"/>
+            <w:r>
+              <w:t>token</w:t>
+            </w:r>
+            <w:proofErr w:type="spellEnd"/>
+            <w:r>
+              <w:t>'=&gt;'obrisan'</w:t>
+            </w:r>
+          </w:p>
+        </w:tc>
+      </w:tr>
+    </w:tbl>
+    <w:p>
+      <w:pPr>
+        <w:pStyle w:val="Caption"/>
+      </w:pPr>
+      <w:r>
+        <w:t xml:space="preserve">Tablica </w:t>
+      </w:r>
+      <w:fldSimple w:instr=" SEQ Tablica \* ARABIC ">
+        <w:r>
+          <w:rPr>
+            <w:noProof/>
+          </w:rPr>
+          <w:t>9</w:t>
+        </w:r>
+      </w:fldSimple>
+      <w:r>
+        <w:t xml:space="preserve">. </w:t>
+      </w:r>
+      <w:r>
+        <w:t xml:space="preserve">Struktura odgovora pri brisanju </w:t>
+      </w:r>
+      <w:proofErr w:type="spellStart"/>
+      <w:r>
+        <w:t>tokena</w:t>
+      </w:r>
+      <w:proofErr w:type="spellEnd"/>
+      <w:r>
+        <w:t xml:space="preserve"> iz baze</w:t>
+      </w:r>
+    </w:p>
+    <w:p>
+      <w:pPr>
+        <w:spacing w:line="360" w:lineRule="auto"/>
       </w:pPr>
     </w:p>
     <w:tbl>
@@ -3165,26 +4241,26 @@
             <w:pPr>
               <w:spacing w:line="360" w:lineRule="auto"/>
             </w:pPr>
-            <w:r>
-              <w:t xml:space="preserve">Paket nije dodan </w:t>
-            </w:r>
-          </w:p>
-        </w:tc>
-        <w:tc>
-          <w:tcPr>
-            <w:tcW w:w="3021" w:type="dxa"/>
-          </w:tcPr>
-          <w:p>
-            <w:pPr>
-              <w:spacing w:line="360" w:lineRule="auto"/>
-            </w:pPr>
             <w:proofErr w:type="spellStart"/>
             <w:r>
-              <w:t>Pake</w:t>
+              <w:t>Neuspešno</w:t>
             </w:r>
             <w:proofErr w:type="spellEnd"/>
             <w:r>
-              <w:t xml:space="preserve"> uspješno dodan</w:t>
+              <w:t xml:space="preserve"> slanje/Nema ni jedne obavijesti</w:t>
+            </w:r>
+          </w:p>
+        </w:tc>
+        <w:tc>
+          <w:tcPr>
+            <w:tcW w:w="3021" w:type="dxa"/>
+          </w:tcPr>
+          <w:p>
+            <w:pPr>
+              <w:spacing w:line="360" w:lineRule="auto"/>
+            </w:pPr>
+            <w:r>
+              <w:t>Poslane obavijesti</w:t>
             </w:r>
           </w:p>
         </w:tc>
@@ -3212,7 +4288,10 @@
               <w:spacing w:line="360" w:lineRule="auto"/>
             </w:pPr>
             <w:r>
-              <w:t>NOT OK</w:t>
+              <w:t xml:space="preserve">NOT </w:t>
+            </w:r>
+            <w:r>
+              <w:t>OK</w:t>
             </w:r>
           </w:p>
         </w:tc>
@@ -3268,7 +4347,7 @@
               <w:spacing w:line="360" w:lineRule="auto"/>
             </w:pPr>
             <w:r>
-              <w:t>0</w:t>
+              <w:t>Broj poslanih obavijesti</w:t>
             </w:r>
           </w:p>
         </w:tc>
@@ -3298,23 +4377,29 @@
               <w:spacing w:line="360" w:lineRule="auto"/>
             </w:pPr>
             <w:r>
-              <w:t>Tekst greški</w:t>
-            </w:r>
-          </w:p>
-        </w:tc>
-        <w:tc>
-          <w:tcPr>
-            <w:tcW w:w="3021" w:type="dxa"/>
-          </w:tcPr>
-          <w:p>
-            <w:pPr>
-              <w:spacing w:line="360" w:lineRule="auto"/>
-            </w:pPr>
-            <w:r>
               <w:t>„</w:t>
             </w:r>
             <w:r>
-              <w:t>Uspješno dodano!</w:t>
+              <w:t>Nije poslana ni jedna notifikacija</w:t>
+            </w:r>
+            <w:r>
+              <w:t>“</w:t>
+            </w:r>
+          </w:p>
+        </w:tc>
+        <w:tc>
+          <w:tcPr>
+            <w:tcW w:w="3021" w:type="dxa"/>
+          </w:tcPr>
+          <w:p>
+            <w:pPr>
+              <w:spacing w:line="360" w:lineRule="auto"/>
+            </w:pPr>
+            <w:r>
+              <w:t>„</w:t>
+            </w:r>
+            <w:r>
+              <w:t>Poslane notifikacije</w:t>
             </w:r>
             <w:r>
               <w:t>“</w:t>
@@ -3345,13 +4430,8 @@
               <w:spacing w:line="360" w:lineRule="auto"/>
             </w:pPr>
             <w:r>
-              <w:t xml:space="preserve">Niz s atributom dodavanje i njegovom vrijednosti </w:t>
-            </w:r>
-            <w:proofErr w:type="spellStart"/>
-            <w:r>
-              <w:t>error</w:t>
-            </w:r>
-            <w:proofErr w:type="spellEnd"/>
+              <w:t>'notifikacija'=&gt;'nema'</w:t>
+            </w:r>
           </w:p>
         </w:tc>
         <w:tc>
@@ -3364,7 +4444,7 @@
               <w:spacing w:line="360" w:lineRule="auto"/>
             </w:pPr>
             <w:r>
-              <w:t>Niz s nazivom atributa dodavanje i njegovom vrijednosti OK</w:t>
+              <w:t>'notifikacija'=&gt;'ima'</w:t>
             </w:r>
           </w:p>
         </w:tc>
@@ -3377,1202 +4457,14 @@
       <w:r>
         <w:t xml:space="preserve">Tablica </w:t>
       </w:r>
-      <w:r>
-        <w:fldChar w:fldCharType="begin"/>
-      </w:r>
-      <w:r>
-        <w:instrText xml:space="preserve"> SEQ Tablica \* ARABIC </w:instrText>
-      </w:r>
-      <w:r>
-        <w:fldChar w:fldCharType="separate"/>
-      </w:r>
-      <w:r>
-        <w:rPr>
-          <w:noProof/>
-        </w:rPr>
-        <w:t>6</w:t>
-      </w:r>
-      <w:r>
-        <w:rPr>
-          <w:noProof/>
-        </w:rPr>
-        <w:fldChar w:fldCharType="end"/>
-      </w:r>
-      <w:r>
-        <w:t xml:space="preserve">. </w:t>
-      </w:r>
-      <w:r>
-        <w:t>Struktura odgovora pri metodi za pohranu novog paketa</w:t>
-      </w:r>
-    </w:p>
-    <w:p>
-      <w:pPr>
-        <w:spacing w:line="360" w:lineRule="auto"/>
-      </w:pPr>
-    </w:p>
-    <w:p>
-      <w:pPr>
-        <w:spacing w:line="360" w:lineRule="auto"/>
-      </w:pPr>
-    </w:p>
-    <w:p>
-      <w:pPr>
-        <w:spacing w:line="360" w:lineRule="auto"/>
-      </w:pPr>
-    </w:p>
-    <w:p>
-      <w:pPr>
-        <w:spacing w:line="360" w:lineRule="auto"/>
-      </w:pPr>
-    </w:p>
-    <w:tbl>
-      <w:tblPr>
-        <w:tblStyle w:val="TableGrid"/>
-        <w:tblW w:w="0" w:type="auto"/>
-        <w:tblLook w:val="04A0" w:firstRow="1" w:lastRow="0" w:firstColumn="1" w:lastColumn="0" w:noHBand="0" w:noVBand="1"/>
-      </w:tblPr>
-      <w:tblGrid>
-        <w:gridCol w:w="2407"/>
-        <w:gridCol w:w="2347"/>
-        <w:gridCol w:w="4308"/>
-      </w:tblGrid>
-      <w:tr>
-        <w:tc>
-          <w:tcPr>
-            <w:tcW w:w="3020" w:type="dxa"/>
-          </w:tcPr>
-          <w:p>
-            <w:pPr>
-              <w:spacing w:line="360" w:lineRule="auto"/>
-            </w:pPr>
-            <w:r>
-              <w:t>RESPONSE</w:t>
-            </w:r>
-          </w:p>
-        </w:tc>
-        <w:tc>
-          <w:tcPr>
-            <w:tcW w:w="3021" w:type="dxa"/>
-          </w:tcPr>
-          <w:p>
-            <w:pPr>
-              <w:spacing w:line="360" w:lineRule="auto"/>
-            </w:pPr>
-            <w:r>
-              <w:t>Nije dohvaćen ni jedan paket</w:t>
-            </w:r>
-          </w:p>
-        </w:tc>
-        <w:tc>
-          <w:tcPr>
-            <w:tcW w:w="3021" w:type="dxa"/>
-          </w:tcPr>
-          <w:p>
-            <w:pPr>
-              <w:spacing w:line="360" w:lineRule="auto"/>
-            </w:pPr>
-            <w:r>
-              <w:t>Uspješno dohvaćeni paketi</w:t>
-            </w:r>
-          </w:p>
-        </w:tc>
-      </w:tr>
-      <w:tr>
-        <w:tc>
-          <w:tcPr>
-            <w:tcW w:w="3020" w:type="dxa"/>
-          </w:tcPr>
-          <w:p>
-            <w:pPr>
-              <w:spacing w:line="360" w:lineRule="auto"/>
-            </w:pPr>
-            <w:r>
-              <w:lastRenderedPageBreak/>
-              <w:t>status</w:t>
-            </w:r>
-          </w:p>
-        </w:tc>
-        <w:tc>
-          <w:tcPr>
-            <w:tcW w:w="3021" w:type="dxa"/>
-          </w:tcPr>
-          <w:p>
-            <w:pPr>
-              <w:spacing w:line="360" w:lineRule="auto"/>
-            </w:pPr>
-            <w:r>
-              <w:t xml:space="preserve">NOT </w:t>
-            </w:r>
-            <w:r>
-              <w:t>OK</w:t>
-            </w:r>
-          </w:p>
-        </w:tc>
-        <w:tc>
-          <w:tcPr>
-            <w:tcW w:w="3021" w:type="dxa"/>
-          </w:tcPr>
-          <w:p>
-            <w:pPr>
-              <w:spacing w:line="360" w:lineRule="auto"/>
-            </w:pPr>
-            <w:r>
-              <w:t>OK</w:t>
-            </w:r>
-          </w:p>
-        </w:tc>
-      </w:tr>
-      <w:tr>
-        <w:tc>
-          <w:tcPr>
-            <w:tcW w:w="3020" w:type="dxa"/>
-          </w:tcPr>
-          <w:p>
-            <w:pPr>
-              <w:spacing w:line="360" w:lineRule="auto"/>
-            </w:pPr>
-            <w:proofErr w:type="spellStart"/>
-            <w:r>
-              <w:t>nbResults</w:t>
-            </w:r>
-            <w:proofErr w:type="spellEnd"/>
-          </w:p>
-        </w:tc>
-        <w:tc>
-          <w:tcPr>
-            <w:tcW w:w="3021" w:type="dxa"/>
-          </w:tcPr>
-          <w:p>
-            <w:pPr>
-              <w:spacing w:line="360" w:lineRule="auto"/>
-            </w:pPr>
-            <w:r>
-              <w:t>0</w:t>
-            </w:r>
-          </w:p>
-        </w:tc>
-        <w:tc>
-          <w:tcPr>
-            <w:tcW w:w="3021" w:type="dxa"/>
-          </w:tcPr>
-          <w:p>
-            <w:pPr>
-              <w:spacing w:line="360" w:lineRule="auto"/>
-            </w:pPr>
-            <w:r>
-              <w:t>Broj dohvaćenih paketa</w:t>
-            </w:r>
-          </w:p>
-        </w:tc>
-      </w:tr>
-      <w:tr>
-        <w:tc>
-          <w:tcPr>
-            <w:tcW w:w="3020" w:type="dxa"/>
-          </w:tcPr>
-          <w:p>
-            <w:pPr>
-              <w:spacing w:line="360" w:lineRule="auto"/>
-            </w:pPr>
-            <w:proofErr w:type="spellStart"/>
-            <w:r>
-              <w:t>Message</w:t>
-            </w:r>
-            <w:proofErr w:type="spellEnd"/>
-          </w:p>
-        </w:tc>
-        <w:tc>
-          <w:tcPr>
-            <w:tcW w:w="3021" w:type="dxa"/>
-          </w:tcPr>
-          <w:p>
-            <w:pPr>
-              <w:spacing w:line="360" w:lineRule="auto"/>
-            </w:pPr>
-            <w:r>
-              <w:t>"Nema paketa za traženog korisnika"</w:t>
-            </w:r>
-            <w:r>
-              <w:t xml:space="preserve"> ili </w:t>
-            </w:r>
-            <w:r>
-              <w:t>"Korisnik ne postoji u bazi"</w:t>
-            </w:r>
-          </w:p>
-        </w:tc>
-        <w:tc>
-          <w:tcPr>
-            <w:tcW w:w="3021" w:type="dxa"/>
-          </w:tcPr>
-          <w:p>
-            <w:pPr>
-              <w:spacing w:line="360" w:lineRule="auto"/>
-            </w:pPr>
-            <w:r>
-              <w:t>"Uspješno dohvaćanje"</w:t>
-            </w:r>
-          </w:p>
-        </w:tc>
-      </w:tr>
-      <w:tr>
-        <w:tc>
-          <w:tcPr>
-            <w:tcW w:w="3020" w:type="dxa"/>
-          </w:tcPr>
-          <w:p>
-            <w:pPr>
-              <w:spacing w:line="360" w:lineRule="auto"/>
-            </w:pPr>
-            <w:r>
-              <w:t>data</w:t>
-            </w:r>
-          </w:p>
-        </w:tc>
-        <w:tc>
-          <w:tcPr>
-            <w:tcW w:w="3021" w:type="dxa"/>
-          </w:tcPr>
-          <w:p>
-            <w:pPr>
-              <w:spacing w:line="360" w:lineRule="auto"/>
-            </w:pPr>
-            <w:r>
-              <w:t>Niz s atributom paket (vrijednost mu je „</w:t>
-            </w:r>
-            <w:proofErr w:type="spellStart"/>
-            <w:r>
-              <w:t>error</w:t>
-            </w:r>
-            <w:proofErr w:type="spellEnd"/>
-            <w:r>
-              <w:t>“)</w:t>
-            </w:r>
-          </w:p>
-        </w:tc>
-        <w:tc>
-          <w:tcPr>
-            <w:tcW w:w="3021" w:type="dxa"/>
-          </w:tcPr>
-          <w:p>
-            <w:pPr>
-              <w:keepNext/>
-              <w:spacing w:line="360" w:lineRule="auto"/>
-            </w:pPr>
-            <w:r>
-              <w:t xml:space="preserve">Niz svih </w:t>
-            </w:r>
-            <w:r>
-              <w:t>paketa</w:t>
-            </w:r>
-            <w:r>
-              <w:t xml:space="preserve"> sa </w:t>
-            </w:r>
-            <w:r>
-              <w:t xml:space="preserve">atributima: </w:t>
-            </w:r>
-            <w:proofErr w:type="spellStart"/>
-            <w:r>
-              <w:t>id</w:t>
-            </w:r>
-            <w:proofErr w:type="spellEnd"/>
-            <w:r>
-              <w:t xml:space="preserve">, preuzimanje, </w:t>
-            </w:r>
-            <w:proofErr w:type="spellStart"/>
-            <w:r>
-              <w:t>hitno,id_volonter</w:t>
-            </w:r>
-            <w:proofErr w:type="spellEnd"/>
-            <w:r>
-              <w:t xml:space="preserve">, </w:t>
-            </w:r>
-            <w:proofErr w:type="spellStart"/>
-            <w:r>
-              <w:t>naziv_volonter</w:t>
-            </w:r>
-            <w:proofErr w:type="spellEnd"/>
-            <w:r>
-              <w:t xml:space="preserve">, </w:t>
-            </w:r>
-            <w:proofErr w:type="spellStart"/>
-            <w:r>
-              <w:t>id_donor</w:t>
-            </w:r>
-            <w:proofErr w:type="spellEnd"/>
-            <w:r>
-              <w:t xml:space="preserve">, </w:t>
-            </w:r>
-            <w:proofErr w:type="spellStart"/>
-            <w:r>
-              <w:t>naziv_donor</w:t>
-            </w:r>
-            <w:proofErr w:type="spellEnd"/>
-            <w:r>
-              <w:t xml:space="preserve">, </w:t>
-            </w:r>
-            <w:proofErr w:type="spellStart"/>
-            <w:r>
-              <w:t>id_potrebitog</w:t>
-            </w:r>
-            <w:proofErr w:type="spellEnd"/>
-            <w:r>
-              <w:t xml:space="preserve">, </w:t>
-            </w:r>
-            <w:proofErr w:type="spellStart"/>
-            <w:r>
-              <w:t>naziv_potrebitog</w:t>
-            </w:r>
-            <w:proofErr w:type="spellEnd"/>
-            <w:r>
-              <w:t xml:space="preserve">, </w:t>
-            </w:r>
-            <w:r>
-              <w:t>preuzimanje</w:t>
-            </w:r>
-            <w:r>
-              <w:t xml:space="preserve">, </w:t>
-            </w:r>
-            <w:proofErr w:type="spellStart"/>
-            <w:r>
-              <w:t>v_kreiranja</w:t>
-            </w:r>
-            <w:proofErr w:type="spellEnd"/>
-            <w:r>
-              <w:t xml:space="preserve">, </w:t>
-            </w:r>
-            <w:proofErr w:type="spellStart"/>
-            <w:r>
-              <w:t>v_naruceno</w:t>
-            </w:r>
-            <w:proofErr w:type="spellEnd"/>
-            <w:r>
-              <w:t xml:space="preserve">, </w:t>
-            </w:r>
-            <w:proofErr w:type="spellStart"/>
-            <w:r>
-              <w:t>v_preuzeto</w:t>
-            </w:r>
-            <w:proofErr w:type="spellEnd"/>
-            <w:r>
-              <w:t xml:space="preserve">, </w:t>
-            </w:r>
-            <w:proofErr w:type="spellStart"/>
-            <w:r>
-              <w:t>v_slanja</w:t>
-            </w:r>
-            <w:proofErr w:type="spellEnd"/>
-            <w:r>
-              <w:t xml:space="preserve">, </w:t>
-            </w:r>
-            <w:proofErr w:type="spellStart"/>
-            <w:r>
-              <w:t>v_pristiglo</w:t>
-            </w:r>
-            <w:proofErr w:type="spellEnd"/>
-            <w:r>
-              <w:t xml:space="preserve">, </w:t>
-            </w:r>
-            <w:r>
-              <w:t>stavke</w:t>
-            </w:r>
-            <w:r>
-              <w:t xml:space="preserve"> (niz s atributima: </w:t>
-            </w:r>
-            <w:proofErr w:type="spellStart"/>
-            <w:r>
-              <w:t>id</w:t>
-            </w:r>
-            <w:proofErr w:type="spellEnd"/>
-            <w:r>
-              <w:t xml:space="preserve">, naziv, </w:t>
-            </w:r>
-            <w:proofErr w:type="spellStart"/>
-            <w:r>
-              <w:t>količina,id_vrsa,vrsta,id_jedinica,jedinica</w:t>
-            </w:r>
-            <w:proofErr w:type="spellEnd"/>
-            <w:r>
-              <w:t>)</w:t>
-            </w:r>
-          </w:p>
-        </w:tc>
-      </w:tr>
-    </w:tbl>
-    <w:p>
-      <w:pPr>
-        <w:pStyle w:val="Caption"/>
-      </w:pPr>
-      <w:r>
-        <w:t xml:space="preserve">Tablica </w:t>
-      </w:r>
-      <w:r>
-        <w:fldChar w:fldCharType="begin"/>
-      </w:r>
-      <w:r>
-        <w:instrText xml:space="preserve"> SEQ Tablica \* ARABIC </w:instrText>
-      </w:r>
-      <w:r>
-        <w:fldChar w:fldCharType="separate"/>
-      </w:r>
-      <w:r>
-        <w:rPr>
-          <w:noProof/>
-        </w:rPr>
-        <w:t>7</w:t>
-      </w:r>
-      <w:r>
-        <w:rPr>
-          <w:noProof/>
-        </w:rPr>
-        <w:fldChar w:fldCharType="end"/>
-      </w:r>
-      <w:r>
-        <w:t xml:space="preserve">. </w:t>
-      </w:r>
-      <w:r>
-        <w:t>Struktura odgovora pri metodi za dohvaćanje paketa pojedinog korisnika</w:t>
-      </w:r>
-    </w:p>
-    <w:p/>
-    <w:tbl>
-      <w:tblPr>
-        <w:tblStyle w:val="TableGrid"/>
-        <w:tblW w:w="0" w:type="auto"/>
-        <w:tblLook w:val="04A0" w:firstRow="1" w:lastRow="0" w:firstColumn="1" w:lastColumn="0" w:noHBand="0" w:noVBand="1"/>
-      </w:tblPr>
-      <w:tblGrid>
-        <w:gridCol w:w="3020"/>
-        <w:gridCol w:w="3021"/>
-      </w:tblGrid>
-      <w:tr>
-        <w:tc>
-          <w:tcPr>
-            <w:tcW w:w="3020" w:type="dxa"/>
-          </w:tcPr>
-          <w:p>
-            <w:pPr>
-              <w:spacing w:line="360" w:lineRule="auto"/>
-            </w:pPr>
-            <w:r>
-              <w:t>RESPONSE</w:t>
-            </w:r>
-          </w:p>
-        </w:tc>
-        <w:tc>
-          <w:tcPr>
-            <w:tcW w:w="3021" w:type="dxa"/>
-          </w:tcPr>
-          <w:p>
-            <w:pPr>
-              <w:spacing w:line="360" w:lineRule="auto"/>
-            </w:pPr>
-            <w:r>
-              <w:t xml:space="preserve">Dodan </w:t>
-            </w:r>
-            <w:proofErr w:type="spellStart"/>
-            <w:r>
-              <w:t>token</w:t>
-            </w:r>
-            <w:proofErr w:type="spellEnd"/>
-          </w:p>
-        </w:tc>
-      </w:tr>
-      <w:tr>
-        <w:tc>
-          <w:tcPr>
-            <w:tcW w:w="3020" w:type="dxa"/>
-          </w:tcPr>
-          <w:p>
-            <w:pPr>
-              <w:spacing w:line="360" w:lineRule="auto"/>
-            </w:pPr>
-            <w:r>
-              <w:t>status</w:t>
-            </w:r>
-          </w:p>
-        </w:tc>
-        <w:tc>
-          <w:tcPr>
-            <w:tcW w:w="3021" w:type="dxa"/>
-          </w:tcPr>
-          <w:p>
-            <w:pPr>
-              <w:spacing w:line="360" w:lineRule="auto"/>
-            </w:pPr>
-            <w:r>
-              <w:t>OK</w:t>
-            </w:r>
-          </w:p>
-        </w:tc>
-      </w:tr>
-      <w:tr>
-        <w:tc>
-          <w:tcPr>
-            <w:tcW w:w="3020" w:type="dxa"/>
-          </w:tcPr>
-          <w:p>
-            <w:pPr>
-              <w:spacing w:line="360" w:lineRule="auto"/>
-            </w:pPr>
-            <w:proofErr w:type="spellStart"/>
-            <w:r>
-              <w:t>nbResults</w:t>
-            </w:r>
-            <w:proofErr w:type="spellEnd"/>
-          </w:p>
-        </w:tc>
-        <w:tc>
-          <w:tcPr>
-            <w:tcW w:w="3021" w:type="dxa"/>
-          </w:tcPr>
-          <w:p>
-            <w:pPr>
-              <w:spacing w:line="360" w:lineRule="auto"/>
-            </w:pPr>
-            <w:r>
-              <w:t>0</w:t>
-            </w:r>
-          </w:p>
-        </w:tc>
-      </w:tr>
-      <w:tr>
-        <w:tc>
-          <w:tcPr>
-            <w:tcW w:w="3020" w:type="dxa"/>
-          </w:tcPr>
-          <w:p>
-            <w:pPr>
-              <w:spacing w:line="360" w:lineRule="auto"/>
-            </w:pPr>
-            <w:proofErr w:type="spellStart"/>
-            <w:r>
-              <w:t>Message</w:t>
-            </w:r>
-            <w:proofErr w:type="spellEnd"/>
-          </w:p>
-        </w:tc>
-        <w:tc>
-          <w:tcPr>
-            <w:tcW w:w="3021" w:type="dxa"/>
-          </w:tcPr>
-          <w:p>
-            <w:pPr>
-              <w:spacing w:line="360" w:lineRule="auto"/>
-            </w:pPr>
-            <w:r>
-              <w:t>„</w:t>
-            </w:r>
-            <w:r>
-              <w:t xml:space="preserve">Dodan </w:t>
-            </w:r>
-            <w:proofErr w:type="spellStart"/>
-            <w:r>
-              <w:t>token</w:t>
-            </w:r>
-            <w:proofErr w:type="spellEnd"/>
-            <w:r>
-              <w:t>“</w:t>
-            </w:r>
-            <w:r>
-              <w:t xml:space="preserve"> ili „</w:t>
-            </w:r>
-            <w:r>
-              <w:t xml:space="preserve">Izmijenjen </w:t>
-            </w:r>
-            <w:proofErr w:type="spellStart"/>
-            <w:r>
-              <w:t>token</w:t>
-            </w:r>
-            <w:proofErr w:type="spellEnd"/>
-            <w:r>
-              <w:t>“</w:t>
-            </w:r>
-          </w:p>
-        </w:tc>
-      </w:tr>
-      <w:tr>
-        <w:tc>
-          <w:tcPr>
-            <w:tcW w:w="3020" w:type="dxa"/>
-          </w:tcPr>
-          <w:p>
-            <w:pPr>
-              <w:spacing w:line="360" w:lineRule="auto"/>
-            </w:pPr>
-            <w:r>
-              <w:t>data</w:t>
-            </w:r>
-          </w:p>
-        </w:tc>
-        <w:tc>
-          <w:tcPr>
-            <w:tcW w:w="3021" w:type="dxa"/>
-          </w:tcPr>
-          <w:p>
-            <w:pPr>
-              <w:spacing w:line="360" w:lineRule="auto"/>
-            </w:pPr>
-            <w:r>
-              <w:t>Niz s atributom evidentiranje (vrijednost mu je „provedeno“)</w:t>
-            </w:r>
-          </w:p>
-        </w:tc>
-      </w:tr>
-    </w:tbl>
-    <w:p>
-      <w:pPr>
-        <w:pStyle w:val="Caption"/>
-      </w:pPr>
-      <w:r>
-        <w:t xml:space="preserve">Tablica </w:t>
-      </w:r>
-      <w:r>
-        <w:fldChar w:fldCharType="begin"/>
-      </w:r>
-      <w:r>
-        <w:instrText xml:space="preserve"> SEQ Tablica \* ARABIC </w:instrText>
-      </w:r>
-      <w:r>
-        <w:fldChar w:fldCharType="separate"/>
-      </w:r>
-      <w:r>
-        <w:rPr>
-          <w:noProof/>
-        </w:rPr>
-        <w:t>8</w:t>
-      </w:r>
-      <w:r>
-        <w:rPr>
-          <w:noProof/>
-        </w:rPr>
-        <w:fldChar w:fldCharType="end"/>
-      </w:r>
-      <w:r>
-        <w:t xml:space="preserve">. </w:t>
-      </w:r>
-      <w:r>
-        <w:t xml:space="preserve">Struktura odgovora pri pohrani </w:t>
-      </w:r>
-      <w:proofErr w:type="spellStart"/>
-      <w:r>
-        <w:t>firebase</w:t>
-      </w:r>
-      <w:proofErr w:type="spellEnd"/>
-      <w:r>
-        <w:t xml:space="preserve"> </w:t>
-      </w:r>
-      <w:proofErr w:type="spellStart"/>
-      <w:r>
-        <w:t>tokena</w:t>
-      </w:r>
-      <w:proofErr w:type="spellEnd"/>
-    </w:p>
-    <w:p>
-      <w:pPr>
-        <w:spacing w:line="360" w:lineRule="auto"/>
-      </w:pPr>
-    </w:p>
-    <w:tbl>
-      <w:tblPr>
-        <w:tblStyle w:val="TableGrid"/>
-        <w:tblW w:w="0" w:type="auto"/>
-        <w:tblLook w:val="04A0" w:firstRow="1" w:lastRow="0" w:firstColumn="1" w:lastColumn="0" w:noHBand="0" w:noVBand="1"/>
-      </w:tblPr>
-      <w:tblGrid>
-        <w:gridCol w:w="3020"/>
-        <w:gridCol w:w="3021"/>
-      </w:tblGrid>
-      <w:tr>
-        <w:tc>
-          <w:tcPr>
-            <w:tcW w:w="3020" w:type="dxa"/>
-          </w:tcPr>
-          <w:p>
-            <w:pPr>
-              <w:spacing w:line="360" w:lineRule="auto"/>
-            </w:pPr>
-            <w:r>
-              <w:t>RESPONSE</w:t>
-            </w:r>
-          </w:p>
-        </w:tc>
-        <w:tc>
-          <w:tcPr>
-            <w:tcW w:w="3021" w:type="dxa"/>
-          </w:tcPr>
-          <w:p>
-            <w:pPr>
-              <w:spacing w:line="360" w:lineRule="auto"/>
-            </w:pPr>
-            <w:r>
-              <w:t xml:space="preserve">Obrisan </w:t>
-            </w:r>
-            <w:proofErr w:type="spellStart"/>
-            <w:r>
-              <w:t>token</w:t>
-            </w:r>
-            <w:proofErr w:type="spellEnd"/>
-          </w:p>
-        </w:tc>
-      </w:tr>
-      <w:tr>
-        <w:tc>
-          <w:tcPr>
-            <w:tcW w:w="3020" w:type="dxa"/>
-          </w:tcPr>
-          <w:p>
-            <w:pPr>
-              <w:spacing w:line="360" w:lineRule="auto"/>
-            </w:pPr>
-            <w:r>
-              <w:lastRenderedPageBreak/>
-              <w:t>status</w:t>
-            </w:r>
-          </w:p>
-        </w:tc>
-        <w:tc>
-          <w:tcPr>
-            <w:tcW w:w="3021" w:type="dxa"/>
-          </w:tcPr>
-          <w:p>
-            <w:pPr>
-              <w:spacing w:line="360" w:lineRule="auto"/>
-            </w:pPr>
-            <w:r>
-              <w:t>OK</w:t>
-            </w:r>
-          </w:p>
-        </w:tc>
-      </w:tr>
-      <w:tr>
-        <w:tc>
-          <w:tcPr>
-            <w:tcW w:w="3020" w:type="dxa"/>
-          </w:tcPr>
-          <w:p>
-            <w:pPr>
-              <w:spacing w:line="360" w:lineRule="auto"/>
-            </w:pPr>
-            <w:proofErr w:type="spellStart"/>
-            <w:r>
-              <w:t>nbResults</w:t>
-            </w:r>
-            <w:proofErr w:type="spellEnd"/>
-          </w:p>
-        </w:tc>
-        <w:tc>
-          <w:tcPr>
-            <w:tcW w:w="3021" w:type="dxa"/>
-          </w:tcPr>
-          <w:p>
-            <w:pPr>
-              <w:spacing w:line="360" w:lineRule="auto"/>
-            </w:pPr>
-            <w:r>
-              <w:t>0</w:t>
-            </w:r>
-          </w:p>
-        </w:tc>
-      </w:tr>
-      <w:tr>
-        <w:tc>
-          <w:tcPr>
-            <w:tcW w:w="3020" w:type="dxa"/>
-          </w:tcPr>
-          <w:p>
-            <w:pPr>
-              <w:spacing w:line="360" w:lineRule="auto"/>
-            </w:pPr>
-            <w:proofErr w:type="spellStart"/>
-            <w:r>
-              <w:t>Message</w:t>
-            </w:r>
-            <w:proofErr w:type="spellEnd"/>
-          </w:p>
-        </w:tc>
-        <w:tc>
-          <w:tcPr>
-            <w:tcW w:w="3021" w:type="dxa"/>
-          </w:tcPr>
-          <w:p>
-            <w:pPr>
-              <w:spacing w:line="360" w:lineRule="auto"/>
-            </w:pPr>
-            <w:r>
-              <w:t>„</w:t>
-            </w:r>
-            <w:r>
-              <w:t xml:space="preserve">Obrisan </w:t>
-            </w:r>
-            <w:proofErr w:type="spellStart"/>
-            <w:r>
-              <w:t>token</w:t>
-            </w:r>
-            <w:proofErr w:type="spellEnd"/>
-            <w:r>
-              <w:t>“</w:t>
-            </w:r>
-          </w:p>
-        </w:tc>
-      </w:tr>
-      <w:tr>
-        <w:tc>
-          <w:tcPr>
-            <w:tcW w:w="3020" w:type="dxa"/>
-          </w:tcPr>
-          <w:p>
-            <w:pPr>
-              <w:spacing w:line="360" w:lineRule="auto"/>
-            </w:pPr>
-            <w:r>
-              <w:t>data</w:t>
-            </w:r>
-          </w:p>
-        </w:tc>
-        <w:tc>
-          <w:tcPr>
-            <w:tcW w:w="3021" w:type="dxa"/>
-          </w:tcPr>
-          <w:p>
-            <w:pPr>
-              <w:spacing w:line="360" w:lineRule="auto"/>
-            </w:pPr>
-            <w:r>
-              <w:t xml:space="preserve">Niz : </w:t>
-            </w:r>
-            <w:r>
-              <w:t>'</w:t>
-            </w:r>
-            <w:proofErr w:type="spellStart"/>
-            <w:r>
-              <w:t>token</w:t>
-            </w:r>
-            <w:proofErr w:type="spellEnd"/>
-            <w:r>
-              <w:t>'=&gt;'obrisan'</w:t>
-            </w:r>
-          </w:p>
-        </w:tc>
-      </w:tr>
-    </w:tbl>
-    <w:p>
-      <w:pPr>
-        <w:pStyle w:val="Caption"/>
-      </w:pPr>
-      <w:r>
-        <w:t xml:space="preserve">Tablica </w:t>
-      </w:r>
-      <w:r>
-        <w:fldChar w:fldCharType="begin"/>
-      </w:r>
-      <w:r>
-        <w:instrText xml:space="preserve"> SEQ Tablica \* ARABIC </w:instrText>
-      </w:r>
-      <w:r>
-        <w:fldChar w:fldCharType="separate"/>
-      </w:r>
-      <w:r>
-        <w:rPr>
-          <w:noProof/>
-        </w:rPr>
-        <w:t>9</w:t>
-      </w:r>
-      <w:r>
-        <w:rPr>
-          <w:noProof/>
-        </w:rPr>
-        <w:fldChar w:fldCharType="end"/>
-      </w:r>
-      <w:r>
-        <w:t xml:space="preserve">. </w:t>
-      </w:r>
-      <w:r>
-        <w:t xml:space="preserve">Struktura odgovora pri brisanju </w:t>
-      </w:r>
-      <w:proofErr w:type="spellStart"/>
-      <w:r>
-        <w:t>tokena</w:t>
-      </w:r>
-      <w:proofErr w:type="spellEnd"/>
-      <w:r>
-        <w:t xml:space="preserve"> iz baze</w:t>
-      </w:r>
-    </w:p>
-    <w:p>
-      <w:pPr>
-        <w:spacing w:line="360" w:lineRule="auto"/>
-      </w:pPr>
-    </w:p>
-    <w:tbl>
-      <w:tblPr>
-        <w:tblStyle w:val="TableGrid"/>
-        <w:tblW w:w="0" w:type="auto"/>
-        <w:tblLook w:val="04A0" w:firstRow="1" w:lastRow="0" w:firstColumn="1" w:lastColumn="0" w:noHBand="0" w:noVBand="1"/>
-      </w:tblPr>
-      <w:tblGrid>
-        <w:gridCol w:w="3020"/>
-        <w:gridCol w:w="3021"/>
-        <w:gridCol w:w="3021"/>
-      </w:tblGrid>
-      <w:tr>
-        <w:tc>
-          <w:tcPr>
-            <w:tcW w:w="3020" w:type="dxa"/>
-          </w:tcPr>
-          <w:p>
-            <w:pPr>
-              <w:spacing w:line="360" w:lineRule="auto"/>
-            </w:pPr>
-            <w:r>
-              <w:t>RESPONSE</w:t>
-            </w:r>
-          </w:p>
-        </w:tc>
-        <w:tc>
-          <w:tcPr>
-            <w:tcW w:w="3021" w:type="dxa"/>
-          </w:tcPr>
-          <w:p>
-            <w:pPr>
-              <w:spacing w:line="360" w:lineRule="auto"/>
-            </w:pPr>
-            <w:proofErr w:type="spellStart"/>
-            <w:r>
-              <w:t>Neuspešno</w:t>
-            </w:r>
-            <w:proofErr w:type="spellEnd"/>
-            <w:r>
-              <w:t xml:space="preserve"> slanje/Nema ni jedne obavijesti</w:t>
-            </w:r>
-          </w:p>
-        </w:tc>
-        <w:tc>
-          <w:tcPr>
-            <w:tcW w:w="3021" w:type="dxa"/>
-          </w:tcPr>
-          <w:p>
-            <w:pPr>
-              <w:spacing w:line="360" w:lineRule="auto"/>
-            </w:pPr>
-            <w:r>
-              <w:t>Poslane obavijesti</w:t>
-            </w:r>
-          </w:p>
-        </w:tc>
-      </w:tr>
-      <w:tr>
-        <w:tc>
-          <w:tcPr>
-            <w:tcW w:w="3020" w:type="dxa"/>
-          </w:tcPr>
-          <w:p>
-            <w:pPr>
-              <w:spacing w:line="360" w:lineRule="auto"/>
-            </w:pPr>
-            <w:r>
-              <w:t>status</w:t>
-            </w:r>
-          </w:p>
-        </w:tc>
-        <w:tc>
-          <w:tcPr>
-            <w:tcW w:w="3021" w:type="dxa"/>
-          </w:tcPr>
-          <w:p>
-            <w:pPr>
-              <w:spacing w:line="360" w:lineRule="auto"/>
-            </w:pPr>
-            <w:r>
-              <w:t xml:space="preserve">NOT </w:t>
-            </w:r>
-            <w:r>
-              <w:t>OK</w:t>
-            </w:r>
-          </w:p>
-        </w:tc>
-        <w:tc>
-          <w:tcPr>
-            <w:tcW w:w="3021" w:type="dxa"/>
-          </w:tcPr>
-          <w:p>
-            <w:pPr>
-              <w:spacing w:line="360" w:lineRule="auto"/>
-            </w:pPr>
-            <w:r>
-              <w:t>OK</w:t>
-            </w:r>
-          </w:p>
-        </w:tc>
-      </w:tr>
-      <w:tr>
-        <w:tc>
-          <w:tcPr>
-            <w:tcW w:w="3020" w:type="dxa"/>
-          </w:tcPr>
-          <w:p>
-            <w:pPr>
-              <w:spacing w:line="360" w:lineRule="auto"/>
-            </w:pPr>
-            <w:proofErr w:type="spellStart"/>
-            <w:r>
-              <w:t>nbResults</w:t>
-            </w:r>
-            <w:proofErr w:type="spellEnd"/>
-          </w:p>
-        </w:tc>
-        <w:tc>
-          <w:tcPr>
-            <w:tcW w:w="3021" w:type="dxa"/>
-          </w:tcPr>
-          <w:p>
-            <w:pPr>
-              <w:spacing w:line="360" w:lineRule="auto"/>
-            </w:pPr>
-            <w:r>
-              <w:t>0</w:t>
-            </w:r>
-          </w:p>
-        </w:tc>
-        <w:tc>
-          <w:tcPr>
-            <w:tcW w:w="3021" w:type="dxa"/>
-          </w:tcPr>
-          <w:p>
-            <w:pPr>
-              <w:spacing w:line="360" w:lineRule="auto"/>
-            </w:pPr>
-            <w:r>
-              <w:t>Broj poslanih obavijesti</w:t>
-            </w:r>
-          </w:p>
-        </w:tc>
-      </w:tr>
-      <w:tr>
-        <w:tc>
-          <w:tcPr>
-            <w:tcW w:w="3020" w:type="dxa"/>
-          </w:tcPr>
-          <w:p>
-            <w:pPr>
-              <w:spacing w:line="360" w:lineRule="auto"/>
-            </w:pPr>
-            <w:proofErr w:type="spellStart"/>
-            <w:r>
-              <w:t>Message</w:t>
-            </w:r>
-            <w:proofErr w:type="spellEnd"/>
-          </w:p>
-        </w:tc>
-        <w:tc>
-          <w:tcPr>
-            <w:tcW w:w="3021" w:type="dxa"/>
-          </w:tcPr>
-          <w:p>
-            <w:pPr>
-              <w:spacing w:line="360" w:lineRule="auto"/>
-            </w:pPr>
-            <w:r>
-              <w:t>„</w:t>
-            </w:r>
-            <w:r>
-              <w:t>Nije poslana ni jedna notifikacija</w:t>
-            </w:r>
-            <w:r>
-              <w:t>“</w:t>
-            </w:r>
-          </w:p>
-        </w:tc>
-        <w:tc>
-          <w:tcPr>
-            <w:tcW w:w="3021" w:type="dxa"/>
-          </w:tcPr>
-          <w:p>
-            <w:pPr>
-              <w:spacing w:line="360" w:lineRule="auto"/>
-            </w:pPr>
-            <w:r>
-              <w:t>„</w:t>
-            </w:r>
-            <w:r>
-              <w:t>Poslane notifikacije</w:t>
-            </w:r>
-            <w:r>
-              <w:t>“</w:t>
-            </w:r>
-          </w:p>
-        </w:tc>
-      </w:tr>
-      <w:tr>
-        <w:tc>
-          <w:tcPr>
-            <w:tcW w:w="3020" w:type="dxa"/>
-          </w:tcPr>
-          <w:p>
-            <w:pPr>
-              <w:spacing w:line="360" w:lineRule="auto"/>
-            </w:pPr>
-            <w:r>
-              <w:t>data</w:t>
-            </w:r>
-          </w:p>
-        </w:tc>
-        <w:tc>
-          <w:tcPr>
-            <w:tcW w:w="3021" w:type="dxa"/>
-          </w:tcPr>
-          <w:p>
-            <w:pPr>
-              <w:spacing w:line="360" w:lineRule="auto"/>
-            </w:pPr>
-            <w:r>
-              <w:t>'notifikacija'=&gt;'nema'</w:t>
-            </w:r>
-          </w:p>
-        </w:tc>
-        <w:tc>
-          <w:tcPr>
-            <w:tcW w:w="3021" w:type="dxa"/>
-          </w:tcPr>
-          <w:p>
-            <w:pPr>
-              <w:keepNext/>
-              <w:spacing w:line="360" w:lineRule="auto"/>
-            </w:pPr>
-            <w:r>
-              <w:t>'notifikacija'=&gt;'ima'</w:t>
-            </w:r>
-          </w:p>
-        </w:tc>
-      </w:tr>
-    </w:tbl>
-    <w:p>
-      <w:pPr>
-        <w:pStyle w:val="Caption"/>
-      </w:pPr>
-      <w:r>
-        <w:t xml:space="preserve">Tablica </w:t>
-      </w:r>
-      <w:r>
-        <w:fldChar w:fldCharType="begin"/>
-      </w:r>
-      <w:r>
-        <w:instrText xml:space="preserve"> SEQ Tablica \* ARABIC </w:instrText>
-      </w:r>
-      <w:r>
-        <w:fldChar w:fldCharType="separate"/>
-      </w:r>
-      <w:r>
-        <w:rPr>
-          <w:noProof/>
-        </w:rPr>
-        <w:t>10</w:t>
-      </w:r>
-      <w:r>
-        <w:rPr>
-          <w:noProof/>
-        </w:rPr>
-        <w:fldChar w:fldCharType="end"/>
-      </w:r>
+      <w:fldSimple w:instr=" SEQ Tablica \* ARABIC ">
+        <w:r>
+          <w:rPr>
+            <w:noProof/>
+          </w:rPr>
+          <w:t>10</w:t>
+        </w:r>
+      </w:fldSimple>
       <w:r>
         <w:t xml:space="preserve">. </w:t>
       </w:r>
@@ -4796,6 +4688,7 @@
               <w:spacing w:line="360" w:lineRule="auto"/>
             </w:pPr>
             <w:r>
+              <w:lastRenderedPageBreak/>
               <w:t>data</w:t>
             </w:r>
           </w:p>
@@ -4852,27 +4745,14 @@
       <w:r>
         <w:t xml:space="preserve">Tablica </w:t>
       </w:r>
-      <w:r>
-        <w:fldChar w:fldCharType="begin"/>
-      </w:r>
-      <w:r>
-        <w:instrText xml:space="preserve"> SEQ Tablica \* ARABIC </w:instrText>
-      </w:r>
-      <w:r>
-        <w:fldChar w:fldCharType="separate"/>
-      </w:r>
-      <w:r>
-        <w:rPr>
-          <w:noProof/>
-        </w:rPr>
-        <w:t>11</w:t>
-      </w:r>
-      <w:r>
-        <w:rPr>
-          <w:noProof/>
-        </w:rPr>
-        <w:fldChar w:fldCharType="end"/>
-      </w:r>
+      <w:fldSimple w:instr=" SEQ Tablica \* ARABIC ">
+        <w:r>
+          <w:rPr>
+            <w:noProof/>
+          </w:rPr>
+          <w:t>11</w:t>
+        </w:r>
+      </w:fldSimple>
       <w:r>
         <w:t xml:space="preserve">. </w:t>
       </w:r>
@@ -4898,90 +4778,116 @@
         <w:pStyle w:val="Heading1"/>
         <w:spacing w:line="360" w:lineRule="auto"/>
       </w:pPr>
-      <w:bookmarkStart w:id="3" w:name="_Toc471210739"/>
+      <w:bookmarkStart w:id="2" w:name="_Toc471210739"/>
       <w:r>
         <w:t>Struktura aplikacije</w:t>
       </w:r>
-      <w:bookmarkEnd w:id="3"/>
-    </w:p>
-    <w:p>
-      <w:pPr>
-        <w:spacing w:line="360" w:lineRule="auto"/>
-        <w:jc w:val="both"/>
-      </w:pPr>
-      <w:r>
-        <w:t>Aplikacija koristi dva modula - app i webservice, za svoj rad. App i webservice moduli povezani su klasama paketa loaders koji se nalazi unutar modula app. Klase koje su u modulu app ali nisu dio paketa loaders su android aktivnosti (zasebni zasloni sa svojim funkcionalnostima):</w:t>
-      </w:r>
-    </w:p>
-    <w:p>
-      <w:pPr>
-        <w:numPr>
-          <w:ilvl w:val="0"/>
-          <w:numId w:val="1"/>
-        </w:numPr>
-        <w:spacing w:line="360" w:lineRule="auto"/>
-        <w:jc w:val="both"/>
-      </w:pPr>
-      <w:r>
-        <w:t>MainActivity : Aktivnost u kojoj je implementirana prijava na aplikaciju, te poveznica (preko pomoćnog prozora s pitanjem) na aktivnosti koje implementiraju registraciju.</w:t>
-      </w:r>
-    </w:p>
-    <w:p>
-      <w:pPr>
-        <w:numPr>
-          <w:ilvl w:val="0"/>
-          <w:numId w:val="1"/>
-        </w:numPr>
-        <w:spacing w:line="360" w:lineRule="auto"/>
-        <w:jc w:val="both"/>
-      </w:pPr>
-      <w:r>
-        <w:t>RegistracijaFizickiKorisnik : Aktivnost u kojoj je implementirana registracija fizičkog korisnika. Uspješnom registracijom, ili odabirom na odustani, korisnik se vraća na MainActivity aktivnost.</w:t>
-      </w:r>
-    </w:p>
-    <w:p>
-      <w:pPr>
-        <w:numPr>
-          <w:ilvl w:val="0"/>
-          <w:numId w:val="1"/>
-        </w:numPr>
-        <w:spacing w:line="360" w:lineRule="auto"/>
-        <w:jc w:val="both"/>
-      </w:pPr>
-      <w:r>
-        <w:t>RegistracijaPravniKorisnik : Aktivnost u kojoj je implementirana registracija fizičkog korisnika. Uspješnom registracijom, ili odabirom na odustani, korisnik se vraća na MainActivity aktivnost.</w:t>
-      </w:r>
-    </w:p>
-    <w:p>
-      <w:pPr>
-        <w:numPr>
-          <w:ilvl w:val="0"/>
-          <w:numId w:val="1"/>
-        </w:numPr>
-        <w:spacing w:line="360" w:lineRule="auto"/>
-        <w:jc w:val="both"/>
-      </w:pPr>
-      <w:r>
-        <w:t>PopisPaketa : Aktivnost u kojoj je trenutno implementirana traka izbornika sa gumbom „Odjava“ (vraćanje na MainActivity). U ovu aktivnost korisnik stupa tek nakon uspješne prijave.</w:t>
-      </w:r>
-    </w:p>
-    <w:p>
-      <w:pPr>
-        <w:spacing w:line="360" w:lineRule="auto"/>
-        <w:jc w:val="both"/>
-      </w:pPr>
-      <w:r>
-        <w:t xml:space="preserve">Svaka klasa od gore navedenih aktivnosti implementira WsDataLoaderListener sučelje, te stvara WsDataLoader objekt, koji stvara objekt klase FdWebServiceCaller iz modula webservice, te implementira sučelje FdWebServiceHandler. Stvaranje FdWebServiceCaller objekta, omogućit će slanje upisanih podataka „sa zaslona“ uz odgovarajuću metodu koja će definirati API poziv prema web servisu. Upit API-ju definiran je u sučelju FdWebService, dok je odgovor API-ja smješten u FdWebServiceResponse. Nakon što klasa FdWebServiceCaller pročita odgovor u FdWebServiceResponse, odmah poziva metodu onDataArrived (metoda iz sučelja FdWebServiceHandler) sa podacima kao parametrima metode. Unutar implementacije te metode (implementira ju WsDataLoader klasa) nalazi se poziv metode onWsDataLoaded (koju implementiraju sve aktivnosti osim PopisPaketa). Unutar te metode definirana je povratna poruka za korisnika aplikacije – (ne)uspješna prijava ili (ne)uspješna registracija. Kako bi prijava ili registracija bile uspješne, korisnik mora upisati podatke koje zadovoljavaju ispravno </w:t>
-      </w:r>
-      <w:r>
-        <w:lastRenderedPageBreak/>
-        <w:t>upisan podatak/polje. Taj dio se provjerava unutar slušatelja događaja OnClick koji se nalazi u svim trenutno postojećim aktivnostima osim PopisPaketa.</w:t>
-      </w:r>
-    </w:p>
+      <w:bookmarkEnd w:id="2"/>
+    </w:p>
+    <w:p/>
+    <w:p>
+      <w:r>
+        <w:t xml:space="preserve">U aplikaciji se koriste tri modula – </w:t>
+      </w:r>
+      <w:proofErr w:type="spellStart"/>
+      <w:r>
+        <w:rPr>
+          <w:i/>
+        </w:rPr>
+        <w:t>app</w:t>
+      </w:r>
+      <w:proofErr w:type="spellEnd"/>
+      <w:r>
+        <w:t xml:space="preserve">, </w:t>
+      </w:r>
+      <w:proofErr w:type="spellStart"/>
+      <w:r>
+        <w:rPr>
+          <w:i/>
+        </w:rPr>
+        <w:t>core</w:t>
+      </w:r>
+      <w:proofErr w:type="spellEnd"/>
+      <w:r>
+        <w:t xml:space="preserve">, </w:t>
+      </w:r>
+      <w:proofErr w:type="spellStart"/>
+      <w:r>
+        <w:rPr>
+          <w:i/>
+        </w:rPr>
+        <w:t>webservice</w:t>
+      </w:r>
+      <w:proofErr w:type="spellEnd"/>
+      <w:r>
+        <w:t xml:space="preserve">. Početna aktivnost nalazi se u </w:t>
+      </w:r>
+      <w:proofErr w:type="spellStart"/>
+      <w:r>
+        <w:rPr>
+          <w:i/>
+        </w:rPr>
+        <w:t>app</w:t>
+      </w:r>
+      <w:proofErr w:type="spellEnd"/>
+      <w:r>
+        <w:t xml:space="preserve"> modulu, zajedno sa svim ostalim aktivnostima, fragmentima, adapterima za listu, te klasama za upravljanje </w:t>
+      </w:r>
+      <w:proofErr w:type="spellStart"/>
+      <w:r>
+        <w:t>push</w:t>
+      </w:r>
+      <w:proofErr w:type="spellEnd"/>
+      <w:r>
+        <w:t xml:space="preserve"> notifikacijama. Modul </w:t>
+      </w:r>
+      <w:proofErr w:type="spellStart"/>
+      <w:r>
+        <w:rPr>
+          <w:i/>
+        </w:rPr>
+        <w:t>core</w:t>
+      </w:r>
+      <w:proofErr w:type="spellEnd"/>
+      <w:r>
+        <w:t xml:space="preserve"> </w:t>
+      </w:r>
+      <w:r>
+        <w:t xml:space="preserve">sadrži POJO klase koje opisuju entitete poput korisnika, paketa, notifikacije, te podataka za padajuće izbornike. Modul </w:t>
+      </w:r>
+      <w:proofErr w:type="spellStart"/>
+      <w:r>
+        <w:rPr>
+          <w:i/>
+        </w:rPr>
+        <w:t>webservice</w:t>
+      </w:r>
+      <w:proofErr w:type="spellEnd"/>
+      <w:r>
+        <w:t xml:space="preserve"> brine se o slanju poslanih podataka iz aplikacije, te slanju dobivenih podataka iz web servisa natrag u aplikaciju (prosljeđuje ih preko sučelja prema aktivnostima i fragmentima).</w:t>
+      </w:r>
+      <w:r>
+        <w:t xml:space="preserve"> Sve do 4. sprinta</w:t>
+      </w:r>
+      <w:r>
+        <w:t xml:space="preserve">, aplikacija </w:t>
+      </w:r>
+      <w:proofErr w:type="spellStart"/>
+      <w:r>
+        <w:rPr>
+          <w:i/>
+        </w:rPr>
+        <w:t>FoodDonor</w:t>
+      </w:r>
+      <w:proofErr w:type="spellEnd"/>
+      <w:r>
+        <w:t xml:space="preserve"> broji 31 klasu i 4 sučelja. Od 31 klase, 5 je aktivnosti i 2 fragmenta.</w:t>
+      </w:r>
+    </w:p>
+    <w:p/>
     <w:p>
       <w:pPr>
         <w:keepNext/>
-        <w:spacing w:line="360" w:lineRule="auto"/>
       </w:pPr>
       <w:r>
         <w:rPr>
@@ -4989,9 +4895,9 @@
           <w:lang w:eastAsia="hr-HR"/>
         </w:rPr>
         <w:drawing>
-          <wp:inline distT="0" distB="0" distL="0" distR="0" wp14:anchorId="2EBE97A9" wp14:editId="60CCEB03">
-            <wp:extent cx="5760720" cy="4113530"/>
-            <wp:effectExtent l="0" t="0" r="0" b="1270"/>
+          <wp:inline distT="0" distB="0" distL="0" distR="0" wp14:anchorId="187B733A" wp14:editId="530024CD">
+            <wp:extent cx="5752864" cy="3486150"/>
+            <wp:effectExtent l="0" t="0" r="635" b="0"/>
             <wp:docPr id="2" name="Picture 2"/>
             <wp:cNvGraphicFramePr>
               <a:graphicFrameLocks xmlns:a="http://schemas.openxmlformats.org/drawingml/2006/main" noChangeAspect="1"/>
@@ -5000,8 +4906,10 @@
               <a:graphicData uri="http://schemas.openxmlformats.org/drawingml/2006/picture">
                 <pic:pic xmlns:pic="http://schemas.openxmlformats.org/drawingml/2006/picture">
                   <pic:nvPicPr>
-                    <pic:cNvPr id="2" name="687474703a2f2f692e696d6775722e636f6d2f634e6d436d6c332e6a7067.jpg"/>
-                    <pic:cNvPicPr/>
+                    <pic:cNvPr id="0" name="Picture 1" descr="C:\Users\Čoky\Desktop\dijagram klasa 2. faza.png"/>
+                    <pic:cNvPicPr>
+                      <a:picLocks noChangeAspect="1" noChangeArrowheads="1"/>
+                    </pic:cNvPicPr>
                   </pic:nvPicPr>
                   <pic:blipFill>
                     <a:blip r:embed="rId14" cstate="print">
@@ -5015,10 +4923,109 @@
                       <a:fillRect/>
                     </a:stretch>
                   </pic:blipFill>
+                  <pic:spPr bwMode="auto">
+                    <a:xfrm>
+                      <a:off x="0" y="0"/>
+                      <a:ext cx="5752864" cy="3486150"/>
+                    </a:xfrm>
+                    <a:prstGeom prst="rect">
+                      <a:avLst/>
+                    </a:prstGeom>
+                    <a:noFill/>
+                    <a:ln>
+                      <a:noFill/>
+                    </a:ln>
+                  </pic:spPr>
+                </pic:pic>
+              </a:graphicData>
+            </a:graphic>
+          </wp:inline>
+        </w:drawing>
+      </w:r>
+    </w:p>
+    <w:p>
+      <w:pPr>
+        <w:pStyle w:val="Caption"/>
+        <w:rPr>
+          <w:noProof/>
+        </w:rPr>
+      </w:pPr>
+      <w:r>
+        <w:t xml:space="preserve">Slika </w:t>
+      </w:r>
+      <w:r>
+        <w:fldChar w:fldCharType="begin"/>
+      </w:r>
+      <w:r>
+        <w:instrText xml:space="preserve"> SEQ Slika \* ARABIC </w:instrText>
+      </w:r>
+      <w:r>
+        <w:fldChar w:fldCharType="separate"/>
+      </w:r>
+      <w:r>
+        <w:rPr>
+          <w:noProof/>
+        </w:rPr>
+        <w:t>2</w:t>
+      </w:r>
+      <w:r>
+        <w:rPr>
+          <w:noProof/>
+        </w:rPr>
+        <w:fldChar w:fldCharType="end"/>
+      </w:r>
+      <w:r>
+        <w:t>: Dijagram</w:t>
+      </w:r>
+      <w:r>
+        <w:rPr>
+          <w:noProof/>
+        </w:rPr>
+        <w:t xml:space="preserve"> klasa za modul app</w:t>
+      </w:r>
+    </w:p>
+    <w:p/>
+    <w:p>
+      <w:pPr>
+        <w:keepNext/>
+      </w:pPr>
+      <w:r>
+        <w:rPr>
+          <w:noProof/>
+          <w:lang w:eastAsia="hr-HR"/>
+        </w:rPr>
+        <w:lastRenderedPageBreak/>
+        <w:drawing>
+          <wp:inline distT="0" distB="0" distL="0" distR="0" wp14:anchorId="7F3D9D28" wp14:editId="79C3028F">
+            <wp:extent cx="5760720" cy="3807933"/>
+            <wp:effectExtent l="0" t="0" r="0" b="2540"/>
+            <wp:docPr id="3" name="Picture 3"/>
+            <wp:cNvGraphicFramePr>
+              <a:graphicFrameLocks xmlns:a="http://schemas.openxmlformats.org/drawingml/2006/main" noChangeAspect="1"/>
+            </wp:cNvGraphicFramePr>
+            <a:graphic xmlns:a="http://schemas.openxmlformats.org/drawingml/2006/main">
+              <a:graphicData uri="http://schemas.openxmlformats.org/drawingml/2006/picture">
+                <pic:pic xmlns:pic="http://schemas.openxmlformats.org/drawingml/2006/picture">
+                  <pic:nvPicPr>
+                    <pic:cNvPr id="3" name="dijagram klasa 2. faza2.png"/>
+                    <pic:cNvPicPr/>
+                  </pic:nvPicPr>
+                  <pic:blipFill>
+                    <a:blip r:embed="rId15" cstate="print">
+                      <a:extLst>
+                        <a:ext uri="{28A0092B-C50C-407E-A947-70E740481C1C}">
+                          <a14:useLocalDpi xmlns:a14="http://schemas.microsoft.com/office/drawing/2010/main" val="0"/>
+                        </a:ext>
+                      </a:extLst>
+                    </a:blip>
+                    <a:stretch>
+                      <a:fillRect/>
+                    </a:stretch>
+                  </pic:blipFill>
                   <pic:spPr>
                     <a:xfrm>
                       <a:off x="0" y="0"/>
-                      <a:ext cx="5760720" cy="4113530"/>
+                      <a:ext cx="5760720" cy="3807933"/>
                     </a:xfrm>
                     <a:prstGeom prst="rect">
                       <a:avLst/>
@@ -5034,7 +5041,103 @@
     <w:p>
       <w:pPr>
         <w:pStyle w:val="Caption"/>
-        <w:spacing w:line="360" w:lineRule="auto"/>
+      </w:pPr>
+      <w:r>
+        <w:t xml:space="preserve">Slika </w:t>
+      </w:r>
+      <w:r>
+        <w:fldChar w:fldCharType="begin"/>
+      </w:r>
+      <w:r>
+        <w:instrText xml:space="preserve"> SEQ Slika \* ARABIC </w:instrText>
+      </w:r>
+      <w:r>
+        <w:fldChar w:fldCharType="separate"/>
+      </w:r>
+      <w:r>
+        <w:rPr>
+          <w:noProof/>
+        </w:rPr>
+        <w:t>3</w:t>
+      </w:r>
+      <w:r>
+        <w:rPr>
+          <w:noProof/>
+        </w:rPr>
+        <w:fldChar w:fldCharType="end"/>
+      </w:r>
+      <w:r>
+        <w:t xml:space="preserve">: Dijagram klasa za modul </w:t>
+      </w:r>
+      <w:proofErr w:type="spellStart"/>
+      <w:r>
+        <w:t>app</w:t>
+      </w:r>
+      <w:proofErr w:type="spellEnd"/>
+      <w:r>
+        <w:t xml:space="preserve">, paket </w:t>
+      </w:r>
+      <w:proofErr w:type="spellStart"/>
+      <w:r>
+        <w:t>loaders</w:t>
+      </w:r>
+      <w:proofErr w:type="spellEnd"/>
+    </w:p>
+    <w:p>
+      <w:pPr>
+        <w:keepNext/>
+      </w:pPr>
+      <w:r>
+        <w:rPr>
+          <w:noProof/>
+          <w:lang w:eastAsia="hr-HR"/>
+        </w:rPr>
+        <w:drawing>
+          <wp:inline distT="0" distB="0" distL="0" distR="0" wp14:anchorId="664E8B35" wp14:editId="6E3F6810">
+            <wp:extent cx="5760720" cy="3351530"/>
+            <wp:effectExtent l="0" t="0" r="0" b="1270"/>
+            <wp:docPr id="4" name="Picture 4"/>
+            <wp:cNvGraphicFramePr>
+              <a:graphicFrameLocks xmlns:a="http://schemas.openxmlformats.org/drawingml/2006/main" noChangeAspect="1"/>
+            </wp:cNvGraphicFramePr>
+            <a:graphic xmlns:a="http://schemas.openxmlformats.org/drawingml/2006/main">
+              <a:graphicData uri="http://schemas.openxmlformats.org/drawingml/2006/picture">
+                <pic:pic xmlns:pic="http://schemas.openxmlformats.org/drawingml/2006/picture">
+                  <pic:nvPicPr>
+                    <pic:cNvPr id="4" name="dijagram klasa 2. faza3.png"/>
+                    <pic:cNvPicPr/>
+                  </pic:nvPicPr>
+                  <pic:blipFill>
+                    <a:blip r:embed="rId16" cstate="print">
+                      <a:extLst>
+                        <a:ext uri="{28A0092B-C50C-407E-A947-70E740481C1C}">
+                          <a14:useLocalDpi xmlns:a14="http://schemas.microsoft.com/office/drawing/2010/main" val="0"/>
+                        </a:ext>
+                      </a:extLst>
+                    </a:blip>
+                    <a:stretch>
+                      <a:fillRect/>
+                    </a:stretch>
+                  </pic:blipFill>
+                  <pic:spPr>
+                    <a:xfrm>
+                      <a:off x="0" y="0"/>
+                      <a:ext cx="5760720" cy="3351530"/>
+                    </a:xfrm>
+                    <a:prstGeom prst="rect">
+                      <a:avLst/>
+                    </a:prstGeom>
+                  </pic:spPr>
+                </pic:pic>
+              </a:graphicData>
+            </a:graphic>
+          </wp:inline>
+        </w:drawing>
+      </w:r>
+    </w:p>
+    <w:p>
+      <w:pPr>
+        <w:pStyle w:val="Caption"/>
       </w:pPr>
       <w:r>
         <w:t xml:space="preserve">Slika </w:t>
@@ -5044,18 +5147,199 @@
           <w:rPr>
             <w:noProof/>
           </w:rPr>
-          <w:t>2</w:t>
+          <w:t>4</w:t>
         </w:r>
       </w:fldSimple>
       <w:r>
+        <w:t xml:space="preserve">: Dijagram klasa za modul </w:t>
+      </w:r>
+      <w:proofErr w:type="spellStart"/>
+      <w:r>
+        <w:t>app</w:t>
+      </w:r>
+      <w:proofErr w:type="spellEnd"/>
+      <w:r>
+        <w:t xml:space="preserve">, paket </w:t>
+      </w:r>
+      <w:proofErr w:type="spellStart"/>
+      <w:r>
+        <w:t>fragments</w:t>
+      </w:r>
+      <w:proofErr w:type="spellEnd"/>
+    </w:p>
+    <w:p>
+      <w:pPr>
+        <w:keepNext/>
+      </w:pPr>
+      <w:r>
+        <w:rPr>
+          <w:noProof/>
+          <w:lang w:eastAsia="hr-HR"/>
+        </w:rPr>
+        <w:lastRenderedPageBreak/>
+        <w:drawing>
+          <wp:inline distT="0" distB="0" distL="0" distR="0" wp14:anchorId="0CB070C3" wp14:editId="67E294F8">
+            <wp:extent cx="5760720" cy="3539490"/>
+            <wp:effectExtent l="0" t="0" r="0" b="3810"/>
+            <wp:docPr id="6" name="Picture 6"/>
+            <wp:cNvGraphicFramePr>
+              <a:graphicFrameLocks xmlns:a="http://schemas.openxmlformats.org/drawingml/2006/main" noChangeAspect="1"/>
+            </wp:cNvGraphicFramePr>
+            <a:graphic xmlns:a="http://schemas.openxmlformats.org/drawingml/2006/main">
+              <a:graphicData uri="http://schemas.openxmlformats.org/drawingml/2006/picture">
+                <pic:pic xmlns:pic="http://schemas.openxmlformats.org/drawingml/2006/picture">
+                  <pic:nvPicPr>
+                    <pic:cNvPr id="6" name="dijagram klasa 2. faza4.png"/>
+                    <pic:cNvPicPr/>
+                  </pic:nvPicPr>
+                  <pic:blipFill>
+                    <a:blip r:embed="rId17">
+                      <a:extLst>
+                        <a:ext uri="{28A0092B-C50C-407E-A947-70E740481C1C}">
+                          <a14:useLocalDpi xmlns:a14="http://schemas.microsoft.com/office/drawing/2010/main" val="0"/>
+                        </a:ext>
+                      </a:extLst>
+                    </a:blip>
+                    <a:stretch>
+                      <a:fillRect/>
+                    </a:stretch>
+                  </pic:blipFill>
+                  <pic:spPr>
+                    <a:xfrm>
+                      <a:off x="0" y="0"/>
+                      <a:ext cx="5760720" cy="3539490"/>
+                    </a:xfrm>
+                    <a:prstGeom prst="rect">
+                      <a:avLst/>
+                    </a:prstGeom>
+                  </pic:spPr>
+                </pic:pic>
+              </a:graphicData>
+            </a:graphic>
+          </wp:inline>
+        </w:drawing>
+      </w:r>
+    </w:p>
+    <w:p>
+      <w:pPr>
+        <w:pStyle w:val="Caption"/>
+      </w:pPr>
+      <w:r>
+        <w:t xml:space="preserve">Slika </w:t>
+      </w:r>
+      <w:fldSimple w:instr=" SEQ Slika \* ARABIC ">
+        <w:r>
+          <w:rPr>
+            <w:noProof/>
+          </w:rPr>
+          <w:t>5</w:t>
+        </w:r>
+      </w:fldSimple>
+      <w:r>
         <w:t xml:space="preserve">: </w:t>
       </w:r>
       <w:r>
-        <w:t>Dijagram klasa implementiranog koda aplikacije</w:t>
-      </w:r>
+        <w:t>Dijagram kla</w:t>
+      </w:r>
+      <w:r>
+        <w:t xml:space="preserve">sa za modul </w:t>
+      </w:r>
+      <w:proofErr w:type="spellStart"/>
+      <w:r>
+        <w:t>app</w:t>
+      </w:r>
+      <w:proofErr w:type="spellEnd"/>
+      <w:r>
+        <w:t xml:space="preserve">, paket </w:t>
+      </w:r>
+      <w:proofErr w:type="spellStart"/>
+      <w:r>
+        <w:t>firebase</w:t>
+      </w:r>
+      <w:proofErr w:type="spellEnd"/>
+    </w:p>
+    <w:p>
+      <w:pPr>
+        <w:keepNext/>
+      </w:pPr>
+      <w:r>
+        <w:rPr>
+          <w:noProof/>
+          <w:lang w:eastAsia="hr-HR"/>
+        </w:rPr>
+        <w:lastRenderedPageBreak/>
+        <w:drawing>
+          <wp:inline distT="0" distB="0" distL="0" distR="0" wp14:anchorId="02300FA0" wp14:editId="08D4283F">
+            <wp:extent cx="5760720" cy="5760720"/>
+            <wp:effectExtent l="0" t="0" r="0" b="0"/>
+            <wp:docPr id="7" name="Picture 7"/>
+            <wp:cNvGraphicFramePr>
+              <a:graphicFrameLocks xmlns:a="http://schemas.openxmlformats.org/drawingml/2006/main" noChangeAspect="1"/>
+            </wp:cNvGraphicFramePr>
+            <a:graphic xmlns:a="http://schemas.openxmlformats.org/drawingml/2006/main">
+              <a:graphicData uri="http://schemas.openxmlformats.org/drawingml/2006/picture">
+                <pic:pic xmlns:pic="http://schemas.openxmlformats.org/drawingml/2006/picture">
+                  <pic:nvPicPr>
+                    <pic:cNvPr id="7" name="dijagram klasa 2. faza5.png"/>
+                    <pic:cNvPicPr/>
+                  </pic:nvPicPr>
+                  <pic:blipFill>
+                    <a:blip r:embed="rId18">
+                      <a:extLst>
+                        <a:ext uri="{28A0092B-C50C-407E-A947-70E740481C1C}">
+                          <a14:useLocalDpi xmlns:a14="http://schemas.microsoft.com/office/drawing/2010/main" val="0"/>
+                        </a:ext>
+                      </a:extLst>
+                    </a:blip>
+                    <a:stretch>
+                      <a:fillRect/>
+                    </a:stretch>
+                  </pic:blipFill>
+                  <pic:spPr>
+                    <a:xfrm>
+                      <a:off x="0" y="0"/>
+                      <a:ext cx="5760720" cy="5760720"/>
+                    </a:xfrm>
+                    <a:prstGeom prst="rect">
+                      <a:avLst/>
+                    </a:prstGeom>
+                  </pic:spPr>
+                </pic:pic>
+              </a:graphicData>
+            </a:graphic>
+          </wp:inline>
+        </w:drawing>
+      </w:r>
+    </w:p>
+    <w:p>
+      <w:pPr>
+        <w:pStyle w:val="Caption"/>
+      </w:pPr>
+      <w:r>
+        <w:t xml:space="preserve">Slika </w:t>
+      </w:r>
+      <w:fldSimple w:instr=" SEQ Slika \* ARABIC ">
+        <w:r>
+          <w:rPr>
+            <w:noProof/>
+          </w:rPr>
+          <w:t>6</w:t>
+        </w:r>
+      </w:fldSimple>
+      <w:r>
+        <w:t xml:space="preserve">: </w:t>
+      </w:r>
+      <w:r>
+        <w:t>Dijagram kla</w:t>
+      </w:r>
+      <w:r>
+        <w:t>sa za modul webservice</w:t>
+      </w:r>
+      <w:bookmarkStart w:id="3" w:name="_GoBack"/>
+      <w:bookmarkEnd w:id="3"/>
     </w:p>
     <w:sectPr>
-      <w:footerReference w:type="default" r:id="rId15"/>
+      <w:footerReference w:type="default" r:id="rId19"/>
       <w:pgSz w:w="11906" w:h="16838"/>
       <w:pgMar w:top="1417" w:right="1417" w:bottom="1417" w:left="1417" w:header="708" w:footer="708" w:gutter="0"/>
       <w:pgNumType w:start="1"/>
@@ -5125,7 +5409,7 @@
           <w:rPr>
             <w:noProof/>
           </w:rPr>
-          <w:t>10</w:t>
+          <w:t>11</w:t>
         </w:r>
         <w:r>
           <w:rPr>
@@ -6242,7 +6526,7 @@
 </file>
 
 <file path=customXml/itemProps1.xml><?xml version="1.0" encoding="utf-8"?>
-<ds:datastoreItem xmlns:ds="http://schemas.openxmlformats.org/officeDocument/2006/customXml" ds:itemID="{EA94E38C-3EBC-4157-9550-C2146D848D8A}">
+<ds:datastoreItem xmlns:ds="http://schemas.openxmlformats.org/officeDocument/2006/customXml" ds:itemID="{28882934-CD03-41A2-AA5F-E7165BC44810}">
   <ds:schemaRefs>
     <ds:schemaRef ds:uri="http://schemas.openxmlformats.org/officeDocument/2006/bibliography"/>
   </ds:schemaRefs>

</xml_diff>

<commit_message>
Dovršeni opisi klasa sa dijagrama klasa.
</commit_message>
<xml_diff>
--- a/Dokumentacija/Tehnička Dokumentacija.docx
+++ b/Dokumentacija/Tehnička Dokumentacija.docx
@@ -1636,14 +1636,27 @@
       <w:r>
         <w:t xml:space="preserve">Tablica </w:t>
       </w:r>
-      <w:fldSimple w:instr=" SEQ Tablica \* ARABIC ">
-        <w:r>
-          <w:rPr>
-            <w:noProof/>
-          </w:rPr>
-          <w:t>1</w:t>
-        </w:r>
-      </w:fldSimple>
+      <w:r>
+        <w:fldChar w:fldCharType="begin"/>
+      </w:r>
+      <w:r>
+        <w:instrText xml:space="preserve"> SEQ Tablica \* ARABIC </w:instrText>
+      </w:r>
+      <w:r>
+        <w:fldChar w:fldCharType="separate"/>
+      </w:r>
+      <w:r>
+        <w:rPr>
+          <w:noProof/>
+        </w:rPr>
+        <w:t>1</w:t>
+      </w:r>
+      <w:r>
+        <w:rPr>
+          <w:noProof/>
+        </w:rPr>
+        <w:fldChar w:fldCharType="end"/>
+      </w:r>
       <w:r>
         <w:t xml:space="preserve">: </w:t>
       </w:r>
@@ -2117,14 +2130,27 @@
       <w:r>
         <w:t xml:space="preserve">Tablica </w:t>
       </w:r>
-      <w:fldSimple w:instr=" SEQ Tablica \* ARABIC ">
-        <w:r>
-          <w:rPr>
-            <w:noProof/>
-          </w:rPr>
-          <w:t>2</w:t>
-        </w:r>
-      </w:fldSimple>
+      <w:r>
+        <w:fldChar w:fldCharType="begin"/>
+      </w:r>
+      <w:r>
+        <w:instrText xml:space="preserve"> SEQ Tablica \* ARABIC </w:instrText>
+      </w:r>
+      <w:r>
+        <w:fldChar w:fldCharType="separate"/>
+      </w:r>
+      <w:r>
+        <w:rPr>
+          <w:noProof/>
+        </w:rPr>
+        <w:t>2</w:t>
+      </w:r>
+      <w:r>
+        <w:rPr>
+          <w:noProof/>
+        </w:rPr>
+        <w:fldChar w:fldCharType="end"/>
+      </w:r>
       <w:r>
         <w:t xml:space="preserve">: </w:t>
       </w:r>
@@ -2513,14 +2539,27 @@
       <w:r>
         <w:t xml:space="preserve">Tablica </w:t>
       </w:r>
-      <w:fldSimple w:instr=" SEQ Tablica \* ARABIC ">
-        <w:r>
-          <w:rPr>
-            <w:noProof/>
-          </w:rPr>
-          <w:t>3</w:t>
-        </w:r>
-      </w:fldSimple>
+      <w:r>
+        <w:fldChar w:fldCharType="begin"/>
+      </w:r>
+      <w:r>
+        <w:instrText xml:space="preserve"> SEQ Tablica \* ARABIC </w:instrText>
+      </w:r>
+      <w:r>
+        <w:fldChar w:fldCharType="separate"/>
+      </w:r>
+      <w:r>
+        <w:rPr>
+          <w:noProof/>
+        </w:rPr>
+        <w:t>3</w:t>
+      </w:r>
+      <w:r>
+        <w:rPr>
+          <w:noProof/>
+        </w:rPr>
+        <w:fldChar w:fldCharType="end"/>
+      </w:r>
       <w:r>
         <w:t>:</w:t>
       </w:r>
@@ -2762,14 +2801,27 @@
       <w:r>
         <w:t xml:space="preserve">Tablica </w:t>
       </w:r>
-      <w:fldSimple w:instr=" SEQ Tablica \* ARABIC ">
-        <w:r>
-          <w:rPr>
-            <w:noProof/>
-          </w:rPr>
-          <w:t>4</w:t>
-        </w:r>
-      </w:fldSimple>
+      <w:r>
+        <w:fldChar w:fldCharType="begin"/>
+      </w:r>
+      <w:r>
+        <w:instrText xml:space="preserve"> SEQ Tablica \* ARABIC </w:instrText>
+      </w:r>
+      <w:r>
+        <w:fldChar w:fldCharType="separate"/>
+      </w:r>
+      <w:r>
+        <w:rPr>
+          <w:noProof/>
+        </w:rPr>
+        <w:t>4</w:t>
+      </w:r>
+      <w:r>
+        <w:rPr>
+          <w:noProof/>
+        </w:rPr>
+        <w:fldChar w:fldCharType="end"/>
+      </w:r>
       <w:r>
         <w:t xml:space="preserve">: </w:t>
       </w:r>
@@ -3059,14 +3111,27 @@
       <w:r>
         <w:t xml:space="preserve"> Tablica </w:t>
       </w:r>
-      <w:fldSimple w:instr=" SEQ Tablica \* ARABIC ">
-        <w:r>
-          <w:rPr>
-            <w:noProof/>
-          </w:rPr>
-          <w:t>5</w:t>
-        </w:r>
-      </w:fldSimple>
+      <w:r>
+        <w:fldChar w:fldCharType="begin"/>
+      </w:r>
+      <w:r>
+        <w:instrText xml:space="preserve"> SEQ Tablica \* ARABIC </w:instrText>
+      </w:r>
+      <w:r>
+        <w:fldChar w:fldCharType="separate"/>
+      </w:r>
+      <w:r>
+        <w:rPr>
+          <w:noProof/>
+        </w:rPr>
+        <w:t>5</w:t>
+      </w:r>
+      <w:r>
+        <w:rPr>
+          <w:noProof/>
+        </w:rPr>
+        <w:fldChar w:fldCharType="end"/>
+      </w:r>
       <w:r>
         <w:t xml:space="preserve">. </w:t>
       </w:r>
@@ -3329,14 +3394,27 @@
       <w:r>
         <w:t xml:space="preserve">Tablica </w:t>
       </w:r>
-      <w:fldSimple w:instr=" SEQ Tablica \* ARABIC ">
-        <w:r>
-          <w:rPr>
-            <w:noProof/>
-          </w:rPr>
-          <w:t>6</w:t>
-        </w:r>
-      </w:fldSimple>
+      <w:r>
+        <w:fldChar w:fldCharType="begin"/>
+      </w:r>
+      <w:r>
+        <w:instrText xml:space="preserve"> SEQ Tablica \* ARABIC </w:instrText>
+      </w:r>
+      <w:r>
+        <w:fldChar w:fldCharType="separate"/>
+      </w:r>
+      <w:r>
+        <w:rPr>
+          <w:noProof/>
+        </w:rPr>
+        <w:t>6</w:t>
+      </w:r>
+      <w:r>
+        <w:rPr>
+          <w:noProof/>
+        </w:rPr>
+        <w:fldChar w:fldCharType="end"/>
+      </w:r>
       <w:r>
         <w:t xml:space="preserve">. </w:t>
       </w:r>
@@ -3749,14 +3827,27 @@
       <w:r>
         <w:t xml:space="preserve">Tablica </w:t>
       </w:r>
-      <w:fldSimple w:instr=" SEQ Tablica \* ARABIC ">
-        <w:r>
-          <w:rPr>
-            <w:noProof/>
-          </w:rPr>
-          <w:t>7</w:t>
-        </w:r>
-      </w:fldSimple>
+      <w:r>
+        <w:fldChar w:fldCharType="begin"/>
+      </w:r>
+      <w:r>
+        <w:instrText xml:space="preserve"> SEQ Tablica \* ARABIC </w:instrText>
+      </w:r>
+      <w:r>
+        <w:fldChar w:fldCharType="separate"/>
+      </w:r>
+      <w:r>
+        <w:rPr>
+          <w:noProof/>
+        </w:rPr>
+        <w:t>7</w:t>
+      </w:r>
+      <w:r>
+        <w:rPr>
+          <w:noProof/>
+        </w:rPr>
+        <w:fldChar w:fldCharType="end"/>
+      </w:r>
       <w:r>
         <w:t xml:space="preserve">. </w:t>
       </w:r>
@@ -3957,14 +4048,27 @@
       <w:r>
         <w:t xml:space="preserve">Tablica </w:t>
       </w:r>
-      <w:fldSimple w:instr=" SEQ Tablica \* ARABIC ">
-        <w:r>
-          <w:rPr>
-            <w:noProof/>
-          </w:rPr>
-          <w:t>8</w:t>
-        </w:r>
-      </w:fldSimple>
+      <w:r>
+        <w:fldChar w:fldCharType="begin"/>
+      </w:r>
+      <w:r>
+        <w:instrText xml:space="preserve"> SEQ Tablica \* ARABIC </w:instrText>
+      </w:r>
+      <w:r>
+        <w:fldChar w:fldCharType="separate"/>
+      </w:r>
+      <w:r>
+        <w:rPr>
+          <w:noProof/>
+        </w:rPr>
+        <w:t>8</w:t>
+      </w:r>
+      <w:r>
+        <w:rPr>
+          <w:noProof/>
+        </w:rPr>
+        <w:fldChar w:fldCharType="end"/>
+      </w:r>
       <w:r>
         <w:t xml:space="preserve">. </w:t>
       </w:r>
@@ -4180,14 +4284,27 @@
       <w:r>
         <w:t xml:space="preserve">Tablica </w:t>
       </w:r>
-      <w:fldSimple w:instr=" SEQ Tablica \* ARABIC ">
-        <w:r>
-          <w:rPr>
-            <w:noProof/>
-          </w:rPr>
-          <w:t>9</w:t>
-        </w:r>
-      </w:fldSimple>
+      <w:r>
+        <w:fldChar w:fldCharType="begin"/>
+      </w:r>
+      <w:r>
+        <w:instrText xml:space="preserve"> SEQ Tablica \* ARABIC </w:instrText>
+      </w:r>
+      <w:r>
+        <w:fldChar w:fldCharType="separate"/>
+      </w:r>
+      <w:r>
+        <w:rPr>
+          <w:noProof/>
+        </w:rPr>
+        <w:t>9</w:t>
+      </w:r>
+      <w:r>
+        <w:rPr>
+          <w:noProof/>
+        </w:rPr>
+        <w:fldChar w:fldCharType="end"/>
+      </w:r>
       <w:r>
         <w:t xml:space="preserve">. </w:t>
       </w:r>
@@ -4457,14 +4574,27 @@
       <w:r>
         <w:t xml:space="preserve">Tablica </w:t>
       </w:r>
-      <w:fldSimple w:instr=" SEQ Tablica \* ARABIC ">
-        <w:r>
-          <w:rPr>
-            <w:noProof/>
-          </w:rPr>
-          <w:t>10</w:t>
-        </w:r>
-      </w:fldSimple>
+      <w:r>
+        <w:fldChar w:fldCharType="begin"/>
+      </w:r>
+      <w:r>
+        <w:instrText xml:space="preserve"> SEQ Tablica \* ARABIC </w:instrText>
+      </w:r>
+      <w:r>
+        <w:fldChar w:fldCharType="separate"/>
+      </w:r>
+      <w:r>
+        <w:rPr>
+          <w:noProof/>
+        </w:rPr>
+        <w:t>10</w:t>
+      </w:r>
+      <w:r>
+        <w:rPr>
+          <w:noProof/>
+        </w:rPr>
+        <w:fldChar w:fldCharType="end"/>
+      </w:r>
       <w:r>
         <w:t xml:space="preserve">. </w:t>
       </w:r>
@@ -4745,14 +4875,27 @@
       <w:r>
         <w:t xml:space="preserve">Tablica </w:t>
       </w:r>
-      <w:fldSimple w:instr=" SEQ Tablica \* ARABIC ">
-        <w:r>
-          <w:rPr>
-            <w:noProof/>
-          </w:rPr>
-          <w:t>11</w:t>
-        </w:r>
-      </w:fldSimple>
+      <w:r>
+        <w:fldChar w:fldCharType="begin"/>
+      </w:r>
+      <w:r>
+        <w:instrText xml:space="preserve"> SEQ Tablica \* ARABIC </w:instrText>
+      </w:r>
+      <w:r>
+        <w:fldChar w:fldCharType="separate"/>
+      </w:r>
+      <w:r>
+        <w:rPr>
+          <w:noProof/>
+        </w:rPr>
+        <w:t>11</w:t>
+      </w:r>
+      <w:r>
+        <w:rPr>
+          <w:noProof/>
+        </w:rPr>
+        <w:fldChar w:fldCharType="end"/>
+      </w:r>
       <w:r>
         <w:t xml:space="preserve">. </w:t>
       </w:r>
@@ -4987,6 +5130,116 @@
     <w:p/>
     <w:p>
       <w:pPr>
+        <w:pStyle w:val="ListParagraph"/>
+        <w:numPr>
+          <w:ilvl w:val="0"/>
+          <w:numId w:val="2"/>
+        </w:numPr>
+      </w:pPr>
+      <w:proofErr w:type="spellStart"/>
+      <w:r>
+        <w:t>MainActivity</w:t>
+      </w:r>
+      <w:proofErr w:type="spellEnd"/>
+      <w:r>
+        <w:t xml:space="preserve"> : Aktivnost u kojoj je implementirana prijava na aplikaciju, te poveznica (preko pomoćnog prozora s pitanjem) na aktivnosti koje implementiraju registraciju. Ako je prijava uspješna, podaci se spremaju u </w:t>
+      </w:r>
+      <w:proofErr w:type="spellStart"/>
+      <w:r>
+        <w:t>shared</w:t>
+      </w:r>
+      <w:proofErr w:type="spellEnd"/>
+      <w:r>
+        <w:t xml:space="preserve"> </w:t>
+      </w:r>
+      <w:proofErr w:type="spellStart"/>
+      <w:r>
+        <w:t>preferences</w:t>
+      </w:r>
+      <w:proofErr w:type="spellEnd"/>
+      <w:r>
+        <w:t>.</w:t>
+      </w:r>
+    </w:p>
+    <w:p>
+      <w:pPr>
+        <w:pStyle w:val="ListParagraph"/>
+        <w:numPr>
+          <w:ilvl w:val="0"/>
+          <w:numId w:val="2"/>
+        </w:numPr>
+      </w:pPr>
+      <w:proofErr w:type="spellStart"/>
+      <w:r>
+        <w:lastRenderedPageBreak/>
+        <w:t>RegistracijaFizickiKorisnik</w:t>
+      </w:r>
+      <w:proofErr w:type="spellEnd"/>
+      <w:r>
+        <w:t xml:space="preserve"> : Aktivnost u kojoj je implementirana registracija fizičkog korisnika. Uspješnom registracijom, ili odabirom na odustani, korisnik se vraća na </w:t>
+      </w:r>
+      <w:proofErr w:type="spellStart"/>
+      <w:r>
+        <w:t>MainActivity</w:t>
+      </w:r>
+      <w:proofErr w:type="spellEnd"/>
+      <w:r>
+        <w:t xml:space="preserve"> aktivnost.</w:t>
+      </w:r>
+    </w:p>
+    <w:p>
+      <w:pPr>
+        <w:pStyle w:val="ListParagraph"/>
+        <w:numPr>
+          <w:ilvl w:val="0"/>
+          <w:numId w:val="2"/>
+        </w:numPr>
+      </w:pPr>
+      <w:proofErr w:type="spellStart"/>
+      <w:r>
+        <w:t>RegistracijaPravniKorisnik</w:t>
+      </w:r>
+      <w:proofErr w:type="spellEnd"/>
+      <w:r>
+        <w:t xml:space="preserve"> : Aktivnost u kojoj je implementirana registracija fizičkog korisnika. Uspješnom registracijom, ili odabirom na odustani, korisnik se vraća na </w:t>
+      </w:r>
+      <w:proofErr w:type="spellStart"/>
+      <w:r>
+        <w:t>MainActivity</w:t>
+      </w:r>
+      <w:proofErr w:type="spellEnd"/>
+      <w:r>
+        <w:t xml:space="preserve"> aktivnost.</w:t>
+      </w:r>
+    </w:p>
+    <w:p>
+      <w:pPr>
+        <w:pStyle w:val="ListParagraph"/>
+        <w:numPr>
+          <w:ilvl w:val="0"/>
+          <w:numId w:val="2"/>
+        </w:numPr>
+      </w:pPr>
+      <w:proofErr w:type="spellStart"/>
+      <w:r>
+        <w:t>PopisPaketa</w:t>
+      </w:r>
+      <w:proofErr w:type="spellEnd"/>
+      <w:r>
+        <w:t xml:space="preserve"> : Nakon uspješne prijave, prikazuje se ova aktivnost. U njoj je implementiran </w:t>
+      </w:r>
+      <w:proofErr w:type="spellStart"/>
+      <w:r>
+        <w:t>action</w:t>
+      </w:r>
+      <w:proofErr w:type="spellEnd"/>
+      <w:r>
+        <w:t xml:space="preserve"> bar, te „prostor“ koji služi za dodavanje fragmenata. </w:t>
+      </w:r>
+    </w:p>
+    <w:p/>
+    <w:p>
+      <w:pPr>
         <w:keepNext/>
       </w:pPr>
       <w:r>
@@ -4994,7 +5247,6 @@
           <w:noProof/>
           <w:lang w:eastAsia="hr-HR"/>
         </w:rPr>
-        <w:lastRenderedPageBreak/>
         <w:drawing>
           <wp:inline distT="0" distB="0" distL="0" distR="0" wp14:anchorId="7F3D9D28" wp14:editId="79C3028F">
             <wp:extent cx="5760720" cy="3807933"/>
@@ -5083,6 +5335,76 @@
       </w:r>
       <w:proofErr w:type="spellEnd"/>
     </w:p>
+    <w:p/>
+    <w:p>
+      <w:pPr>
+        <w:pStyle w:val="ListParagraph"/>
+        <w:numPr>
+          <w:ilvl w:val="0"/>
+          <w:numId w:val="3"/>
+        </w:numPr>
+      </w:pPr>
+      <w:proofErr w:type="spellStart"/>
+      <w:r>
+        <w:t>WsDataLoader</w:t>
+      </w:r>
+      <w:proofErr w:type="spellEnd"/>
+      <w:r>
+        <w:t xml:space="preserve"> : Klasa koja posreduje komunikaciju između </w:t>
+      </w:r>
+      <w:proofErr w:type="spellStart"/>
+      <w:r>
+        <w:t>app</w:t>
+      </w:r>
+      <w:proofErr w:type="spellEnd"/>
+      <w:r>
+        <w:t xml:space="preserve"> i </w:t>
+      </w:r>
+      <w:proofErr w:type="spellStart"/>
+      <w:r>
+        <w:t>webservice</w:t>
+      </w:r>
+      <w:proofErr w:type="spellEnd"/>
+      <w:r>
+        <w:t xml:space="preserve"> modula. Prosljeđuje podatke između ta dva modula po</w:t>
+      </w:r>
+      <w:r>
+        <w:t>moću sučelja koje implementira (</w:t>
+      </w:r>
+      <w:proofErr w:type="spellStart"/>
+      <w:r>
+        <w:t>FdWebServiceHandler</w:t>
+      </w:r>
+      <w:proofErr w:type="spellEnd"/>
+      <w:r>
+        <w:t>) i sučelja koje poziva (</w:t>
+      </w:r>
+      <w:proofErr w:type="spellStart"/>
+      <w:r>
+        <w:t>WsDataLoadedListener</w:t>
+      </w:r>
+      <w:proofErr w:type="spellEnd"/>
+      <w:r>
+        <w:t>).</w:t>
+      </w:r>
+    </w:p>
+    <w:p>
+      <w:pPr>
+        <w:pStyle w:val="ListParagraph"/>
+        <w:numPr>
+          <w:ilvl w:val="0"/>
+          <w:numId w:val="3"/>
+        </w:numPr>
+      </w:pPr>
+      <w:proofErr w:type="spellStart"/>
+      <w:r>
+        <w:t>WsDataLoadedListener</w:t>
+      </w:r>
+      <w:proofErr w:type="spellEnd"/>
+      <w:r>
+        <w:t xml:space="preserve"> : Sučelje koje moraju implementirati sve aktivnosti i fragmenti ako žele primiti podatke iz web servisa.</w:t>
+      </w:r>
+    </w:p>
     <w:p>
       <w:pPr>
         <w:keepNext/>
@@ -5092,6 +5414,7 @@
           <w:noProof/>
           <w:lang w:eastAsia="hr-HR"/>
         </w:rPr>
+        <w:lastRenderedPageBreak/>
         <w:drawing>
           <wp:inline distT="0" distB="0" distL="0" distR="0" wp14:anchorId="664E8B35" wp14:editId="6E3F6810">
             <wp:extent cx="5760720" cy="3351530"/>
@@ -5142,14 +5465,27 @@
       <w:r>
         <w:t xml:space="preserve">Slika </w:t>
       </w:r>
-      <w:fldSimple w:instr=" SEQ Slika \* ARABIC ">
-        <w:r>
-          <w:rPr>
-            <w:noProof/>
-          </w:rPr>
-          <w:t>4</w:t>
-        </w:r>
-      </w:fldSimple>
+      <w:r>
+        <w:fldChar w:fldCharType="begin"/>
+      </w:r>
+      <w:r>
+        <w:instrText xml:space="preserve"> SEQ Slika \* ARABIC </w:instrText>
+      </w:r>
+      <w:r>
+        <w:fldChar w:fldCharType="separate"/>
+      </w:r>
+      <w:r>
+        <w:rPr>
+          <w:noProof/>
+        </w:rPr>
+        <w:t>4</w:t>
+      </w:r>
+      <w:r>
+        <w:rPr>
+          <w:noProof/>
+        </w:rPr>
+        <w:fldChar w:fldCharType="end"/>
+      </w:r>
       <w:r>
         <w:t xml:space="preserve">: Dijagram klasa za modul </w:t>
       </w:r>
@@ -5166,6 +5502,84 @@
         <w:t>fragments</w:t>
       </w:r>
       <w:proofErr w:type="spellEnd"/>
+    </w:p>
+    <w:p/>
+    <w:p>
+      <w:pPr>
+        <w:pStyle w:val="ListParagraph"/>
+        <w:numPr>
+          <w:ilvl w:val="0"/>
+          <w:numId w:val="4"/>
+        </w:numPr>
+      </w:pPr>
+      <w:proofErr w:type="spellStart"/>
+      <w:r>
+        <w:t>DonorNoviPaket</w:t>
+      </w:r>
+      <w:proofErr w:type="spellEnd"/>
+      <w:r>
+        <w:t xml:space="preserve"> : Fragment koji aktivira </w:t>
+      </w:r>
+      <w:proofErr w:type="spellStart"/>
+      <w:r>
+        <w:t>donor</w:t>
+      </w:r>
+      <w:proofErr w:type="spellEnd"/>
+      <w:r>
+        <w:t xml:space="preserve"> kada želi dodati novi paket. Unutar fragmenta moraju se popuniti prazna polja (sa podacima o nazivu hrane i količini), odabrati željena vrsta i mjerna jedinica, te odabir o prijevozu hrane. Implementiran je list adapter koji sprema napravljene stavke paketa. Nakon uspješno poslanog paketa, aplikacija se natrag prebacuje na fragment </w:t>
+      </w:r>
+      <w:proofErr w:type="spellStart"/>
+      <w:r>
+        <w:t>DonorPopisPaketa</w:t>
+      </w:r>
+      <w:proofErr w:type="spellEnd"/>
+      <w:r>
+        <w:t>.</w:t>
+      </w:r>
+    </w:p>
+    <w:p>
+      <w:pPr>
+        <w:pStyle w:val="ListParagraph"/>
+        <w:numPr>
+          <w:ilvl w:val="0"/>
+          <w:numId w:val="4"/>
+        </w:numPr>
+      </w:pPr>
+      <w:proofErr w:type="spellStart"/>
+      <w:r>
+        <w:t>DonorPopisPaketa</w:t>
+      </w:r>
+      <w:proofErr w:type="spellEnd"/>
+      <w:r>
+        <w:t xml:space="preserve"> : Fragment </w:t>
+      </w:r>
+      <w:r>
+        <w:t xml:space="preserve">koji se inicijalno stvara u aktivnosti </w:t>
+      </w:r>
+      <w:proofErr w:type="spellStart"/>
+      <w:r>
+        <w:t>PopisPaketa</w:t>
+      </w:r>
+      <w:proofErr w:type="spellEnd"/>
+      <w:r>
+        <w:t xml:space="preserve">, nakon uspješne prijave </w:t>
+      </w:r>
+      <w:proofErr w:type="spellStart"/>
+      <w:r>
+        <w:t>donora</w:t>
+      </w:r>
+      <w:proofErr w:type="spellEnd"/>
+      <w:r>
+        <w:t xml:space="preserve">. Sadrži list adapter koji u sebi ima sve pakete (trenutno prijavljenog </w:t>
+      </w:r>
+      <w:proofErr w:type="spellStart"/>
+      <w:r>
+        <w:t>donora</w:t>
+      </w:r>
+      <w:proofErr w:type="spellEnd"/>
+      <w:r>
+        <w:t>) koji još nisu došli do potrebitih korisnika, te gumb kojim se stvara novi paket.</w:t>
+      </w:r>
     </w:p>
     <w:p>
       <w:pPr>
@@ -5227,14 +5641,27 @@
       <w:r>
         <w:t xml:space="preserve">Slika </w:t>
       </w:r>
-      <w:fldSimple w:instr=" SEQ Slika \* ARABIC ">
-        <w:r>
-          <w:rPr>
-            <w:noProof/>
-          </w:rPr>
-          <w:t>5</w:t>
-        </w:r>
-      </w:fldSimple>
+      <w:r>
+        <w:fldChar w:fldCharType="begin"/>
+      </w:r>
+      <w:r>
+        <w:instrText xml:space="preserve"> SEQ Slika \* ARABIC </w:instrText>
+      </w:r>
+      <w:r>
+        <w:fldChar w:fldCharType="separate"/>
+      </w:r>
+      <w:r>
+        <w:rPr>
+          <w:noProof/>
+        </w:rPr>
+        <w:t>5</w:t>
+      </w:r>
+      <w:r>
+        <w:rPr>
+          <w:noProof/>
+        </w:rPr>
+        <w:fldChar w:fldCharType="end"/>
+      </w:r>
       <w:r>
         <w:t xml:space="preserve">: </w:t>
       </w:r>
@@ -5258,6 +5685,69 @@
       </w:r>
       <w:proofErr w:type="spellEnd"/>
     </w:p>
+    <w:p/>
+    <w:p>
+      <w:r>
+        <w:t xml:space="preserve">Paket </w:t>
+      </w:r>
+      <w:proofErr w:type="spellStart"/>
+      <w:r>
+        <w:t>firebase</w:t>
+      </w:r>
+      <w:proofErr w:type="spellEnd"/>
+      <w:r>
+        <w:t xml:space="preserve"> sadrži klase koje upravljaju registracijom korisničkog mobilnog uređaja, primanjem registracijskog </w:t>
+      </w:r>
+      <w:proofErr w:type="spellStart"/>
+      <w:r>
+        <w:t>tokena</w:t>
+      </w:r>
+      <w:proofErr w:type="spellEnd"/>
+      <w:r>
+        <w:t xml:space="preserve"> iz </w:t>
+      </w:r>
+      <w:proofErr w:type="spellStart"/>
+      <w:r>
+        <w:t>firebase</w:t>
+      </w:r>
+      <w:proofErr w:type="spellEnd"/>
+      <w:r>
+        <w:t xml:space="preserve">-a, te primanjem notifikacija od strane </w:t>
+      </w:r>
+      <w:proofErr w:type="spellStart"/>
+      <w:r>
+        <w:t>firebase</w:t>
+      </w:r>
+      <w:proofErr w:type="spellEnd"/>
+      <w:r>
+        <w:t xml:space="preserve"> web </w:t>
+      </w:r>
+      <w:proofErr w:type="spellStart"/>
+      <w:r>
+        <w:t>notification</w:t>
+      </w:r>
+      <w:proofErr w:type="spellEnd"/>
+      <w:r>
+        <w:t xml:space="preserve"> servisa. Nakon prijave korisnika, obavlja se (asinkrono) registracija uređaja, te se tokom rada aplikacije (trenutno aktivnom radu ili radu u pozadini) sluša na pristignute notifikacije. Kada podaci za notifikaciju stignu, </w:t>
+      </w:r>
+      <w:proofErr w:type="spellStart"/>
+      <w:r>
+        <w:t>Notification</w:t>
+      </w:r>
+      <w:proofErr w:type="spellEnd"/>
+      <w:r>
+        <w:t xml:space="preserve"> Manager, predaje rad klasi </w:t>
+      </w:r>
+      <w:proofErr w:type="spellStart"/>
+      <w:r>
+        <w:t>UpraviteljNotifikacija</w:t>
+      </w:r>
+      <w:proofErr w:type="spellEnd"/>
+      <w:r>
+        <w:t xml:space="preserve">, koja ujedno napravi notifikaciju sa poslanim podacima na korisnikovom mobilnom uređaju. </w:t>
+      </w:r>
+    </w:p>
+    <w:p/>
     <w:p>
       <w:pPr>
         <w:keepNext/>
@@ -5318,14 +5808,27 @@
       <w:r>
         <w:t xml:space="preserve">Slika </w:t>
       </w:r>
-      <w:fldSimple w:instr=" SEQ Slika \* ARABIC ">
-        <w:r>
-          <w:rPr>
-            <w:noProof/>
-          </w:rPr>
-          <w:t>6</w:t>
-        </w:r>
-      </w:fldSimple>
+      <w:r>
+        <w:fldChar w:fldCharType="begin"/>
+      </w:r>
+      <w:r>
+        <w:instrText xml:space="preserve"> SEQ Slika \* ARABIC </w:instrText>
+      </w:r>
+      <w:r>
+        <w:fldChar w:fldCharType="separate"/>
+      </w:r>
+      <w:r>
+        <w:rPr>
+          <w:noProof/>
+        </w:rPr>
+        <w:t>6</w:t>
+      </w:r>
+      <w:r>
+        <w:rPr>
+          <w:noProof/>
+        </w:rPr>
+        <w:fldChar w:fldCharType="end"/>
+      </w:r>
       <w:r>
         <w:t xml:space="preserve">: </w:t>
       </w:r>
@@ -5333,7 +5836,120 @@
         <w:t>Dijagram kla</w:t>
       </w:r>
       <w:r>
-        <w:t>sa za modul webservice</w:t>
+        <w:t xml:space="preserve">sa za modul </w:t>
+      </w:r>
+      <w:proofErr w:type="spellStart"/>
+      <w:r>
+        <w:t>webservice</w:t>
+      </w:r>
+      <w:proofErr w:type="spellEnd"/>
+    </w:p>
+    <w:p>
+      <w:pPr>
+        <w:pStyle w:val="ListParagraph"/>
+        <w:numPr>
+          <w:ilvl w:val="0"/>
+          <w:numId w:val="5"/>
+        </w:numPr>
+      </w:pPr>
+      <w:proofErr w:type="spellStart"/>
+      <w:r>
+        <w:t>FdWebServiceResponse</w:t>
+      </w:r>
+      <w:proofErr w:type="spellEnd"/>
+      <w:r>
+        <w:t xml:space="preserve"> : POJO klasa koji definira izgled odgovora od strane web servisa.</w:t>
+      </w:r>
+    </w:p>
+    <w:p>
+      <w:pPr>
+        <w:pStyle w:val="ListParagraph"/>
+        <w:numPr>
+          <w:ilvl w:val="0"/>
+          <w:numId w:val="5"/>
+        </w:numPr>
+      </w:pPr>
+      <w:proofErr w:type="spellStart"/>
+      <w:r>
+        <w:t>FdWebServiceHandler</w:t>
+      </w:r>
+      <w:proofErr w:type="spellEnd"/>
+      <w:r>
+        <w:t xml:space="preserve"> : Sučelje koje javlja svim klasama koje je implementiraju da je web servis vratio odgovor. Ovu klasu implementira jedino </w:t>
+      </w:r>
+      <w:proofErr w:type="spellStart"/>
+      <w:r>
+        <w:t>WsDataLoader</w:t>
+      </w:r>
+      <w:proofErr w:type="spellEnd"/>
+      <w:r>
+        <w:t xml:space="preserve">, koji je ujedno i zadužen za komunikaciju </w:t>
+      </w:r>
+      <w:proofErr w:type="spellStart"/>
+      <w:r>
+        <w:t>app</w:t>
+      </w:r>
+      <w:proofErr w:type="spellEnd"/>
+      <w:r>
+        <w:t xml:space="preserve"> modula i </w:t>
+      </w:r>
+      <w:proofErr w:type="spellStart"/>
+      <w:r>
+        <w:t>webservice</w:t>
+      </w:r>
+      <w:proofErr w:type="spellEnd"/>
+      <w:r>
+        <w:t xml:space="preserve"> modula.</w:t>
+      </w:r>
+    </w:p>
+    <w:p>
+      <w:pPr>
+        <w:pStyle w:val="ListParagraph"/>
+        <w:numPr>
+          <w:ilvl w:val="0"/>
+          <w:numId w:val="5"/>
+        </w:numPr>
+      </w:pPr>
+      <w:proofErr w:type="spellStart"/>
+      <w:r>
+        <w:t>FdWebService</w:t>
+      </w:r>
+      <w:proofErr w:type="spellEnd"/>
+      <w:r>
+        <w:t xml:space="preserve"> : Sučelje koje korisni </w:t>
+      </w:r>
+      <w:proofErr w:type="spellStart"/>
+      <w:r>
+        <w:t>retrofit</w:t>
+      </w:r>
+      <w:proofErr w:type="spellEnd"/>
+      <w:r>
+        <w:t>. U njemu su definirani svi API pozivi prema web servisu.</w:t>
+      </w:r>
+    </w:p>
+    <w:p>
+      <w:pPr>
+        <w:pStyle w:val="ListParagraph"/>
+        <w:numPr>
+          <w:ilvl w:val="0"/>
+          <w:numId w:val="5"/>
+        </w:numPr>
+      </w:pPr>
+      <w:proofErr w:type="spellStart"/>
+      <w:r>
+        <w:t>FdWebServiceCaller</w:t>
+      </w:r>
+      <w:proofErr w:type="spellEnd"/>
+      <w:r>
+        <w:t xml:space="preserve"> : Klasa koja šalje podatke dobivene od </w:t>
+      </w:r>
+      <w:proofErr w:type="spellStart"/>
+      <w:r>
+        <w:t>WsDataLoadera</w:t>
+      </w:r>
+      <w:proofErr w:type="spellEnd"/>
+      <w:r>
+        <w:t>, te dobiva podatke direktno od web servisa (te ih po potrebi filtrira i pošalje natrag WsDataLoader-u).</w:t>
       </w:r>
       <w:bookmarkStart w:id="3" w:name="_GoBack"/>
       <w:bookmarkEnd w:id="3"/>
@@ -5409,7 +6025,7 @@
           <w:rPr>
             <w:noProof/>
           </w:rPr>
-          <w:t>11</w:t>
+          <w:t>13</w:t>
         </w:r>
         <w:r>
           <w:rPr>
@@ -5456,6 +6072,458 @@
 <file path=word/numbering.xml><?xml version="1.0" encoding="utf-8"?>
 <w:numbering xmlns:wpc="http://schemas.microsoft.com/office/word/2010/wordprocessingCanvas" xmlns:mc="http://schemas.openxmlformats.org/markup-compatibility/2006" xmlns:o="urn:schemas-microsoft-com:office:office" xmlns:r="http://schemas.openxmlformats.org/officeDocument/2006/relationships" xmlns:m="http://schemas.openxmlformats.org/officeDocument/2006/math" xmlns:v="urn:schemas-microsoft-com:vml" xmlns:wp14="http://schemas.microsoft.com/office/word/2010/wordprocessingDrawing" xmlns:wp="http://schemas.openxmlformats.org/drawingml/2006/wordprocessingDrawing" xmlns:w10="urn:schemas-microsoft-com:office:word" xmlns:w="http://schemas.openxmlformats.org/wordprocessingml/2006/main" xmlns:w14="http://schemas.microsoft.com/office/word/2010/wordml" xmlns:w15="http://schemas.microsoft.com/office/word/2012/wordml" xmlns:wpg="http://schemas.microsoft.com/office/word/2010/wordprocessingGroup" xmlns:wpi="http://schemas.microsoft.com/office/word/2010/wordprocessingInk" xmlns:wne="http://schemas.microsoft.com/office/word/2006/wordml" xmlns:wps="http://schemas.microsoft.com/office/word/2010/wordprocessingShape" mc:Ignorable="w14 w15 wp14">
   <w:abstractNum w:abstractNumId="0" w15:restartNumberingAfterBreak="0">
+    <w:nsid w:val="044D3D41"/>
+    <w:multiLevelType w:val="hybridMultilevel"/>
+    <w:tmpl w:val="71762DB6"/>
+    <w:lvl w:ilvl="0" w:tplc="041A0001">
+      <w:start w:val="1"/>
+      <w:numFmt w:val="bullet"/>
+      <w:lvlText w:val=""/>
+      <w:lvlJc w:val="left"/>
+      <w:pPr>
+        <w:ind w:left="720" w:hanging="360"/>
+      </w:pPr>
+      <w:rPr>
+        <w:rFonts w:ascii="Symbol" w:hAnsi="Symbol" w:hint="default"/>
+      </w:rPr>
+    </w:lvl>
+    <w:lvl w:ilvl="1" w:tplc="041A0003" w:tentative="1">
+      <w:start w:val="1"/>
+      <w:numFmt w:val="bullet"/>
+      <w:lvlText w:val="o"/>
+      <w:lvlJc w:val="left"/>
+      <w:pPr>
+        <w:ind w:left="1440" w:hanging="360"/>
+      </w:pPr>
+      <w:rPr>
+        <w:rFonts w:ascii="Courier New" w:hAnsi="Courier New" w:cs="Courier New" w:hint="default"/>
+      </w:rPr>
+    </w:lvl>
+    <w:lvl w:ilvl="2" w:tplc="041A0005" w:tentative="1">
+      <w:start w:val="1"/>
+      <w:numFmt w:val="bullet"/>
+      <w:lvlText w:val=""/>
+      <w:lvlJc w:val="left"/>
+      <w:pPr>
+        <w:ind w:left="2160" w:hanging="360"/>
+      </w:pPr>
+      <w:rPr>
+        <w:rFonts w:ascii="Wingdings" w:hAnsi="Wingdings" w:hint="default"/>
+      </w:rPr>
+    </w:lvl>
+    <w:lvl w:ilvl="3" w:tplc="041A0001" w:tentative="1">
+      <w:start w:val="1"/>
+      <w:numFmt w:val="bullet"/>
+      <w:lvlText w:val=""/>
+      <w:lvlJc w:val="left"/>
+      <w:pPr>
+        <w:ind w:left="2880" w:hanging="360"/>
+      </w:pPr>
+      <w:rPr>
+        <w:rFonts w:ascii="Symbol" w:hAnsi="Symbol" w:hint="default"/>
+      </w:rPr>
+    </w:lvl>
+    <w:lvl w:ilvl="4" w:tplc="041A0003" w:tentative="1">
+      <w:start w:val="1"/>
+      <w:numFmt w:val="bullet"/>
+      <w:lvlText w:val="o"/>
+      <w:lvlJc w:val="left"/>
+      <w:pPr>
+        <w:ind w:left="3600" w:hanging="360"/>
+      </w:pPr>
+      <w:rPr>
+        <w:rFonts w:ascii="Courier New" w:hAnsi="Courier New" w:cs="Courier New" w:hint="default"/>
+      </w:rPr>
+    </w:lvl>
+    <w:lvl w:ilvl="5" w:tplc="041A0005" w:tentative="1">
+      <w:start w:val="1"/>
+      <w:numFmt w:val="bullet"/>
+      <w:lvlText w:val=""/>
+      <w:lvlJc w:val="left"/>
+      <w:pPr>
+        <w:ind w:left="4320" w:hanging="360"/>
+      </w:pPr>
+      <w:rPr>
+        <w:rFonts w:ascii="Wingdings" w:hAnsi="Wingdings" w:hint="default"/>
+      </w:rPr>
+    </w:lvl>
+    <w:lvl w:ilvl="6" w:tplc="041A0001" w:tentative="1">
+      <w:start w:val="1"/>
+      <w:numFmt w:val="bullet"/>
+      <w:lvlText w:val=""/>
+      <w:lvlJc w:val="left"/>
+      <w:pPr>
+        <w:ind w:left="5040" w:hanging="360"/>
+      </w:pPr>
+      <w:rPr>
+        <w:rFonts w:ascii="Symbol" w:hAnsi="Symbol" w:hint="default"/>
+      </w:rPr>
+    </w:lvl>
+    <w:lvl w:ilvl="7" w:tplc="041A0003" w:tentative="1">
+      <w:start w:val="1"/>
+      <w:numFmt w:val="bullet"/>
+      <w:lvlText w:val="o"/>
+      <w:lvlJc w:val="left"/>
+      <w:pPr>
+        <w:ind w:left="5760" w:hanging="360"/>
+      </w:pPr>
+      <w:rPr>
+        <w:rFonts w:ascii="Courier New" w:hAnsi="Courier New" w:cs="Courier New" w:hint="default"/>
+      </w:rPr>
+    </w:lvl>
+    <w:lvl w:ilvl="8" w:tplc="041A0005" w:tentative="1">
+      <w:start w:val="1"/>
+      <w:numFmt w:val="bullet"/>
+      <w:lvlText w:val=""/>
+      <w:lvlJc w:val="left"/>
+      <w:pPr>
+        <w:ind w:left="6480" w:hanging="360"/>
+      </w:pPr>
+      <w:rPr>
+        <w:rFonts w:ascii="Wingdings" w:hAnsi="Wingdings" w:hint="default"/>
+      </w:rPr>
+    </w:lvl>
+  </w:abstractNum>
+  <w:abstractNum w:abstractNumId="1" w15:restartNumberingAfterBreak="0">
+    <w:nsid w:val="43AB323C"/>
+    <w:multiLevelType w:val="hybridMultilevel"/>
+    <w:tmpl w:val="B0E0F1EA"/>
+    <w:lvl w:ilvl="0" w:tplc="041A0001">
+      <w:start w:val="1"/>
+      <w:numFmt w:val="bullet"/>
+      <w:lvlText w:val=""/>
+      <w:lvlJc w:val="left"/>
+      <w:pPr>
+        <w:ind w:left="720" w:hanging="360"/>
+      </w:pPr>
+      <w:rPr>
+        <w:rFonts w:ascii="Symbol" w:hAnsi="Symbol" w:hint="default"/>
+      </w:rPr>
+    </w:lvl>
+    <w:lvl w:ilvl="1" w:tplc="041A0003" w:tentative="1">
+      <w:start w:val="1"/>
+      <w:numFmt w:val="bullet"/>
+      <w:lvlText w:val="o"/>
+      <w:lvlJc w:val="left"/>
+      <w:pPr>
+        <w:ind w:left="1440" w:hanging="360"/>
+      </w:pPr>
+      <w:rPr>
+        <w:rFonts w:ascii="Courier New" w:hAnsi="Courier New" w:cs="Courier New" w:hint="default"/>
+      </w:rPr>
+    </w:lvl>
+    <w:lvl w:ilvl="2" w:tplc="041A0005" w:tentative="1">
+      <w:start w:val="1"/>
+      <w:numFmt w:val="bullet"/>
+      <w:lvlText w:val=""/>
+      <w:lvlJc w:val="left"/>
+      <w:pPr>
+        <w:ind w:left="2160" w:hanging="360"/>
+      </w:pPr>
+      <w:rPr>
+        <w:rFonts w:ascii="Wingdings" w:hAnsi="Wingdings" w:hint="default"/>
+      </w:rPr>
+    </w:lvl>
+    <w:lvl w:ilvl="3" w:tplc="041A0001" w:tentative="1">
+      <w:start w:val="1"/>
+      <w:numFmt w:val="bullet"/>
+      <w:lvlText w:val=""/>
+      <w:lvlJc w:val="left"/>
+      <w:pPr>
+        <w:ind w:left="2880" w:hanging="360"/>
+      </w:pPr>
+      <w:rPr>
+        <w:rFonts w:ascii="Symbol" w:hAnsi="Symbol" w:hint="default"/>
+      </w:rPr>
+    </w:lvl>
+    <w:lvl w:ilvl="4" w:tplc="041A0003" w:tentative="1">
+      <w:start w:val="1"/>
+      <w:numFmt w:val="bullet"/>
+      <w:lvlText w:val="o"/>
+      <w:lvlJc w:val="left"/>
+      <w:pPr>
+        <w:ind w:left="3600" w:hanging="360"/>
+      </w:pPr>
+      <w:rPr>
+        <w:rFonts w:ascii="Courier New" w:hAnsi="Courier New" w:cs="Courier New" w:hint="default"/>
+      </w:rPr>
+    </w:lvl>
+    <w:lvl w:ilvl="5" w:tplc="041A0005" w:tentative="1">
+      <w:start w:val="1"/>
+      <w:numFmt w:val="bullet"/>
+      <w:lvlText w:val=""/>
+      <w:lvlJc w:val="left"/>
+      <w:pPr>
+        <w:ind w:left="4320" w:hanging="360"/>
+      </w:pPr>
+      <w:rPr>
+        <w:rFonts w:ascii="Wingdings" w:hAnsi="Wingdings" w:hint="default"/>
+      </w:rPr>
+    </w:lvl>
+    <w:lvl w:ilvl="6" w:tplc="041A0001" w:tentative="1">
+      <w:start w:val="1"/>
+      <w:numFmt w:val="bullet"/>
+      <w:lvlText w:val=""/>
+      <w:lvlJc w:val="left"/>
+      <w:pPr>
+        <w:ind w:left="5040" w:hanging="360"/>
+      </w:pPr>
+      <w:rPr>
+        <w:rFonts w:ascii="Symbol" w:hAnsi="Symbol" w:hint="default"/>
+      </w:rPr>
+    </w:lvl>
+    <w:lvl w:ilvl="7" w:tplc="041A0003" w:tentative="1">
+      <w:start w:val="1"/>
+      <w:numFmt w:val="bullet"/>
+      <w:lvlText w:val="o"/>
+      <w:lvlJc w:val="left"/>
+      <w:pPr>
+        <w:ind w:left="5760" w:hanging="360"/>
+      </w:pPr>
+      <w:rPr>
+        <w:rFonts w:ascii="Courier New" w:hAnsi="Courier New" w:cs="Courier New" w:hint="default"/>
+      </w:rPr>
+    </w:lvl>
+    <w:lvl w:ilvl="8" w:tplc="041A0005" w:tentative="1">
+      <w:start w:val="1"/>
+      <w:numFmt w:val="bullet"/>
+      <w:lvlText w:val=""/>
+      <w:lvlJc w:val="left"/>
+      <w:pPr>
+        <w:ind w:left="6480" w:hanging="360"/>
+      </w:pPr>
+      <w:rPr>
+        <w:rFonts w:ascii="Wingdings" w:hAnsi="Wingdings" w:hint="default"/>
+      </w:rPr>
+    </w:lvl>
+  </w:abstractNum>
+  <w:abstractNum w:abstractNumId="2" w15:restartNumberingAfterBreak="0">
+    <w:nsid w:val="5099436F"/>
+    <w:multiLevelType w:val="hybridMultilevel"/>
+    <w:tmpl w:val="81D2E1F4"/>
+    <w:lvl w:ilvl="0" w:tplc="041A0001">
+      <w:start w:val="1"/>
+      <w:numFmt w:val="bullet"/>
+      <w:lvlText w:val=""/>
+      <w:lvlJc w:val="left"/>
+      <w:pPr>
+        <w:ind w:left="720" w:hanging="360"/>
+      </w:pPr>
+      <w:rPr>
+        <w:rFonts w:ascii="Symbol" w:hAnsi="Symbol" w:hint="default"/>
+      </w:rPr>
+    </w:lvl>
+    <w:lvl w:ilvl="1" w:tplc="041A0003" w:tentative="1">
+      <w:start w:val="1"/>
+      <w:numFmt w:val="bullet"/>
+      <w:lvlText w:val="o"/>
+      <w:lvlJc w:val="left"/>
+      <w:pPr>
+        <w:ind w:left="1440" w:hanging="360"/>
+      </w:pPr>
+      <w:rPr>
+        <w:rFonts w:ascii="Courier New" w:hAnsi="Courier New" w:cs="Courier New" w:hint="default"/>
+      </w:rPr>
+    </w:lvl>
+    <w:lvl w:ilvl="2" w:tplc="041A0005" w:tentative="1">
+      <w:start w:val="1"/>
+      <w:numFmt w:val="bullet"/>
+      <w:lvlText w:val=""/>
+      <w:lvlJc w:val="left"/>
+      <w:pPr>
+        <w:ind w:left="2160" w:hanging="360"/>
+      </w:pPr>
+      <w:rPr>
+        <w:rFonts w:ascii="Wingdings" w:hAnsi="Wingdings" w:hint="default"/>
+      </w:rPr>
+    </w:lvl>
+    <w:lvl w:ilvl="3" w:tplc="041A0001" w:tentative="1">
+      <w:start w:val="1"/>
+      <w:numFmt w:val="bullet"/>
+      <w:lvlText w:val=""/>
+      <w:lvlJc w:val="left"/>
+      <w:pPr>
+        <w:ind w:left="2880" w:hanging="360"/>
+      </w:pPr>
+      <w:rPr>
+        <w:rFonts w:ascii="Symbol" w:hAnsi="Symbol" w:hint="default"/>
+      </w:rPr>
+    </w:lvl>
+    <w:lvl w:ilvl="4" w:tplc="041A0003" w:tentative="1">
+      <w:start w:val="1"/>
+      <w:numFmt w:val="bullet"/>
+      <w:lvlText w:val="o"/>
+      <w:lvlJc w:val="left"/>
+      <w:pPr>
+        <w:ind w:left="3600" w:hanging="360"/>
+      </w:pPr>
+      <w:rPr>
+        <w:rFonts w:ascii="Courier New" w:hAnsi="Courier New" w:cs="Courier New" w:hint="default"/>
+      </w:rPr>
+    </w:lvl>
+    <w:lvl w:ilvl="5" w:tplc="041A0005" w:tentative="1">
+      <w:start w:val="1"/>
+      <w:numFmt w:val="bullet"/>
+      <w:lvlText w:val=""/>
+      <w:lvlJc w:val="left"/>
+      <w:pPr>
+        <w:ind w:left="4320" w:hanging="360"/>
+      </w:pPr>
+      <w:rPr>
+        <w:rFonts w:ascii="Wingdings" w:hAnsi="Wingdings" w:hint="default"/>
+      </w:rPr>
+    </w:lvl>
+    <w:lvl w:ilvl="6" w:tplc="041A0001" w:tentative="1">
+      <w:start w:val="1"/>
+      <w:numFmt w:val="bullet"/>
+      <w:lvlText w:val=""/>
+      <w:lvlJc w:val="left"/>
+      <w:pPr>
+        <w:ind w:left="5040" w:hanging="360"/>
+      </w:pPr>
+      <w:rPr>
+        <w:rFonts w:ascii="Symbol" w:hAnsi="Symbol" w:hint="default"/>
+      </w:rPr>
+    </w:lvl>
+    <w:lvl w:ilvl="7" w:tplc="041A0003" w:tentative="1">
+      <w:start w:val="1"/>
+      <w:numFmt w:val="bullet"/>
+      <w:lvlText w:val="o"/>
+      <w:lvlJc w:val="left"/>
+      <w:pPr>
+        <w:ind w:left="5760" w:hanging="360"/>
+      </w:pPr>
+      <w:rPr>
+        <w:rFonts w:ascii="Courier New" w:hAnsi="Courier New" w:cs="Courier New" w:hint="default"/>
+      </w:rPr>
+    </w:lvl>
+    <w:lvl w:ilvl="8" w:tplc="041A0005" w:tentative="1">
+      <w:start w:val="1"/>
+      <w:numFmt w:val="bullet"/>
+      <w:lvlText w:val=""/>
+      <w:lvlJc w:val="left"/>
+      <w:pPr>
+        <w:ind w:left="6480" w:hanging="360"/>
+      </w:pPr>
+      <w:rPr>
+        <w:rFonts w:ascii="Wingdings" w:hAnsi="Wingdings" w:hint="default"/>
+      </w:rPr>
+    </w:lvl>
+  </w:abstractNum>
+  <w:abstractNum w:abstractNumId="3" w15:restartNumberingAfterBreak="0">
+    <w:nsid w:val="5CAC6F9E"/>
+    <w:multiLevelType w:val="hybridMultilevel"/>
+    <w:tmpl w:val="80689A84"/>
+    <w:lvl w:ilvl="0" w:tplc="041A0001">
+      <w:start w:val="1"/>
+      <w:numFmt w:val="bullet"/>
+      <w:lvlText w:val=""/>
+      <w:lvlJc w:val="left"/>
+      <w:pPr>
+        <w:ind w:left="720" w:hanging="360"/>
+      </w:pPr>
+      <w:rPr>
+        <w:rFonts w:ascii="Symbol" w:hAnsi="Symbol" w:hint="default"/>
+      </w:rPr>
+    </w:lvl>
+    <w:lvl w:ilvl="1" w:tplc="041A0003" w:tentative="1">
+      <w:start w:val="1"/>
+      <w:numFmt w:val="bullet"/>
+      <w:lvlText w:val="o"/>
+      <w:lvlJc w:val="left"/>
+      <w:pPr>
+        <w:ind w:left="1440" w:hanging="360"/>
+      </w:pPr>
+      <w:rPr>
+        <w:rFonts w:ascii="Courier New" w:hAnsi="Courier New" w:cs="Courier New" w:hint="default"/>
+      </w:rPr>
+    </w:lvl>
+    <w:lvl w:ilvl="2" w:tplc="041A0005" w:tentative="1">
+      <w:start w:val="1"/>
+      <w:numFmt w:val="bullet"/>
+      <w:lvlText w:val=""/>
+      <w:lvlJc w:val="left"/>
+      <w:pPr>
+        <w:ind w:left="2160" w:hanging="360"/>
+      </w:pPr>
+      <w:rPr>
+        <w:rFonts w:ascii="Wingdings" w:hAnsi="Wingdings" w:hint="default"/>
+      </w:rPr>
+    </w:lvl>
+    <w:lvl w:ilvl="3" w:tplc="041A0001" w:tentative="1">
+      <w:start w:val="1"/>
+      <w:numFmt w:val="bullet"/>
+      <w:lvlText w:val=""/>
+      <w:lvlJc w:val="left"/>
+      <w:pPr>
+        <w:ind w:left="2880" w:hanging="360"/>
+      </w:pPr>
+      <w:rPr>
+        <w:rFonts w:ascii="Symbol" w:hAnsi="Symbol" w:hint="default"/>
+      </w:rPr>
+    </w:lvl>
+    <w:lvl w:ilvl="4" w:tplc="041A0003" w:tentative="1">
+      <w:start w:val="1"/>
+      <w:numFmt w:val="bullet"/>
+      <w:lvlText w:val="o"/>
+      <w:lvlJc w:val="left"/>
+      <w:pPr>
+        <w:ind w:left="3600" w:hanging="360"/>
+      </w:pPr>
+      <w:rPr>
+        <w:rFonts w:ascii="Courier New" w:hAnsi="Courier New" w:cs="Courier New" w:hint="default"/>
+      </w:rPr>
+    </w:lvl>
+    <w:lvl w:ilvl="5" w:tplc="041A0005" w:tentative="1">
+      <w:start w:val="1"/>
+      <w:numFmt w:val="bullet"/>
+      <w:lvlText w:val=""/>
+      <w:lvlJc w:val="left"/>
+      <w:pPr>
+        <w:ind w:left="4320" w:hanging="360"/>
+      </w:pPr>
+      <w:rPr>
+        <w:rFonts w:ascii="Wingdings" w:hAnsi="Wingdings" w:hint="default"/>
+      </w:rPr>
+    </w:lvl>
+    <w:lvl w:ilvl="6" w:tplc="041A0001" w:tentative="1">
+      <w:start w:val="1"/>
+      <w:numFmt w:val="bullet"/>
+      <w:lvlText w:val=""/>
+      <w:lvlJc w:val="left"/>
+      <w:pPr>
+        <w:ind w:left="5040" w:hanging="360"/>
+      </w:pPr>
+      <w:rPr>
+        <w:rFonts w:ascii="Symbol" w:hAnsi="Symbol" w:hint="default"/>
+      </w:rPr>
+    </w:lvl>
+    <w:lvl w:ilvl="7" w:tplc="041A0003" w:tentative="1">
+      <w:start w:val="1"/>
+      <w:numFmt w:val="bullet"/>
+      <w:lvlText w:val="o"/>
+      <w:lvlJc w:val="left"/>
+      <w:pPr>
+        <w:ind w:left="5760" w:hanging="360"/>
+      </w:pPr>
+      <w:rPr>
+        <w:rFonts w:ascii="Courier New" w:hAnsi="Courier New" w:cs="Courier New" w:hint="default"/>
+      </w:rPr>
+    </w:lvl>
+    <w:lvl w:ilvl="8" w:tplc="041A0005" w:tentative="1">
+      <w:start w:val="1"/>
+      <w:numFmt w:val="bullet"/>
+      <w:lvlText w:val=""/>
+      <w:lvlJc w:val="left"/>
+      <w:pPr>
+        <w:ind w:left="6480" w:hanging="360"/>
+      </w:pPr>
+      <w:rPr>
+        <w:rFonts w:ascii="Wingdings" w:hAnsi="Wingdings" w:hint="default"/>
+      </w:rPr>
+    </w:lvl>
+  </w:abstractNum>
+  <w:abstractNum w:abstractNumId="4" w15:restartNumberingAfterBreak="0">
     <w:nsid w:val="6CFC4369"/>
     <w:multiLevelType w:val="multilevel"/>
     <w:tmpl w:val="BA48D962"/>
@@ -5605,6 +6673,18 @@
     </w:lvl>
   </w:abstractNum>
   <w:num w:numId="1">
+    <w:abstractNumId w:val="4"/>
+  </w:num>
+  <w:num w:numId="2">
+    <w:abstractNumId w:val="2"/>
+  </w:num>
+  <w:num w:numId="3">
+    <w:abstractNumId w:val="3"/>
+  </w:num>
+  <w:num w:numId="4">
+    <w:abstractNumId w:val="1"/>
+  </w:num>
+  <w:num w:numId="5">
     <w:abstractNumId w:val="0"/>
   </w:num>
 </w:numbering>
@@ -6257,6 +7337,17 @@
       <w:sz w:val="24"/>
     </w:rPr>
   </w:style>
+  <w:style w:type="paragraph" w:styleId="ListParagraph">
+    <w:name w:val="List Paragraph"/>
+    <w:basedOn w:val="Normal"/>
+    <w:uiPriority w:val="34"/>
+    <w:qFormat/>
+    <w:rsid w:val="00621357"/>
+    <w:pPr>
+      <w:ind w:left="720"/>
+      <w:contextualSpacing/>
+    </w:pPr>
+  </w:style>
 </w:styles>
 </file>
 
@@ -6526,7 +7617,7 @@
 </file>
 
 <file path=customXml/itemProps1.xml><?xml version="1.0" encoding="utf-8"?>
-<ds:datastoreItem xmlns:ds="http://schemas.openxmlformats.org/officeDocument/2006/customXml" ds:itemID="{28882934-CD03-41A2-AA5F-E7165BC44810}">
+<ds:datastoreItem xmlns:ds="http://schemas.openxmlformats.org/officeDocument/2006/customXml" ds:itemID="{4BBD76A6-B0DA-478B-A238-F01D2C40071E}">
   <ds:schemaRefs>
     <ds:schemaRef ds:uri="http://schemas.openxmlformats.org/officeDocument/2006/bibliography"/>
   </ds:schemaRefs>

</xml_diff>

<commit_message>
Dorađena TD za web servis.
</commit_message>
<xml_diff>
--- a/Dokumentacija/Tehnička Dokumentacija.docx
+++ b/Dokumentacija/Tehnička Dokumentacija.docx
@@ -1,14 +1,12 @@
 
 <file path=word/document.xml><?xml version="1.0" encoding="utf-8"?>
-<w:document xmlns:wpc="http://schemas.microsoft.com/office/word/2010/wordprocessingCanvas" xmlns:mc="http://schemas.openxmlformats.org/markup-compatibility/2006" xmlns:o="urn:schemas-microsoft-com:office:office" xmlns:r="http://schemas.openxmlformats.org/officeDocument/2006/relationships" xmlns:m="http://schemas.openxmlformats.org/officeDocument/2006/math" xmlns:v="urn:schemas-microsoft-com:vml" xmlns:wp14="http://schemas.microsoft.com/office/word/2010/wordprocessingDrawing" xmlns:wp="http://schemas.openxmlformats.org/drawingml/2006/wordprocessingDrawing" xmlns:w10="urn:schemas-microsoft-com:office:word" xmlns:w="http://schemas.openxmlformats.org/wordprocessingml/2006/main" xmlns:w14="http://schemas.microsoft.com/office/word/2010/wordml" xmlns:w15="http://schemas.microsoft.com/office/word/2012/wordml" xmlns:wpg="http://schemas.microsoft.com/office/word/2010/wordprocessingGroup" xmlns:wpi="http://schemas.microsoft.com/office/word/2010/wordprocessingInk" xmlns:wne="http://schemas.microsoft.com/office/word/2006/wordml" xmlns:wps="http://schemas.microsoft.com/office/word/2010/wordprocessingShape" mc:Ignorable="w14 w15 wp14">
+<w:document xmlns:wpc="http://schemas.microsoft.com/office/word/2010/wordprocessingCanvas" xmlns:cx="http://schemas.microsoft.com/office/drawing/2014/chartex" xmlns:mc="http://schemas.openxmlformats.org/markup-compatibility/2006" xmlns:o="urn:schemas-microsoft-com:office:office" xmlns:r="http://schemas.openxmlformats.org/officeDocument/2006/relationships" xmlns:m="http://schemas.openxmlformats.org/officeDocument/2006/math" xmlns:v="urn:schemas-microsoft-com:vml" xmlns:wp14="http://schemas.microsoft.com/office/word/2010/wordprocessingDrawing" xmlns:wp="http://schemas.openxmlformats.org/drawingml/2006/wordprocessingDrawing" xmlns:w10="urn:schemas-microsoft-com:office:word" xmlns:w="http://schemas.openxmlformats.org/wordprocessingml/2006/main" xmlns:w14="http://schemas.microsoft.com/office/word/2010/wordml" xmlns:w15="http://schemas.microsoft.com/office/word/2012/wordml" xmlns:w16se="http://schemas.microsoft.com/office/word/2015/wordml/symex" xmlns:wpg="http://schemas.microsoft.com/office/word/2010/wordprocessingGroup" xmlns:wpi="http://schemas.microsoft.com/office/word/2010/wordprocessingInk" xmlns:wne="http://schemas.microsoft.com/office/word/2006/wordml" xmlns:wps="http://schemas.microsoft.com/office/word/2010/wordprocessingShape" mc:Ignorable="w14 w15 w16se wp14">
   <w:body>
     <w:p>
       <w:pPr>
         <w:pStyle w:val="Nazivinstitucije"/>
         <w:spacing w:line="360" w:lineRule="auto"/>
       </w:pPr>
-      <w:bookmarkStart w:id="0" w:name="_GoBack"/>
-      <w:bookmarkEnd w:id="0"/>
       <w:r>
         <w:t>SVEUČILIŠTE U ZAGREBU</w:t>
       </w:r>
@@ -264,27 +262,27 @@
         <w:spacing w:after="0" w:line="360" w:lineRule="auto"/>
         <w:jc w:val="right"/>
         <w:rPr>
-          <w:rStyle w:val="Hyperlink"/>
+          <w:rStyle w:val="Hiperveza"/>
         </w:rPr>
       </w:pPr>
       <w:hyperlink r:id="rId8" w:history="1">
         <w:r>
           <w:rPr>
-            <w:rStyle w:val="Hyperlink"/>
+            <w:rStyle w:val="Hiperveza"/>
           </w:rPr>
           <w:t xml:space="preserve">Link na </w:t>
         </w:r>
         <w:proofErr w:type="spellStart"/>
         <w:r>
           <w:rPr>
-            <w:rStyle w:val="Hyperlink"/>
+            <w:rStyle w:val="Hiperveza"/>
           </w:rPr>
           <w:t>github</w:t>
         </w:r>
         <w:proofErr w:type="spellEnd"/>
         <w:r>
           <w:rPr>
-            <w:rStyle w:val="Hyperlink"/>
+            <w:rStyle w:val="Hiperveza"/>
           </w:rPr>
           <w:t xml:space="preserve"> repozitorij</w:t>
         </w:r>
@@ -298,21 +296,21 @@
       <w:hyperlink r:id="rId9" w:history="1">
         <w:r>
           <w:rPr>
-            <w:rStyle w:val="Hyperlink"/>
+            <w:rStyle w:val="Hiperveza"/>
           </w:rPr>
           <w:t xml:space="preserve">Link na </w:t>
         </w:r>
         <w:proofErr w:type="spellStart"/>
         <w:r>
           <w:rPr>
-            <w:rStyle w:val="Hyperlink"/>
+            <w:rStyle w:val="Hiperveza"/>
           </w:rPr>
           <w:t>github</w:t>
         </w:r>
         <w:proofErr w:type="spellEnd"/>
         <w:r>
           <w:rPr>
-            <w:rStyle w:val="Hyperlink"/>
+            <w:rStyle w:val="Hiperveza"/>
           </w:rPr>
           <w:t xml:space="preserve"> repozitorij web servisa</w:t>
         </w:r>
@@ -375,7 +373,7 @@
       <w:sdtContent>
         <w:p>
           <w:pPr>
-            <w:pStyle w:val="TOCHeading"/>
+            <w:pStyle w:val="TOCNaslov"/>
             <w:spacing w:line="360" w:lineRule="auto"/>
           </w:pPr>
           <w:proofErr w:type="spellStart"/>
@@ -386,7 +384,7 @@
         </w:p>
         <w:p>
           <w:pPr>
-            <w:pStyle w:val="TOC1"/>
+            <w:pStyle w:val="Sadraj1"/>
             <w:tabs>
               <w:tab w:val="left" w:pos="440"/>
               <w:tab w:val="right" w:leader="dot" w:pos="9062"/>
@@ -407,10 +405,10 @@
           <w:r>
             <w:fldChar w:fldCharType="separate"/>
           </w:r>
-          <w:hyperlink w:anchor="_Toc471487260" w:history="1">
+          <w:hyperlink w:anchor="_Toc473569270" w:history="1">
             <w:r>
               <w:rPr>
-                <w:rStyle w:val="Hyperlink"/>
+                <w:rStyle w:val="Hiperveza"/>
                 <w:noProof/>
               </w:rPr>
               <w:t>1.</w:t>
@@ -426,7 +424,7 @@
             </w:r>
             <w:r>
               <w:rPr>
-                <w:rStyle w:val="Hyperlink"/>
+                <w:rStyle w:val="Hiperveza"/>
                 <w:noProof/>
               </w:rPr>
               <w:t>Baza podataka</w:t>
@@ -450,7 +448,7 @@
                 <w:noProof/>
                 <w:webHidden/>
               </w:rPr>
-              <w:instrText xml:space="preserve"> PAGEREF _Toc471487260 \h </w:instrText>
+              <w:instrText xml:space="preserve"> PAGEREF _Toc473569270 \h </w:instrText>
             </w:r>
             <w:r>
               <w:rPr>
@@ -483,7 +481,7 @@
         </w:p>
         <w:p>
           <w:pPr>
-            <w:pStyle w:val="TOC1"/>
+            <w:pStyle w:val="Sadraj1"/>
             <w:tabs>
               <w:tab w:val="left" w:pos="440"/>
               <w:tab w:val="right" w:leader="dot" w:pos="9062"/>
@@ -495,10 +493,10 @@
               <w:lang w:eastAsia="hr-HR"/>
             </w:rPr>
           </w:pPr>
-          <w:hyperlink w:anchor="_Toc471487261" w:history="1">
+          <w:hyperlink w:anchor="_Toc473569271" w:history="1">
             <w:r>
               <w:rPr>
-                <w:rStyle w:val="Hyperlink"/>
+                <w:rStyle w:val="Hiperveza"/>
                 <w:noProof/>
               </w:rPr>
               <w:t>2.</w:t>
@@ -514,7 +512,7 @@
             </w:r>
             <w:r>
               <w:rPr>
-                <w:rStyle w:val="Hyperlink"/>
+                <w:rStyle w:val="Hiperveza"/>
                 <w:noProof/>
               </w:rPr>
               <w:t>Web servis</w:t>
@@ -538,7 +536,7 @@
                 <w:noProof/>
                 <w:webHidden/>
               </w:rPr>
-              <w:instrText xml:space="preserve"> PAGEREF _Toc471487261 \h </w:instrText>
+              <w:instrText xml:space="preserve"> PAGEREF _Toc473569271 \h </w:instrText>
             </w:r>
             <w:r>
               <w:rPr>
@@ -571,7 +569,7 @@
         </w:p>
         <w:p>
           <w:pPr>
-            <w:pStyle w:val="TOC1"/>
+            <w:pStyle w:val="Sadraj1"/>
             <w:tabs>
               <w:tab w:val="left" w:pos="440"/>
               <w:tab w:val="right" w:leader="dot" w:pos="9062"/>
@@ -583,10 +581,10 @@
               <w:lang w:eastAsia="hr-HR"/>
             </w:rPr>
           </w:pPr>
-          <w:hyperlink w:anchor="_Toc471487262" w:history="1">
+          <w:hyperlink w:anchor="_Toc473569272" w:history="1">
             <w:r>
               <w:rPr>
-                <w:rStyle w:val="Hyperlink"/>
+                <w:rStyle w:val="Hiperveza"/>
                 <w:noProof/>
               </w:rPr>
               <w:t>3.</w:t>
@@ -602,7 +600,7 @@
             </w:r>
             <w:r>
               <w:rPr>
-                <w:rStyle w:val="Hyperlink"/>
+                <w:rStyle w:val="Hiperveza"/>
                 <w:noProof/>
               </w:rPr>
               <w:t>Struktura aplikacije</w:t>
@@ -626,7 +624,7 @@
                 <w:noProof/>
                 <w:webHidden/>
               </w:rPr>
-              <w:instrText xml:space="preserve"> PAGEREF _Toc471487262 \h </w:instrText>
+              <w:instrText xml:space="preserve"> PAGEREF _Toc473569272 \h </w:instrText>
             </w:r>
             <w:r>
               <w:rPr>
@@ -646,7 +644,7 @@
                 <w:noProof/>
                 <w:webHidden/>
               </w:rPr>
-              <w:t>9</w:t>
+              <w:t>11</w:t>
             </w:r>
             <w:r>
               <w:rPr>
@@ -687,12 +685,12 @@
       <w:pPr>
         <w:pStyle w:val="FOINaslov1"/>
       </w:pPr>
-      <w:bookmarkStart w:id="1" w:name="_Toc471487260"/>
+      <w:bookmarkStart w:id="0" w:name="_Toc473569270"/>
       <w:r>
         <w:lastRenderedPageBreak/>
         <w:t>Baza podataka</w:t>
       </w:r>
-      <w:bookmarkEnd w:id="1"/>
+      <w:bookmarkEnd w:id="0"/>
     </w:p>
     <w:p>
       <w:pPr>
@@ -841,7 +839,7 @@
           <w:lang w:eastAsia="hr-HR"/>
         </w:rPr>
         <w:drawing>
-          <wp:inline distT="0" distB="0" distL="0" distR="0" wp14:anchorId="1EEFAEF4" wp14:editId="6C17838E">
+          <wp:inline distT="0" distB="0" distL="0" distR="0" wp14:anchorId="5273B956" wp14:editId="3C99FA2D">
             <wp:extent cx="5792358" cy="2247900"/>
             <wp:effectExtent l="0" t="0" r="0" b="0"/>
             <wp:docPr id="1" name="Picture 1"/>
@@ -885,27 +883,40 @@
     </w:p>
     <w:p>
       <w:pPr>
-        <w:pStyle w:val="Caption"/>
+        <w:pStyle w:val="Opisslike"/>
         <w:spacing w:line="360" w:lineRule="auto"/>
       </w:pPr>
       <w:r>
         <w:t xml:space="preserve">Slika </w:t>
       </w:r>
-      <w:fldSimple w:instr=" SEQ Slika \* ARABIC ">
-        <w:r>
-          <w:rPr>
-            <w:noProof/>
-          </w:rPr>
-          <w:t>1</w:t>
-        </w:r>
-      </w:fldSimple>
+      <w:r>
+        <w:fldChar w:fldCharType="begin"/>
+      </w:r>
+      <w:r>
+        <w:instrText xml:space="preserve"> SEQ Slika \* ARABIC </w:instrText>
+      </w:r>
+      <w:r>
+        <w:fldChar w:fldCharType="separate"/>
+      </w:r>
+      <w:r>
+        <w:rPr>
+          <w:noProof/>
+        </w:rPr>
+        <w:t>1</w:t>
+      </w:r>
+      <w:r>
+        <w:rPr>
+          <w:noProof/>
+        </w:rPr>
+        <w:fldChar w:fldCharType="end"/>
+      </w:r>
       <w:r>
         <w:t>: ERA model (</w:t>
       </w:r>
       <w:hyperlink r:id="rId11" w:history="1">
         <w:r>
           <w:rPr>
-            <w:rStyle w:val="Hyperlink"/>
+            <w:rStyle w:val="Hiperveza"/>
           </w:rPr>
           <w:t>link na sliku</w:t>
         </w:r>
@@ -926,12 +937,12 @@
       <w:pPr>
         <w:pStyle w:val="FOINaslov1"/>
       </w:pPr>
-      <w:bookmarkStart w:id="2" w:name="_Toc471487261"/>
+      <w:bookmarkStart w:id="1" w:name="_Toc473569271"/>
       <w:r>
         <w:lastRenderedPageBreak/>
         <w:t>Web servis</w:t>
       </w:r>
-      <w:bookmarkEnd w:id="2"/>
+      <w:bookmarkEnd w:id="1"/>
     </w:p>
     <w:p>
       <w:pPr>
@@ -964,7 +975,7 @@
       <w:hyperlink r:id="rId12" w:history="1">
         <w:r>
           <w:rPr>
-            <w:rStyle w:val="Hyperlink"/>
+            <w:rStyle w:val="Hiperveza"/>
           </w:rPr>
           <w:t>https://github.com/valkrhlan/FoodDonorWebservice</w:t>
         </w:r>
@@ -983,7 +994,7 @@
       <w:hyperlink r:id="rId13" w:history="1">
         <w:r>
           <w:rPr>
-            <w:rStyle w:val="Hyperlink"/>
+            <w:rStyle w:val="Hiperveza"/>
           </w:rPr>
           <w:t>https://air-web-service.000webhostapp.com/webservice/</w:t>
         </w:r>
@@ -1075,7 +1086,7 @@
     </w:p>
     <w:tbl>
       <w:tblPr>
-        <w:tblStyle w:val="TableGrid"/>
+        <w:tblStyle w:val="Reetkatablice"/>
         <w:tblW w:w="0" w:type="auto"/>
         <w:tblLayout w:type="fixed"/>
         <w:tblLook w:val="04A0" w:firstRow="1" w:lastRow="0" w:firstColumn="1" w:lastColumn="0" w:noHBand="0" w:noVBand="1"/>
@@ -1422,6 +1433,9 @@
             <w:r>
               <w:t>}/{prijevoz}</w:t>
             </w:r>
+            <w:r>
+              <w:t>/</w:t>
+            </w:r>
           </w:p>
         </w:tc>
       </w:tr>
@@ -1480,6 +1494,9 @@
             <w:r>
               <w:t>{email}/</w:t>
             </w:r>
+            <w:r>
+              <w:t>{odabrani}/{grad}/</w:t>
+            </w:r>
           </w:p>
         </w:tc>
       </w:tr>
@@ -1493,6 +1510,7 @@
               <w:spacing w:line="360" w:lineRule="auto"/>
             </w:pPr>
             <w:r>
+              <w:lastRenderedPageBreak/>
               <w:t xml:space="preserve">Pohrani </w:t>
             </w:r>
             <w:proofErr w:type="spellStart"/>
@@ -1757,10 +1775,175 @@
           </w:p>
         </w:tc>
       </w:tr>
+      <w:tr>
+        <w:tc>
+          <w:tcPr>
+            <w:tcW w:w="1980" w:type="dxa"/>
+          </w:tcPr>
+          <w:p>
+            <w:pPr>
+              <w:spacing w:line="360" w:lineRule="auto"/>
+            </w:pPr>
+            <w:r>
+              <w:t>Potrebiti je odabrao neki paket za preuzimanje i/ili poslao hitan signal</w:t>
+            </w:r>
+          </w:p>
+        </w:tc>
+        <w:tc>
+          <w:tcPr>
+            <w:tcW w:w="1276" w:type="dxa"/>
+          </w:tcPr>
+          <w:p>
+            <w:pPr>
+              <w:spacing w:line="360" w:lineRule="auto"/>
+            </w:pPr>
+            <w:r>
+              <w:t>GET</w:t>
+            </w:r>
+          </w:p>
+        </w:tc>
+        <w:tc>
+          <w:tcPr>
+            <w:tcW w:w="5806" w:type="dxa"/>
+          </w:tcPr>
+          <w:p>
+            <w:pPr>
+              <w:keepNext/>
+              <w:spacing w:line="360" w:lineRule="auto"/>
+            </w:pPr>
+            <w:proofErr w:type="spellStart"/>
+            <w:r>
+              <w:t>odaberiPaketPotrebiti</w:t>
+            </w:r>
+            <w:proofErr w:type="spellEnd"/>
+            <w:r>
+              <w:t>/{email}/{hitno}/{</w:t>
+            </w:r>
+            <w:proofErr w:type="spellStart"/>
+            <w:r>
+              <w:t>idPaketa</w:t>
+            </w:r>
+            <w:proofErr w:type="spellEnd"/>
+            <w:r>
+              <w:t>}/</w:t>
+            </w:r>
+          </w:p>
+        </w:tc>
+      </w:tr>
+      <w:tr>
+        <w:tc>
+          <w:tcPr>
+            <w:tcW w:w="1980" w:type="dxa"/>
+          </w:tcPr>
+          <w:p>
+            <w:pPr>
+              <w:spacing w:line="360" w:lineRule="auto"/>
+            </w:pPr>
+            <w:r>
+              <w:t>Volonter je odabrao paket za prijevoz</w:t>
+            </w:r>
+          </w:p>
+        </w:tc>
+        <w:tc>
+          <w:tcPr>
+            <w:tcW w:w="1276" w:type="dxa"/>
+          </w:tcPr>
+          <w:p>
+            <w:pPr>
+              <w:spacing w:line="360" w:lineRule="auto"/>
+            </w:pPr>
+            <w:r>
+              <w:t>GET</w:t>
+            </w:r>
+          </w:p>
+        </w:tc>
+        <w:tc>
+          <w:tcPr>
+            <w:tcW w:w="5806" w:type="dxa"/>
+          </w:tcPr>
+          <w:p>
+            <w:pPr>
+              <w:keepNext/>
+              <w:spacing w:line="360" w:lineRule="auto"/>
+            </w:pPr>
+            <w:proofErr w:type="spellStart"/>
+            <w:r>
+              <w:t>odaberiPaketVolonter</w:t>
+            </w:r>
+            <w:proofErr w:type="spellEnd"/>
+            <w:r>
+              <w:t>/{email}/{</w:t>
+            </w:r>
+            <w:proofErr w:type="spellStart"/>
+            <w:r>
+              <w:t>idPaketa</w:t>
+            </w:r>
+            <w:proofErr w:type="spellEnd"/>
+            <w:r>
+              <w:t>}/</w:t>
+            </w:r>
+          </w:p>
+        </w:tc>
+      </w:tr>
+      <w:tr>
+        <w:tc>
+          <w:tcPr>
+            <w:tcW w:w="1980" w:type="dxa"/>
+          </w:tcPr>
+          <w:p>
+            <w:pPr>
+              <w:spacing w:line="360" w:lineRule="auto"/>
+            </w:pPr>
+            <w:r>
+              <w:t>Evidentiraj dolazak volontera po paket</w:t>
+            </w:r>
+          </w:p>
+        </w:tc>
+        <w:tc>
+          <w:tcPr>
+            <w:tcW w:w="1276" w:type="dxa"/>
+          </w:tcPr>
+          <w:p>
+            <w:pPr>
+              <w:spacing w:line="360" w:lineRule="auto"/>
+            </w:pPr>
+            <w:r>
+              <w:t>GET</w:t>
+            </w:r>
+          </w:p>
+        </w:tc>
+        <w:tc>
+          <w:tcPr>
+            <w:tcW w:w="5806" w:type="dxa"/>
+          </w:tcPr>
+          <w:p>
+            <w:pPr>
+              <w:keepNext/>
+              <w:spacing w:line="360" w:lineRule="auto"/>
+            </w:pPr>
+            <w:proofErr w:type="spellStart"/>
+            <w:r>
+              <w:t>evidentirajDolazak</w:t>
+            </w:r>
+            <w:proofErr w:type="spellEnd"/>
+            <w:r>
+              <w:t>/{</w:t>
+            </w:r>
+            <w:proofErr w:type="spellStart"/>
+            <w:r>
+              <w:t>idPaket</w:t>
+            </w:r>
+            <w:proofErr w:type="spellEnd"/>
+            <w:r>
+              <w:t>}/</w:t>
+            </w:r>
+          </w:p>
+        </w:tc>
+      </w:tr>
     </w:tbl>
     <w:p>
       <w:pPr>
-        <w:pStyle w:val="Caption"/>
+        <w:pStyle w:val="Opisslike"/>
         <w:spacing w:line="360" w:lineRule="auto"/>
       </w:pPr>
       <w:r>
@@ -1814,7 +1997,11 @@
         <w:t>ne</w:t>
       </w:r>
       <w:r>
-        <w:t xml:space="preserve">uspješno dohvaćanje podataka sa web servisa, a prikazuju i ispravnost ili neispravnost pri izmjeni ili dodavanju podataka u bazu. Strukturu odgovora i moguće vrijednosti koje može poprimiti </w:t>
+        <w:t xml:space="preserve">uspješno dohvaćanje podataka sa web </w:t>
+      </w:r>
+      <w:r>
+        <w:lastRenderedPageBreak/>
+        <w:t xml:space="preserve">servisa, a prikazuju i ispravnost ili neispravnost pri izmjeni ili dodavanju podataka u bazu. Strukturu odgovora i moguće vrijednosti koje može poprimiti </w:t>
       </w:r>
       <w:r>
         <w:t>nalazi se</w:t>
@@ -2005,7 +2192,10 @@
         <w:t xml:space="preserve"> servis</w:t>
       </w:r>
       <w:r>
-        <w:t xml:space="preserve"> i tablici 11.</w:t>
+        <w:t xml:space="preserve">, </w:t>
+      </w:r>
+      <w:r>
+        <w:t>tablici 11.</w:t>
       </w:r>
       <w:r>
         <w:t xml:space="preserve"> </w:t>
@@ -2031,6 +2221,47 @@
         <w:t xml:space="preserve"> prikaz</w:t>
       </w:r>
       <w:r>
+        <w:t xml:space="preserve">, tablici 12. </w:t>
+      </w:r>
+      <w:r>
+        <w:rPr>
+          <w:i/>
+        </w:rPr>
+        <w:t>Struktura odgovora pri odabiru paketa za preuzimanje i slanje hitnog signala od strane potrebitog</w:t>
+      </w:r>
+      <w:r>
+        <w:t xml:space="preserve">, tablici 13.  </w:t>
+      </w:r>
+      <w:r>
+        <w:rPr>
+          <w:i/>
+        </w:rPr>
+        <w:t xml:space="preserve">Struktura odgovora pri odabiru paketa za </w:t>
+      </w:r>
+      <w:proofErr w:type="spellStart"/>
+      <w:r>
+        <w:rPr>
+          <w:i/>
+        </w:rPr>
+        <w:t>priejvoz</w:t>
+      </w:r>
+      <w:proofErr w:type="spellEnd"/>
+      <w:r>
+        <w:rPr>
+          <w:i/>
+        </w:rPr>
+        <w:t xml:space="preserve"> od strane volontera</w:t>
+      </w:r>
+      <w:r>
+        <w:t xml:space="preserve"> i tablici 14</w:t>
+      </w:r>
+      <w:r>
+        <w:rPr>
+          <w:i/>
+        </w:rPr>
+        <w:t>. Struktura odgovora pri evidentiranju dolaska</w:t>
+      </w:r>
+      <w:r>
         <w:t>.</w:t>
       </w:r>
     </w:p>
@@ -2041,7 +2272,7 @@
     </w:p>
     <w:tbl>
       <w:tblPr>
-        <w:tblStyle w:val="TableGrid"/>
+        <w:tblStyle w:val="Reetkatablice"/>
         <w:tblW w:w="0" w:type="auto"/>
         <w:tblLook w:val="04A0" w:firstRow="1" w:lastRow="0" w:firstColumn="1" w:lastColumn="0" w:noHBand="0" w:noVBand="1"/>
       </w:tblPr>
@@ -2104,7 +2335,6 @@
               <w:spacing w:line="360" w:lineRule="auto"/>
             </w:pPr>
             <w:r>
-              <w:lastRenderedPageBreak/>
               <w:t>status</w:t>
             </w:r>
           </w:p>
@@ -2283,7 +2513,7 @@
     </w:tbl>
     <w:p>
       <w:pPr>
-        <w:pStyle w:val="Caption"/>
+        <w:pStyle w:val="Opisslike"/>
         <w:spacing w:line="360" w:lineRule="auto"/>
       </w:pPr>
       <w:r>
@@ -2413,7 +2643,7 @@
     </w:p>
     <w:tbl>
       <w:tblPr>
-        <w:tblStyle w:val="TableGrid"/>
+        <w:tblStyle w:val="Reetkatablice"/>
         <w:tblW w:w="0" w:type="auto"/>
         <w:tblLook w:val="04A0" w:firstRow="1" w:lastRow="0" w:firstColumn="1" w:lastColumn="0" w:noHBand="0" w:noVBand="1"/>
       </w:tblPr>
@@ -2735,7 +2965,7 @@
     </w:tbl>
     <w:p>
       <w:pPr>
-        <w:pStyle w:val="Caption"/>
+        <w:pStyle w:val="Opisslike"/>
         <w:spacing w:line="360" w:lineRule="auto"/>
       </w:pPr>
       <w:r>
@@ -2763,7 +2993,7 @@
     </w:p>
     <w:tbl>
       <w:tblPr>
-        <w:tblStyle w:val="TableGrid"/>
+        <w:tblStyle w:val="Reetkatablice"/>
         <w:tblW w:w="0" w:type="auto"/>
         <w:tblLook w:val="04A0" w:firstRow="1" w:lastRow="0" w:firstColumn="1" w:lastColumn="0" w:noHBand="0" w:noVBand="1"/>
       </w:tblPr>
@@ -3012,7 +3242,7 @@
     </w:tbl>
     <w:p>
       <w:pPr>
-        <w:pStyle w:val="Caption"/>
+        <w:pStyle w:val="Opisslike"/>
         <w:spacing w:line="360" w:lineRule="auto"/>
       </w:pPr>
       <w:r>
@@ -3043,7 +3273,7 @@
     </w:p>
     <w:tbl>
       <w:tblPr>
-        <w:tblStyle w:val="TableGrid"/>
+        <w:tblStyle w:val="Reetkatablice"/>
         <w:tblpPr w:leftFromText="180" w:rightFromText="180" w:vertAnchor="text" w:horzAnchor="margin" w:tblpY="294"/>
         <w:tblW w:w="0" w:type="auto"/>
         <w:tblLook w:val="04A0" w:firstRow="1" w:lastRow="0" w:firstColumn="1" w:lastColumn="0" w:noHBand="0" w:noVBand="1"/>
@@ -3326,7 +3556,7 @@
     </w:p>
     <w:p>
       <w:pPr>
-        <w:pStyle w:val="Caption"/>
+        <w:pStyle w:val="Opisslike"/>
         <w:framePr w:hSpace="180" w:wrap="around" w:vAnchor="text" w:hAnchor="page" w:x="1396" w:y="4752"/>
       </w:pPr>
       <w:r>
@@ -3359,7 +3589,7 @@
     </w:p>
     <w:tbl>
       <w:tblPr>
-        <w:tblStyle w:val="TableGrid"/>
+        <w:tblStyle w:val="Reetkatablice"/>
         <w:tblW w:w="0" w:type="auto"/>
         <w:tblLook w:val="04A0" w:firstRow="1" w:lastRow="0" w:firstColumn="1" w:lastColumn="0" w:noHBand="0" w:noVBand="1"/>
       </w:tblPr>
@@ -3597,7 +3827,7 @@
     </w:tbl>
     <w:p>
       <w:pPr>
-        <w:pStyle w:val="Caption"/>
+        <w:pStyle w:val="Opisslike"/>
       </w:pPr>
       <w:r>
         <w:t xml:space="preserve">Tablica </w:t>
@@ -3644,7 +3874,7 @@
     </w:p>
     <w:tbl>
       <w:tblPr>
-        <w:tblStyle w:val="TableGrid"/>
+        <w:tblStyle w:val="Reetkatablice"/>
         <w:tblW w:w="0" w:type="auto"/>
         <w:tblLook w:val="04A0" w:firstRow="1" w:lastRow="0" w:firstColumn="1" w:lastColumn="0" w:noHBand="0" w:noVBand="1"/>
       </w:tblPr>
@@ -4017,7 +4247,7 @@
     </w:tbl>
     <w:p>
       <w:pPr>
-        <w:pStyle w:val="Caption"/>
+        <w:pStyle w:val="Opisslike"/>
       </w:pPr>
       <w:r>
         <w:t xml:space="preserve">Tablica </w:t>
@@ -4040,7 +4270,7 @@
     <w:p/>
     <w:tbl>
       <w:tblPr>
-        <w:tblStyle w:val="TableGrid"/>
+        <w:tblStyle w:val="Reetkatablice"/>
         <w:tblW w:w="0" w:type="auto"/>
         <w:tblLook w:val="04A0" w:firstRow="1" w:lastRow="0" w:firstColumn="1" w:lastColumn="0" w:noHBand="0" w:noVBand="1"/>
       </w:tblPr>
@@ -4225,7 +4455,7 @@
     </w:tbl>
     <w:p>
       <w:pPr>
-        <w:pStyle w:val="Caption"/>
+        <w:pStyle w:val="Opisslike"/>
       </w:pPr>
       <w:r>
         <w:t xml:space="preserve">Tablica </w:t>
@@ -4265,7 +4495,7 @@
     </w:p>
     <w:tbl>
       <w:tblPr>
-        <w:tblStyle w:val="TableGrid"/>
+        <w:tblStyle w:val="Reetkatablice"/>
         <w:tblW w:w="0" w:type="auto"/>
         <w:tblLook w:val="04A0" w:firstRow="1" w:lastRow="0" w:firstColumn="1" w:lastColumn="0" w:noHBand="0" w:noVBand="1"/>
       </w:tblPr>
@@ -4448,7 +4678,7 @@
     </w:tbl>
     <w:p>
       <w:pPr>
-        <w:pStyle w:val="Caption"/>
+        <w:pStyle w:val="Opisslike"/>
       </w:pPr>
       <w:r>
         <w:t xml:space="preserve">Tablica </w:t>
@@ -4483,7 +4713,7 @@
     </w:p>
     <w:tbl>
       <w:tblPr>
-        <w:tblStyle w:val="TableGrid"/>
+        <w:tblStyle w:val="Reetkatablice"/>
         <w:tblW w:w="0" w:type="auto"/>
         <w:tblLook w:val="04A0" w:firstRow="1" w:lastRow="0" w:firstColumn="1" w:lastColumn="0" w:noHBand="0" w:noVBand="1"/>
       </w:tblPr>
@@ -4725,7 +4955,7 @@
     </w:tbl>
     <w:p>
       <w:pPr>
-        <w:pStyle w:val="Caption"/>
+        <w:pStyle w:val="Opisslike"/>
       </w:pPr>
       <w:r>
         <w:t xml:space="preserve">Tablica </w:t>
@@ -4756,7 +4986,7 @@
     <w:p/>
     <w:tbl>
       <w:tblPr>
-        <w:tblStyle w:val="TableGrid"/>
+        <w:tblStyle w:val="Reetkatablice"/>
         <w:tblW w:w="0" w:type="auto"/>
         <w:tblLook w:val="04A0" w:firstRow="1" w:lastRow="0" w:firstColumn="1" w:lastColumn="0" w:noHBand="0" w:noVBand="1"/>
       </w:tblPr>
@@ -5013,7 +5243,7 @@
     </w:tbl>
     <w:p>
       <w:pPr>
-        <w:pStyle w:val="Caption"/>
+        <w:pStyle w:val="Opisslike"/>
       </w:pPr>
       <w:r>
         <w:t xml:space="preserve">Tablica </w:t>
@@ -5043,15 +5273,955 @@
     </w:p>
     <w:p>
       <w:pPr>
-        <w:spacing w:line="360" w:lineRule="auto"/>
-      </w:pPr>
+        <w:pStyle w:val="Opisslike"/>
+        <w:keepNext/>
+      </w:pPr>
+    </w:p>
+    <w:tbl>
+      <w:tblPr>
+        <w:tblStyle w:val="Reetkatablice"/>
+        <w:tblW w:w="0" w:type="auto"/>
+        <w:tblLook w:val="04A0" w:firstRow="1" w:lastRow="0" w:firstColumn="1" w:lastColumn="0" w:noHBand="0" w:noVBand="1"/>
+      </w:tblPr>
+      <w:tblGrid>
+        <w:gridCol w:w="3020"/>
+        <w:gridCol w:w="3021"/>
+        <w:gridCol w:w="3021"/>
+      </w:tblGrid>
+      <w:tr>
+        <w:tc>
+          <w:tcPr>
+            <w:tcW w:w="3020" w:type="dxa"/>
+          </w:tcPr>
+          <w:p>
+            <w:r>
+              <w:t>RESPONSE</w:t>
+            </w:r>
+          </w:p>
+        </w:tc>
+        <w:tc>
+          <w:tcPr>
+            <w:tcW w:w="3021" w:type="dxa"/>
+          </w:tcPr>
+          <w:p>
+            <w:r>
+              <w:t>Neuspješan odabir/slanje signala</w:t>
+            </w:r>
+          </w:p>
+        </w:tc>
+        <w:tc>
+          <w:tcPr>
+            <w:tcW w:w="3021" w:type="dxa"/>
+          </w:tcPr>
+          <w:p>
+            <w:r>
+              <w:t>Uspješan odabir/slane hitnog signala</w:t>
+            </w:r>
+          </w:p>
+        </w:tc>
+      </w:tr>
+      <w:tr>
+        <w:tc>
+          <w:tcPr>
+            <w:tcW w:w="3020" w:type="dxa"/>
+          </w:tcPr>
+          <w:p>
+            <w:r>
+              <w:t>Status</w:t>
+            </w:r>
+          </w:p>
+        </w:tc>
+        <w:tc>
+          <w:tcPr>
+            <w:tcW w:w="3021" w:type="dxa"/>
+          </w:tcPr>
+          <w:p>
+            <w:r>
+              <w:t>NOT OK</w:t>
+            </w:r>
+          </w:p>
+        </w:tc>
+        <w:tc>
+          <w:tcPr>
+            <w:tcW w:w="3021" w:type="dxa"/>
+          </w:tcPr>
+          <w:p>
+            <w:r>
+              <w:t>OK</w:t>
+            </w:r>
+          </w:p>
+        </w:tc>
+      </w:tr>
+      <w:tr>
+        <w:tc>
+          <w:tcPr>
+            <w:tcW w:w="3020" w:type="dxa"/>
+          </w:tcPr>
+          <w:p>
+            <w:pPr>
+              <w:spacing w:line="360" w:lineRule="auto"/>
+            </w:pPr>
+            <w:proofErr w:type="spellStart"/>
+            <w:r>
+              <w:t>nbResults</w:t>
+            </w:r>
+            <w:proofErr w:type="spellEnd"/>
+          </w:p>
+        </w:tc>
+        <w:tc>
+          <w:tcPr>
+            <w:tcW w:w="3021" w:type="dxa"/>
+          </w:tcPr>
+          <w:p>
+            <w:r>
+              <w:t>0</w:t>
+            </w:r>
+          </w:p>
+        </w:tc>
+        <w:tc>
+          <w:tcPr>
+            <w:tcW w:w="3021" w:type="dxa"/>
+          </w:tcPr>
+          <w:p>
+            <w:pPr>
+              <w:keepNext/>
+            </w:pPr>
+            <w:r>
+              <w:t>1</w:t>
+            </w:r>
+          </w:p>
+        </w:tc>
+      </w:tr>
+      <w:tr>
+        <w:tc>
+          <w:tcPr>
+            <w:tcW w:w="3020" w:type="dxa"/>
+          </w:tcPr>
+          <w:p>
+            <w:pPr>
+              <w:spacing w:line="360" w:lineRule="auto"/>
+            </w:pPr>
+            <w:proofErr w:type="spellStart"/>
+            <w:r>
+              <w:t>Message</w:t>
+            </w:r>
+            <w:proofErr w:type="spellEnd"/>
+          </w:p>
+        </w:tc>
+        <w:tc>
+          <w:tcPr>
+            <w:tcW w:w="3021" w:type="dxa"/>
+          </w:tcPr>
+          <w:p>
+            <w:r>
+              <w:t>„</w:t>
+            </w:r>
+            <w:r>
+              <w:t>Nepostojeći korisnik.</w:t>
+            </w:r>
+            <w:r>
+              <w:t>“</w:t>
+            </w:r>
+          </w:p>
+        </w:tc>
+        <w:tc>
+          <w:tcPr>
+            <w:tcW w:w="3021" w:type="dxa"/>
+          </w:tcPr>
+          <w:p>
+            <w:pPr>
+              <w:keepNext/>
+            </w:pPr>
+            <w:r>
+              <w:t>„Paket odabran!“ ili „Poslan hitan signal!“</w:t>
+            </w:r>
+          </w:p>
+        </w:tc>
+      </w:tr>
+      <w:tr>
+        <w:tc>
+          <w:tcPr>
+            <w:tcW w:w="3020" w:type="dxa"/>
+          </w:tcPr>
+          <w:p>
+            <w:pPr>
+              <w:spacing w:line="360" w:lineRule="auto"/>
+            </w:pPr>
+            <w:r>
+              <w:t>data</w:t>
+            </w:r>
+          </w:p>
+        </w:tc>
+        <w:tc>
+          <w:tcPr>
+            <w:tcW w:w="3021" w:type="dxa"/>
+          </w:tcPr>
+          <w:p>
+            <w:r>
+              <w:t>Niz '</w:t>
+            </w:r>
+            <w:proofErr w:type="spellStart"/>
+            <w:r>
+              <w:t>odabraniPaketi</w:t>
+            </w:r>
+            <w:proofErr w:type="spellEnd"/>
+            <w:r>
+              <w:t>'=&gt;“</w:t>
+            </w:r>
+            <w:proofErr w:type="spellStart"/>
+            <w:r>
+              <w:t>error</w:t>
+            </w:r>
+            <w:proofErr w:type="spellEnd"/>
+            <w:r>
+              <w:t>“</w:t>
+            </w:r>
+          </w:p>
+        </w:tc>
+        <w:tc>
+          <w:tcPr>
+            <w:tcW w:w="3021" w:type="dxa"/>
+          </w:tcPr>
+          <w:p>
+            <w:r>
+              <w:t>Niz '</w:t>
+            </w:r>
+            <w:proofErr w:type="spellStart"/>
+            <w:r>
+              <w:t>odabraniPaketi</w:t>
+            </w:r>
+            <w:proofErr w:type="spellEnd"/>
+            <w:r>
+              <w:t>'=&gt;“OK“</w:t>
+            </w:r>
+          </w:p>
+        </w:tc>
+      </w:tr>
+    </w:tbl>
+    <w:p>
+      <w:pPr>
+        <w:pStyle w:val="Opisslike"/>
+      </w:pPr>
+      <w:r>
+        <w:t xml:space="preserve">Tablica </w:t>
+      </w:r>
+      <w:fldSimple w:instr=" SEQ Tablica \* ARABIC ">
+        <w:r>
+          <w:rPr>
+            <w:noProof/>
+          </w:rPr>
+          <w:t>12</w:t>
+        </w:r>
+      </w:fldSimple>
+      <w:r>
+        <w:t>.</w:t>
+      </w:r>
+      <w:r>
+        <w:t xml:space="preserve"> </w:t>
+      </w:r>
+      <w:r>
+        <w:t xml:space="preserve"> </w:t>
+      </w:r>
+      <w:r>
+        <w:t>Struktura odgovora pri odabiru paketa za preuzimanje i slanje hitnog signala od strane potrebitog</w:t>
+      </w:r>
+    </w:p>
+    <w:p/>
+    <w:tbl>
+      <w:tblPr>
+        <w:tblStyle w:val="Reetkatablice"/>
+        <w:tblW w:w="9061" w:type="dxa"/>
+        <w:tblLook w:val="04A0" w:firstRow="1" w:lastRow="0" w:firstColumn="1" w:lastColumn="0" w:noHBand="0" w:noVBand="1"/>
+      </w:tblPr>
+      <w:tblGrid>
+        <w:gridCol w:w="3020"/>
+        <w:gridCol w:w="3020"/>
+        <w:gridCol w:w="3021"/>
+      </w:tblGrid>
+      <w:tr>
+        <w:tc>
+          <w:tcPr>
+            <w:tcW w:w="3020" w:type="dxa"/>
+          </w:tcPr>
+          <w:p>
+            <w:r>
+              <w:t>RESPONSE</w:t>
+            </w:r>
+          </w:p>
+        </w:tc>
+        <w:tc>
+          <w:tcPr>
+            <w:tcW w:w="3020" w:type="dxa"/>
+          </w:tcPr>
+          <w:p>
+            <w:r>
+              <w:t>Neuspješan odabir</w:t>
+            </w:r>
+          </w:p>
+        </w:tc>
+        <w:tc>
+          <w:tcPr>
+            <w:tcW w:w="3021" w:type="dxa"/>
+          </w:tcPr>
+          <w:p>
+            <w:r>
+              <w:t>Uspješan odabir</w:t>
+            </w:r>
+          </w:p>
+        </w:tc>
+      </w:tr>
+      <w:tr>
+        <w:tc>
+          <w:tcPr>
+            <w:tcW w:w="3020" w:type="dxa"/>
+          </w:tcPr>
+          <w:p>
+            <w:r>
+              <w:t>Status</w:t>
+            </w:r>
+          </w:p>
+        </w:tc>
+        <w:tc>
+          <w:tcPr>
+            <w:tcW w:w="3020" w:type="dxa"/>
+          </w:tcPr>
+          <w:p>
+            <w:r>
+              <w:t>NOT OK.</w:t>
+            </w:r>
+          </w:p>
+        </w:tc>
+        <w:tc>
+          <w:tcPr>
+            <w:tcW w:w="3021" w:type="dxa"/>
+          </w:tcPr>
+          <w:p>
+            <w:r>
+              <w:t>OK</w:t>
+            </w:r>
+          </w:p>
+        </w:tc>
+      </w:tr>
+      <w:tr>
+        <w:tc>
+          <w:tcPr>
+            <w:tcW w:w="3020" w:type="dxa"/>
+          </w:tcPr>
+          <w:p>
+            <w:pPr>
+              <w:spacing w:line="360" w:lineRule="auto"/>
+            </w:pPr>
+            <w:proofErr w:type="spellStart"/>
+            <w:r>
+              <w:t>nbResults</w:t>
+            </w:r>
+            <w:proofErr w:type="spellEnd"/>
+          </w:p>
+        </w:tc>
+        <w:tc>
+          <w:tcPr>
+            <w:tcW w:w="3020" w:type="dxa"/>
+          </w:tcPr>
+          <w:p>
+            <w:r>
+              <w:t>0</w:t>
+            </w:r>
+          </w:p>
+        </w:tc>
+        <w:tc>
+          <w:tcPr>
+            <w:tcW w:w="3021" w:type="dxa"/>
+          </w:tcPr>
+          <w:p>
+            <w:r>
+              <w:t>1</w:t>
+            </w:r>
+          </w:p>
+        </w:tc>
+      </w:tr>
+      <w:tr>
+        <w:tc>
+          <w:tcPr>
+            <w:tcW w:w="3020" w:type="dxa"/>
+          </w:tcPr>
+          <w:p>
+            <w:pPr>
+              <w:spacing w:line="360" w:lineRule="auto"/>
+            </w:pPr>
+            <w:proofErr w:type="spellStart"/>
+            <w:r>
+              <w:t>Message</w:t>
+            </w:r>
+            <w:proofErr w:type="spellEnd"/>
+          </w:p>
+        </w:tc>
+        <w:tc>
+          <w:tcPr>
+            <w:tcW w:w="3020" w:type="dxa"/>
+          </w:tcPr>
+          <w:p>
+            <w:r>
+              <w:t>„</w:t>
+            </w:r>
+            <w:r>
+              <w:t>Nepostojeći korisnik</w:t>
+            </w:r>
+            <w:r>
+              <w:t>.“ i/ili „Nepostojeći paket.“</w:t>
+            </w:r>
+          </w:p>
+        </w:tc>
+        <w:tc>
+          <w:tcPr>
+            <w:tcW w:w="3021" w:type="dxa"/>
+          </w:tcPr>
+          <w:p>
+            <w:r>
+              <w:t>"Paket odabran!"</w:t>
+            </w:r>
+          </w:p>
+        </w:tc>
+      </w:tr>
+      <w:tr>
+        <w:tc>
+          <w:tcPr>
+            <w:tcW w:w="3020" w:type="dxa"/>
+          </w:tcPr>
+          <w:p>
+            <w:pPr>
+              <w:spacing w:line="360" w:lineRule="auto"/>
+            </w:pPr>
+            <w:r>
+              <w:t>data</w:t>
+            </w:r>
+          </w:p>
+        </w:tc>
+        <w:tc>
+          <w:tcPr>
+            <w:tcW w:w="3020" w:type="dxa"/>
+          </w:tcPr>
+          <w:p>
+            <w:r>
+              <w:t xml:space="preserve">Niz </w:t>
+            </w:r>
+            <w:r>
+              <w:t>'</w:t>
+            </w:r>
+            <w:proofErr w:type="spellStart"/>
+            <w:r>
+              <w:t>odabraniPaketi</w:t>
+            </w:r>
+            <w:proofErr w:type="spellEnd"/>
+            <w:r>
+              <w:t>'=&gt;“</w:t>
+            </w:r>
+            <w:proofErr w:type="spellStart"/>
+            <w:r>
+              <w:t>error</w:t>
+            </w:r>
+            <w:proofErr w:type="spellEnd"/>
+            <w:r>
+              <w:t>“</w:t>
+            </w:r>
+          </w:p>
+        </w:tc>
+        <w:tc>
+          <w:tcPr>
+            <w:tcW w:w="3021" w:type="dxa"/>
+          </w:tcPr>
+          <w:p>
+            <w:r>
+              <w:t>Niz '</w:t>
+            </w:r>
+            <w:proofErr w:type="spellStart"/>
+            <w:r>
+              <w:t>odabraniPaketi</w:t>
+            </w:r>
+            <w:proofErr w:type="spellEnd"/>
+            <w:r>
+              <w:t>'=&gt;“OK“</w:t>
+            </w:r>
+          </w:p>
+        </w:tc>
+      </w:tr>
+    </w:tbl>
+    <w:p>
+      <w:pPr>
+        <w:pStyle w:val="Opisslike"/>
+      </w:pPr>
+      <w:r>
+        <w:t xml:space="preserve">Tablica </w:t>
+      </w:r>
+      <w:fldSimple w:instr=" SEQ Tablica \* ARABIC ">
+        <w:r>
+          <w:rPr>
+            <w:noProof/>
+          </w:rPr>
+          <w:t>13</w:t>
+        </w:r>
+      </w:fldSimple>
+      <w:r>
+        <w:t>.  Struktura odg</w:t>
+      </w:r>
+      <w:r>
+        <w:t>ovora pri odabiru paketa za pri</w:t>
+      </w:r>
+      <w:r>
+        <w:t>j</w:t>
+      </w:r>
+      <w:r>
+        <w:t>e</w:t>
+      </w:r>
+      <w:r>
+        <w:t>voz od strane volontera</w:t>
+      </w:r>
+    </w:p>
+    <w:p/>
+    <w:tbl>
+      <w:tblPr>
+        <w:tblStyle w:val="Reetkatablice"/>
+        <w:tblW w:w="9061" w:type="dxa"/>
+        <w:tblLook w:val="04A0" w:firstRow="1" w:lastRow="0" w:firstColumn="1" w:lastColumn="0" w:noHBand="0" w:noVBand="1"/>
+      </w:tblPr>
+      <w:tblGrid>
+        <w:gridCol w:w="3020"/>
+        <w:gridCol w:w="3020"/>
+        <w:gridCol w:w="3021"/>
+      </w:tblGrid>
+      <w:tr>
+        <w:tc>
+          <w:tcPr>
+            <w:tcW w:w="3020" w:type="dxa"/>
+          </w:tcPr>
+          <w:p>
+            <w:r>
+              <w:t>RESPONSE</w:t>
+            </w:r>
+          </w:p>
+        </w:tc>
+        <w:tc>
+          <w:tcPr>
+            <w:tcW w:w="3020" w:type="dxa"/>
+          </w:tcPr>
+          <w:p>
+            <w:pPr>
+              <w:pStyle w:val="Opisslike"/>
+              <w:rPr>
+                <w:i w:val="0"/>
+                <w:sz w:val="24"/>
+                <w:szCs w:val="24"/>
+              </w:rPr>
+            </w:pPr>
+            <w:r>
+              <w:rPr>
+                <w:i w:val="0"/>
+                <w:sz w:val="24"/>
+                <w:szCs w:val="24"/>
+              </w:rPr>
+              <w:t>Neuspješno evidentiran dolazak</w:t>
+            </w:r>
+          </w:p>
+        </w:tc>
+        <w:tc>
+          <w:tcPr>
+            <w:tcW w:w="3021" w:type="dxa"/>
+          </w:tcPr>
+          <w:p>
+            <w:pPr>
+              <w:pStyle w:val="Opisslike"/>
+              <w:rPr>
+                <w:i w:val="0"/>
+                <w:sz w:val="24"/>
+                <w:szCs w:val="24"/>
+              </w:rPr>
+            </w:pPr>
+            <w:r>
+              <w:rPr>
+                <w:i w:val="0"/>
+                <w:sz w:val="24"/>
+                <w:szCs w:val="24"/>
+              </w:rPr>
+              <w:t>Uspješno evidentiran dolazak</w:t>
+            </w:r>
+          </w:p>
+        </w:tc>
+      </w:tr>
+      <w:tr>
+        <w:tc>
+          <w:tcPr>
+            <w:tcW w:w="3020" w:type="dxa"/>
+          </w:tcPr>
+          <w:p>
+            <w:r>
+              <w:t>Status</w:t>
+            </w:r>
+          </w:p>
+        </w:tc>
+        <w:tc>
+          <w:tcPr>
+            <w:tcW w:w="3020" w:type="dxa"/>
+          </w:tcPr>
+          <w:p>
+            <w:pPr>
+              <w:pStyle w:val="Opisslike"/>
+              <w:rPr>
+                <w:i w:val="0"/>
+                <w:sz w:val="24"/>
+                <w:szCs w:val="24"/>
+              </w:rPr>
+            </w:pPr>
+            <w:r>
+              <w:rPr>
+                <w:i w:val="0"/>
+                <w:sz w:val="24"/>
+                <w:szCs w:val="24"/>
+              </w:rPr>
+              <w:t>NOT OK</w:t>
+            </w:r>
+          </w:p>
+        </w:tc>
+        <w:tc>
+          <w:tcPr>
+            <w:tcW w:w="3021" w:type="dxa"/>
+          </w:tcPr>
+          <w:p>
+            <w:pPr>
+              <w:pStyle w:val="Opisslike"/>
+              <w:rPr>
+                <w:i w:val="0"/>
+                <w:sz w:val="24"/>
+                <w:szCs w:val="24"/>
+              </w:rPr>
+            </w:pPr>
+            <w:r>
+              <w:rPr>
+                <w:i w:val="0"/>
+                <w:sz w:val="24"/>
+                <w:szCs w:val="24"/>
+              </w:rPr>
+              <w:t>OK</w:t>
+            </w:r>
+          </w:p>
+        </w:tc>
+      </w:tr>
+      <w:tr>
+        <w:tc>
+          <w:tcPr>
+            <w:tcW w:w="3020" w:type="dxa"/>
+          </w:tcPr>
+          <w:p>
+            <w:pPr>
+              <w:spacing w:line="360" w:lineRule="auto"/>
+            </w:pPr>
+            <w:proofErr w:type="spellStart"/>
+            <w:r>
+              <w:t>nbResults</w:t>
+            </w:r>
+            <w:proofErr w:type="spellEnd"/>
+          </w:p>
+        </w:tc>
+        <w:tc>
+          <w:tcPr>
+            <w:tcW w:w="3020" w:type="dxa"/>
+          </w:tcPr>
+          <w:p>
+            <w:pPr>
+              <w:pStyle w:val="Opisslike"/>
+              <w:rPr>
+                <w:i w:val="0"/>
+                <w:sz w:val="24"/>
+                <w:szCs w:val="24"/>
+              </w:rPr>
+            </w:pPr>
+            <w:r>
+              <w:rPr>
+                <w:i w:val="0"/>
+                <w:sz w:val="24"/>
+                <w:szCs w:val="24"/>
+              </w:rPr>
+              <w:t>0</w:t>
+            </w:r>
+          </w:p>
+        </w:tc>
+        <w:tc>
+          <w:tcPr>
+            <w:tcW w:w="3021" w:type="dxa"/>
+          </w:tcPr>
+          <w:p>
+            <w:pPr>
+              <w:pStyle w:val="Opisslike"/>
+              <w:rPr>
+                <w:i w:val="0"/>
+                <w:sz w:val="24"/>
+                <w:szCs w:val="24"/>
+              </w:rPr>
+            </w:pPr>
+            <w:r>
+              <w:rPr>
+                <w:i w:val="0"/>
+                <w:sz w:val="24"/>
+                <w:szCs w:val="24"/>
+              </w:rPr>
+              <w:t>1</w:t>
+            </w:r>
+          </w:p>
+        </w:tc>
+      </w:tr>
+      <w:tr>
+        <w:tc>
+          <w:tcPr>
+            <w:tcW w:w="3020" w:type="dxa"/>
+          </w:tcPr>
+          <w:p>
+            <w:pPr>
+              <w:spacing w:line="360" w:lineRule="auto"/>
+            </w:pPr>
+            <w:proofErr w:type="spellStart"/>
+            <w:r>
+              <w:t>Message</w:t>
+            </w:r>
+            <w:proofErr w:type="spellEnd"/>
+          </w:p>
+        </w:tc>
+        <w:tc>
+          <w:tcPr>
+            <w:tcW w:w="3020" w:type="dxa"/>
+          </w:tcPr>
+          <w:p>
+            <w:pPr>
+              <w:pStyle w:val="Opisslike"/>
+              <w:rPr>
+                <w:i w:val="0"/>
+                <w:sz w:val="24"/>
+                <w:szCs w:val="24"/>
+              </w:rPr>
+            </w:pPr>
+            <w:r>
+              <w:rPr>
+                <w:i w:val="0"/>
+                <w:sz w:val="24"/>
+                <w:szCs w:val="24"/>
+              </w:rPr>
+              <w:t>„</w:t>
+            </w:r>
+            <w:r>
+              <w:rPr>
+                <w:i w:val="0"/>
+                <w:sz w:val="24"/>
+                <w:szCs w:val="24"/>
+              </w:rPr>
+              <w:t>Nepostojeći paket.</w:t>
+            </w:r>
+            <w:r>
+              <w:rPr>
+                <w:i w:val="0"/>
+                <w:sz w:val="24"/>
+                <w:szCs w:val="24"/>
+              </w:rPr>
+              <w:t>“</w:t>
+            </w:r>
+          </w:p>
+        </w:tc>
+        <w:tc>
+          <w:tcPr>
+            <w:tcW w:w="3021" w:type="dxa"/>
+          </w:tcPr>
+          <w:p>
+            <w:pPr>
+              <w:pStyle w:val="Opisslike"/>
+              <w:rPr>
+                <w:i w:val="0"/>
+                <w:sz w:val="24"/>
+                <w:szCs w:val="24"/>
+              </w:rPr>
+            </w:pPr>
+            <w:r>
+              <w:rPr>
+                <w:i w:val="0"/>
+                <w:sz w:val="24"/>
+                <w:szCs w:val="24"/>
+              </w:rPr>
+              <w:t>„Evidentirano!“</w:t>
+            </w:r>
+          </w:p>
+        </w:tc>
+      </w:tr>
+      <w:tr>
+        <w:tc>
+          <w:tcPr>
+            <w:tcW w:w="3020" w:type="dxa"/>
+          </w:tcPr>
+          <w:p>
+            <w:pPr>
+              <w:spacing w:line="360" w:lineRule="auto"/>
+            </w:pPr>
+            <w:r>
+              <w:lastRenderedPageBreak/>
+              <w:t>data</w:t>
+            </w:r>
+          </w:p>
+        </w:tc>
+        <w:tc>
+          <w:tcPr>
+            <w:tcW w:w="3020" w:type="dxa"/>
+          </w:tcPr>
+          <w:p>
+            <w:pPr>
+              <w:pStyle w:val="Opisslike"/>
+              <w:rPr>
+                <w:i w:val="0"/>
+                <w:sz w:val="24"/>
+                <w:szCs w:val="24"/>
+              </w:rPr>
+            </w:pPr>
+            <w:r>
+              <w:rPr>
+                <w:i w:val="0"/>
+                <w:sz w:val="24"/>
+                <w:szCs w:val="24"/>
+              </w:rPr>
+              <w:t xml:space="preserve">Niz </w:t>
+            </w:r>
+            <w:r>
+              <w:rPr>
+                <w:i w:val="0"/>
+                <w:sz w:val="24"/>
+                <w:szCs w:val="24"/>
+              </w:rPr>
+              <w:t>'</w:t>
+            </w:r>
+            <w:proofErr w:type="spellStart"/>
+            <w:r>
+              <w:rPr>
+                <w:i w:val="0"/>
+                <w:sz w:val="24"/>
+                <w:szCs w:val="24"/>
+              </w:rPr>
+              <w:t>evidentiranDolazak</w:t>
+            </w:r>
+            <w:proofErr w:type="spellEnd"/>
+            <w:r>
+              <w:rPr>
+                <w:i w:val="0"/>
+                <w:sz w:val="24"/>
+                <w:szCs w:val="24"/>
+              </w:rPr>
+              <w:t>' =&gt; "</w:t>
+            </w:r>
+            <w:proofErr w:type="spellStart"/>
+            <w:r>
+              <w:rPr>
+                <w:i w:val="0"/>
+                <w:sz w:val="24"/>
+                <w:szCs w:val="24"/>
+              </w:rPr>
+              <w:t>error</w:t>
+            </w:r>
+            <w:proofErr w:type="spellEnd"/>
+            <w:r>
+              <w:rPr>
+                <w:i w:val="0"/>
+                <w:sz w:val="24"/>
+                <w:szCs w:val="24"/>
+              </w:rPr>
+              <w:t>"</w:t>
+            </w:r>
+          </w:p>
+        </w:tc>
+        <w:tc>
+          <w:tcPr>
+            <w:tcW w:w="3021" w:type="dxa"/>
+          </w:tcPr>
+          <w:p>
+            <w:pPr>
+              <w:pStyle w:val="Opisslike"/>
+              <w:rPr>
+                <w:i w:val="0"/>
+                <w:sz w:val="24"/>
+                <w:szCs w:val="24"/>
+              </w:rPr>
+            </w:pPr>
+            <w:r>
+              <w:rPr>
+                <w:i w:val="0"/>
+                <w:sz w:val="24"/>
+                <w:szCs w:val="24"/>
+              </w:rPr>
+              <w:t xml:space="preserve">Niz </w:t>
+            </w:r>
+            <w:r>
+              <w:rPr>
+                <w:i w:val="0"/>
+                <w:sz w:val="24"/>
+                <w:szCs w:val="24"/>
+              </w:rPr>
+              <w:t>'</w:t>
+            </w:r>
+            <w:proofErr w:type="spellStart"/>
+            <w:r>
+              <w:rPr>
+                <w:i w:val="0"/>
+                <w:sz w:val="24"/>
+                <w:szCs w:val="24"/>
+              </w:rPr>
+              <w:t>evidentiranDolazak</w:t>
+            </w:r>
+            <w:proofErr w:type="spellEnd"/>
+            <w:r>
+              <w:rPr>
+                <w:i w:val="0"/>
+                <w:sz w:val="24"/>
+                <w:szCs w:val="24"/>
+              </w:rPr>
+              <w:t>' =&gt; "OK"</w:t>
+            </w:r>
+          </w:p>
+        </w:tc>
+      </w:tr>
+    </w:tbl>
+    <w:p>
+      <w:pPr>
+        <w:pStyle w:val="Opisslike"/>
+      </w:pPr>
+      <w:r>
+        <w:t xml:space="preserve">Tablica </w:t>
+      </w:r>
+      <w:fldSimple w:instr=" SEQ Tablica \* ARABIC ">
+        <w:r>
+          <w:rPr>
+            <w:noProof/>
+          </w:rPr>
+          <w:t>14</w:t>
+        </w:r>
+      </w:fldSimple>
+      <w:r>
+        <w:t>.</w:t>
+      </w:r>
+      <w:r>
+        <w:t xml:space="preserve"> </w:t>
+      </w:r>
+      <w:r>
+        <w:t xml:space="preserve"> Struktura odgovora pri evidentiranju dolaska</w:t>
+      </w:r>
+    </w:p>
+    <w:p/>
+    <w:p>
+      <w:pPr>
+        <w:spacing w:after="160" w:line="259" w:lineRule="auto"/>
+      </w:pPr>
+      <w:r>
+        <w:br w:type="page"/>
+      </w:r>
+      <w:bookmarkStart w:id="2" w:name="_GoBack"/>
+      <w:bookmarkEnd w:id="2"/>
     </w:p>
     <w:p>
       <w:pPr>
         <w:pStyle w:val="FOINaslov1"/>
       </w:pPr>
-      <w:bookmarkStart w:id="3" w:name="_Toc471487262"/>
-      <w:r>
+      <w:bookmarkStart w:id="3" w:name="_Toc473569272"/>
+      <w:r>
+        <w:lastRenderedPageBreak/>
         <w:t>Struktura aplikacije</w:t>
       </w:r>
       <w:bookmarkEnd w:id="3"/>
@@ -5221,7 +6391,7 @@
     </w:p>
     <w:p>
       <w:pPr>
-        <w:pStyle w:val="Caption"/>
+        <w:pStyle w:val="Opisslike"/>
         <w:rPr>
           <w:noProof/>
         </w:rPr>
@@ -5229,14 +6399,27 @@
       <w:r>
         <w:t xml:space="preserve">Slika </w:t>
       </w:r>
-      <w:fldSimple w:instr=" SEQ Slika \* ARABIC ">
-        <w:r>
-          <w:rPr>
-            <w:noProof/>
-          </w:rPr>
-          <w:t>2</w:t>
-        </w:r>
-      </w:fldSimple>
+      <w:r>
+        <w:fldChar w:fldCharType="begin"/>
+      </w:r>
+      <w:r>
+        <w:instrText xml:space="preserve"> SEQ Slika \* ARABIC </w:instrText>
+      </w:r>
+      <w:r>
+        <w:fldChar w:fldCharType="separate"/>
+      </w:r>
+      <w:r>
+        <w:rPr>
+          <w:noProof/>
+        </w:rPr>
+        <w:t>2</w:t>
+      </w:r>
+      <w:r>
+        <w:rPr>
+          <w:noProof/>
+        </w:rPr>
+        <w:fldChar w:fldCharType="end"/>
+      </w:r>
       <w:r>
         <w:t>: Dijagram</w:t>
       </w:r>
@@ -5267,7 +6450,7 @@
     </w:p>
     <w:p>
       <w:pPr>
-        <w:pStyle w:val="ListParagraph"/>
+        <w:pStyle w:val="Odlomakpopisa"/>
         <w:numPr>
           <w:ilvl w:val="0"/>
           <w:numId w:val="2"/>
@@ -5277,7 +6460,6 @@
       </w:pPr>
       <w:proofErr w:type="spellStart"/>
       <w:r>
-        <w:lastRenderedPageBreak/>
         <w:t>MainActivity</w:t>
       </w:r>
       <w:proofErr w:type="spellEnd"/>
@@ -5303,7 +6485,7 @@
     </w:p>
     <w:p>
       <w:pPr>
-        <w:pStyle w:val="ListParagraph"/>
+        <w:pStyle w:val="Odlomakpopisa"/>
         <w:numPr>
           <w:ilvl w:val="0"/>
           <w:numId w:val="2"/>
@@ -5313,6 +6495,7 @@
       </w:pPr>
       <w:proofErr w:type="spellStart"/>
       <w:r>
+        <w:lastRenderedPageBreak/>
         <w:t>RegistracijaFizickiKorisnik</w:t>
       </w:r>
       <w:proofErr w:type="spellEnd"/>
@@ -5330,7 +6513,7 @@
     </w:p>
     <w:p>
       <w:pPr>
-        <w:pStyle w:val="ListParagraph"/>
+        <w:pStyle w:val="Odlomakpopisa"/>
         <w:numPr>
           <w:ilvl w:val="0"/>
           <w:numId w:val="2"/>
@@ -5357,7 +6540,7 @@
     </w:p>
     <w:p>
       <w:pPr>
-        <w:pStyle w:val="ListParagraph"/>
+        <w:pStyle w:val="Odlomakpopisa"/>
         <w:numPr>
           <w:ilvl w:val="0"/>
           <w:numId w:val="2"/>
@@ -5437,19 +6620,32 @@
     </w:p>
     <w:p>
       <w:pPr>
-        <w:pStyle w:val="Caption"/>
+        <w:pStyle w:val="Opisslike"/>
       </w:pPr>
       <w:r>
         <w:t xml:space="preserve">Slika </w:t>
       </w:r>
-      <w:fldSimple w:instr=" SEQ Slika \* ARABIC ">
-        <w:r>
-          <w:rPr>
-            <w:noProof/>
-          </w:rPr>
-          <w:t>3</w:t>
-        </w:r>
-      </w:fldSimple>
+      <w:r>
+        <w:fldChar w:fldCharType="begin"/>
+      </w:r>
+      <w:r>
+        <w:instrText xml:space="preserve"> SEQ Slika \* ARABIC </w:instrText>
+      </w:r>
+      <w:r>
+        <w:fldChar w:fldCharType="separate"/>
+      </w:r>
+      <w:r>
+        <w:rPr>
+          <w:noProof/>
+        </w:rPr>
+        <w:t>3</w:t>
+      </w:r>
+      <w:r>
+        <w:rPr>
+          <w:noProof/>
+        </w:rPr>
+        <w:fldChar w:fldCharType="end"/>
+      </w:r>
       <w:r>
         <w:t xml:space="preserve">: Dijagram klasa za modul </w:t>
       </w:r>
@@ -5490,7 +6686,7 @@
     </w:p>
     <w:p>
       <w:pPr>
-        <w:pStyle w:val="ListParagraph"/>
+        <w:pStyle w:val="Odlomakpopisa"/>
         <w:numPr>
           <w:ilvl w:val="0"/>
           <w:numId w:val="3"/>
@@ -5544,7 +6740,7 @@
     </w:p>
     <w:p>
       <w:pPr>
-        <w:pStyle w:val="ListParagraph"/>
+        <w:pStyle w:val="Odlomakpopisa"/>
         <w:numPr>
           <w:ilvl w:val="0"/>
           <w:numId w:val="3"/>
@@ -5554,7 +6750,6 @@
       </w:pPr>
       <w:proofErr w:type="spellStart"/>
       <w:r>
-        <w:lastRenderedPageBreak/>
         <w:t>WsDataLoadedListener</w:t>
       </w:r>
       <w:proofErr w:type="spellEnd"/>
@@ -5571,6 +6766,7 @@
           <w:noProof/>
           <w:lang w:eastAsia="hr-HR"/>
         </w:rPr>
+        <w:lastRenderedPageBreak/>
         <w:drawing>
           <wp:inline distT="0" distB="0" distL="0" distR="0" wp14:anchorId="664E8B35" wp14:editId="6E3F6810">
             <wp:extent cx="5760720" cy="3351530"/>
@@ -5616,19 +6812,32 @@
     </w:p>
     <w:p>
       <w:pPr>
-        <w:pStyle w:val="Caption"/>
+        <w:pStyle w:val="Opisslike"/>
       </w:pPr>
       <w:r>
         <w:t xml:space="preserve">Slika </w:t>
       </w:r>
-      <w:fldSimple w:instr=" SEQ Slika \* ARABIC ">
-        <w:r>
-          <w:rPr>
-            <w:noProof/>
-          </w:rPr>
-          <w:t>4</w:t>
-        </w:r>
-      </w:fldSimple>
+      <w:r>
+        <w:fldChar w:fldCharType="begin"/>
+      </w:r>
+      <w:r>
+        <w:instrText xml:space="preserve"> SEQ Slika \* ARABIC </w:instrText>
+      </w:r>
+      <w:r>
+        <w:fldChar w:fldCharType="separate"/>
+      </w:r>
+      <w:r>
+        <w:rPr>
+          <w:noProof/>
+        </w:rPr>
+        <w:t>4</w:t>
+      </w:r>
+      <w:r>
+        <w:rPr>
+          <w:noProof/>
+        </w:rPr>
+        <w:fldChar w:fldCharType="end"/>
+      </w:r>
       <w:r>
         <w:t xml:space="preserve">: Dijagram klasa za modul </w:t>
       </w:r>
@@ -5661,7 +6870,7 @@
     </w:p>
     <w:p>
       <w:pPr>
-        <w:pStyle w:val="ListParagraph"/>
+        <w:pStyle w:val="Odlomakpopisa"/>
         <w:numPr>
           <w:ilvl w:val="0"/>
           <w:numId w:val="4"/>
@@ -5696,7 +6905,7 @@
     </w:p>
     <w:p>
       <w:pPr>
-        <w:pStyle w:val="ListParagraph"/>
+        <w:pStyle w:val="Odlomakpopisa"/>
         <w:numPr>
           <w:ilvl w:val="0"/>
           <w:numId w:val="4"/>
@@ -5795,19 +7004,32 @@
     </w:p>
     <w:p>
       <w:pPr>
-        <w:pStyle w:val="Caption"/>
+        <w:pStyle w:val="Opisslike"/>
       </w:pPr>
       <w:r>
         <w:t xml:space="preserve">Slika </w:t>
       </w:r>
-      <w:fldSimple w:instr=" SEQ Slika \* ARABIC ">
-        <w:r>
-          <w:rPr>
-            <w:noProof/>
-          </w:rPr>
-          <w:t>5</w:t>
-        </w:r>
-      </w:fldSimple>
+      <w:r>
+        <w:fldChar w:fldCharType="begin"/>
+      </w:r>
+      <w:r>
+        <w:instrText xml:space="preserve"> SEQ Slika \* ARABIC </w:instrText>
+      </w:r>
+      <w:r>
+        <w:fldChar w:fldCharType="separate"/>
+      </w:r>
+      <w:r>
+        <w:rPr>
+          <w:noProof/>
+        </w:rPr>
+        <w:t>5</w:t>
+      </w:r>
+      <w:r>
+        <w:rPr>
+          <w:noProof/>
+        </w:rPr>
+        <w:fldChar w:fldCharType="end"/>
+      </w:r>
       <w:r>
         <w:t xml:space="preserve">: </w:t>
       </w:r>
@@ -5955,19 +7177,32 @@
     </w:p>
     <w:p>
       <w:pPr>
-        <w:pStyle w:val="Caption"/>
+        <w:pStyle w:val="Opisslike"/>
       </w:pPr>
       <w:r>
         <w:t xml:space="preserve">Slika </w:t>
       </w:r>
-      <w:fldSimple w:instr=" SEQ Slika \* ARABIC ">
-        <w:r>
-          <w:rPr>
-            <w:noProof/>
-          </w:rPr>
-          <w:t>6</w:t>
-        </w:r>
-      </w:fldSimple>
+      <w:r>
+        <w:fldChar w:fldCharType="begin"/>
+      </w:r>
+      <w:r>
+        <w:instrText xml:space="preserve"> SEQ Slika \* ARABIC </w:instrText>
+      </w:r>
+      <w:r>
+        <w:fldChar w:fldCharType="separate"/>
+      </w:r>
+      <w:r>
+        <w:rPr>
+          <w:noProof/>
+        </w:rPr>
+        <w:t>6</w:t>
+      </w:r>
+      <w:r>
+        <w:rPr>
+          <w:noProof/>
+        </w:rPr>
+        <w:fldChar w:fldCharType="end"/>
+      </w:r>
       <w:r>
         <w:t xml:space="preserve">: </w:t>
       </w:r>
@@ -5998,7 +7233,7 @@
     </w:p>
     <w:p>
       <w:pPr>
-        <w:pStyle w:val="ListParagraph"/>
+        <w:pStyle w:val="Odlomakpopisa"/>
         <w:numPr>
           <w:ilvl w:val="0"/>
           <w:numId w:val="5"/>
@@ -6017,7 +7252,7 @@
     </w:p>
     <w:p>
       <w:pPr>
-        <w:pStyle w:val="ListParagraph"/>
+        <w:pStyle w:val="Odlomakpopisa"/>
         <w:numPr>
           <w:ilvl w:val="0"/>
           <w:numId w:val="5"/>
@@ -6060,7 +7295,7 @@
     </w:p>
     <w:p>
       <w:pPr>
-        <w:pStyle w:val="ListParagraph"/>
+        <w:pStyle w:val="Odlomakpopisa"/>
         <w:numPr>
           <w:ilvl w:val="0"/>
           <w:numId w:val="5"/>
@@ -6087,7 +7322,7 @@
     </w:p>
     <w:p>
       <w:pPr>
-        <w:pStyle w:val="ListParagraph"/>
+        <w:pStyle w:val="Odlomakpopisa"/>
         <w:numPr>
           <w:ilvl w:val="0"/>
           <w:numId w:val="5"/>
@@ -6134,7 +7369,7 @@
 </file>
 
 <file path=word/endnotes.xml><?xml version="1.0" encoding="utf-8"?>
-<w:endnotes xmlns:wpc="http://schemas.microsoft.com/office/word/2010/wordprocessingCanvas" xmlns:mc="http://schemas.openxmlformats.org/markup-compatibility/2006" xmlns:o="urn:schemas-microsoft-com:office:office" xmlns:r="http://schemas.openxmlformats.org/officeDocument/2006/relationships" xmlns:m="http://schemas.openxmlformats.org/officeDocument/2006/math" xmlns:v="urn:schemas-microsoft-com:vml" xmlns:wp14="http://schemas.microsoft.com/office/word/2010/wordprocessingDrawing" xmlns:wp="http://schemas.openxmlformats.org/drawingml/2006/wordprocessingDrawing" xmlns:w10="urn:schemas-microsoft-com:office:word" xmlns:w="http://schemas.openxmlformats.org/wordprocessingml/2006/main" xmlns:w14="http://schemas.microsoft.com/office/word/2010/wordml" xmlns:w15="http://schemas.microsoft.com/office/word/2012/wordml" xmlns:wpg="http://schemas.microsoft.com/office/word/2010/wordprocessingGroup" xmlns:wpi="http://schemas.microsoft.com/office/word/2010/wordprocessingInk" xmlns:wne="http://schemas.microsoft.com/office/word/2006/wordml" xmlns:wps="http://schemas.microsoft.com/office/word/2010/wordprocessingShape" mc:Ignorable="w14 w15 wp14">
+<w:endnotes xmlns:wpc="http://schemas.microsoft.com/office/word/2010/wordprocessingCanvas" xmlns:cx="http://schemas.microsoft.com/office/drawing/2014/chartex" xmlns:mc="http://schemas.openxmlformats.org/markup-compatibility/2006" xmlns:o="urn:schemas-microsoft-com:office:office" xmlns:r="http://schemas.openxmlformats.org/officeDocument/2006/relationships" xmlns:m="http://schemas.openxmlformats.org/officeDocument/2006/math" xmlns:v="urn:schemas-microsoft-com:vml" xmlns:wp14="http://schemas.microsoft.com/office/word/2010/wordprocessingDrawing" xmlns:wp="http://schemas.openxmlformats.org/drawingml/2006/wordprocessingDrawing" xmlns:w10="urn:schemas-microsoft-com:office:word" xmlns:w="http://schemas.openxmlformats.org/wordprocessingml/2006/main" xmlns:w14="http://schemas.microsoft.com/office/word/2010/wordml" xmlns:w15="http://schemas.microsoft.com/office/word/2012/wordml" xmlns:w16se="http://schemas.microsoft.com/office/word/2015/wordml/symex" xmlns:wpg="http://schemas.microsoft.com/office/word/2010/wordprocessingGroup" xmlns:wpi="http://schemas.microsoft.com/office/word/2010/wordprocessingInk" xmlns:wne="http://schemas.microsoft.com/office/word/2006/wordml" xmlns:wps="http://schemas.microsoft.com/office/word/2010/wordprocessingShape" mc:Ignorable="w14 w15 w16se wp14">
   <w:endnote w:type="separator" w:id="-1">
     <w:p>
       <w:pPr>
@@ -6159,7 +7394,7 @@
 </file>
 
 <file path=word/footer1.xml><?xml version="1.0" encoding="utf-8"?>
-<w:ftr xmlns:wpc="http://schemas.microsoft.com/office/word/2010/wordprocessingCanvas" xmlns:mc="http://schemas.openxmlformats.org/markup-compatibility/2006" xmlns:o="urn:schemas-microsoft-com:office:office" xmlns:r="http://schemas.openxmlformats.org/officeDocument/2006/relationships" xmlns:m="http://schemas.openxmlformats.org/officeDocument/2006/math" xmlns:v="urn:schemas-microsoft-com:vml" xmlns:wp14="http://schemas.microsoft.com/office/word/2010/wordprocessingDrawing" xmlns:wp="http://schemas.openxmlformats.org/drawingml/2006/wordprocessingDrawing" xmlns:w10="urn:schemas-microsoft-com:office:word" xmlns:w="http://schemas.openxmlformats.org/wordprocessingml/2006/main" xmlns:w14="http://schemas.microsoft.com/office/word/2010/wordml" xmlns:w15="http://schemas.microsoft.com/office/word/2012/wordml" xmlns:wpg="http://schemas.microsoft.com/office/word/2010/wordprocessingGroup" xmlns:wpi="http://schemas.microsoft.com/office/word/2010/wordprocessingInk" xmlns:wne="http://schemas.microsoft.com/office/word/2006/wordml" xmlns:wps="http://schemas.microsoft.com/office/word/2010/wordprocessingShape" mc:Ignorable="w14 w15 wp14">
+<w:ftr xmlns:wpc="http://schemas.microsoft.com/office/word/2010/wordprocessingCanvas" xmlns:cx="http://schemas.microsoft.com/office/drawing/2014/chartex" xmlns:mc="http://schemas.openxmlformats.org/markup-compatibility/2006" xmlns:o="urn:schemas-microsoft-com:office:office" xmlns:r="http://schemas.openxmlformats.org/officeDocument/2006/relationships" xmlns:m="http://schemas.openxmlformats.org/officeDocument/2006/math" xmlns:v="urn:schemas-microsoft-com:vml" xmlns:wp14="http://schemas.microsoft.com/office/word/2010/wordprocessingDrawing" xmlns:wp="http://schemas.openxmlformats.org/drawingml/2006/wordprocessingDrawing" xmlns:w10="urn:schemas-microsoft-com:office:word" xmlns:w="http://schemas.openxmlformats.org/wordprocessingml/2006/main" xmlns:w14="http://schemas.microsoft.com/office/word/2010/wordml" xmlns:w15="http://schemas.microsoft.com/office/word/2012/wordml" xmlns:w16se="http://schemas.microsoft.com/office/word/2015/wordml/symex" xmlns:wpg="http://schemas.microsoft.com/office/word/2010/wordprocessingGroup" xmlns:wpi="http://schemas.microsoft.com/office/word/2010/wordprocessingInk" xmlns:wne="http://schemas.microsoft.com/office/word/2006/wordml" xmlns:wps="http://schemas.microsoft.com/office/word/2010/wordprocessingShape" mc:Ignorable="w14 w15 w16se wp14">
   <w:sdt>
     <w:sdtPr>
       <w:id w:val="2001309198"/>
@@ -6176,7 +7411,7 @@
     <w:sdtContent>
       <w:p>
         <w:pPr>
-          <w:pStyle w:val="Footer"/>
+          <w:pStyle w:val="Podnoje"/>
           <w:jc w:val="right"/>
         </w:pPr>
         <w:r>
@@ -6192,7 +7427,7 @@
           <w:rPr>
             <w:noProof/>
           </w:rPr>
-          <w:t>14</w:t>
+          <w:t>2</w:t>
         </w:r>
         <w:r>
           <w:rPr>
@@ -6205,14 +7440,14 @@
   </w:sdt>
   <w:p>
     <w:pPr>
-      <w:pStyle w:val="Footer"/>
+      <w:pStyle w:val="Podnoje"/>
     </w:pPr>
   </w:p>
 </w:ftr>
 </file>
 
 <file path=word/footnotes.xml><?xml version="1.0" encoding="utf-8"?>
-<w:footnotes xmlns:wpc="http://schemas.microsoft.com/office/word/2010/wordprocessingCanvas" xmlns:mc="http://schemas.openxmlformats.org/markup-compatibility/2006" xmlns:o="urn:schemas-microsoft-com:office:office" xmlns:r="http://schemas.openxmlformats.org/officeDocument/2006/relationships" xmlns:m="http://schemas.openxmlformats.org/officeDocument/2006/math" xmlns:v="urn:schemas-microsoft-com:vml" xmlns:wp14="http://schemas.microsoft.com/office/word/2010/wordprocessingDrawing" xmlns:wp="http://schemas.openxmlformats.org/drawingml/2006/wordprocessingDrawing" xmlns:w10="urn:schemas-microsoft-com:office:word" xmlns:w="http://schemas.openxmlformats.org/wordprocessingml/2006/main" xmlns:w14="http://schemas.microsoft.com/office/word/2010/wordml" xmlns:w15="http://schemas.microsoft.com/office/word/2012/wordml" xmlns:wpg="http://schemas.microsoft.com/office/word/2010/wordprocessingGroup" xmlns:wpi="http://schemas.microsoft.com/office/word/2010/wordprocessingInk" xmlns:wne="http://schemas.microsoft.com/office/word/2006/wordml" xmlns:wps="http://schemas.microsoft.com/office/word/2010/wordprocessingShape" mc:Ignorable="w14 w15 wp14">
+<w:footnotes xmlns:wpc="http://schemas.microsoft.com/office/word/2010/wordprocessingCanvas" xmlns:cx="http://schemas.microsoft.com/office/drawing/2014/chartex" xmlns:mc="http://schemas.openxmlformats.org/markup-compatibility/2006" xmlns:o="urn:schemas-microsoft-com:office:office" xmlns:r="http://schemas.openxmlformats.org/officeDocument/2006/relationships" xmlns:m="http://schemas.openxmlformats.org/officeDocument/2006/math" xmlns:v="urn:schemas-microsoft-com:vml" xmlns:wp14="http://schemas.microsoft.com/office/word/2010/wordprocessingDrawing" xmlns:wp="http://schemas.openxmlformats.org/drawingml/2006/wordprocessingDrawing" xmlns:w10="urn:schemas-microsoft-com:office:word" xmlns:w="http://schemas.openxmlformats.org/wordprocessingml/2006/main" xmlns:w14="http://schemas.microsoft.com/office/word/2010/wordml" xmlns:w15="http://schemas.microsoft.com/office/word/2012/wordml" xmlns:w16se="http://schemas.microsoft.com/office/word/2015/wordml/symex" xmlns:wpg="http://schemas.microsoft.com/office/word/2010/wordprocessingGroup" xmlns:wpi="http://schemas.microsoft.com/office/word/2010/wordprocessingInk" xmlns:wne="http://schemas.microsoft.com/office/word/2006/wordml" xmlns:wps="http://schemas.microsoft.com/office/word/2010/wordprocessingShape" mc:Ignorable="w14 w15 w16se wp14">
   <w:footnote w:type="separator" w:id="-1">
     <w:p>
       <w:pPr>
@@ -6237,7 +7472,7 @@
 </file>
 
 <file path=word/numbering.xml><?xml version="1.0" encoding="utf-8"?>
-<w:numbering xmlns:wpc="http://schemas.microsoft.com/office/word/2010/wordprocessingCanvas" xmlns:mc="http://schemas.openxmlformats.org/markup-compatibility/2006" xmlns:o="urn:schemas-microsoft-com:office:office" xmlns:r="http://schemas.openxmlformats.org/officeDocument/2006/relationships" xmlns:m="http://schemas.openxmlformats.org/officeDocument/2006/math" xmlns:v="urn:schemas-microsoft-com:vml" xmlns:wp14="http://schemas.microsoft.com/office/word/2010/wordprocessingDrawing" xmlns:wp="http://schemas.openxmlformats.org/drawingml/2006/wordprocessingDrawing" xmlns:w10="urn:schemas-microsoft-com:office:word" xmlns:w="http://schemas.openxmlformats.org/wordprocessingml/2006/main" xmlns:w14="http://schemas.microsoft.com/office/word/2010/wordml" xmlns:w15="http://schemas.microsoft.com/office/word/2012/wordml" xmlns:wpg="http://schemas.microsoft.com/office/word/2010/wordprocessingGroup" xmlns:wpi="http://schemas.microsoft.com/office/word/2010/wordprocessingInk" xmlns:wne="http://schemas.microsoft.com/office/word/2006/wordml" xmlns:wps="http://schemas.microsoft.com/office/word/2010/wordprocessingShape" mc:Ignorable="w14 w15 wp14">
+<w:numbering xmlns:wpc="http://schemas.microsoft.com/office/word/2010/wordprocessingCanvas" xmlns:cx="http://schemas.microsoft.com/office/drawing/2014/chartex" xmlns:mc="http://schemas.openxmlformats.org/markup-compatibility/2006" xmlns:o="urn:schemas-microsoft-com:office:office" xmlns:r="http://schemas.openxmlformats.org/officeDocument/2006/relationships" xmlns:m="http://schemas.openxmlformats.org/officeDocument/2006/math" xmlns:v="urn:schemas-microsoft-com:vml" xmlns:wp14="http://schemas.microsoft.com/office/word/2010/wordprocessingDrawing" xmlns:wp="http://schemas.openxmlformats.org/drawingml/2006/wordprocessingDrawing" xmlns:w10="urn:schemas-microsoft-com:office:word" xmlns:w="http://schemas.openxmlformats.org/wordprocessingml/2006/main" xmlns:w14="http://schemas.microsoft.com/office/word/2010/wordml" xmlns:w15="http://schemas.microsoft.com/office/word/2012/wordml" xmlns:w16se="http://schemas.microsoft.com/office/word/2015/wordml/symex" xmlns:wpg="http://schemas.microsoft.com/office/word/2010/wordprocessingGroup" xmlns:wpi="http://schemas.microsoft.com/office/word/2010/wordprocessingInk" xmlns:wne="http://schemas.microsoft.com/office/word/2006/wordml" xmlns:wps="http://schemas.microsoft.com/office/word/2010/wordprocessingShape" mc:Ignorable="w14 w15 w16se wp14">
   <w:abstractNum w:abstractNumId="0" w15:restartNumberingAfterBreak="0">
     <w:nsid w:val="044D3D41"/>
     <w:multiLevelType w:val="hybridMultilevel"/>
@@ -6987,7 +8222,7 @@
 </file>
 
 <file path=word/styles.xml><?xml version="1.0" encoding="utf-8"?>
-<w:styles xmlns:mc="http://schemas.openxmlformats.org/markup-compatibility/2006" xmlns:r="http://schemas.openxmlformats.org/officeDocument/2006/relationships" xmlns:w="http://schemas.openxmlformats.org/wordprocessingml/2006/main" xmlns:w14="http://schemas.microsoft.com/office/word/2010/wordml" xmlns:w15="http://schemas.microsoft.com/office/word/2012/wordml" mc:Ignorable="w14 w15">
+<w:styles xmlns:mc="http://schemas.openxmlformats.org/markup-compatibility/2006" xmlns:r="http://schemas.openxmlformats.org/officeDocument/2006/relationships" xmlns:w="http://schemas.openxmlformats.org/wordprocessingml/2006/main" xmlns:w14="http://schemas.microsoft.com/office/word/2010/wordml" xmlns:w15="http://schemas.microsoft.com/office/word/2012/wordml" xmlns:w16se="http://schemas.microsoft.com/office/word/2015/wordml/symex" mc:Ignorable="w14 w15 w16se">
   <w:docDefaults>
     <w:rPrDefault>
       <w:rPr>
@@ -7388,11 +8623,11 @@
       <w:sz w:val="24"/>
     </w:rPr>
   </w:style>
-  <w:style w:type="paragraph" w:styleId="Heading1">
+  <w:style w:type="paragraph" w:styleId="Naslov1">
     <w:name w:val="heading 1"/>
     <w:basedOn w:val="Normal"/>
     <w:next w:val="Normal"/>
-    <w:link w:val="Heading1Char"/>
+    <w:link w:val="Naslov1Char"/>
     <w:uiPriority w:val="9"/>
     <w:qFormat/>
     <w:rsid w:val="00C56E30"/>
@@ -7409,13 +8644,13 @@
       <w:szCs w:val="32"/>
     </w:rPr>
   </w:style>
-  <w:style w:type="character" w:default="1" w:styleId="DefaultParagraphFont">
+  <w:style w:type="character" w:default="1" w:styleId="Zadanifontodlomka">
     <w:name w:val="Default Paragraph Font"/>
     <w:uiPriority w:val="1"/>
     <w:semiHidden/>
     <w:unhideWhenUsed/>
   </w:style>
-  <w:style w:type="table" w:default="1" w:styleId="TableNormal">
+  <w:style w:type="table" w:default="1" w:styleId="Obinatablica">
     <w:name w:val="Normal Table"/>
     <w:uiPriority w:val="99"/>
     <w:semiHidden/>
@@ -7430,7 +8665,7 @@
       </w:tblCellMar>
     </w:tblPr>
   </w:style>
-  <w:style w:type="numbering" w:default="1" w:styleId="NoList">
+  <w:style w:type="numbering" w:default="1" w:styleId="Bezpopisa">
     <w:name w:val="No List"/>
     <w:uiPriority w:val="99"/>
     <w:semiHidden/>
@@ -7479,10 +8714,10 @@
     <w:basedOn w:val="Nazivinstitucije"/>
     <w:rsid w:val="00C56E30"/>
   </w:style>
-  <w:style w:type="character" w:customStyle="1" w:styleId="Heading1Char">
-    <w:name w:val="Heading 1 Char"/>
-    <w:basedOn w:val="DefaultParagraphFont"/>
-    <w:link w:val="Heading1"/>
+  <w:style w:type="character" w:customStyle="1" w:styleId="Naslov1Char">
+    <w:name w:val="Naslov 1 Char"/>
+    <w:basedOn w:val="Zadanifontodlomka"/>
+    <w:link w:val="Naslov1"/>
     <w:uiPriority w:val="9"/>
     <w:rsid w:val="00C56E30"/>
     <w:rPr>
@@ -7492,9 +8727,9 @@
       <w:szCs w:val="32"/>
     </w:rPr>
   </w:style>
-  <w:style w:type="paragraph" w:styleId="TOCHeading">
+  <w:style w:type="paragraph" w:styleId="TOCNaslov">
     <w:name w:val="TOC Heading"/>
-    <w:basedOn w:val="Heading1"/>
+    <w:basedOn w:val="Naslov1"/>
     <w:next w:val="Normal"/>
     <w:uiPriority w:val="39"/>
     <w:unhideWhenUsed/>
@@ -7508,7 +8743,7 @@
       <w:lang w:val="en-US"/>
     </w:rPr>
   </w:style>
-  <w:style w:type="paragraph" w:styleId="Caption">
+  <w:style w:type="paragraph" w:styleId="Opisslike">
     <w:name w:val="caption"/>
     <w:basedOn w:val="Normal"/>
     <w:next w:val="Normal"/>
@@ -7527,9 +8762,9 @@
       <w:szCs w:val="18"/>
     </w:rPr>
   </w:style>
-  <w:style w:type="character" w:styleId="Hyperlink">
+  <w:style w:type="character" w:styleId="Hiperveza">
     <w:name w:val="Hyperlink"/>
-    <w:basedOn w:val="DefaultParagraphFont"/>
+    <w:basedOn w:val="Zadanifontodlomka"/>
     <w:uiPriority w:val="99"/>
     <w:unhideWhenUsed/>
     <w:rsid w:val="00C56E30"/>
@@ -7538,9 +8773,9 @@
       <w:u w:val="single"/>
     </w:rPr>
   </w:style>
-  <w:style w:type="character" w:styleId="FollowedHyperlink">
+  <w:style w:type="character" w:styleId="SlijeenaHiperveza">
     <w:name w:val="FollowedHyperlink"/>
-    <w:basedOn w:val="DefaultParagraphFont"/>
+    <w:basedOn w:val="Zadanifontodlomka"/>
     <w:uiPriority w:val="99"/>
     <w:semiHidden/>
     <w:unhideWhenUsed/>
@@ -7550,9 +8785,9 @@
       <w:u w:val="single"/>
     </w:rPr>
   </w:style>
-  <w:style w:type="table" w:styleId="TableGrid">
+  <w:style w:type="table" w:styleId="Reetkatablice">
     <w:name w:val="Table Grid"/>
-    <w:basedOn w:val="TableNormal"/>
+    <w:basedOn w:val="Obinatablica"/>
     <w:uiPriority w:val="39"/>
     <w:rsid w:val="00C56E30"/>
     <w:pPr>
@@ -7569,7 +8804,7 @@
       </w:tblBorders>
     </w:tblPr>
   </w:style>
-  <w:style w:type="paragraph" w:styleId="TOC1">
+  <w:style w:type="paragraph" w:styleId="Sadraj1">
     <w:name w:val="toc 1"/>
     <w:basedOn w:val="Normal"/>
     <w:next w:val="Normal"/>
@@ -7581,10 +8816,10 @@
       <w:spacing w:after="100"/>
     </w:pPr>
   </w:style>
-  <w:style w:type="paragraph" w:styleId="Header">
+  <w:style w:type="paragraph" w:styleId="Zaglavlje">
     <w:name w:val="header"/>
     <w:basedOn w:val="Normal"/>
-    <w:link w:val="HeaderChar"/>
+    <w:link w:val="ZaglavljeChar"/>
     <w:uiPriority w:val="99"/>
     <w:unhideWhenUsed/>
     <w:rsid w:val="00CF2AE2"/>
@@ -7596,10 +8831,10 @@
       <w:spacing w:after="0" w:line="240" w:lineRule="auto"/>
     </w:pPr>
   </w:style>
-  <w:style w:type="character" w:customStyle="1" w:styleId="HeaderChar">
-    <w:name w:val="Header Char"/>
-    <w:basedOn w:val="DefaultParagraphFont"/>
-    <w:link w:val="Header"/>
+  <w:style w:type="character" w:customStyle="1" w:styleId="ZaglavljeChar">
+    <w:name w:val="Zaglavlje Char"/>
+    <w:basedOn w:val="Zadanifontodlomka"/>
+    <w:link w:val="Zaglavlje"/>
     <w:uiPriority w:val="99"/>
     <w:rsid w:val="00CF2AE2"/>
     <w:rPr>
@@ -7607,10 +8842,10 @@
       <w:sz w:val="24"/>
     </w:rPr>
   </w:style>
-  <w:style w:type="paragraph" w:styleId="Footer">
+  <w:style w:type="paragraph" w:styleId="Podnoje">
     <w:name w:val="footer"/>
     <w:basedOn w:val="Normal"/>
-    <w:link w:val="FooterChar"/>
+    <w:link w:val="PodnojeChar"/>
     <w:uiPriority w:val="99"/>
     <w:unhideWhenUsed/>
     <w:rsid w:val="00CF2AE2"/>
@@ -7622,10 +8857,10 @@
       <w:spacing w:after="0" w:line="240" w:lineRule="auto"/>
     </w:pPr>
   </w:style>
-  <w:style w:type="character" w:customStyle="1" w:styleId="FooterChar">
-    <w:name w:val="Footer Char"/>
-    <w:basedOn w:val="DefaultParagraphFont"/>
-    <w:link w:val="Footer"/>
+  <w:style w:type="character" w:customStyle="1" w:styleId="PodnojeChar">
+    <w:name w:val="Podnožje Char"/>
+    <w:basedOn w:val="Zadanifontodlomka"/>
+    <w:link w:val="Podnoje"/>
     <w:uiPriority w:val="99"/>
     <w:rsid w:val="00CF2AE2"/>
     <w:rPr>
@@ -7633,7 +8868,7 @@
       <w:sz w:val="24"/>
     </w:rPr>
   </w:style>
-  <w:style w:type="paragraph" w:styleId="ListParagraph">
+  <w:style w:type="paragraph" w:styleId="Odlomakpopisa">
     <w:name w:val="List Paragraph"/>
     <w:basedOn w:val="Normal"/>
     <w:uiPriority w:val="34"/>
@@ -7668,7 +8903,7 @@
   </w:style>
   <w:style w:type="character" w:customStyle="1" w:styleId="FOINaslov1Char">
     <w:name w:val="FOI Naslov 1 Char"/>
-    <w:basedOn w:val="DefaultParagraphFont"/>
+    <w:basedOn w:val="Zadanifontodlomka"/>
     <w:link w:val="FOINaslov1"/>
     <w:rsid w:val="00890D6D"/>
     <w:rPr>
@@ -7682,7 +8917,7 @@
   </w:style>
   <w:style w:type="paragraph" w:customStyle="1" w:styleId="FOINaslov2">
     <w:name w:val="FOI Naslov 2"/>
-    <w:basedOn w:val="ListParagraph"/>
+    <w:basedOn w:val="Odlomakpopisa"/>
     <w:qFormat/>
     <w:rsid w:val="00890D6D"/>
     <w:pPr>
@@ -7705,7 +8940,7 @@
   </w:style>
   <w:style w:type="paragraph" w:customStyle="1" w:styleId="FOINaslov3">
     <w:name w:val="FOI Naslov 3"/>
-    <w:basedOn w:val="ListParagraph"/>
+    <w:basedOn w:val="Odlomakpopisa"/>
     <w:qFormat/>
     <w:rsid w:val="00890D6D"/>
     <w:pPr>
@@ -7727,7 +8962,7 @@
   </w:style>
   <w:style w:type="paragraph" w:customStyle="1" w:styleId="FOINaslov4">
     <w:name w:val="FOI Naslov 4"/>
-    <w:basedOn w:val="ListParagraph"/>
+    <w:basedOn w:val="Odlomakpopisa"/>
     <w:qFormat/>
     <w:rsid w:val="00890D6D"/>
     <w:pPr>
@@ -8016,7 +9251,7 @@
 </file>
 
 <file path=customXml/itemProps1.xml><?xml version="1.0" encoding="utf-8"?>
-<ds:datastoreItem xmlns:ds="http://schemas.openxmlformats.org/officeDocument/2006/customXml" ds:itemID="{8A181213-FE26-418F-A8E5-6A0938DF549A}">
+<ds:datastoreItem xmlns:ds="http://schemas.openxmlformats.org/officeDocument/2006/customXml" ds:itemID="{0C4A1621-F236-4850-8DC4-73D06B2B45D3}">
   <ds:schemaRefs>
     <ds:schemaRef ds:uri="http://schemas.openxmlformats.org/officeDocument/2006/bibliography"/>
   </ds:schemaRefs>

</xml_diff>

<commit_message>
Dorada TD u vezi ws-a
</commit_message>
<xml_diff>
--- a/Dokumentacija/Tehnička Dokumentacija.docx
+++ b/Dokumentacija/Tehnička Dokumentacija.docx
@@ -68,21 +68,7 @@
         <w:rPr>
           <w:b/>
         </w:rPr>
-        <w:t xml:space="preserve">Valentina </w:t>
-      </w:r>
-      <w:proofErr w:type="spellStart"/>
-      <w:r>
-        <w:rPr>
-          <w:b/>
-        </w:rPr>
-        <w:t>Krhlanko</w:t>
-      </w:r>
-      <w:proofErr w:type="spellEnd"/>
-      <w:r>
-        <w:rPr>
-          <w:b/>
-        </w:rPr>
-        <w:t>,</w:t>
+        <w:t>Valentina Krhlanko,</w:t>
       </w:r>
       <w:r>
         <w:rPr>
@@ -109,21 +95,7 @@
         <w:rPr>
           <w:b/>
         </w:rPr>
-        <w:t xml:space="preserve">Aleksandar </w:t>
-      </w:r>
-      <w:proofErr w:type="spellStart"/>
-      <w:r>
-        <w:rPr>
-          <w:b/>
-        </w:rPr>
-        <w:t>Trajkov</w:t>
-      </w:r>
-      <w:proofErr w:type="spellEnd"/>
-      <w:r>
-        <w:rPr>
-          <w:b/>
-        </w:rPr>
-        <w:t>,</w:t>
+        <w:t>Aleksandar Trajkov,</w:t>
       </w:r>
       <w:r>
         <w:rPr>
@@ -167,11 +139,9 @@
         <w:pStyle w:val="Naslovzavrnograda"/>
         <w:spacing w:line="360" w:lineRule="auto"/>
       </w:pPr>
-      <w:proofErr w:type="spellStart"/>
       <w:r>
         <w:t>FoodDonor</w:t>
       </w:r>
-      <w:proofErr w:type="spellEnd"/>
     </w:p>
     <w:p>
       <w:pPr>
@@ -270,21 +240,7 @@
           <w:rPr>
             <w:rStyle w:val="Hiperveza"/>
           </w:rPr>
-          <w:t xml:space="preserve">Link na </w:t>
-        </w:r>
-        <w:proofErr w:type="spellStart"/>
-        <w:r>
-          <w:rPr>
-            <w:rStyle w:val="Hiperveza"/>
-          </w:rPr>
-          <w:t>github</w:t>
-        </w:r>
-        <w:proofErr w:type="spellEnd"/>
-        <w:r>
-          <w:rPr>
-            <w:rStyle w:val="Hiperveza"/>
-          </w:rPr>
-          <w:t xml:space="preserve"> repozitorij</w:t>
+          <w:t>Link na github repozitorij</w:t>
         </w:r>
       </w:hyperlink>
     </w:p>
@@ -298,21 +254,7 @@
           <w:rPr>
             <w:rStyle w:val="Hiperveza"/>
           </w:rPr>
-          <w:t xml:space="preserve">Link na </w:t>
-        </w:r>
-        <w:proofErr w:type="spellStart"/>
-        <w:r>
-          <w:rPr>
-            <w:rStyle w:val="Hiperveza"/>
-          </w:rPr>
-          <w:t>github</w:t>
-        </w:r>
-        <w:proofErr w:type="spellEnd"/>
-        <w:r>
-          <w:rPr>
-            <w:rStyle w:val="Hiperveza"/>
-          </w:rPr>
-          <w:t xml:space="preserve"> repozitorij web servisa</w:t>
+          <w:t>Link na github repozitorij web servisa</w:t>
         </w:r>
       </w:hyperlink>
     </w:p>
@@ -376,11 +318,9 @@
             <w:pStyle w:val="TOCNaslov"/>
             <w:spacing w:line="360" w:lineRule="auto"/>
           </w:pPr>
-          <w:proofErr w:type="spellStart"/>
           <w:r>
             <w:t>Sadržaj</w:t>
           </w:r>
-          <w:proofErr w:type="spellEnd"/>
         </w:p>
         <w:p>
           <w:pPr>
@@ -711,109 +651,16 @@
         <w:t>koristi</w:t>
       </w:r>
       <w:r>
-        <w:t xml:space="preserve"> se atribut </w:t>
-      </w:r>
-      <w:proofErr w:type="spellStart"/>
-      <w:r>
-        <w:t>id</w:t>
-      </w:r>
-      <w:proofErr w:type="spellEnd"/>
-      <w:r>
-        <w:t xml:space="preserve">. Atribut email predstavlja oznaku korisničkog imena . Tablica tip sadrži moguće tipove korisnika koji kasnije služe za definiranje akcija kojima korisnik ima pristup. Trenutno su moguće vrijednosti : „volonter“,“ </w:t>
-      </w:r>
-      <w:proofErr w:type="spellStart"/>
-      <w:r>
-        <w:t>donor</w:t>
-      </w:r>
-      <w:proofErr w:type="spellEnd"/>
-      <w:r>
-        <w:t xml:space="preserve">“ i „potrebiti“. Tablica </w:t>
-      </w:r>
-      <w:proofErr w:type="spellStart"/>
-      <w:r>
-        <w:t>detalji_pravna</w:t>
-      </w:r>
-      <w:proofErr w:type="spellEnd"/>
-      <w:r>
-        <w:t xml:space="preserve"> je dodatna tablica koja pobliže opisuje korisnika (ako je pravna osoba mora imati i naziv poduzeća ili udruge), a popunjava se za korisnike koji su tipa „</w:t>
-      </w:r>
-      <w:proofErr w:type="spellStart"/>
-      <w:r>
-        <w:t>donor</w:t>
-      </w:r>
-      <w:proofErr w:type="spellEnd"/>
-      <w:r>
-        <w:t>“ ili „</w:t>
-      </w:r>
-      <w:proofErr w:type="spellStart"/>
-      <w:r>
-        <w:t>potrebiti“.</w:t>
-      </w:r>
-      <w:r>
-        <w:t>Tablica</w:t>
-      </w:r>
-      <w:proofErr w:type="spellEnd"/>
-      <w:r>
-        <w:t xml:space="preserve"> </w:t>
-      </w:r>
-      <w:proofErr w:type="spellStart"/>
-      <w:r>
-        <w:t>fizicka</w:t>
-      </w:r>
-      <w:proofErr w:type="spellEnd"/>
-      <w:r>
-        <w:t xml:space="preserve"> predstavlja dodatne informacije o tipu korisnika „</w:t>
-      </w:r>
-      <w:r>
-        <w:t xml:space="preserve">. U tablici </w:t>
-      </w:r>
-      <w:proofErr w:type="spellStart"/>
-      <w:r>
-        <w:t>tokeni</w:t>
-      </w:r>
-      <w:proofErr w:type="spellEnd"/>
-      <w:r>
-        <w:t xml:space="preserve"> nalaze se trenutno važeći i pohranjeni </w:t>
-      </w:r>
-      <w:proofErr w:type="spellStart"/>
-      <w:r>
-        <w:t>tokeni</w:t>
-      </w:r>
-      <w:proofErr w:type="spellEnd"/>
-      <w:r>
-        <w:t xml:space="preserve"> za slanje </w:t>
-      </w:r>
-      <w:proofErr w:type="spellStart"/>
-      <w:r>
-        <w:t>push</w:t>
-      </w:r>
-      <w:proofErr w:type="spellEnd"/>
-      <w:r>
-        <w:t xml:space="preserve"> notifikacija pomoću </w:t>
-      </w:r>
-      <w:proofErr w:type="spellStart"/>
-      <w:r>
-        <w:t>firebase</w:t>
-      </w:r>
-      <w:proofErr w:type="spellEnd"/>
-      <w:r>
-        <w:t xml:space="preserve">-a. Svaki korisnik ima određene interakcije vezane uz određeni paket, pa tako u bazi postoje tablice paket i status (sadrži bitne vremenske informacije o događajima vezanim uz kreiranje, naručivanje, preuzimanje i ostale akcije vezane uz pojedini paket). Svaki paket također može imati jednu ili više stavki pa u bazi postoje tablice </w:t>
-      </w:r>
-      <w:proofErr w:type="spellStart"/>
-      <w:r>
-        <w:t>stavka_paket</w:t>
-      </w:r>
-      <w:proofErr w:type="spellEnd"/>
-      <w:r>
-        <w:t xml:space="preserve">, stavka te jedinica i vrsta. Tablica </w:t>
-      </w:r>
-      <w:proofErr w:type="spellStart"/>
-      <w:r>
-        <w:t>stavka_paketa</w:t>
-      </w:r>
-      <w:proofErr w:type="spellEnd"/>
-      <w:r>
-        <w:t xml:space="preserve"> služi kao posrednik u vezi n:n između tablica paketi i stavka jer jedan paket može imati  više od jedne stavke. Svaka stavka ima određenu jedinicu koja predstavlja mjernu jedinicu količine i  vrstu koje predstavlja skup najčešćih prehrambenih proizvoda. ERA model ove baze podataka prikazan je na slici 1.</w:t>
+        <w:t xml:space="preserve"> se atribut id. Atribut email predstavlja oznaku korisničkog imena . Tablica tip sadrži moguće tipove korisnika koji kasnije služe za definiranje akcija kojima korisnik ima pristup. Trenutno su moguće vrijednosti : „volonter“,“ donor“ i „potrebiti“. Tablica </w:t>
+      </w:r>
+      <w:r>
+        <w:t>detalji_pravna je dodatna tablica koja pobliže opisuje korisnika (ako je pravna osoba mora imati i naziv poduzeća ili udruge), a popunjava se za korisnike koji su tipa „donor“ ili „potrebiti“.</w:t>
+      </w:r>
+      <w:r>
+        <w:t>Tablica fizicka predstavlja dodatne informacije o tipu korisnika „</w:t>
+      </w:r>
+      <w:r>
+        <w:t>. U tablici tokeni nalaze se trenutno važeći i pohranjeni tokeni za slanje push notifikacija pomoću firebase-a. Svaki korisnik ima određene interakcije vezane uz određeni paket, pa tako u bazi postoje tablice paket i status (sadrži bitne vremenske informacije o događajima vezanim uz kreiranje, naručivanje, preuzimanje i ostale akcije vezane uz pojedini paket). Svaki paket također može imati jednu ili više stavki pa u bazi postoje tablice stavka_paket, stavka te jedinica i vrsta. Tablica stavka_paketa služi kao posrednik u vezi n:n između tablica paketi i stavka jer jedan paket može imati  više od jedne stavke. Svaka stavka ima određenu jedinicu koja predstavlja mjernu jedinicu količine i  vrstu koje predstavlja skup najčešćih prehrambenih proizvoda. ERA model ove baze podataka prikazan je na slici 1.</w:t>
       </w:r>
       <w:r>
         <w:t xml:space="preserve"> </w:t>
@@ -889,27 +736,14 @@
       <w:r>
         <w:t xml:space="preserve">Slika </w:t>
       </w:r>
-      <w:r>
-        <w:fldChar w:fldCharType="begin"/>
-      </w:r>
-      <w:r>
-        <w:instrText xml:space="preserve"> SEQ Slika \* ARABIC </w:instrText>
-      </w:r>
-      <w:r>
-        <w:fldChar w:fldCharType="separate"/>
-      </w:r>
-      <w:r>
-        <w:rPr>
-          <w:noProof/>
-        </w:rPr>
-        <w:t>1</w:t>
-      </w:r>
-      <w:r>
-        <w:rPr>
-          <w:noProof/>
-        </w:rPr>
-        <w:fldChar w:fldCharType="end"/>
-      </w:r>
+      <w:fldSimple w:instr=" SEQ Slika \* ARABIC ">
+        <w:r>
+          <w:rPr>
+            <w:noProof/>
+          </w:rPr>
+          <w:t>1</w:t>
+        </w:r>
+      </w:fldSimple>
       <w:r>
         <w:t>: ERA model (</w:t>
       </w:r>
@@ -951,23 +785,7 @@
         <w:jc w:val="both"/>
       </w:pPr>
       <w:r>
-        <w:t xml:space="preserve">Kako aplikaciju istovremeno može koristiti više korisnika koji trebaju podatke iz zajedničke baze napravljen je PHP web servis. Pripadni web servis je </w:t>
-      </w:r>
-      <w:proofErr w:type="spellStart"/>
-      <w:r>
-        <w:t>RESTfull</w:t>
-      </w:r>
-      <w:proofErr w:type="spellEnd"/>
-      <w:r>
-        <w:t xml:space="preserve"> tipa te se za dohvaćanje ili manipulaciju podataka treba organizirati određena struktura URL-a. Link na </w:t>
-      </w:r>
-      <w:proofErr w:type="spellStart"/>
-      <w:r>
-        <w:t>github</w:t>
-      </w:r>
-      <w:proofErr w:type="spellEnd"/>
-      <w:r>
-        <w:t xml:space="preserve"> repozitorij web servisa je</w:t>
+        <w:t>Kako aplikaciju istovremeno može koristiti više korisnika koji trebaju podatke iz zajedničke baze napravljen je PHP web servis. Pripadni web servis je RESTfull tipa te se za dohvaćanje ili manipulaciju podataka treba organizirati određena struktura URL-a. Link na github repozitorij web servisa je</w:t>
       </w:r>
       <w:r>
         <w:t xml:space="preserve"> </w:t>
@@ -981,15 +799,7 @@
         </w:r>
       </w:hyperlink>
       <w:r>
-        <w:t xml:space="preserve"> Kao nepromjenjivi dio tj. </w:t>
-      </w:r>
-      <w:proofErr w:type="spellStart"/>
-      <w:r>
-        <w:t>baseUrl</w:t>
-      </w:r>
-      <w:proofErr w:type="spellEnd"/>
-      <w:r>
-        <w:t xml:space="preserve"> u aplikaciji korišten je url: </w:t>
+        <w:t xml:space="preserve"> Kao nepromjenjivi dio tj. baseUrl u aplikaciji korišten je url: </w:t>
       </w:r>
       <w:hyperlink r:id="rId13" w:history="1">
         <w:r>
@@ -1012,15 +822,7 @@
         <w:t xml:space="preserve"> su</w:t>
       </w:r>
       <w:r>
-        <w:t xml:space="preserve"> četiri metode, a njihov naziv, HTTP metodu i </w:t>
-      </w:r>
-      <w:proofErr w:type="spellStart"/>
-      <w:r>
-        <w:t>url</w:t>
-      </w:r>
-      <w:proofErr w:type="spellEnd"/>
-      <w:r>
-        <w:t xml:space="preserve"> </w:t>
+        <w:t xml:space="preserve"> četiri metode, a njihov naziv, HTTP metodu i url </w:t>
       </w:r>
       <w:r>
         <w:t xml:space="preserve">prikazani su </w:t>
@@ -1036,15 +838,7 @@
         <w:t>servisa</w:t>
       </w:r>
       <w:r>
-        <w:t xml:space="preserve">. Pristupni </w:t>
-      </w:r>
-      <w:proofErr w:type="spellStart"/>
-      <w:r>
-        <w:t>url</w:t>
-      </w:r>
-      <w:proofErr w:type="spellEnd"/>
-      <w:r>
-        <w:t xml:space="preserve"> se kreira tako da</w:t>
+        <w:t>. Pristupni url se kreira tako da</w:t>
       </w:r>
       <w:r>
         <w:t xml:space="preserve"> se</w:t>
@@ -1052,7 +846,6 @@
       <w:r>
         <w:t> </w:t>
       </w:r>
-      <w:proofErr w:type="spellStart"/>
       <w:r>
         <w:rPr>
           <w:i/>
@@ -1060,7 +853,6 @@
         </w:rPr>
         <w:t>baseUrl</w:t>
       </w:r>
-      <w:proofErr w:type="spellEnd"/>
       <w:r>
         <w:t xml:space="preserve">-u </w:t>
       </w:r>
@@ -1068,15 +860,7 @@
         <w:t>doda</w:t>
       </w:r>
       <w:r>
-        <w:t xml:space="preserve"> </w:t>
-      </w:r>
-      <w:proofErr w:type="spellStart"/>
-      <w:r>
-        <w:t>url</w:t>
-      </w:r>
-      <w:proofErr w:type="spellEnd"/>
-      <w:r>
-        <w:t xml:space="preserve"> metode.</w:t>
+        <w:t xml:space="preserve"> url metode.</w:t>
       </w:r>
     </w:p>
     <w:p>
@@ -1178,18 +962,8 @@
                 <w:color w:val="333333"/>
                 <w:shd w:val="clear" w:color="auto" w:fill="FFFFFF"/>
               </w:rPr>
-              <w:t>gradovi/</w:t>
-            </w:r>
-            <w:proofErr w:type="spellStart"/>
-            <w:r>
-              <w:rPr>
-                <w:rFonts w:ascii="Segoe UI" w:hAnsi="Segoe UI" w:cs="Segoe UI"/>
-                <w:color w:val="333333"/>
-                <w:shd w:val="clear" w:color="auto" w:fill="FFFFFF"/>
-              </w:rPr>
-              <w:t>all</w:t>
-            </w:r>
-            <w:proofErr w:type="spellEnd"/>
+              <w:t>gradovi/all</w:t>
+            </w:r>
           </w:p>
         </w:tc>
       </w:tr>
@@ -1287,13 +1061,8 @@
             <w:r>
               <w:t xml:space="preserve">Registracija </w:t>
             </w:r>
-            <w:proofErr w:type="spellStart"/>
-            <w:r>
-              <w:t>donora</w:t>
-            </w:r>
-            <w:proofErr w:type="spellEnd"/>
-            <w:r>
-              <w:t xml:space="preserve"> i potrebitih</w:t>
+            <w:r>
+              <w:t>donora i potrebitih</w:t>
             </w:r>
             <w:r>
               <w:tab/>
@@ -1364,21 +1133,8 @@
               <w:keepNext/>
               <w:spacing w:line="360" w:lineRule="auto"/>
             </w:pPr>
-            <w:proofErr w:type="spellStart"/>
-            <w:r>
-              <w:t>vrstaJedinica</w:t>
-            </w:r>
-            <w:proofErr w:type="spellEnd"/>
-            <w:r>
-              <w:t>/</w:t>
-            </w:r>
-            <w:proofErr w:type="spellStart"/>
-            <w:r>
-              <w:t>all</w:t>
-            </w:r>
-            <w:proofErr w:type="spellEnd"/>
-            <w:r>
-              <w:t>/</w:t>
+            <w:r>
+              <w:t>vrstaJedinica/all/</w:t>
             </w:r>
           </w:p>
         </w:tc>
@@ -1423,15 +1179,7 @@
               <w:t>paket/novi/</w:t>
             </w:r>
             <w:r>
-              <w:t>{email}/{</w:t>
-            </w:r>
-            <w:proofErr w:type="spellStart"/>
-            <w:r>
-              <w:t>json</w:t>
-            </w:r>
-            <w:proofErr w:type="spellEnd"/>
-            <w:r>
-              <w:t>}/{prijevoz}</w:t>
+              <w:t>{email}/{json}/{prijevoz}</w:t>
             </w:r>
             <w:r>
               <w:t>/</w:t>
@@ -1456,13 +1204,8 @@
             </w:r>
             <w:r>
               <w:lastRenderedPageBreak/>
-              <w:t xml:space="preserve">pojedinog </w:t>
-            </w:r>
-            <w:proofErr w:type="spellStart"/>
-            <w:r>
-              <w:t>korisika</w:t>
-            </w:r>
-            <w:proofErr w:type="spellEnd"/>
+              <w:t>pojedinog korisika</w:t>
+            </w:r>
           </w:p>
         </w:tc>
         <w:tc>
@@ -1511,23 +1254,7 @@
             </w:pPr>
             <w:r>
               <w:lastRenderedPageBreak/>
-              <w:t xml:space="preserve">Pohrani </w:t>
-            </w:r>
-            <w:proofErr w:type="spellStart"/>
-            <w:r>
-              <w:t>firebase</w:t>
-            </w:r>
-            <w:proofErr w:type="spellEnd"/>
-            <w:r>
-              <w:t xml:space="preserve"> </w:t>
-            </w:r>
-            <w:proofErr w:type="spellStart"/>
-            <w:r>
-              <w:t>token</w:t>
-            </w:r>
-            <w:proofErr w:type="spellEnd"/>
-            <w:r>
-              <w:t xml:space="preserve"> u bazu</w:t>
+              <w:t>Pohrani firebase token u bazu</w:t>
             </w:r>
           </w:p>
         </w:tc>
@@ -1553,24 +1280,11 @@
               <w:keepNext/>
               <w:spacing w:line="360" w:lineRule="auto"/>
             </w:pPr>
-            <w:proofErr w:type="spellStart"/>
-            <w:r>
-              <w:t>registerDevice</w:t>
-            </w:r>
-            <w:proofErr w:type="spellEnd"/>
-            <w:r>
-              <w:t>/</w:t>
-            </w:r>
-            <w:r>
-              <w:t>{email}/{</w:t>
-            </w:r>
-            <w:proofErr w:type="spellStart"/>
-            <w:r>
-              <w:t>token</w:t>
-            </w:r>
-            <w:proofErr w:type="spellEnd"/>
-            <w:r>
-              <w:t>}/</w:t>
+            <w:r>
+              <w:t>registerDevice/</w:t>
+            </w:r>
+            <w:r>
+              <w:t>{email}/{token}/</w:t>
             </w:r>
           </w:p>
         </w:tc>
@@ -1585,23 +1299,7 @@
               <w:spacing w:line="360" w:lineRule="auto"/>
             </w:pPr>
             <w:r>
-              <w:t xml:space="preserve">Obriši </w:t>
-            </w:r>
-            <w:proofErr w:type="spellStart"/>
-            <w:r>
-              <w:t>firebase</w:t>
-            </w:r>
-            <w:proofErr w:type="spellEnd"/>
-            <w:r>
-              <w:t xml:space="preserve"> </w:t>
-            </w:r>
-            <w:proofErr w:type="spellStart"/>
-            <w:r>
-              <w:t>token</w:t>
-            </w:r>
-            <w:proofErr w:type="spellEnd"/>
-            <w:r>
-              <w:t xml:space="preserve"> iz baze</w:t>
+              <w:t>Obriši firebase token iz baze</w:t>
             </w:r>
           </w:p>
         </w:tc>
@@ -1627,13 +1325,8 @@
               <w:keepNext/>
               <w:spacing w:line="360" w:lineRule="auto"/>
             </w:pPr>
-            <w:proofErr w:type="spellStart"/>
-            <w:r>
-              <w:t>obrisiToken</w:t>
-            </w:r>
-            <w:proofErr w:type="spellEnd"/>
-            <w:r>
-              <w:t>/</w:t>
+            <w:r>
+              <w:t>obrisiToken/</w:t>
             </w:r>
             <w:r>
               <w:t>{email}/</w:t>
@@ -1651,15 +1344,7 @@
               <w:spacing w:line="360" w:lineRule="auto"/>
             </w:pPr>
             <w:r>
-              <w:t xml:space="preserve">Pošalji notifikaciju na </w:t>
-            </w:r>
-            <w:proofErr w:type="spellStart"/>
-            <w:r>
-              <w:t>firebase</w:t>
-            </w:r>
-            <w:proofErr w:type="spellEnd"/>
-            <w:r>
-              <w:t xml:space="preserve"> servis</w:t>
+              <w:t>Pošalji notifikaciju na firebase servis</w:t>
             </w:r>
           </w:p>
         </w:tc>
@@ -1685,21 +1370,11 @@
               <w:keepNext/>
               <w:spacing w:line="360" w:lineRule="auto"/>
             </w:pPr>
-            <w:proofErr w:type="spellStart"/>
             <w:r>
               <w:t>sendNotifications</w:t>
             </w:r>
-            <w:proofErr w:type="spellEnd"/>
-            <w:r>
-              <w:t>/{email}/{title}/{</w:t>
-            </w:r>
-            <w:proofErr w:type="spellStart"/>
-            <w:r>
-              <w:t>message</w:t>
-            </w:r>
-            <w:proofErr w:type="spellEnd"/>
-            <w:r>
-              <w:t>}/</w:t>
+            <w:r>
+              <w:t>/{email}/{title}/{message}/</w:t>
             </w:r>
           </w:p>
         </w:tc>
@@ -1714,23 +1389,7 @@
               <w:spacing w:line="360" w:lineRule="auto"/>
             </w:pPr>
             <w:r>
-              <w:t xml:space="preserve">Dohvati </w:t>
-            </w:r>
-            <w:proofErr w:type="spellStart"/>
-            <w:r>
-              <w:t>nottifikacije</w:t>
-            </w:r>
-            <w:proofErr w:type="spellEnd"/>
-            <w:r>
-              <w:t xml:space="preserve"> za </w:t>
-            </w:r>
-            <w:proofErr w:type="spellStart"/>
-            <w:r>
-              <w:t>konfigurabilan</w:t>
-            </w:r>
-            <w:proofErr w:type="spellEnd"/>
-            <w:r>
-              <w:t xml:space="preserve"> prikaz obavijesti</w:t>
+              <w:t>Dohvati nottifikacije za konfigurabilan prikaz obavijesti</w:t>
             </w:r>
           </w:p>
         </w:tc>
@@ -1756,21 +1415,11 @@
               <w:keepNext/>
               <w:spacing w:line="360" w:lineRule="auto"/>
             </w:pPr>
-            <w:proofErr w:type="spellStart"/>
             <w:r>
               <w:t>getNotifications</w:t>
             </w:r>
-            <w:proofErr w:type="spellEnd"/>
-            <w:r>
-              <w:t>/{email}/{</w:t>
-            </w:r>
-            <w:proofErr w:type="spellStart"/>
-            <w:r>
-              <w:t>timestamp</w:t>
-            </w:r>
-            <w:proofErr w:type="spellEnd"/>
-            <w:r>
-              <w:t>}/</w:t>
+            <w:r>
+              <w:t>/{email}/{timestamp}/</w:t>
             </w:r>
           </w:p>
         </w:tc>
@@ -1811,21 +1460,8 @@
               <w:keepNext/>
               <w:spacing w:line="360" w:lineRule="auto"/>
             </w:pPr>
-            <w:proofErr w:type="spellStart"/>
-            <w:r>
-              <w:t>odaberiPaketPotrebiti</w:t>
-            </w:r>
-            <w:proofErr w:type="spellEnd"/>
-            <w:r>
-              <w:t>/{email}/{hitno}/{</w:t>
-            </w:r>
-            <w:proofErr w:type="spellStart"/>
-            <w:r>
-              <w:t>idPaketa</w:t>
-            </w:r>
-            <w:proofErr w:type="spellEnd"/>
-            <w:r>
-              <w:t>}/</w:t>
+            <w:r>
+              <w:t>odaberiPaketPotrebiti/{email}/{hitno}/{idPaketa}/</w:t>
             </w:r>
           </w:p>
         </w:tc>
@@ -1866,21 +1502,8 @@
               <w:keepNext/>
               <w:spacing w:line="360" w:lineRule="auto"/>
             </w:pPr>
-            <w:proofErr w:type="spellStart"/>
-            <w:r>
-              <w:t>odaberiPaketVolonter</w:t>
-            </w:r>
-            <w:proofErr w:type="spellEnd"/>
-            <w:r>
-              <w:t>/{email}/{</w:t>
-            </w:r>
-            <w:proofErr w:type="spellStart"/>
-            <w:r>
-              <w:t>idPaketa</w:t>
-            </w:r>
-            <w:proofErr w:type="spellEnd"/>
-            <w:r>
-              <w:t>}/</w:t>
+            <w:r>
+              <w:t>odaberiPaketVolonter/{email}/{idPaketa}/</w:t>
             </w:r>
           </w:p>
         </w:tc>
@@ -1921,21 +1544,8 @@
               <w:keepNext/>
               <w:spacing w:line="360" w:lineRule="auto"/>
             </w:pPr>
-            <w:proofErr w:type="spellStart"/>
-            <w:r>
-              <w:t>evidentirajDolazak</w:t>
-            </w:r>
-            <w:proofErr w:type="spellEnd"/>
-            <w:r>
-              <w:t>/{</w:t>
-            </w:r>
-            <w:proofErr w:type="spellStart"/>
-            <w:r>
-              <w:t>idPaket</w:t>
-            </w:r>
-            <w:proofErr w:type="spellEnd"/>
-            <w:r>
-              <w:t>}/</w:t>
+            <w:r>
+              <w:t>evidentirajDolazak/{idPaket}/</w:t>
             </w:r>
           </w:p>
         </w:tc>
@@ -1949,14 +1559,27 @@
       <w:r>
         <w:t xml:space="preserve">Tablica </w:t>
       </w:r>
-      <w:fldSimple w:instr=" SEQ Tablica \* ARABIC ">
-        <w:r>
-          <w:rPr>
-            <w:noProof/>
-          </w:rPr>
-          <w:t>1</w:t>
-        </w:r>
-      </w:fldSimple>
+      <w:r>
+        <w:fldChar w:fldCharType="begin"/>
+      </w:r>
+      <w:r>
+        <w:instrText xml:space="preserve"> SEQ Tablica \* ARABIC </w:instrText>
+      </w:r>
+      <w:r>
+        <w:fldChar w:fldCharType="separate"/>
+      </w:r>
+      <w:r>
+        <w:rPr>
+          <w:noProof/>
+        </w:rPr>
+        <w:t>1</w:t>
+      </w:r>
+      <w:r>
+        <w:rPr>
+          <w:noProof/>
+        </w:rPr>
+        <w:fldChar w:fldCharType="end"/>
+      </w:r>
       <w:r>
         <w:t xml:space="preserve">: </w:t>
       </w:r>
@@ -1975,23 +1598,7 @@
         <w:jc w:val="both"/>
       </w:pPr>
       <w:r>
-        <w:t xml:space="preserve">Svaka funkcija vraća odgovor JSON formata. Glavni atributi u odgovoru su status, </w:t>
-      </w:r>
-      <w:proofErr w:type="spellStart"/>
-      <w:r>
-        <w:t>nbResults</w:t>
-      </w:r>
-      <w:proofErr w:type="spellEnd"/>
-      <w:r>
-        <w:t xml:space="preserve">, </w:t>
-      </w:r>
-      <w:proofErr w:type="spellStart"/>
-      <w:r>
-        <w:t>message</w:t>
-      </w:r>
-      <w:proofErr w:type="spellEnd"/>
-      <w:r>
-        <w:t xml:space="preserve"> i dana. Pri čemu status označava uspješno ili </w:t>
+        <w:t xml:space="preserve">Svaka funkcija vraća odgovor JSON formata. Glavni atributi u odgovoru su status, nbResults, message i dana. Pri čemu status označava uspješno ili </w:t>
       </w:r>
       <w:r>
         <w:t>ne</w:t>
@@ -2115,142 +1722,64 @@
         <w:rPr>
           <w:i/>
         </w:rPr>
-        <w:t xml:space="preserve">Struktura odgovora pri pohrani </w:t>
-      </w:r>
-      <w:proofErr w:type="spellStart"/>
+        <w:t>Struktura odgovora pri pohrani firebase tokena</w:t>
+      </w:r>
+      <w:r>
+        <w:t>, tablici 9</w:t>
+      </w:r>
+      <w:r>
+        <w:t xml:space="preserve">. </w:t>
+      </w:r>
       <w:r>
         <w:rPr>
           <w:i/>
         </w:rPr>
-        <w:t>firebase</w:t>
-      </w:r>
-      <w:proofErr w:type="spellEnd"/>
+        <w:t>Struktura odgovora pri brisanju tokena iz baze</w:t>
+      </w:r>
+      <w:r>
+        <w:t>, tablici 10</w:t>
+      </w:r>
+      <w:r>
+        <w:t xml:space="preserve">. </w:t>
+      </w:r>
       <w:r>
         <w:rPr>
           <w:i/>
         </w:rPr>
+        <w:t>Struktura odgovora pri slanju notifikacija na firebase servis</w:t>
+      </w:r>
+      <w:r>
+        <w:t xml:space="preserve">, </w:t>
+      </w:r>
+      <w:r>
+        <w:t>tablici 11.</w:t>
+      </w:r>
+      <w:r>
         <w:t xml:space="preserve"> </w:t>
       </w:r>
-      <w:proofErr w:type="spellStart"/>
       <w:r>
         <w:rPr>
           <w:i/>
         </w:rPr>
-        <w:t>tokena</w:t>
-      </w:r>
-      <w:proofErr w:type="spellEnd"/>
-      <w:r>
-        <w:t>, tablici 9</w:t>
-      </w:r>
-      <w:r>
-        <w:t xml:space="preserve">. </w:t>
+        <w:t>Struktura odgovora pri dohvaćanju notifikacija za konfigurbilan prikaz</w:t>
+      </w:r>
+      <w:r>
+        <w:t xml:space="preserve">, tablici 12. </w:t>
       </w:r>
       <w:r>
         <w:rPr>
           <w:i/>
         </w:rPr>
-        <w:t xml:space="preserve">Struktura odgovora pri brisanju </w:t>
-      </w:r>
-      <w:proofErr w:type="spellStart"/>
+        <w:t>Struktura odgovora pri odabiru paketa za preuzimanje i slanje hitnog signala od strane potrebitog</w:t>
+      </w:r>
+      <w:r>
+        <w:t xml:space="preserve">, tablici 13.  </w:t>
+      </w:r>
       <w:r>
         <w:rPr>
           <w:i/>
         </w:rPr>
-        <w:t>tokena</w:t>
-      </w:r>
-      <w:proofErr w:type="spellEnd"/>
-      <w:r>
-        <w:rPr>
-          <w:i/>
-        </w:rPr>
-        <w:t xml:space="preserve"> iz baze</w:t>
-      </w:r>
-      <w:r>
-        <w:t>, tablici 10</w:t>
-      </w:r>
-      <w:r>
-        <w:t xml:space="preserve">. </w:t>
-      </w:r>
-      <w:r>
-        <w:rPr>
-          <w:i/>
-        </w:rPr>
-        <w:t xml:space="preserve">Struktura odgovora pri slanju notifikacija na </w:t>
-      </w:r>
-      <w:proofErr w:type="spellStart"/>
-      <w:r>
-        <w:rPr>
-          <w:i/>
-        </w:rPr>
-        <w:t>firebase</w:t>
-      </w:r>
-      <w:proofErr w:type="spellEnd"/>
-      <w:r>
-        <w:rPr>
-          <w:i/>
-        </w:rPr>
-        <w:t xml:space="preserve"> servis</w:t>
-      </w:r>
-      <w:r>
-        <w:t xml:space="preserve">, </w:t>
-      </w:r>
-      <w:r>
-        <w:t>tablici 11.</w:t>
-      </w:r>
-      <w:r>
-        <w:t xml:space="preserve"> </w:t>
-      </w:r>
-      <w:r>
-        <w:rPr>
-          <w:i/>
-        </w:rPr>
-        <w:t xml:space="preserve">Struktura odgovora pri dohvaćanju notifikacija za </w:t>
-      </w:r>
-      <w:proofErr w:type="spellStart"/>
-      <w:r>
-        <w:rPr>
-          <w:i/>
-        </w:rPr>
-        <w:t>konfigurbilan</w:t>
-      </w:r>
-      <w:proofErr w:type="spellEnd"/>
-      <w:r>
-        <w:rPr>
-          <w:i/>
-        </w:rPr>
-        <w:t xml:space="preserve"> prikaz</w:t>
-      </w:r>
-      <w:r>
-        <w:t xml:space="preserve">, tablici 12. </w:t>
-      </w:r>
-      <w:r>
-        <w:rPr>
-          <w:i/>
-        </w:rPr>
-        <w:t>Struktura odgovora pri odabiru paketa za preuzimanje i slanje hitnog signala od strane potrebitog</w:t>
-      </w:r>
-      <w:r>
-        <w:t xml:space="preserve">, tablici 13.  </w:t>
-      </w:r>
-      <w:r>
-        <w:rPr>
-          <w:i/>
-        </w:rPr>
-        <w:t xml:space="preserve">Struktura odgovora pri odabiru paketa za </w:t>
-      </w:r>
-      <w:proofErr w:type="spellStart"/>
-      <w:r>
-        <w:rPr>
-          <w:i/>
-        </w:rPr>
-        <w:t>priejvoz</w:t>
-      </w:r>
-      <w:proofErr w:type="spellEnd"/>
-      <w:r>
-        <w:rPr>
-          <w:i/>
-        </w:rPr>
-        <w:t xml:space="preserve"> od strane volontera</w:t>
+        <w:t>Struktura odgovora pri odabiru paketa za priejvoz od strane volontera</w:t>
       </w:r>
       <w:r>
         <w:t xml:space="preserve"> i tablici 14</w:t>
@@ -2375,11 +1904,9 @@
             <w:pPr>
               <w:spacing w:line="360" w:lineRule="auto"/>
             </w:pPr>
-            <w:proofErr w:type="spellStart"/>
             <w:r>
               <w:t>nbResults</w:t>
             </w:r>
-            <w:proofErr w:type="spellEnd"/>
           </w:p>
         </w:tc>
         <w:tc>
@@ -2418,11 +1945,9 @@
             <w:pPr>
               <w:spacing w:line="360" w:lineRule="auto"/>
             </w:pPr>
-            <w:proofErr w:type="spellStart"/>
             <w:r>
               <w:t>Message</w:t>
             </w:r>
-            <w:proofErr w:type="spellEnd"/>
           </w:p>
         </w:tc>
         <w:tc>
@@ -2475,15 +2000,7 @@
               <w:spacing w:line="360" w:lineRule="auto"/>
             </w:pPr>
             <w:r>
-              <w:t xml:space="preserve">Niz </w:t>
-            </w:r>
-            <w:proofErr w:type="spellStart"/>
-            <w:r>
-              <w:t>pbr</w:t>
-            </w:r>
-            <w:proofErr w:type="spellEnd"/>
-            <w:r>
-              <w:t xml:space="preserve"> = -1 i naziv =““</w:t>
+              <w:t>Niz pbr = -1 i naziv =““</w:t>
             </w:r>
           </w:p>
         </w:tc>
@@ -2497,15 +2014,7 @@
               <w:spacing w:line="360" w:lineRule="auto"/>
             </w:pPr>
             <w:r>
-              <w:t xml:space="preserve">Niz svih gradova sa vrijednostima </w:t>
-            </w:r>
-            <w:proofErr w:type="spellStart"/>
-            <w:r>
-              <w:t>pbr</w:t>
-            </w:r>
-            <w:proofErr w:type="spellEnd"/>
-            <w:r>
-              <w:t xml:space="preserve"> i naziv u JSON formatu</w:t>
+              <w:t>Niz svih gradova sa vrijednostima pbr i naziv u JSON formatu</w:t>
             </w:r>
           </w:p>
         </w:tc>
@@ -2519,14 +2028,27 @@
       <w:r>
         <w:t xml:space="preserve">Tablica </w:t>
       </w:r>
-      <w:fldSimple w:instr=" SEQ Tablica \* ARABIC ">
-        <w:r>
-          <w:rPr>
-            <w:noProof/>
-          </w:rPr>
-          <w:t>2</w:t>
-        </w:r>
-      </w:fldSimple>
+      <w:r>
+        <w:fldChar w:fldCharType="begin"/>
+      </w:r>
+      <w:r>
+        <w:instrText xml:space="preserve"> SEQ Tablica \* ARABIC </w:instrText>
+      </w:r>
+      <w:r>
+        <w:fldChar w:fldCharType="separate"/>
+      </w:r>
+      <w:r>
+        <w:rPr>
+          <w:noProof/>
+        </w:rPr>
+        <w:t>2</w:t>
+      </w:r>
+      <w:r>
+        <w:rPr>
+          <w:noProof/>
+        </w:rPr>
+        <w:fldChar w:fldCharType="end"/>
+      </w:r>
       <w:r>
         <w:t xml:space="preserve">: </w:t>
       </w:r>
@@ -2561,35 +2083,7 @@
         <w:rPr>
           <w:iCs/>
         </w:rPr>
-        <w:t xml:space="preserve">Za registraciju postoje dvije funkcije, jedna omogućava registraciju volontera, tj. fizičkih osoba, a druga omogućava registraciju </w:t>
-      </w:r>
-      <w:proofErr w:type="spellStart"/>
-      <w:r>
-        <w:rPr>
-          <w:iCs/>
-        </w:rPr>
-        <w:t>donora</w:t>
-      </w:r>
-      <w:proofErr w:type="spellEnd"/>
-      <w:r>
-        <w:rPr>
-          <w:iCs/>
-        </w:rPr>
-        <w:t xml:space="preserve"> i potrebitih koji su pravne osobe. Obje funkcije za registraciju vraćaju odgovor iste </w:t>
-      </w:r>
-      <w:proofErr w:type="spellStart"/>
-      <w:r>
-        <w:rPr>
-          <w:iCs/>
-        </w:rPr>
-        <w:t>strukture,pa</w:t>
-      </w:r>
-      <w:proofErr w:type="spellEnd"/>
-      <w:r>
-        <w:rPr>
-          <w:iCs/>
-        </w:rPr>
-        <w:t xml:space="preserve"> su zajedno </w:t>
+        <w:t xml:space="preserve">Za registraciju postoje dvije funkcije, jedna omogućava registraciju volontera, tj. fizičkih osoba, a druga omogućava registraciju donora i potrebitih koji su pravne osobe. Obje funkcije za registraciju vraćaju odgovor iste strukture,pa su zajedno </w:t>
       </w:r>
       <w:r>
         <w:rPr>
@@ -2774,11 +2268,9 @@
             <w:pPr>
               <w:spacing w:line="360" w:lineRule="auto"/>
             </w:pPr>
-            <w:proofErr w:type="spellStart"/>
             <w:r>
               <w:t>nbResults</w:t>
             </w:r>
-            <w:proofErr w:type="spellEnd"/>
           </w:p>
         </w:tc>
         <w:tc>
@@ -2790,15 +2282,7 @@
               <w:spacing w:line="360" w:lineRule="auto"/>
             </w:pPr>
             <w:r>
-              <w:t>Tip korisnika ( 1 – „</w:t>
-            </w:r>
-            <w:proofErr w:type="spellStart"/>
-            <w:r>
-              <w:t>donor</w:t>
-            </w:r>
-            <w:proofErr w:type="spellEnd"/>
-            <w:r>
-              <w:t>“, 2 – „volonter“ i 3 –„ potrebiti“)</w:t>
+              <w:t>Tip korisnika ( 1 – „donor“, 2 – „volonter“ i 3 –„ potrebiti“)</w:t>
             </w:r>
           </w:p>
         </w:tc>
@@ -2838,11 +2322,9 @@
             <w:pPr>
               <w:spacing w:line="360" w:lineRule="auto"/>
             </w:pPr>
-            <w:proofErr w:type="spellStart"/>
             <w:r>
               <w:t>message</w:t>
             </w:r>
-            <w:proofErr w:type="spellEnd"/>
           </w:p>
         </w:tc>
         <w:tc>
@@ -2927,15 +2409,7 @@
               <w:spacing w:line="360" w:lineRule="auto"/>
             </w:pPr>
             <w:r>
-              <w:t>Niz kojem je prijava = „</w:t>
-            </w:r>
-            <w:proofErr w:type="spellStart"/>
-            <w:r>
-              <w:t>error</w:t>
-            </w:r>
-            <w:proofErr w:type="spellEnd"/>
-            <w:r>
-              <w:t>“</w:t>
+              <w:t>Niz kojem je prijava = „error“</w:t>
             </w:r>
           </w:p>
         </w:tc>
@@ -2949,15 +2423,7 @@
               <w:spacing w:line="360" w:lineRule="auto"/>
             </w:pPr>
             <w:r>
-              <w:t>Niz kojem je prijava = ''</w:t>
-            </w:r>
-            <w:proofErr w:type="spellStart"/>
-            <w:r>
-              <w:t>error</w:t>
-            </w:r>
-            <w:proofErr w:type="spellEnd"/>
-            <w:r>
-              <w:t>''</w:t>
+              <w:t>Niz kojem je prijava = ''error''</w:t>
             </w:r>
           </w:p>
         </w:tc>
@@ -2971,14 +2437,27 @@
       <w:r>
         <w:t xml:space="preserve">Tablica </w:t>
       </w:r>
-      <w:fldSimple w:instr=" SEQ Tablica \* ARABIC ">
-        <w:r>
-          <w:rPr>
-            <w:noProof/>
-          </w:rPr>
-          <w:t>3</w:t>
-        </w:r>
-      </w:fldSimple>
+      <w:r>
+        <w:fldChar w:fldCharType="begin"/>
+      </w:r>
+      <w:r>
+        <w:instrText xml:space="preserve"> SEQ Tablica \* ARABIC </w:instrText>
+      </w:r>
+      <w:r>
+        <w:fldChar w:fldCharType="separate"/>
+      </w:r>
+      <w:r>
+        <w:rPr>
+          <w:noProof/>
+        </w:rPr>
+        <w:t>3</w:t>
+      </w:r>
+      <w:r>
+        <w:rPr>
+          <w:noProof/>
+        </w:rPr>
+        <w:fldChar w:fldCharType="end"/>
+      </w:r>
       <w:r>
         <w:t>:</w:t>
       </w:r>
@@ -3096,11 +2575,9 @@
             <w:pPr>
               <w:spacing w:line="360" w:lineRule="auto"/>
             </w:pPr>
-            <w:proofErr w:type="spellStart"/>
             <w:r>
               <w:t>nbResults</w:t>
             </w:r>
-            <w:proofErr w:type="spellEnd"/>
           </w:p>
         </w:tc>
         <w:tc>
@@ -3139,11 +2616,9 @@
             <w:pPr>
               <w:spacing w:line="360" w:lineRule="auto"/>
             </w:pPr>
-            <w:proofErr w:type="spellStart"/>
             <w:r>
               <w:t>Message</w:t>
             </w:r>
-            <w:proofErr w:type="spellEnd"/>
           </w:p>
         </w:tc>
         <w:tc>
@@ -3196,15 +2671,7 @@
               <w:spacing w:line="360" w:lineRule="auto"/>
             </w:pPr>
             <w:r>
-              <w:t xml:space="preserve">Niz </w:t>
-            </w:r>
-            <w:proofErr w:type="spellStart"/>
-            <w:r>
-              <w:t>reg</w:t>
-            </w:r>
-            <w:proofErr w:type="spellEnd"/>
-            <w:r>
-              <w:t xml:space="preserve"> = „OK“</w:t>
+              <w:t>Niz reg = „OK“</w:t>
             </w:r>
           </w:p>
         </w:tc>
@@ -3218,23 +2685,7 @@
               <w:spacing w:line="360" w:lineRule="auto"/>
             </w:pPr>
             <w:r>
-              <w:t xml:space="preserve">Niz kojem je </w:t>
-            </w:r>
-            <w:proofErr w:type="spellStart"/>
-            <w:r>
-              <w:t>reg</w:t>
-            </w:r>
-            <w:proofErr w:type="spellEnd"/>
-            <w:r>
-              <w:t>= „</w:t>
-            </w:r>
-            <w:proofErr w:type="spellStart"/>
-            <w:r>
-              <w:t>error</w:t>
-            </w:r>
-            <w:proofErr w:type="spellEnd"/>
-            <w:r>
-              <w:t>“</w:t>
+              <w:t>Niz kojem je reg= „error“</w:t>
             </w:r>
           </w:p>
         </w:tc>
@@ -3248,14 +2699,27 @@
       <w:r>
         <w:t xml:space="preserve">Tablica </w:t>
       </w:r>
-      <w:fldSimple w:instr=" SEQ Tablica \* ARABIC ">
-        <w:r>
-          <w:rPr>
-            <w:noProof/>
-          </w:rPr>
-          <w:t>4</w:t>
-        </w:r>
-      </w:fldSimple>
+      <w:r>
+        <w:fldChar w:fldCharType="begin"/>
+      </w:r>
+      <w:r>
+        <w:instrText xml:space="preserve"> SEQ Tablica \* ARABIC </w:instrText>
+      </w:r>
+      <w:r>
+        <w:fldChar w:fldCharType="separate"/>
+      </w:r>
+      <w:r>
+        <w:rPr>
+          <w:noProof/>
+        </w:rPr>
+        <w:t>4</w:t>
+      </w:r>
+      <w:r>
+        <w:rPr>
+          <w:noProof/>
+        </w:rPr>
+        <w:fldChar w:fldCharType="end"/>
+      </w:r>
       <w:r>
         <w:t xml:space="preserve">: </w:t>
       </w:r>
@@ -3378,11 +2842,9 @@
             <w:pPr>
               <w:spacing w:line="360" w:lineRule="auto"/>
             </w:pPr>
-            <w:proofErr w:type="spellStart"/>
             <w:r>
               <w:t>nbResults</w:t>
             </w:r>
-            <w:proofErr w:type="spellEnd"/>
           </w:p>
         </w:tc>
         <w:tc>
@@ -3421,11 +2883,9 @@
             <w:pPr>
               <w:spacing w:line="360" w:lineRule="auto"/>
             </w:pPr>
-            <w:proofErr w:type="spellStart"/>
             <w:r>
               <w:t>Message</w:t>
             </w:r>
-            <w:proofErr w:type="spellEnd"/>
           </w:p>
         </w:tc>
         <w:tc>
@@ -3490,13 +2950,8 @@
               <w:spacing w:line="360" w:lineRule="auto"/>
             </w:pPr>
             <w:r>
-              <w:t xml:space="preserve">Atributi elemenata u vrsta i jedinice su  </w:t>
-            </w:r>
-            <w:proofErr w:type="spellStart"/>
-            <w:r>
-              <w:t>id</w:t>
-            </w:r>
-            <w:proofErr w:type="spellEnd"/>
+              <w:t>Atributi elemenata u vrsta i jedinice su  id</w:t>
+            </w:r>
             <w:r>
               <w:t xml:space="preserve"> = -1 i </w:t>
             </w:r>
@@ -3535,15 +2990,7 @@
               <w:t xml:space="preserve"> u JSON formatu</w:t>
             </w:r>
             <w:r>
-              <w:t xml:space="preserve">. Vrsta i jedinice imaju atribute </w:t>
-            </w:r>
-            <w:proofErr w:type="spellStart"/>
-            <w:r>
-              <w:t>id</w:t>
-            </w:r>
-            <w:proofErr w:type="spellEnd"/>
-            <w:r>
-              <w:t xml:space="preserve"> i naziv</w:t>
+              <w:t>. Vrsta i jedinice imaju atribute id i naziv</w:t>
             </w:r>
           </w:p>
         </w:tc>
@@ -3562,14 +3009,27 @@
       <w:r>
         <w:t xml:space="preserve"> Tablica </w:t>
       </w:r>
-      <w:fldSimple w:instr=" SEQ Tablica \* ARABIC ">
-        <w:r>
-          <w:rPr>
-            <w:noProof/>
-          </w:rPr>
-          <w:t>5</w:t>
-        </w:r>
-      </w:fldSimple>
+      <w:r>
+        <w:fldChar w:fldCharType="begin"/>
+      </w:r>
+      <w:r>
+        <w:instrText xml:space="preserve"> SEQ Tablica \* ARABIC </w:instrText>
+      </w:r>
+      <w:r>
+        <w:fldChar w:fldCharType="separate"/>
+      </w:r>
+      <w:r>
+        <w:rPr>
+          <w:noProof/>
+        </w:rPr>
+        <w:t>5</w:t>
+      </w:r>
+      <w:r>
+        <w:rPr>
+          <w:noProof/>
+        </w:rPr>
+        <w:fldChar w:fldCharType="end"/>
+      </w:r>
       <w:r>
         <w:t xml:space="preserve">. </w:t>
       </w:r>
@@ -3633,13 +3093,8 @@
             <w:pPr>
               <w:spacing w:line="360" w:lineRule="auto"/>
             </w:pPr>
-            <w:proofErr w:type="spellStart"/>
-            <w:r>
-              <w:t>Pake</w:t>
-            </w:r>
-            <w:proofErr w:type="spellEnd"/>
-            <w:r>
-              <w:t xml:space="preserve"> uspješno dodan</w:t>
+            <w:r>
+              <w:t>Pake uspješno dodan</w:t>
             </w:r>
           </w:p>
         </w:tc>
@@ -3694,11 +3149,9 @@
             <w:pPr>
               <w:spacing w:line="360" w:lineRule="auto"/>
             </w:pPr>
-            <w:proofErr w:type="spellStart"/>
             <w:r>
               <w:t>nbResults</w:t>
             </w:r>
-            <w:proofErr w:type="spellEnd"/>
           </w:p>
         </w:tc>
         <w:tc>
@@ -3737,11 +3190,9 @@
             <w:pPr>
               <w:spacing w:line="360" w:lineRule="auto"/>
             </w:pPr>
-            <w:proofErr w:type="spellStart"/>
             <w:r>
               <w:t>Message</w:t>
             </w:r>
-            <w:proofErr w:type="spellEnd"/>
           </w:p>
         </w:tc>
         <w:tc>
@@ -3800,13 +3251,8 @@
               <w:spacing w:line="360" w:lineRule="auto"/>
             </w:pPr>
             <w:r>
-              <w:t xml:space="preserve">Niz s atributom dodavanje i njegovom vrijednosti </w:t>
-            </w:r>
-            <w:proofErr w:type="spellStart"/>
-            <w:r>
-              <w:t>error</w:t>
-            </w:r>
-            <w:proofErr w:type="spellEnd"/>
+              <w:t>Niz s atributom dodavanje i njegovom vrijednosti error</w:t>
+            </w:r>
           </w:p>
         </w:tc>
         <w:tc>
@@ -3832,14 +3278,27 @@
       <w:r>
         <w:t xml:space="preserve">Tablica </w:t>
       </w:r>
-      <w:fldSimple w:instr=" SEQ Tablica \* ARABIC ">
-        <w:r>
-          <w:rPr>
-            <w:noProof/>
-          </w:rPr>
-          <w:t>6</w:t>
-        </w:r>
-      </w:fldSimple>
+      <w:r>
+        <w:fldChar w:fldCharType="begin"/>
+      </w:r>
+      <w:r>
+        <w:instrText xml:space="preserve"> SEQ Tablica \* ARABIC </w:instrText>
+      </w:r>
+      <w:r>
+        <w:fldChar w:fldCharType="separate"/>
+      </w:r>
+      <w:r>
+        <w:rPr>
+          <w:noProof/>
+        </w:rPr>
+        <w:t>6</w:t>
+      </w:r>
+      <w:r>
+        <w:rPr>
+          <w:noProof/>
+        </w:rPr>
+        <w:fldChar w:fldCharType="end"/>
+      </w:r>
       <w:r>
         <w:t xml:space="preserve">. </w:t>
       </w:r>
@@ -3978,11 +3437,9 @@
             <w:pPr>
               <w:spacing w:line="360" w:lineRule="auto"/>
             </w:pPr>
-            <w:proofErr w:type="spellStart"/>
             <w:r>
               <w:t>nbResults</w:t>
             </w:r>
-            <w:proofErr w:type="spellEnd"/>
           </w:p>
         </w:tc>
         <w:tc>
@@ -4021,11 +3478,9 @@
             <w:pPr>
               <w:spacing w:line="360" w:lineRule="auto"/>
             </w:pPr>
-            <w:proofErr w:type="spellStart"/>
             <w:r>
               <w:t>Message</w:t>
             </w:r>
-            <w:proofErr w:type="spellEnd"/>
           </w:p>
         </w:tc>
         <w:tc>
@@ -4084,15 +3539,7 @@
               <w:spacing w:line="360" w:lineRule="auto"/>
             </w:pPr>
             <w:r>
-              <w:t>Niz s atributom paket (vrijednost mu je „</w:t>
-            </w:r>
-            <w:proofErr w:type="spellStart"/>
-            <w:r>
-              <w:t>error</w:t>
-            </w:r>
-            <w:proofErr w:type="spellEnd"/>
-            <w:r>
-              <w:t>“)</w:t>
+              <w:t>Niz s atributom paket (vrijednost mu je „error“)</w:t>
             </w:r>
           </w:p>
         </w:tc>
@@ -4115,131 +3562,79 @@
               <w:t xml:space="preserve"> sa </w:t>
             </w:r>
             <w:r>
-              <w:t xml:space="preserve">atributima: </w:t>
-            </w:r>
-            <w:proofErr w:type="spellStart"/>
-            <w:r>
-              <w:t>id</w:t>
-            </w:r>
-            <w:proofErr w:type="spellEnd"/>
-            <w:r>
-              <w:t xml:space="preserve">, preuzimanje, </w:t>
-            </w:r>
-            <w:proofErr w:type="spellStart"/>
-            <w:r>
-              <w:t>hitno,id_volonter</w:t>
-            </w:r>
-            <w:proofErr w:type="spellEnd"/>
+              <w:t xml:space="preserve">atributima: id, preuzimanje, hitno,id_volonter, </w:t>
+            </w:r>
+            <w:r>
+              <w:t>naziv_volonter</w:t>
+            </w:r>
             <w:r>
               <w:t xml:space="preserve">, </w:t>
             </w:r>
-            <w:proofErr w:type="spellStart"/>
-            <w:r>
-              <w:t>naziv_volonter</w:t>
-            </w:r>
-            <w:proofErr w:type="spellEnd"/>
+            <w:r>
+              <w:t>id_donor</w:t>
+            </w:r>
             <w:r>
               <w:t xml:space="preserve">, </w:t>
             </w:r>
-            <w:proofErr w:type="spellStart"/>
-            <w:r>
-              <w:t>id_donor</w:t>
-            </w:r>
-            <w:proofErr w:type="spellEnd"/>
+            <w:r>
+              <w:t>naziv_donor</w:t>
+            </w:r>
             <w:r>
               <w:t xml:space="preserve">, </w:t>
             </w:r>
-            <w:proofErr w:type="spellStart"/>
-            <w:r>
-              <w:t>naziv_donor</w:t>
-            </w:r>
-            <w:proofErr w:type="spellEnd"/>
+            <w:r>
+              <w:t>id_potrebitog</w:t>
+            </w:r>
             <w:r>
               <w:t xml:space="preserve">, </w:t>
             </w:r>
-            <w:proofErr w:type="spellStart"/>
-            <w:r>
-              <w:t>id_potrebitog</w:t>
-            </w:r>
-            <w:proofErr w:type="spellEnd"/>
+            <w:r>
+              <w:t>naziv_potrebitog</w:t>
+            </w:r>
             <w:r>
               <w:t xml:space="preserve">, </w:t>
             </w:r>
-            <w:proofErr w:type="spellStart"/>
-            <w:r>
-              <w:t>naziv_potrebitog</w:t>
-            </w:r>
-            <w:proofErr w:type="spellEnd"/>
+            <w:r>
+              <w:t>preuzimanje</w:t>
+            </w:r>
             <w:r>
               <w:t xml:space="preserve">, </w:t>
             </w:r>
             <w:r>
-              <w:t>preuzimanje</w:t>
+              <w:t>v_kreiranja</w:t>
             </w:r>
             <w:r>
               <w:t xml:space="preserve">, </w:t>
             </w:r>
-            <w:proofErr w:type="spellStart"/>
-            <w:r>
-              <w:t>v_kreiranja</w:t>
-            </w:r>
-            <w:proofErr w:type="spellEnd"/>
+            <w:r>
+              <w:t>v_naruceno</w:t>
+            </w:r>
             <w:r>
               <w:t xml:space="preserve">, </w:t>
             </w:r>
-            <w:proofErr w:type="spellStart"/>
-            <w:r>
-              <w:t>v_naruceno</w:t>
-            </w:r>
-            <w:proofErr w:type="spellEnd"/>
+            <w:r>
+              <w:t>v_preuzeto</w:t>
+            </w:r>
             <w:r>
               <w:t xml:space="preserve">, </w:t>
             </w:r>
-            <w:proofErr w:type="spellStart"/>
-            <w:r>
-              <w:t>v_preuzeto</w:t>
-            </w:r>
-            <w:proofErr w:type="spellEnd"/>
+            <w:r>
+              <w:t>v_slanja</w:t>
+            </w:r>
             <w:r>
               <w:t xml:space="preserve">, </w:t>
             </w:r>
-            <w:proofErr w:type="spellStart"/>
-            <w:r>
-              <w:t>v_slanja</w:t>
-            </w:r>
-            <w:proofErr w:type="spellEnd"/>
+            <w:r>
+              <w:t>v_pristiglo</w:t>
+            </w:r>
             <w:r>
               <w:t xml:space="preserve">, </w:t>
             </w:r>
-            <w:proofErr w:type="spellStart"/>
-            <w:r>
-              <w:t>v_pristiglo</w:t>
-            </w:r>
-            <w:proofErr w:type="spellEnd"/>
-            <w:r>
-              <w:t xml:space="preserve">, </w:t>
-            </w:r>
             <w:r>
               <w:t>stavke</w:t>
             </w:r>
             <w:r>
-              <w:t xml:space="preserve"> (niz s atributima: </w:t>
-            </w:r>
-            <w:proofErr w:type="spellStart"/>
-            <w:r>
-              <w:t>id</w:t>
-            </w:r>
-            <w:proofErr w:type="spellEnd"/>
-            <w:r>
-              <w:t xml:space="preserve">, naziv, </w:t>
-            </w:r>
-            <w:proofErr w:type="spellStart"/>
-            <w:r>
-              <w:t>količina,id_vrsa,vrsta,id_jedinica,jedinica</w:t>
-            </w:r>
-            <w:proofErr w:type="spellEnd"/>
-            <w:r>
-              <w:t>)</w:t>
+              <w:t xml:space="preserve"> (niz s atributima: id, naziv, količina,id_vrsa,vrsta,id_jedinica,jedinica)</w:t>
             </w:r>
           </w:p>
         </w:tc>
@@ -4252,14 +3647,27 @@
       <w:r>
         <w:t xml:space="preserve">Tablica </w:t>
       </w:r>
-      <w:fldSimple w:instr=" SEQ Tablica \* ARABIC ">
-        <w:r>
-          <w:rPr>
-            <w:noProof/>
-          </w:rPr>
-          <w:t>7</w:t>
-        </w:r>
-      </w:fldSimple>
+      <w:r>
+        <w:fldChar w:fldCharType="begin"/>
+      </w:r>
+      <w:r>
+        <w:instrText xml:space="preserve"> SEQ Tablica \* ARABIC </w:instrText>
+      </w:r>
+      <w:r>
+        <w:fldChar w:fldCharType="separate"/>
+      </w:r>
+      <w:r>
+        <w:rPr>
+          <w:noProof/>
+        </w:rPr>
+        <w:t>7</w:t>
+      </w:r>
+      <w:r>
+        <w:rPr>
+          <w:noProof/>
+        </w:rPr>
+        <w:fldChar w:fldCharType="end"/>
+      </w:r>
       <w:r>
         <w:t xml:space="preserve">. </w:t>
       </w:r>
@@ -4301,13 +3709,8 @@
               <w:spacing w:line="360" w:lineRule="auto"/>
             </w:pPr>
             <w:r>
-              <w:t xml:space="preserve">Dodan </w:t>
-            </w:r>
-            <w:proofErr w:type="spellStart"/>
-            <w:r>
-              <w:t>token</w:t>
-            </w:r>
-            <w:proofErr w:type="spellEnd"/>
+              <w:t>Dodan token</w:t>
+            </w:r>
           </w:p>
         </w:tc>
       </w:tr>
@@ -4348,11 +3751,9 @@
             <w:pPr>
               <w:spacing w:line="360" w:lineRule="auto"/>
             </w:pPr>
-            <w:proofErr w:type="spellStart"/>
             <w:r>
               <w:t>nbResults</w:t>
             </w:r>
-            <w:proofErr w:type="spellEnd"/>
           </w:p>
         </w:tc>
         <w:tc>
@@ -4378,11 +3779,9 @@
             <w:pPr>
               <w:spacing w:line="360" w:lineRule="auto"/>
             </w:pPr>
-            <w:proofErr w:type="spellStart"/>
             <w:r>
               <w:t>Message</w:t>
             </w:r>
-            <w:proofErr w:type="spellEnd"/>
           </w:p>
         </w:tc>
         <w:tc>
@@ -4397,13 +3796,8 @@
               <w:t>„</w:t>
             </w:r>
             <w:r>
-              <w:t xml:space="preserve">Dodan </w:t>
-            </w:r>
-            <w:proofErr w:type="spellStart"/>
-            <w:r>
-              <w:t>token</w:t>
-            </w:r>
-            <w:proofErr w:type="spellEnd"/>
+              <w:t>Dodan token</w:t>
+            </w:r>
             <w:r>
               <w:t>“</w:t>
             </w:r>
@@ -4411,13 +3805,8 @@
               <w:t xml:space="preserve"> ili „</w:t>
             </w:r>
             <w:r>
-              <w:t xml:space="preserve">Izmijenjen </w:t>
-            </w:r>
-            <w:proofErr w:type="spellStart"/>
-            <w:r>
-              <w:t>token</w:t>
-            </w:r>
-            <w:proofErr w:type="spellEnd"/>
+              <w:t>Izmijenjen token</w:t>
+            </w:r>
             <w:r>
               <w:t>“</w:t>
             </w:r>
@@ -4460,33 +3849,33 @@
       <w:r>
         <w:t xml:space="preserve">Tablica </w:t>
       </w:r>
-      <w:fldSimple w:instr=" SEQ Tablica \* ARABIC ">
-        <w:r>
-          <w:rPr>
-            <w:noProof/>
-          </w:rPr>
-          <w:t>8</w:t>
-        </w:r>
-      </w:fldSimple>
+      <w:r>
+        <w:fldChar w:fldCharType="begin"/>
+      </w:r>
+      <w:r>
+        <w:instrText xml:space="preserve"> SEQ Tablica \* ARABIC </w:instrText>
+      </w:r>
+      <w:r>
+        <w:fldChar w:fldCharType="separate"/>
+      </w:r>
+      <w:r>
+        <w:rPr>
+          <w:noProof/>
+        </w:rPr>
+        <w:t>8</w:t>
+      </w:r>
+      <w:r>
+        <w:rPr>
+          <w:noProof/>
+        </w:rPr>
+        <w:fldChar w:fldCharType="end"/>
+      </w:r>
       <w:r>
         <w:t xml:space="preserve">. </w:t>
       </w:r>
       <w:r>
-        <w:t xml:space="preserve">Struktura odgovora pri pohrani </w:t>
-      </w:r>
-      <w:proofErr w:type="spellStart"/>
-      <w:r>
-        <w:t>firebase</w:t>
-      </w:r>
-      <w:proofErr w:type="spellEnd"/>
-      <w:r>
-        <w:t xml:space="preserve"> </w:t>
-      </w:r>
-      <w:proofErr w:type="spellStart"/>
-      <w:r>
-        <w:t>tokena</w:t>
-      </w:r>
-      <w:proofErr w:type="spellEnd"/>
+        <w:t>Struktura odgovora pri pohrani firebase tokena</w:t>
+      </w:r>
     </w:p>
     <w:p>
       <w:pPr>
@@ -4527,13 +3916,8 @@
               <w:spacing w:line="360" w:lineRule="auto"/>
             </w:pPr>
             <w:r>
-              <w:t xml:space="preserve">Obrisan </w:t>
-            </w:r>
-            <w:proofErr w:type="spellStart"/>
-            <w:r>
-              <w:t>token</w:t>
-            </w:r>
-            <w:proofErr w:type="spellEnd"/>
+              <w:t>Obrisan token</w:t>
+            </w:r>
           </w:p>
         </w:tc>
       </w:tr>
@@ -4574,11 +3958,9 @@
             <w:pPr>
               <w:spacing w:line="360" w:lineRule="auto"/>
             </w:pPr>
-            <w:proofErr w:type="spellStart"/>
             <w:r>
               <w:t>nbResults</w:t>
             </w:r>
-            <w:proofErr w:type="spellEnd"/>
           </w:p>
         </w:tc>
         <w:tc>
@@ -4604,11 +3986,9 @@
             <w:pPr>
               <w:spacing w:line="360" w:lineRule="auto"/>
             </w:pPr>
-            <w:proofErr w:type="spellStart"/>
             <w:r>
               <w:t>Message</w:t>
             </w:r>
-            <w:proofErr w:type="spellEnd"/>
           </w:p>
         </w:tc>
         <w:tc>
@@ -4623,13 +4003,8 @@
               <w:t>„</w:t>
             </w:r>
             <w:r>
-              <w:t xml:space="preserve">Obrisan </w:t>
-            </w:r>
-            <w:proofErr w:type="spellStart"/>
-            <w:r>
-              <w:t>token</w:t>
-            </w:r>
-            <w:proofErr w:type="spellEnd"/>
+              <w:t>Obrisan token</w:t>
+            </w:r>
             <w:r>
               <w:t>“</w:t>
             </w:r>
@@ -4662,15 +4037,7 @@
               <w:t xml:space="preserve">Niz : </w:t>
             </w:r>
             <w:r>
-              <w:t>'</w:t>
-            </w:r>
-            <w:proofErr w:type="spellStart"/>
-            <w:r>
-              <w:t>token</w:t>
-            </w:r>
-            <w:proofErr w:type="spellEnd"/>
-            <w:r>
-              <w:t>'=&gt;'obrisan'</w:t>
+              <w:t>'token'=&gt;'obrisan'</w:t>
             </w:r>
           </w:p>
         </w:tc>
@@ -4683,27 +4050,32 @@
       <w:r>
         <w:t xml:space="preserve">Tablica </w:t>
       </w:r>
-      <w:fldSimple w:instr=" SEQ Tablica \* ARABIC ">
-        <w:r>
-          <w:rPr>
-            <w:noProof/>
-          </w:rPr>
-          <w:t>9</w:t>
-        </w:r>
-      </w:fldSimple>
+      <w:r>
+        <w:fldChar w:fldCharType="begin"/>
+      </w:r>
+      <w:r>
+        <w:instrText xml:space="preserve"> SEQ Tablica \* ARABIC </w:instrText>
+      </w:r>
+      <w:r>
+        <w:fldChar w:fldCharType="separate"/>
+      </w:r>
+      <w:r>
+        <w:rPr>
+          <w:noProof/>
+        </w:rPr>
+        <w:t>9</w:t>
+      </w:r>
+      <w:r>
+        <w:rPr>
+          <w:noProof/>
+        </w:rPr>
+        <w:fldChar w:fldCharType="end"/>
+      </w:r>
       <w:r>
         <w:t xml:space="preserve">. </w:t>
       </w:r>
       <w:r>
-        <w:t xml:space="preserve">Struktura odgovora pri brisanju </w:t>
-      </w:r>
-      <w:proofErr w:type="spellStart"/>
-      <w:r>
-        <w:t>tokena</w:t>
-      </w:r>
-      <w:proofErr w:type="spellEnd"/>
-      <w:r>
-        <w:t xml:space="preserve"> iz baze</w:t>
+        <w:t>Struktura odgovora pri brisanju tokena iz baze</w:t>
       </w:r>
     </w:p>
     <w:p>
@@ -4744,13 +4116,8 @@
             <w:pPr>
               <w:spacing w:line="360" w:lineRule="auto"/>
             </w:pPr>
-            <w:proofErr w:type="spellStart"/>
-            <w:r>
-              <w:t>Neuspešno</w:t>
-            </w:r>
-            <w:proofErr w:type="spellEnd"/>
-            <w:r>
-              <w:t xml:space="preserve"> slanje/Nema ni jedne obavijesti</w:t>
+            <w:r>
+              <w:t>Neuspešno slanje/Nema ni jedne obavijesti</w:t>
             </w:r>
           </w:p>
         </w:tc>
@@ -4821,11 +4188,9 @@
             <w:pPr>
               <w:spacing w:line="360" w:lineRule="auto"/>
             </w:pPr>
-            <w:proofErr w:type="spellStart"/>
             <w:r>
               <w:t>nbResults</w:t>
             </w:r>
-            <w:proofErr w:type="spellEnd"/>
           </w:p>
         </w:tc>
         <w:tc>
@@ -4864,11 +4229,9 @@
             <w:pPr>
               <w:spacing w:line="360" w:lineRule="auto"/>
             </w:pPr>
-            <w:proofErr w:type="spellStart"/>
             <w:r>
               <w:t>Message</w:t>
             </w:r>
-            <w:proofErr w:type="spellEnd"/>
           </w:p>
         </w:tc>
         <w:tc>
@@ -4960,27 +4323,32 @@
       <w:r>
         <w:t xml:space="preserve">Tablica </w:t>
       </w:r>
-      <w:fldSimple w:instr=" SEQ Tablica \* ARABIC ">
-        <w:r>
-          <w:rPr>
-            <w:noProof/>
-          </w:rPr>
-          <w:t>10</w:t>
-        </w:r>
-      </w:fldSimple>
+      <w:r>
+        <w:fldChar w:fldCharType="begin"/>
+      </w:r>
+      <w:r>
+        <w:instrText xml:space="preserve"> SEQ Tablica \* ARABIC </w:instrText>
+      </w:r>
+      <w:r>
+        <w:fldChar w:fldCharType="separate"/>
+      </w:r>
+      <w:r>
+        <w:rPr>
+          <w:noProof/>
+        </w:rPr>
+        <w:t>10</w:t>
+      </w:r>
+      <w:r>
+        <w:rPr>
+          <w:noProof/>
+        </w:rPr>
+        <w:fldChar w:fldCharType="end"/>
+      </w:r>
       <w:r>
         <w:t xml:space="preserve">. </w:t>
       </w:r>
       <w:r>
-        <w:t xml:space="preserve">Struktura odgovora pri slanju notifikacija na </w:t>
-      </w:r>
-      <w:proofErr w:type="spellStart"/>
-      <w:r>
-        <w:t>firebase</w:t>
-      </w:r>
-      <w:proofErr w:type="spellEnd"/>
-      <w:r>
-        <w:t xml:space="preserve"> servis</w:t>
+        <w:t>Struktura odgovora pri slanju notifikacija na firebase servis</w:t>
       </w:r>
     </w:p>
     <w:p/>
@@ -5089,11 +4457,9 @@
             <w:pPr>
               <w:spacing w:line="360" w:lineRule="auto"/>
             </w:pPr>
-            <w:proofErr w:type="spellStart"/>
             <w:r>
               <w:t>nbResults</w:t>
             </w:r>
-            <w:proofErr w:type="spellEnd"/>
           </w:p>
         </w:tc>
         <w:tc>
@@ -5135,11 +4501,9 @@
             <w:pPr>
               <w:spacing w:line="360" w:lineRule="auto"/>
             </w:pPr>
-            <w:proofErr w:type="spellStart"/>
             <w:r>
               <w:t>Message</w:t>
             </w:r>
-            <w:proofErr w:type="spellEnd"/>
           </w:p>
         </w:tc>
         <w:tc>
@@ -5205,15 +4569,7 @@
               <w:spacing w:line="360" w:lineRule="auto"/>
             </w:pPr>
             <w:r>
-              <w:t>'notifikacije' =&gt; '</w:t>
-            </w:r>
-            <w:proofErr w:type="spellStart"/>
-            <w:r>
-              <w:t>error</w:t>
-            </w:r>
-            <w:proofErr w:type="spellEnd"/>
-            <w:r>
-              <w:t>'</w:t>
+              <w:t>'notifikacije' =&gt; 'error'</w:t>
             </w:r>
           </w:p>
         </w:tc>
@@ -5232,11 +4588,9 @@
             <w:r>
               <w:t xml:space="preserve">notifikacija s atributima title i </w:t>
             </w:r>
-            <w:proofErr w:type="spellStart"/>
             <w:r>
               <w:t>message</w:t>
             </w:r>
-            <w:proofErr w:type="spellEnd"/>
           </w:p>
         </w:tc>
       </w:tr>
@@ -5248,27 +4602,32 @@
       <w:r>
         <w:t xml:space="preserve">Tablica </w:t>
       </w:r>
-      <w:fldSimple w:instr=" SEQ Tablica \* ARABIC ">
-        <w:r>
-          <w:rPr>
-            <w:noProof/>
-          </w:rPr>
-          <w:t>11</w:t>
-        </w:r>
-      </w:fldSimple>
+      <w:r>
+        <w:fldChar w:fldCharType="begin"/>
+      </w:r>
+      <w:r>
+        <w:instrText xml:space="preserve"> SEQ Tablica \* ARABIC </w:instrText>
+      </w:r>
+      <w:r>
+        <w:fldChar w:fldCharType="separate"/>
+      </w:r>
+      <w:r>
+        <w:rPr>
+          <w:noProof/>
+        </w:rPr>
+        <w:t>11</w:t>
+      </w:r>
+      <w:r>
+        <w:rPr>
+          <w:noProof/>
+        </w:rPr>
+        <w:fldChar w:fldCharType="end"/>
+      </w:r>
       <w:r>
         <w:t xml:space="preserve">. </w:t>
       </w:r>
       <w:r>
-        <w:t xml:space="preserve">Struktura odgovora pri dohvaćanju notifikacija za </w:t>
-      </w:r>
-      <w:proofErr w:type="spellStart"/>
-      <w:r>
-        <w:t>konfigurbilan</w:t>
-      </w:r>
-      <w:proofErr w:type="spellEnd"/>
-      <w:r>
-        <w:t xml:space="preserve"> prikaz.</w:t>
+        <w:t>Struktura odgovora pri dohvaćanju notifikacija za konfigurbilan prikaz.</w:t>
       </w:r>
     </w:p>
     <w:p>
@@ -5361,11 +4720,9 @@
             <w:pPr>
               <w:spacing w:line="360" w:lineRule="auto"/>
             </w:pPr>
-            <w:proofErr w:type="spellStart"/>
             <w:r>
               <w:t>nbResults</w:t>
             </w:r>
-            <w:proofErr w:type="spellEnd"/>
           </w:p>
         </w:tc>
         <w:tc>
@@ -5401,11 +4758,9 @@
             <w:pPr>
               <w:spacing w:line="360" w:lineRule="auto"/>
             </w:pPr>
-            <w:proofErr w:type="spellStart"/>
             <w:r>
               <w:t>Message</w:t>
             </w:r>
-            <w:proofErr w:type="spellEnd"/>
           </w:p>
         </w:tc>
         <w:tc>
@@ -5458,41 +4813,17 @@
           </w:tcPr>
           <w:p>
             <w:r>
-              <w:t>Niz '</w:t>
-            </w:r>
-            <w:proofErr w:type="spellStart"/>
-            <w:r>
-              <w:t>odabraniPaketi</w:t>
-            </w:r>
-            <w:proofErr w:type="spellEnd"/>
-            <w:r>
-              <w:t>'=&gt;“</w:t>
-            </w:r>
-            <w:proofErr w:type="spellStart"/>
-            <w:r>
-              <w:t>error</w:t>
-            </w:r>
-            <w:proofErr w:type="spellEnd"/>
-            <w:r>
-              <w:t>“</w:t>
-            </w:r>
-          </w:p>
-        </w:tc>
-        <w:tc>
-          <w:tcPr>
-            <w:tcW w:w="3021" w:type="dxa"/>
-          </w:tcPr>
-          <w:p>
-            <w:r>
-              <w:t>Niz '</w:t>
-            </w:r>
-            <w:proofErr w:type="spellStart"/>
-            <w:r>
-              <w:t>odabraniPaketi</w:t>
-            </w:r>
-            <w:proofErr w:type="spellEnd"/>
-            <w:r>
-              <w:t>'=&gt;“OK“</w:t>
+              <w:t>Niz 'odabraniPaketi'=&gt;“error“</w:t>
+            </w:r>
+          </w:p>
+        </w:tc>
+        <w:tc>
+          <w:tcPr>
+            <w:tcW w:w="3021" w:type="dxa"/>
+          </w:tcPr>
+          <w:p>
+            <w:r>
+              <w:t>Niz 'odabraniPaketi'=&gt;“OK“</w:t>
             </w:r>
           </w:p>
         </w:tc>
@@ -5505,14 +4836,27 @@
       <w:r>
         <w:t xml:space="preserve">Tablica </w:t>
       </w:r>
-      <w:fldSimple w:instr=" SEQ Tablica \* ARABIC ">
-        <w:r>
-          <w:rPr>
-            <w:noProof/>
-          </w:rPr>
-          <w:t>12</w:t>
-        </w:r>
-      </w:fldSimple>
+      <w:r>
+        <w:fldChar w:fldCharType="begin"/>
+      </w:r>
+      <w:r>
+        <w:instrText xml:space="preserve"> SEQ Tablica \* ARABIC </w:instrText>
+      </w:r>
+      <w:r>
+        <w:fldChar w:fldCharType="separate"/>
+      </w:r>
+      <w:r>
+        <w:rPr>
+          <w:noProof/>
+        </w:rPr>
+        <w:t>12</w:t>
+      </w:r>
+      <w:r>
+        <w:rPr>
+          <w:noProof/>
+        </w:rPr>
+        <w:fldChar w:fldCharType="end"/>
+      </w:r>
       <w:r>
         <w:t>.</w:t>
       </w:r>
@@ -5611,11 +4955,9 @@
             <w:pPr>
               <w:spacing w:line="360" w:lineRule="auto"/>
             </w:pPr>
-            <w:proofErr w:type="spellStart"/>
             <w:r>
               <w:t>nbResults</w:t>
             </w:r>
-            <w:proofErr w:type="spellEnd"/>
           </w:p>
         </w:tc>
         <w:tc>
@@ -5648,11 +4990,9 @@
             <w:pPr>
               <w:spacing w:line="360" w:lineRule="auto"/>
             </w:pPr>
-            <w:proofErr w:type="spellStart"/>
             <w:r>
               <w:t>Message</w:t>
             </w:r>
-            <w:proofErr w:type="spellEnd"/>
           </w:p>
         </w:tc>
         <w:tc>
@@ -5661,13 +5001,7 @@
           </w:tcPr>
           <w:p>
             <w:r>
-              <w:t>„</w:t>
-            </w:r>
-            <w:r>
-              <w:t>Nepostojeći korisnik</w:t>
-            </w:r>
-            <w:r>
-              <w:t>.“ i/ili „Nepostojeći paket.“</w:t>
+              <w:t>„Nepostojeći korisnik.“ i/ili „Nepostojeći paket.“</w:t>
             </w:r>
           </w:p>
         </w:tc>
@@ -5702,44 +5036,17 @@
           </w:tcPr>
           <w:p>
             <w:r>
-              <w:t xml:space="preserve">Niz </w:t>
-            </w:r>
-            <w:r>
-              <w:t>'</w:t>
-            </w:r>
-            <w:proofErr w:type="spellStart"/>
-            <w:r>
-              <w:t>odabraniPaketi</w:t>
-            </w:r>
-            <w:proofErr w:type="spellEnd"/>
-            <w:r>
-              <w:t>'=&gt;“</w:t>
-            </w:r>
-            <w:proofErr w:type="spellStart"/>
-            <w:r>
-              <w:t>error</w:t>
-            </w:r>
-            <w:proofErr w:type="spellEnd"/>
-            <w:r>
-              <w:t>“</w:t>
-            </w:r>
-          </w:p>
-        </w:tc>
-        <w:tc>
-          <w:tcPr>
-            <w:tcW w:w="3021" w:type="dxa"/>
-          </w:tcPr>
-          <w:p>
-            <w:r>
-              <w:t>Niz '</w:t>
-            </w:r>
-            <w:proofErr w:type="spellStart"/>
-            <w:r>
-              <w:t>odabraniPaketi</w:t>
-            </w:r>
-            <w:proofErr w:type="spellEnd"/>
-            <w:r>
-              <w:t>'=&gt;“OK“</w:t>
+              <w:t>Niz 'odabraniPaketi'=&gt;“error“</w:t>
+            </w:r>
+          </w:p>
+        </w:tc>
+        <w:tc>
+          <w:tcPr>
+            <w:tcW w:w="3021" w:type="dxa"/>
+          </w:tcPr>
+          <w:p>
+            <w:r>
+              <w:t>Niz 'odabraniPaketi'=&gt;“OK“</w:t>
             </w:r>
           </w:p>
         </w:tc>
@@ -5752,14 +5059,27 @@
       <w:r>
         <w:t xml:space="preserve">Tablica </w:t>
       </w:r>
-      <w:fldSimple w:instr=" SEQ Tablica \* ARABIC ">
-        <w:r>
-          <w:rPr>
-            <w:noProof/>
-          </w:rPr>
-          <w:t>13</w:t>
-        </w:r>
-      </w:fldSimple>
+      <w:r>
+        <w:fldChar w:fldCharType="begin"/>
+      </w:r>
+      <w:r>
+        <w:instrText xml:space="preserve"> SEQ Tablica \* ARABIC </w:instrText>
+      </w:r>
+      <w:r>
+        <w:fldChar w:fldCharType="separate"/>
+      </w:r>
+      <w:r>
+        <w:rPr>
+          <w:noProof/>
+        </w:rPr>
+        <w:t>13</w:t>
+      </w:r>
+      <w:r>
+        <w:rPr>
+          <w:noProof/>
+        </w:rPr>
+        <w:fldChar w:fldCharType="end"/>
+      </w:r>
       <w:r>
         <w:t>.  Struktura odg</w:t>
       </w:r>
@@ -5913,11 +5233,9 @@
             <w:pPr>
               <w:spacing w:line="360" w:lineRule="auto"/>
             </w:pPr>
-            <w:proofErr w:type="spellStart"/>
             <w:r>
               <w:t>nbResults</w:t>
             </w:r>
-            <w:proofErr w:type="spellEnd"/>
           </w:p>
         </w:tc>
         <w:tc>
@@ -5976,11 +5294,9 @@
             <w:pPr>
               <w:spacing w:line="360" w:lineRule="auto"/>
             </w:pPr>
-            <w:proofErr w:type="spellStart"/>
             <w:r>
               <w:t>Message</w:t>
             </w:r>
-            <w:proofErr w:type="spellEnd"/>
           </w:p>
         </w:tc>
         <w:tc>
@@ -6088,43 +5404,7 @@
                 <w:sz w:val="24"/>
                 <w:szCs w:val="24"/>
               </w:rPr>
-              <w:t>'</w:t>
-            </w:r>
-            <w:proofErr w:type="spellStart"/>
-            <w:r>
-              <w:rPr>
-                <w:i w:val="0"/>
-                <w:sz w:val="24"/>
-                <w:szCs w:val="24"/>
-              </w:rPr>
-              <w:t>evidentiranDolazak</w:t>
-            </w:r>
-            <w:proofErr w:type="spellEnd"/>
-            <w:r>
-              <w:rPr>
-                <w:i w:val="0"/>
-                <w:sz w:val="24"/>
-                <w:szCs w:val="24"/>
-              </w:rPr>
-              <w:t>' =&gt; "</w:t>
-            </w:r>
-            <w:proofErr w:type="spellStart"/>
-            <w:r>
-              <w:rPr>
-                <w:i w:val="0"/>
-                <w:sz w:val="24"/>
-                <w:szCs w:val="24"/>
-              </w:rPr>
-              <w:t>error</w:t>
-            </w:r>
-            <w:proofErr w:type="spellEnd"/>
-            <w:r>
-              <w:rPr>
-                <w:i w:val="0"/>
-                <w:sz w:val="24"/>
-                <w:szCs w:val="24"/>
-              </w:rPr>
-              <w:t>"</w:t>
+              <w:t>'evidentiranDolazak' =&gt; "error"</w:t>
             </w:r>
           </w:p>
         </w:tc>
@@ -6155,25 +5435,7 @@
                 <w:sz w:val="24"/>
                 <w:szCs w:val="24"/>
               </w:rPr>
-              <w:t>'</w:t>
-            </w:r>
-            <w:proofErr w:type="spellStart"/>
-            <w:r>
-              <w:rPr>
-                <w:i w:val="0"/>
-                <w:sz w:val="24"/>
-                <w:szCs w:val="24"/>
-              </w:rPr>
-              <w:t>evidentiranDolazak</w:t>
-            </w:r>
-            <w:proofErr w:type="spellEnd"/>
-            <w:r>
-              <w:rPr>
-                <w:i w:val="0"/>
-                <w:sz w:val="24"/>
-                <w:szCs w:val="24"/>
-              </w:rPr>
-              <w:t>' =&gt; "OK"</w:t>
+              <w:t>'evidentiranDolazak' =&gt; "OK"</w:t>
             </w:r>
           </w:p>
         </w:tc>
@@ -6186,14 +5448,27 @@
       <w:r>
         <w:t xml:space="preserve">Tablica </w:t>
       </w:r>
-      <w:fldSimple w:instr=" SEQ Tablica \* ARABIC ">
-        <w:r>
-          <w:rPr>
-            <w:noProof/>
-          </w:rPr>
-          <w:t>14</w:t>
-        </w:r>
-      </w:fldSimple>
+      <w:r>
+        <w:fldChar w:fldCharType="begin"/>
+      </w:r>
+      <w:r>
+        <w:instrText xml:space="preserve"> SEQ Tablica \* ARABIC </w:instrText>
+      </w:r>
+      <w:r>
+        <w:fldChar w:fldCharType="separate"/>
+      </w:r>
+      <w:r>
+        <w:rPr>
+          <w:noProof/>
+        </w:rPr>
+        <w:t>14</w:t>
+      </w:r>
+      <w:r>
+        <w:rPr>
+          <w:noProof/>
+        </w:rPr>
+        <w:fldChar w:fldCharType="end"/>
+      </w:r>
       <w:r>
         <w:t>.</w:t>
       </w:r>
@@ -6205,15 +5480,18 @@
       </w:r>
     </w:p>
     <w:p/>
-    <w:p>
-      <w:pPr>
-        <w:spacing w:after="160" w:line="259" w:lineRule="auto"/>
-      </w:pPr>
-      <w:r>
-        <w:br w:type="page"/>
-      </w:r>
+    <w:p/>
+    <w:p>
       <w:bookmarkStart w:id="2" w:name="_GoBack"/>
       <w:bookmarkEnd w:id="2"/>
+    </w:p>
+    <w:p>
+      <w:pPr>
+        <w:spacing w:after="160" w:line="259" w:lineRule="auto"/>
+      </w:pPr>
+      <w:r>
+        <w:br w:type="page"/>
+      </w:r>
     </w:p>
     <w:p>
       <w:pPr>
@@ -6235,80 +5513,60 @@
       <w:r>
         <w:t xml:space="preserve">U aplikaciji se koriste tri modula – </w:t>
       </w:r>
-      <w:proofErr w:type="spellStart"/>
       <w:r>
         <w:rPr>
           <w:i/>
         </w:rPr>
         <w:t>app</w:t>
       </w:r>
-      <w:proofErr w:type="spellEnd"/>
       <w:r>
         <w:t xml:space="preserve">, </w:t>
       </w:r>
-      <w:proofErr w:type="spellStart"/>
       <w:r>
         <w:rPr>
           <w:i/>
         </w:rPr>
         <w:t>core</w:t>
       </w:r>
-      <w:proofErr w:type="spellEnd"/>
       <w:r>
         <w:t xml:space="preserve">, </w:t>
       </w:r>
-      <w:proofErr w:type="spellStart"/>
       <w:r>
         <w:rPr>
           <w:i/>
         </w:rPr>
         <w:t>webservice</w:t>
       </w:r>
-      <w:proofErr w:type="spellEnd"/>
       <w:r>
         <w:t xml:space="preserve">. Početna aktivnost nalazi se u </w:t>
       </w:r>
-      <w:proofErr w:type="spellStart"/>
       <w:r>
         <w:rPr>
           <w:i/>
         </w:rPr>
         <w:t>app</w:t>
       </w:r>
-      <w:proofErr w:type="spellEnd"/>
-      <w:r>
-        <w:t xml:space="preserve"> modulu, zajedno sa svim ostalim aktivnostima, fragmentima, adapterima za listu, te klasama za upravljanje </w:t>
-      </w:r>
-      <w:proofErr w:type="spellStart"/>
-      <w:r>
-        <w:t>push</w:t>
-      </w:r>
-      <w:proofErr w:type="spellEnd"/>
-      <w:r>
-        <w:t xml:space="preserve"> notifikacijama. Modul </w:t>
-      </w:r>
-      <w:proofErr w:type="spellStart"/>
+      <w:r>
+        <w:t xml:space="preserve"> modulu, zajedno sa svim ostalim aktivnostima, fragmentima, adapterima za listu, te klasama za upravljanje push notifikacijama. Modul </w:t>
+      </w:r>
       <w:r>
         <w:rPr>
           <w:i/>
         </w:rPr>
         <w:t>core</w:t>
       </w:r>
-      <w:proofErr w:type="spellEnd"/>
       <w:r>
         <w:t xml:space="preserve"> </w:t>
       </w:r>
       <w:r>
         <w:t xml:space="preserve">sadrži POJO klase koje opisuju entitete poput korisnika, paketa, notifikacije, te podataka za padajuće izbornike. Modul </w:t>
       </w:r>
-      <w:proofErr w:type="spellStart"/>
       <w:r>
         <w:rPr>
           <w:i/>
         </w:rPr>
         <w:t>webservice</w:t>
       </w:r>
-      <w:proofErr w:type="spellEnd"/>
       <w:r>
         <w:t xml:space="preserve"> brine se o slanju poslanih podataka iz aplikacije, te slanju dobivenih podataka iz web servisa natrag u aplikaciju (prosljeđuje ih preko sučelja prema aktivnostima i fragmentima).</w:t>
       </w:r>
@@ -6318,14 +5576,12 @@
       <w:r>
         <w:t xml:space="preserve">, aplikacija </w:t>
       </w:r>
-      <w:proofErr w:type="spellStart"/>
       <w:r>
         <w:rPr>
           <w:i/>
         </w:rPr>
         <w:t>FoodDonor</w:t>
       </w:r>
-      <w:proofErr w:type="spellEnd"/>
       <w:r>
         <w:t xml:space="preserve"> broji 31 klasu i 4 sučelja. Od 31 klase, 5 je aktivnosti i 2 fragmenta.</w:t>
       </w:r>
@@ -6399,27 +5655,14 @@
       <w:r>
         <w:t xml:space="preserve">Slika </w:t>
       </w:r>
-      <w:r>
-        <w:fldChar w:fldCharType="begin"/>
-      </w:r>
-      <w:r>
-        <w:instrText xml:space="preserve"> SEQ Slika \* ARABIC </w:instrText>
-      </w:r>
-      <w:r>
-        <w:fldChar w:fldCharType="separate"/>
-      </w:r>
-      <w:r>
-        <w:rPr>
-          <w:noProof/>
-        </w:rPr>
-        <w:t>2</w:t>
-      </w:r>
-      <w:r>
-        <w:rPr>
-          <w:noProof/>
-        </w:rPr>
-        <w:fldChar w:fldCharType="end"/>
-      </w:r>
+      <w:fldSimple w:instr=" SEQ Slika \* ARABIC ">
+        <w:r>
+          <w:rPr>
+            <w:noProof/>
+          </w:rPr>
+          <w:t>2</w:t>
+        </w:r>
+      </w:fldSimple>
       <w:r>
         <w:t>: Dijagram</w:t>
       </w:r>
@@ -6437,15 +5680,7 @@
         <w:jc w:val="both"/>
       </w:pPr>
       <w:r>
-        <w:t xml:space="preserve">Na slici 2. nalazi se dijagram klasa za </w:t>
-      </w:r>
-      <w:proofErr w:type="spellStart"/>
-      <w:r>
-        <w:t>app</w:t>
-      </w:r>
-      <w:proofErr w:type="spellEnd"/>
-      <w:r>
-        <w:t xml:space="preserve"> modul, a detaljan opis klasa nalazi u nastavku:</w:t>
+        <w:t>Na slici 2. nalazi se dijagram klasa za app modul, a detaljan opis klasa nalazi u nastavku:</w:t>
       </w:r>
     </w:p>
     <w:p>
@@ -6458,29 +5693,8 @@
         <w:spacing w:line="360" w:lineRule="auto"/>
         <w:jc w:val="both"/>
       </w:pPr>
-      <w:proofErr w:type="spellStart"/>
-      <w:r>
-        <w:t>MainActivity</w:t>
-      </w:r>
-      <w:proofErr w:type="spellEnd"/>
-      <w:r>
-        <w:t xml:space="preserve"> : Aktivnost u kojoj je implementirana prijava na aplikaciju, te poveznica (preko pomoćnog prozora s pitanjem) na aktivnosti koje implementiraju registraciju. Ako je prijava uspješna, podaci se spremaju u </w:t>
-      </w:r>
-      <w:proofErr w:type="spellStart"/>
-      <w:r>
-        <w:t>shared</w:t>
-      </w:r>
-      <w:proofErr w:type="spellEnd"/>
-      <w:r>
-        <w:t xml:space="preserve"> </w:t>
-      </w:r>
-      <w:proofErr w:type="spellStart"/>
-      <w:r>
-        <w:t>preferences</w:t>
-      </w:r>
-      <w:proofErr w:type="spellEnd"/>
-      <w:r>
-        <w:t>.</w:t>
+      <w:r>
+        <w:t>MainActivity : Aktivnost u kojoj je implementirana prijava na aplikaciju, te poveznica (preko pomoćnog prozora s pitanjem) na aktivnosti koje implementiraju registraciju. Ako je prijava uspješna, podaci se spremaju u shared preferences.</w:t>
       </w:r>
     </w:p>
     <w:p>
@@ -6493,22 +5707,9 @@
         <w:spacing w:line="360" w:lineRule="auto"/>
         <w:jc w:val="both"/>
       </w:pPr>
-      <w:proofErr w:type="spellStart"/>
       <w:r>
         <w:lastRenderedPageBreak/>
-        <w:t>RegistracijaFizickiKorisnik</w:t>
-      </w:r>
-      <w:proofErr w:type="spellEnd"/>
-      <w:r>
-        <w:t xml:space="preserve"> : Aktivnost u kojoj je implementirana registracija fizičkog korisnika. Uspješnom registracijom, ili odabirom na odustani, korisnik se vraća na </w:t>
-      </w:r>
-      <w:proofErr w:type="spellStart"/>
-      <w:r>
-        <w:t>MainActivity</w:t>
-      </w:r>
-      <w:proofErr w:type="spellEnd"/>
-      <w:r>
-        <w:t xml:space="preserve"> aktivnost.</w:t>
+        <w:t>RegistracijaFizickiKorisnik : Aktivnost u kojoj je implementirana registracija fizičkog korisnika. Uspješnom registracijom, ili odabirom na odustani, korisnik se vraća na MainActivity aktivnost.</w:t>
       </w:r>
     </w:p>
     <w:p>
@@ -6521,21 +5722,8 @@
         <w:spacing w:line="360" w:lineRule="auto"/>
         <w:jc w:val="both"/>
       </w:pPr>
-      <w:proofErr w:type="spellStart"/>
-      <w:r>
-        <w:t>RegistracijaPravniKorisnik</w:t>
-      </w:r>
-      <w:proofErr w:type="spellEnd"/>
-      <w:r>
-        <w:t xml:space="preserve"> : Aktivnost u kojoj je implementirana registracija fizičkog korisnika. Uspješnom registracijom, ili odabirom na odustani, korisnik se vraća na </w:t>
-      </w:r>
-      <w:proofErr w:type="spellStart"/>
-      <w:r>
-        <w:t>MainActivity</w:t>
-      </w:r>
-      <w:proofErr w:type="spellEnd"/>
-      <w:r>
-        <w:t xml:space="preserve"> aktivnost.</w:t>
+      <w:r>
+        <w:t>RegistracijaPravniKorisnik : Aktivnost u kojoj je implementirana registracija fizičkog korisnika. Uspješnom registracijom, ili odabirom na odustani, korisnik se vraća na MainActivity aktivnost.</w:t>
       </w:r>
     </w:p>
     <w:p>
@@ -6548,21 +5736,8 @@
         <w:spacing w:line="360" w:lineRule="auto"/>
         <w:jc w:val="both"/>
       </w:pPr>
-      <w:proofErr w:type="spellStart"/>
-      <w:r>
-        <w:t>PopisPaketa</w:t>
-      </w:r>
-      <w:proofErr w:type="spellEnd"/>
-      <w:r>
-        <w:t xml:space="preserve"> : Nakon uspješne prijave, prikazuje se ova aktivnost. U njoj je implementiran </w:t>
-      </w:r>
-      <w:proofErr w:type="spellStart"/>
-      <w:r>
-        <w:t>action</w:t>
-      </w:r>
-      <w:proofErr w:type="spellEnd"/>
-      <w:r>
-        <w:t xml:space="preserve"> bar, te „prostor“ koji služi za dodavanje fragmenata. </w:t>
+      <w:r>
+        <w:t xml:space="preserve">PopisPaketa : Nakon uspješne prijave, prikazuje se ova aktivnost. U njoj je implementiran action bar, te „prostor“ koji služi za dodavanje fragmenata. </w:t>
       </w:r>
     </w:p>
     <w:p/>
@@ -6625,63 +5800,21 @@
       <w:r>
         <w:t xml:space="preserve">Slika </w:t>
       </w:r>
-      <w:r>
-        <w:fldChar w:fldCharType="begin"/>
-      </w:r>
-      <w:r>
-        <w:instrText xml:space="preserve"> SEQ Slika \* ARABIC </w:instrText>
-      </w:r>
-      <w:r>
-        <w:fldChar w:fldCharType="separate"/>
-      </w:r>
-      <w:r>
-        <w:rPr>
-          <w:noProof/>
-        </w:rPr>
-        <w:t>3</w:t>
-      </w:r>
-      <w:r>
-        <w:rPr>
-          <w:noProof/>
-        </w:rPr>
-        <w:fldChar w:fldCharType="end"/>
-      </w:r>
-      <w:r>
-        <w:t xml:space="preserve">: Dijagram klasa za modul </w:t>
-      </w:r>
-      <w:proofErr w:type="spellStart"/>
-      <w:r>
-        <w:t>app</w:t>
-      </w:r>
-      <w:proofErr w:type="spellEnd"/>
-      <w:r>
-        <w:t xml:space="preserve">, paket </w:t>
-      </w:r>
-      <w:proofErr w:type="spellStart"/>
-      <w:r>
-        <w:t>loaders</w:t>
-      </w:r>
-      <w:proofErr w:type="spellEnd"/>
-    </w:p>
-    <w:p>
-      <w:r>
-        <w:t xml:space="preserve">U sklopu </w:t>
-      </w:r>
-      <w:proofErr w:type="spellStart"/>
-      <w:r>
-        <w:t>app</w:t>
-      </w:r>
-      <w:proofErr w:type="spellEnd"/>
-      <w:r>
-        <w:t xml:space="preserve"> modula nalazi se i paket </w:t>
-      </w:r>
-      <w:proofErr w:type="spellStart"/>
-      <w:r>
-        <w:t>loaders</w:t>
-      </w:r>
-      <w:proofErr w:type="spellEnd"/>
-      <w:r>
-        <w:t xml:space="preserve"> čiji dijagram klasa je prikazan na slici 3., pojedinosti klasa nalaze se u nastavku:</w:t>
+      <w:fldSimple w:instr=" SEQ Slika \* ARABIC ">
+        <w:r>
+          <w:rPr>
+            <w:noProof/>
+          </w:rPr>
+          <w:t>3</w:t>
+        </w:r>
+      </w:fldSimple>
+      <w:r>
+        <w:t>: Dijagram klasa za modul app, paket loaders</w:t>
+      </w:r>
+    </w:p>
+    <w:p>
+      <w:r>
+        <w:t>U sklopu app modula nalazi se i paket loaders čiji dijagram klasa je prikazan na slici 3., pojedinosti klasa nalaze se u nastavku:</w:t>
       </w:r>
     </w:p>
     <w:p>
@@ -6694,48 +5827,11 @@
         <w:spacing w:line="360" w:lineRule="auto"/>
         <w:jc w:val="both"/>
       </w:pPr>
-      <w:proofErr w:type="spellStart"/>
-      <w:r>
-        <w:t>WsDataLoader</w:t>
-      </w:r>
-      <w:proofErr w:type="spellEnd"/>
-      <w:r>
-        <w:t xml:space="preserve"> : Klasa koja posreduje komunikaciju između </w:t>
-      </w:r>
-      <w:proofErr w:type="spellStart"/>
-      <w:r>
-        <w:t>app</w:t>
-      </w:r>
-      <w:proofErr w:type="spellEnd"/>
-      <w:r>
-        <w:t xml:space="preserve"> i </w:t>
-      </w:r>
-      <w:proofErr w:type="spellStart"/>
-      <w:r>
-        <w:t>webservice</w:t>
-      </w:r>
-      <w:proofErr w:type="spellEnd"/>
-      <w:r>
-        <w:t xml:space="preserve"> modula. Prosljeđuje podatke između ta dva modula po</w:t>
-      </w:r>
-      <w:r>
-        <w:t>moću sučelja koje implementira (</w:t>
-      </w:r>
-      <w:proofErr w:type="spellStart"/>
-      <w:r>
-        <w:t>FdWebServiceHandler</w:t>
-      </w:r>
-      <w:proofErr w:type="spellEnd"/>
-      <w:r>
-        <w:t>) i sučelja koje poziva (</w:t>
-      </w:r>
-      <w:proofErr w:type="spellStart"/>
-      <w:r>
-        <w:t>WsDataLoadedListener</w:t>
-      </w:r>
-      <w:proofErr w:type="spellEnd"/>
-      <w:r>
-        <w:t>).</w:t>
+      <w:r>
+        <w:t>WsDataLoader : Klasa koja posreduje komunikaciju između app i webservice modula. Prosljeđuje podatke između ta dva modula po</w:t>
+      </w:r>
+      <w:r>
+        <w:t>moću sučelja koje implementira (FdWebServiceHandler) i sučelja koje poziva (WsDataLoadedListener).</w:t>
       </w:r>
     </w:p>
     <w:p>
@@ -6748,13 +5844,8 @@
         <w:spacing w:line="360" w:lineRule="auto"/>
         <w:jc w:val="both"/>
       </w:pPr>
-      <w:proofErr w:type="spellStart"/>
-      <w:r>
-        <w:t>WsDataLoadedListener</w:t>
-      </w:r>
-      <w:proofErr w:type="spellEnd"/>
-      <w:r>
-        <w:t xml:space="preserve"> : Sučelje koje moraju implementirati sve aktivnosti i fragmenti ako žele primiti podatke iz web servisa.</w:t>
+      <w:r>
+        <w:t>WsDataLoadedListener : Sučelje koje moraju implementirati sve aktivnosti i fragmenti ako žele primiti podatke iz web servisa.</w:t>
       </w:r>
     </w:p>
     <w:p>
@@ -6817,55 +5908,21 @@
       <w:r>
         <w:t xml:space="preserve">Slika </w:t>
       </w:r>
-      <w:r>
-        <w:fldChar w:fldCharType="begin"/>
-      </w:r>
-      <w:r>
-        <w:instrText xml:space="preserve"> SEQ Slika \* ARABIC </w:instrText>
-      </w:r>
-      <w:r>
-        <w:fldChar w:fldCharType="separate"/>
-      </w:r>
-      <w:r>
-        <w:rPr>
-          <w:noProof/>
-        </w:rPr>
-        <w:t>4</w:t>
-      </w:r>
-      <w:r>
-        <w:rPr>
-          <w:noProof/>
-        </w:rPr>
-        <w:fldChar w:fldCharType="end"/>
-      </w:r>
-      <w:r>
-        <w:t xml:space="preserve">: Dijagram klasa za modul </w:t>
-      </w:r>
-      <w:proofErr w:type="spellStart"/>
-      <w:r>
-        <w:t>app</w:t>
-      </w:r>
-      <w:proofErr w:type="spellEnd"/>
-      <w:r>
-        <w:t xml:space="preserve">, paket </w:t>
-      </w:r>
-      <w:proofErr w:type="spellStart"/>
-      <w:r>
-        <w:t>fragments</w:t>
-      </w:r>
-      <w:proofErr w:type="spellEnd"/>
-    </w:p>
-    <w:p>
-      <w:r>
-        <w:t xml:space="preserve">Dijagram klasa za paket </w:t>
-      </w:r>
-      <w:proofErr w:type="spellStart"/>
-      <w:r>
-        <w:t>fragments</w:t>
-      </w:r>
-      <w:proofErr w:type="spellEnd"/>
-      <w:r>
-        <w:t xml:space="preserve"> prikazan je na slici 4., a detalji klasa iz paketa navedeni su u nastavku:</w:t>
+      <w:fldSimple w:instr=" SEQ Slika \* ARABIC ">
+        <w:r>
+          <w:rPr>
+            <w:noProof/>
+          </w:rPr>
+          <w:t>4</w:t>
+        </w:r>
+      </w:fldSimple>
+      <w:r>
+        <w:t>: Dijagram klasa za modul app, paket fragments</w:t>
+      </w:r>
+    </w:p>
+    <w:p>
+      <w:r>
+        <w:t>Dijagram klasa za paket fragments prikazan je na slici 4., a detalji klasa iz paketa navedeni su u nastavku:</w:t>
       </w:r>
     </w:p>
     <w:p>
@@ -6878,29 +5935,8 @@
         <w:spacing w:line="360" w:lineRule="auto"/>
         <w:jc w:val="both"/>
       </w:pPr>
-      <w:proofErr w:type="spellStart"/>
-      <w:r>
-        <w:t>DonorNoviPaket</w:t>
-      </w:r>
-      <w:proofErr w:type="spellEnd"/>
-      <w:r>
-        <w:t xml:space="preserve"> : Fragment koji aktivira </w:t>
-      </w:r>
-      <w:proofErr w:type="spellStart"/>
-      <w:r>
-        <w:t>donor</w:t>
-      </w:r>
-      <w:proofErr w:type="spellEnd"/>
-      <w:r>
-        <w:t xml:space="preserve"> kada želi dodati novi paket. Unutar fragmenta moraju se popuniti prazna polja (sa podacima o nazivu hrane i količini), odabrati željena vrsta i mjerna jedinica, te odabir o prijevozu hrane. Implementiran je list adapter koji sprema napravljene stavke paketa. Nakon uspješno poslanog paketa, aplikacija se natrag prebacuje na fragment </w:t>
-      </w:r>
-      <w:proofErr w:type="spellStart"/>
-      <w:r>
-        <w:t>DonorPopisPaketa</w:t>
-      </w:r>
-      <w:proofErr w:type="spellEnd"/>
-      <w:r>
-        <w:t>.</w:t>
+      <w:r>
+        <w:t>DonorNoviPaket : Fragment koji aktivira donor kada želi dodati novi paket. Unutar fragmenta moraju se popuniti prazna polja (sa podacima o nazivu hrane i količini), odabrati željena vrsta i mjerna jedinica, te odabir o prijevozu hrane. Implementiran je list adapter koji sprema napravljene stavke paketa. Nakon uspješno poslanog paketa, aplikacija se natrag prebacuje na fragment DonorPopisPaketa.</w:t>
       </w:r>
     </w:p>
     <w:p>
@@ -6913,40 +5949,11 @@
         <w:spacing w:line="360" w:lineRule="auto"/>
         <w:jc w:val="both"/>
       </w:pPr>
-      <w:proofErr w:type="spellStart"/>
-      <w:r>
-        <w:t>DonorPopisPaketa</w:t>
-      </w:r>
-      <w:proofErr w:type="spellEnd"/>
-      <w:r>
-        <w:t xml:space="preserve"> : Fragment </w:t>
-      </w:r>
-      <w:r>
-        <w:t xml:space="preserve">koji se inicijalno stvara u aktivnosti </w:t>
-      </w:r>
-      <w:proofErr w:type="spellStart"/>
-      <w:r>
-        <w:t>PopisPaketa</w:t>
-      </w:r>
-      <w:proofErr w:type="spellEnd"/>
-      <w:r>
-        <w:t xml:space="preserve">, nakon uspješne prijave </w:t>
-      </w:r>
-      <w:proofErr w:type="spellStart"/>
-      <w:r>
-        <w:t>donora</w:t>
-      </w:r>
-      <w:proofErr w:type="spellEnd"/>
-      <w:r>
-        <w:t xml:space="preserve">. Sadrži list adapter koji u sebi ima sve pakete (trenutno prijavljenog </w:t>
-      </w:r>
-      <w:proofErr w:type="spellStart"/>
-      <w:r>
-        <w:t>donora</w:t>
-      </w:r>
-      <w:proofErr w:type="spellEnd"/>
-      <w:r>
-        <w:t>) koji još nisu došli do potrebitih korisnika, te gumb kojim se stvara novi paket.</w:t>
+      <w:r>
+        <w:t xml:space="preserve">DonorPopisPaketa : Fragment </w:t>
+      </w:r>
+      <w:r>
+        <w:t>koji se inicijalno stvara u aktivnosti PopisPaketa, nakon uspješne prijave donora. Sadrži list adapter koji u sebi ima sve pakete (trenutno prijavljenog donora) koji još nisu došli do potrebitih korisnika, te gumb kojim se stvara novi paket.</w:t>
       </w:r>
     </w:p>
     <w:p>
@@ -7009,27 +6016,14 @@
       <w:r>
         <w:t xml:space="preserve">Slika </w:t>
       </w:r>
-      <w:r>
-        <w:fldChar w:fldCharType="begin"/>
-      </w:r>
-      <w:r>
-        <w:instrText xml:space="preserve"> SEQ Slika \* ARABIC </w:instrText>
-      </w:r>
-      <w:r>
-        <w:fldChar w:fldCharType="separate"/>
-      </w:r>
-      <w:r>
-        <w:rPr>
-          <w:noProof/>
-        </w:rPr>
-        <w:t>5</w:t>
-      </w:r>
-      <w:r>
-        <w:rPr>
-          <w:noProof/>
-        </w:rPr>
-        <w:fldChar w:fldCharType="end"/>
-      </w:r>
+      <w:fldSimple w:instr=" SEQ Slika \* ARABIC ">
+        <w:r>
+          <w:rPr>
+            <w:noProof/>
+          </w:rPr>
+          <w:t>5</w:t>
+        </w:r>
+      </w:fldSimple>
       <w:r>
         <w:t xml:space="preserve">: </w:t>
       </w:r>
@@ -7037,21 +6031,8 @@
         <w:t>Dijagram kla</w:t>
       </w:r>
       <w:r>
-        <w:t xml:space="preserve">sa za modul </w:t>
-      </w:r>
-      <w:proofErr w:type="spellStart"/>
-      <w:r>
-        <w:t>app</w:t>
-      </w:r>
-      <w:proofErr w:type="spellEnd"/>
-      <w:r>
-        <w:t xml:space="preserve">, paket </w:t>
-      </w:r>
-      <w:proofErr w:type="spellStart"/>
-      <w:r>
-        <w:t>firebase</w:t>
-      </w:r>
-      <w:proofErr w:type="spellEnd"/>
+        <w:t>sa za modul app, paket firebase</w:t>
+      </w:r>
     </w:p>
     <w:p>
       <w:pPr>
@@ -7059,63 +6040,7 @@
         <w:jc w:val="both"/>
       </w:pPr>
       <w:r>
-        <w:t xml:space="preserve">Paket </w:t>
-      </w:r>
-      <w:proofErr w:type="spellStart"/>
-      <w:r>
-        <w:t>firebase</w:t>
-      </w:r>
-      <w:proofErr w:type="spellEnd"/>
-      <w:r>
-        <w:t xml:space="preserve"> sadrži klase koje upravljaju registracijom korisničkog mobilnog uređaja, primanjem registracijskog </w:t>
-      </w:r>
-      <w:proofErr w:type="spellStart"/>
-      <w:r>
-        <w:t>tokena</w:t>
-      </w:r>
-      <w:proofErr w:type="spellEnd"/>
-      <w:r>
-        <w:t xml:space="preserve"> iz </w:t>
-      </w:r>
-      <w:proofErr w:type="spellStart"/>
-      <w:r>
-        <w:t>firebase</w:t>
-      </w:r>
-      <w:proofErr w:type="spellEnd"/>
-      <w:r>
-        <w:t xml:space="preserve">-a, te primanjem notifikacija od strane </w:t>
-      </w:r>
-      <w:proofErr w:type="spellStart"/>
-      <w:r>
-        <w:t>firebase</w:t>
-      </w:r>
-      <w:proofErr w:type="spellEnd"/>
-      <w:r>
-        <w:t xml:space="preserve"> web </w:t>
-      </w:r>
-      <w:proofErr w:type="spellStart"/>
-      <w:r>
-        <w:t>notification</w:t>
-      </w:r>
-      <w:proofErr w:type="spellEnd"/>
-      <w:r>
-        <w:t xml:space="preserve"> servisa. Nakon prijave korisnika, obavlja se (asinkrono) registracija uređaja, te se tokom rada aplikacije (trenutno aktivnom radu ili radu u pozadini) sluša na pristignute notifikacije. Kada podaci za notifikaciju stignu, </w:t>
-      </w:r>
-      <w:proofErr w:type="spellStart"/>
-      <w:r>
-        <w:t>Notification</w:t>
-      </w:r>
-      <w:proofErr w:type="spellEnd"/>
-      <w:r>
-        <w:t xml:space="preserve"> Manager, predaje rad klasi </w:t>
-      </w:r>
-      <w:proofErr w:type="spellStart"/>
-      <w:r>
-        <w:t>UpraviteljNotifikacija</w:t>
-      </w:r>
-      <w:proofErr w:type="spellEnd"/>
-      <w:r>
-        <w:t xml:space="preserve">, koja ujedno napravi notifikaciju sa poslanim podacima na korisnikovom mobilnom uređaju. </w:t>
+        <w:t xml:space="preserve">Paket firebase sadrži klase koje upravljaju registracijom korisničkog mobilnog uređaja, primanjem registracijskog tokena iz firebase-a, te primanjem notifikacija od strane firebase web notification servisa. Nakon prijave korisnika, obavlja se (asinkrono) registracija uređaja, te se tokom rada aplikacije (trenutno aktivnom radu ili radu u pozadini) sluša na pristignute notifikacije. Kada podaci za notifikaciju stignu, Notification Manager, predaje rad klasi UpraviteljNotifikacija, koja ujedno napravi notifikaciju sa poslanim podacima na korisnikovom mobilnom uređaju. </w:t>
       </w:r>
       <w:r>
         <w:t>Dijagram klasa za navedeni paket nalazi se na slici 5.</w:t>
@@ -7182,27 +6107,14 @@
       <w:r>
         <w:t xml:space="preserve">Slika </w:t>
       </w:r>
-      <w:r>
-        <w:fldChar w:fldCharType="begin"/>
-      </w:r>
-      <w:r>
-        <w:instrText xml:space="preserve"> SEQ Slika \* ARABIC </w:instrText>
-      </w:r>
-      <w:r>
-        <w:fldChar w:fldCharType="separate"/>
-      </w:r>
-      <w:r>
-        <w:rPr>
-          <w:noProof/>
-        </w:rPr>
-        <w:t>6</w:t>
-      </w:r>
-      <w:r>
-        <w:rPr>
-          <w:noProof/>
-        </w:rPr>
-        <w:fldChar w:fldCharType="end"/>
-      </w:r>
+      <w:fldSimple w:instr=" SEQ Slika \* ARABIC ">
+        <w:r>
+          <w:rPr>
+            <w:noProof/>
+          </w:rPr>
+          <w:t>6</w:t>
+        </w:r>
+      </w:fldSimple>
       <w:r>
         <w:t xml:space="preserve">: </w:t>
       </w:r>
@@ -7210,25 +6122,12 @@
         <w:t>Dijagram kla</w:t>
       </w:r>
       <w:r>
-        <w:t xml:space="preserve">sa za modul </w:t>
-      </w:r>
-      <w:proofErr w:type="spellStart"/>
-      <w:r>
-        <w:t>webservice</w:t>
-      </w:r>
-      <w:proofErr w:type="spellEnd"/>
-    </w:p>
-    <w:p>
-      <w:r>
-        <w:t xml:space="preserve">Dijagram klasa za module </w:t>
-      </w:r>
-      <w:proofErr w:type="spellStart"/>
-      <w:r>
-        <w:t>webservice</w:t>
-      </w:r>
-      <w:proofErr w:type="spellEnd"/>
-      <w:r>
-        <w:t xml:space="preserve"> prikazan je na slici 6.,a detalji pojedine klase navedeni su u nastavku:</w:t>
+        <w:t>sa za modul webservice</w:t>
+      </w:r>
+    </w:p>
+    <w:p>
+      <w:r>
+        <w:t>Dijagram klasa za module webservice prikazan je na slici 6.,a detalji pojedine klase navedeni su u nastavku:</w:t>
       </w:r>
     </w:p>
     <w:p>
@@ -7241,13 +6140,8 @@
         <w:spacing w:line="360" w:lineRule="auto"/>
         <w:jc w:val="both"/>
       </w:pPr>
-      <w:proofErr w:type="spellStart"/>
-      <w:r>
-        <w:t>FdWebServiceResponse</w:t>
-      </w:r>
-      <w:proofErr w:type="spellEnd"/>
-      <w:r>
-        <w:t xml:space="preserve"> : POJO klasa koji definira izgled odgovora od strane web servisa.</w:t>
+      <w:r>
+        <w:t>FdWebServiceResponse : POJO klasa koji definira izgled odgovora od strane web servisa.</w:t>
       </w:r>
     </w:p>
     <w:p>
@@ -7260,37 +6154,8 @@
         <w:spacing w:line="360" w:lineRule="auto"/>
         <w:jc w:val="both"/>
       </w:pPr>
-      <w:proofErr w:type="spellStart"/>
-      <w:r>
-        <w:t>FdWebServiceHandler</w:t>
-      </w:r>
-      <w:proofErr w:type="spellEnd"/>
-      <w:r>
-        <w:t xml:space="preserve"> : Sučelje koje javlja svim klasama koje je implementiraju da je web servis vratio odgovor. Ovu klasu implementira jedino </w:t>
-      </w:r>
-      <w:proofErr w:type="spellStart"/>
-      <w:r>
-        <w:t>WsDataLoader</w:t>
-      </w:r>
-      <w:proofErr w:type="spellEnd"/>
-      <w:r>
-        <w:t xml:space="preserve">, koji je ujedno i zadužen za komunikaciju </w:t>
-      </w:r>
-      <w:proofErr w:type="spellStart"/>
-      <w:r>
-        <w:t>app</w:t>
-      </w:r>
-      <w:proofErr w:type="spellEnd"/>
-      <w:r>
-        <w:t xml:space="preserve"> modula i </w:t>
-      </w:r>
-      <w:proofErr w:type="spellStart"/>
-      <w:r>
-        <w:t>webservice</w:t>
-      </w:r>
-      <w:proofErr w:type="spellEnd"/>
-      <w:r>
-        <w:t xml:space="preserve"> modula.</w:t>
+      <w:r>
+        <w:t>FdWebServiceHandler : Sučelje koje javlja svim klasama koje je implementiraju da je web servis vratio odgovor. Ovu klasu implementira jedino WsDataLoader, koji je ujedno i zadužen za komunikaciju app modula i webservice modula.</w:t>
       </w:r>
     </w:p>
     <w:p>
@@ -7303,21 +6168,8 @@
         <w:spacing w:line="360" w:lineRule="auto"/>
         <w:jc w:val="both"/>
       </w:pPr>
-      <w:proofErr w:type="spellStart"/>
-      <w:r>
-        <w:t>FdWebService</w:t>
-      </w:r>
-      <w:proofErr w:type="spellEnd"/>
-      <w:r>
-        <w:t xml:space="preserve"> : Sučelje koje korisni </w:t>
-      </w:r>
-      <w:proofErr w:type="spellStart"/>
-      <w:r>
-        <w:t>retrofit</w:t>
-      </w:r>
-      <w:proofErr w:type="spellEnd"/>
-      <w:r>
-        <w:t>. U njemu su definirani svi API pozivi prema web servisu.</w:t>
+      <w:r>
+        <w:t>FdWebService : Sučelje koje korisni retrofit. U njemu su definirani svi API pozivi prema web servisu.</w:t>
       </w:r>
     </w:p>
     <w:p>
@@ -7330,30 +6182,9 @@
         <w:spacing w:line="360" w:lineRule="auto"/>
         <w:jc w:val="both"/>
       </w:pPr>
-      <w:proofErr w:type="spellStart"/>
       <w:r>
         <w:lastRenderedPageBreak/>
-        <w:t>FdWebServiceCaller</w:t>
-      </w:r>
-      <w:proofErr w:type="spellEnd"/>
-      <w:r>
-        <w:t xml:space="preserve"> : Klasa koja šalje podatke dobivene od </w:t>
-      </w:r>
-      <w:proofErr w:type="spellStart"/>
-      <w:r>
-        <w:t>WsDataLoadera</w:t>
-      </w:r>
-      <w:proofErr w:type="spellEnd"/>
-      <w:r>
-        <w:t xml:space="preserve">, te dobiva podatke direktno od web servisa (te ih po potrebi filtrira i pošalje natrag </w:t>
-      </w:r>
-      <w:proofErr w:type="spellStart"/>
-      <w:r>
-        <w:t>WsDataLoader</w:t>
-      </w:r>
-      <w:proofErr w:type="spellEnd"/>
-      <w:r>
-        <w:t>-u).</w:t>
+        <w:t>FdWebServiceCaller : Klasa koja šalje podatke dobivene od WsDataLoadera, te dobiva podatke direktno od web servisa (te ih po potrebi filtrira i pošalje natrag WsDataLoader-u).</w:t>
       </w:r>
     </w:p>
     <w:sectPr>
@@ -9251,7 +8082,7 @@
 </file>
 
 <file path=customXml/itemProps1.xml><?xml version="1.0" encoding="utf-8"?>
-<ds:datastoreItem xmlns:ds="http://schemas.openxmlformats.org/officeDocument/2006/customXml" ds:itemID="{0C4A1621-F236-4850-8DC4-73D06B2B45D3}">
+<ds:datastoreItem xmlns:ds="http://schemas.openxmlformats.org/officeDocument/2006/customXml" ds:itemID="{7883EB33-D378-4D2F-A0AB-5EAF43AAD8CB}">
   <ds:schemaRefs>
     <ds:schemaRef ds:uri="http://schemas.openxmlformats.org/officeDocument/2006/bibliography"/>
   </ds:schemaRefs>

</xml_diff>